<commit_message>
added paragraph about procs and cons of hydrogen economy
</commit_message>
<xml_diff>
--- a/Энергетические запросы человечества неуклонно растут.docx
+++ b/Энергетические запросы человечества неуклонно растут.docx
@@ -110,6 +110,7 @@
               </w:rPr>
               <m:t>20</m:t>
             </m:r>
+            <w:proofErr w:type="gramStart"/>
           </m:sup>
         </m:sSup>
         <m:r>
@@ -118,7 +119,16 @@
             <w:sz w:val="28"/>
             <w:szCs w:val="28"/>
           </w:rPr>
-          <m:t xml:space="preserve"> Дж.</m:t>
+          <m:t xml:space="preserve"> Д</m:t>
+        </m:r>
+        <w:proofErr w:type="gramEnd"/>
+        <m:r>
+          <w:rPr>
+            <w:rFonts w:ascii="Cambria Math" w:hAnsi="Cambria Math" w:cs="Times New Roman"/>
+            <w:sz w:val="28"/>
+            <w:szCs w:val="28"/>
+          </w:rPr>
+          <m:t>ж.</m:t>
         </m:r>
       </m:oMath>
       <w:r>
@@ -192,6 +202,7 @@
               </w:rPr>
               <m:t>20</m:t>
             </m:r>
+            <w:proofErr w:type="gramStart"/>
           </m:sup>
         </m:sSup>
         <m:r>
@@ -200,7 +211,16 @@
             <w:sz w:val="28"/>
             <w:szCs w:val="28"/>
           </w:rPr>
-          <m:t xml:space="preserve"> Дж.</m:t>
+          <m:t xml:space="preserve"> Д</m:t>
+        </m:r>
+        <w:proofErr w:type="gramEnd"/>
+        <m:r>
+          <w:rPr>
+            <w:rFonts w:ascii="Cambria Math" w:hAnsi="Cambria Math" w:cs="Times New Roman"/>
+            <w:sz w:val="28"/>
+            <w:szCs w:val="28"/>
+          </w:rPr>
+          <m:t>ж.</m:t>
         </m:r>
       </m:oMath>
       <w:r>
@@ -275,13 +295,47 @@
         </w:rPr>
         <w:t xml:space="preserve">Более того, на 2012 год доля энергии добываемой из </w:t>
       </w:r>
-      <w:r>
-        <w:rPr>
-          <w:rFonts w:ascii="Times New Roman" w:hAnsi="Times New Roman" w:cs="Times New Roman"/>
-          <w:sz w:val="28"/>
-          <w:szCs w:val="28"/>
-        </w:rPr>
-        <w:t>каустобиоли́тов (горючих полезных ископаемых органического происхождения – нефть, каменный уголь, природный газ и т.д. – далее</w:t>
+      <w:proofErr w:type="spellStart"/>
+      <w:r>
+        <w:rPr>
+          <w:rFonts w:ascii="Times New Roman" w:hAnsi="Times New Roman" w:cs="Times New Roman"/>
+          <w:sz w:val="28"/>
+          <w:szCs w:val="28"/>
+        </w:rPr>
+        <w:t>каустобиол</w:t>
+      </w:r>
+      <w:r>
+        <w:rPr>
+          <w:rFonts w:ascii="Times New Roman" w:hAnsi="Times New Roman" w:cs="Times New Roman"/>
+          <w:sz w:val="28"/>
+          <w:szCs w:val="28"/>
+        </w:rPr>
+        <w:t>и</w:t>
+      </w:r>
+      <w:r>
+        <w:rPr>
+          <w:rFonts w:ascii="Times New Roman" w:hAnsi="Times New Roman" w:cs="Times New Roman"/>
+          <w:sz w:val="28"/>
+          <w:szCs w:val="28"/>
+        </w:rPr>
+        <w:t>т</w:t>
+      </w:r>
+      <w:r>
+        <w:rPr>
+          <w:rFonts w:ascii="Times New Roman" w:hAnsi="Times New Roman" w:cs="Times New Roman"/>
+          <w:sz w:val="28"/>
+          <w:szCs w:val="28"/>
+        </w:rPr>
+        <w:t>ов</w:t>
+      </w:r>
+      <w:proofErr w:type="spellEnd"/>
+      <w:r>
+        <w:rPr>
+          <w:rFonts w:ascii="Times New Roman" w:hAnsi="Times New Roman" w:cs="Times New Roman"/>
+          <w:sz w:val="28"/>
+          <w:szCs w:val="28"/>
+        </w:rPr>
+        <w:t xml:space="preserve"> (горючих полезных ископаемых органического происхождения – нефть, каменный уголь, природный газ и т.д. – далее</w:t>
       </w:r>
       <w:r>
         <w:rPr>
@@ -385,7 +439,31 @@
           <w:sz w:val="28"/>
           <w:szCs w:val="28"/>
         </w:rPr>
-        <w:t xml:space="preserve"> Налицо растущая необходимость, как в поиске новых источников энергии, так и в активной разработке и </w:t>
+        <w:t xml:space="preserve"> Налицо растущая необходимость, как в поиске новых источников энергии</w:t>
+      </w:r>
+      <w:r>
+        <w:rPr>
+          <w:rFonts w:ascii="Times New Roman" w:eastAsiaTheme="minorEastAsia" w:hAnsi="Times New Roman" w:cs="Times New Roman"/>
+          <w:sz w:val="28"/>
+          <w:szCs w:val="28"/>
+        </w:rPr>
+        <w:t xml:space="preserve"> и </w:t>
+      </w:r>
+      <w:r>
+        <w:rPr>
+          <w:rFonts w:ascii="Times New Roman" w:eastAsiaTheme="minorEastAsia" w:hAnsi="Times New Roman" w:cs="Times New Roman"/>
+          <w:sz w:val="28"/>
+          <w:szCs w:val="28"/>
+        </w:rPr>
+        <w:t>энергоносителей</w:t>
+      </w:r>
+      <w:r>
+        <w:rPr>
+          <w:rFonts w:ascii="Times New Roman" w:eastAsiaTheme="minorEastAsia" w:hAnsi="Times New Roman" w:cs="Times New Roman"/>
+          <w:sz w:val="28"/>
+          <w:szCs w:val="28"/>
+        </w:rPr>
+        <w:t xml:space="preserve">, так и в активной разработке и </w:t>
       </w:r>
       <w:r>
         <w:rPr>
@@ -468,7 +546,25 @@
           <w:sz w:val="28"/>
           <w:szCs w:val="28"/>
         </w:rPr>
-        <w:t xml:space="preserve">С высокой долей вероятности увеличение выбросов углекислого газа на временном промежутке с 1970 по 2010 на 78% связана с использованием </w:t>
+        <w:t xml:space="preserve">С высокой долей вероятности увеличение выбросов углекислого газа на временном промежутке с 1970 по 2010 на 78% </w:t>
+      </w:r>
+      <w:proofErr w:type="gramStart"/>
+      <w:r>
+        <w:rPr>
+          <w:rFonts w:ascii="Times New Roman" w:hAnsi="Times New Roman" w:cs="Times New Roman"/>
+          <w:sz w:val="28"/>
+          <w:szCs w:val="28"/>
+        </w:rPr>
+        <w:t>связана</w:t>
+      </w:r>
+      <w:proofErr w:type="gramEnd"/>
+      <w:r>
+        <w:rPr>
+          <w:rFonts w:ascii="Times New Roman" w:hAnsi="Times New Roman" w:cs="Times New Roman"/>
+          <w:sz w:val="28"/>
+          <w:szCs w:val="28"/>
+        </w:rPr>
+        <w:t xml:space="preserve"> с использованием </w:t>
       </w:r>
       <w:r>
         <w:rPr>
@@ -767,7 +863,16 @@
           <w:sz w:val="28"/>
           <w:szCs w:val="28"/>
         </w:rPr>
-        <w:t xml:space="preserve"> это становится явным,</w:t>
+        <w:t xml:space="preserve"> это </w:t>
+      </w:r>
+      <w:r>
+        <w:rPr>
+          <w:rFonts w:ascii="Times New Roman" w:hAnsi="Times New Roman" w:cs="Times New Roman"/>
+          <w:sz w:val="28"/>
+          <w:szCs w:val="28"/>
+        </w:rPr>
+        <w:lastRenderedPageBreak/>
+        <w:t>становится явным,</w:t>
       </w:r>
       <w:r>
         <w:rPr>
@@ -783,16 +888,23 @@
           <w:sz w:val="28"/>
           <w:szCs w:val="28"/>
         </w:rPr>
-        <w:t xml:space="preserve">ависимость от </w:t>
-      </w:r>
-      <w:r>
-        <w:rPr>
-          <w:rFonts w:ascii="Times New Roman" w:hAnsi="Times New Roman" w:cs="Times New Roman"/>
-          <w:sz w:val="28"/>
-          <w:szCs w:val="28"/>
-        </w:rPr>
-        <w:lastRenderedPageBreak/>
-        <w:t>нефти гораздо больше вышеназванных цифр. Например</w:t>
+        <w:t>ависимость от нефти гораздо больше выше</w:t>
+      </w:r>
+      <w:r>
+        <w:rPr>
+          <w:rFonts w:ascii="Times New Roman" w:hAnsi="Times New Roman" w:cs="Times New Roman"/>
+          <w:sz w:val="28"/>
+          <w:szCs w:val="28"/>
+        </w:rPr>
+        <w:t>упомянутых</w:t>
+      </w:r>
+      <w:r>
+        <w:rPr>
+          <w:rFonts w:ascii="Times New Roman" w:hAnsi="Times New Roman" w:cs="Times New Roman"/>
+          <w:sz w:val="28"/>
+          <w:szCs w:val="28"/>
+        </w:rPr>
+        <w:t xml:space="preserve"> цифр. Например</w:t>
       </w:r>
       <w:r>
         <w:rPr>
@@ -850,8 +962,6 @@
         </w:rPr>
         <w:t>3</w:t>
       </w:r>
-      <w:bookmarkStart w:id="0" w:name="_GoBack"/>
-      <w:bookmarkEnd w:id="0"/>
       <w:r>
         <w:rPr>
           <w:rFonts w:ascii="Times New Roman" w:hAnsi="Times New Roman" w:cs="Times New Roman"/>
@@ -938,7 +1048,15 @@
           <w:sz w:val="28"/>
           <w:szCs w:val="28"/>
         </w:rPr>
-        <w:t>, т.к. эта сфера ощутит снижение объемов нефтедобычи острее всего</w:t>
+        <w:t xml:space="preserve">, т.к. эта сфера ощутит снижение объемов нефтедобычи </w:t>
+      </w:r>
+      <w:r>
+        <w:rPr>
+          <w:rFonts w:ascii="Times New Roman" w:hAnsi="Times New Roman" w:cs="Times New Roman"/>
+          <w:sz w:val="28"/>
+          <w:szCs w:val="28"/>
+        </w:rPr>
+        <w:t>наиболее остро</w:t>
       </w:r>
       <w:r>
         <w:rPr>
@@ -965,8 +1083,1756 @@
           <w:sz w:val="28"/>
           <w:szCs w:val="28"/>
         </w:rPr>
-        <w:t xml:space="preserve">Современный мир нуждается в чистом, безопасном, возобновляемом  источнике энергии. </w:t>
-      </w:r>
+        <w:t>Подводя итог всему вышесказанному, с</w:t>
+      </w:r>
+      <w:r>
+        <w:rPr>
+          <w:rFonts w:ascii="Times New Roman" w:hAnsi="Times New Roman" w:cs="Times New Roman"/>
+          <w:sz w:val="28"/>
+          <w:szCs w:val="28"/>
+        </w:rPr>
+        <w:t xml:space="preserve">овременный мир нуждается в чистом, безопасном, возобновляемом </w:t>
+      </w:r>
+      <w:r>
+        <w:rPr>
+          <w:rFonts w:ascii="Times New Roman" w:hAnsi="Times New Roman" w:cs="Times New Roman"/>
+          <w:sz w:val="28"/>
+          <w:szCs w:val="28"/>
+        </w:rPr>
+        <w:t>переносчике</w:t>
+      </w:r>
+      <w:r>
+        <w:rPr>
+          <w:rFonts w:ascii="Times New Roman" w:hAnsi="Times New Roman" w:cs="Times New Roman"/>
+          <w:sz w:val="28"/>
+          <w:szCs w:val="28"/>
+        </w:rPr>
+        <w:t xml:space="preserve"> энергии. </w:t>
+      </w:r>
+    </w:p>
+    <w:p>
+      <w:pPr>
+        <w:spacing w:line="360" w:lineRule="auto"/>
+        <w:ind w:firstLine="709"/>
+        <w:rPr>
+          <w:rFonts w:ascii="Times New Roman" w:hAnsi="Times New Roman" w:cs="Times New Roman"/>
+          <w:sz w:val="28"/>
+          <w:szCs w:val="28"/>
+        </w:rPr>
+      </w:pPr>
+      <w:r>
+        <w:rPr>
+          <w:rFonts w:ascii="Times New Roman" w:hAnsi="Times New Roman" w:cs="Times New Roman"/>
+          <w:sz w:val="28"/>
+          <w:szCs w:val="28"/>
+        </w:rPr>
+        <w:t xml:space="preserve">Таким решением потенциально может стать водород. Идея использовать водород в качестве основного энергоносителя рассматривается достаточно давно и за ней закрепился достаточно устойчивый термин – водородная энергетика </w:t>
+      </w:r>
+      <w:r>
+        <w:rPr>
+          <w:rFonts w:ascii="Times New Roman" w:hAnsi="Times New Roman" w:cs="Times New Roman"/>
+          <w:sz w:val="28"/>
+          <w:szCs w:val="28"/>
+        </w:rPr>
+        <w:t>[4]</w:t>
+      </w:r>
+      <w:r>
+        <w:rPr>
+          <w:rFonts w:ascii="Times New Roman" w:hAnsi="Times New Roman" w:cs="Times New Roman"/>
+          <w:sz w:val="28"/>
+          <w:szCs w:val="28"/>
+        </w:rPr>
+        <w:t xml:space="preserve">. </w:t>
+      </w:r>
+      <w:r>
+        <w:rPr>
+          <w:rFonts w:ascii="Times New Roman" w:hAnsi="Times New Roman" w:cs="Times New Roman"/>
+          <w:sz w:val="28"/>
+          <w:szCs w:val="28"/>
+        </w:rPr>
+        <w:t>В это понятие также включают все сопутствующие изменения в экономике, производстве и инфраструктуре, если водород займет главенствующую позицию в энергетике.</w:t>
+      </w:r>
+    </w:p>
+    <w:p>
+      <w:pPr>
+        <w:spacing w:line="360" w:lineRule="auto"/>
+        <w:ind w:firstLine="709"/>
+        <w:rPr>
+          <w:rFonts w:ascii="Times New Roman" w:hAnsi="Times New Roman" w:cs="Times New Roman"/>
+          <w:sz w:val="28"/>
+          <w:szCs w:val="28"/>
+        </w:rPr>
+      </w:pPr>
+      <w:r>
+        <w:rPr>
+          <w:rFonts w:ascii="Times New Roman" w:hAnsi="Times New Roman" w:cs="Times New Roman"/>
+          <w:sz w:val="28"/>
+          <w:szCs w:val="28"/>
+        </w:rPr>
+        <w:t>Водородн</w:t>
+      </w:r>
+      <w:r>
+        <w:rPr>
+          <w:rFonts w:ascii="Times New Roman" w:hAnsi="Times New Roman" w:cs="Times New Roman"/>
+          <w:sz w:val="28"/>
+          <w:szCs w:val="28"/>
+        </w:rPr>
+        <w:t>ой энергетике присущи следующие</w:t>
+      </w:r>
+      <w:r>
+        <w:rPr>
+          <w:rFonts w:ascii="Times New Roman" w:hAnsi="Times New Roman" w:cs="Times New Roman"/>
+          <w:sz w:val="28"/>
+          <w:szCs w:val="28"/>
+        </w:rPr>
+        <w:t xml:space="preserve"> достоин</w:t>
+      </w:r>
+      <w:r>
+        <w:rPr>
+          <w:rFonts w:ascii="Times New Roman" w:hAnsi="Times New Roman" w:cs="Times New Roman"/>
+          <w:sz w:val="28"/>
+          <w:szCs w:val="28"/>
+        </w:rPr>
+        <w:t>ства</w:t>
+      </w:r>
+      <w:r>
+        <w:rPr>
+          <w:rFonts w:ascii="Times New Roman" w:hAnsi="Times New Roman" w:cs="Times New Roman"/>
+          <w:sz w:val="28"/>
+          <w:szCs w:val="28"/>
+        </w:rPr>
+        <w:t xml:space="preserve"> [5]</w:t>
+      </w:r>
+      <w:r>
+        <w:rPr>
+          <w:rFonts w:ascii="Times New Roman" w:hAnsi="Times New Roman" w:cs="Times New Roman"/>
+          <w:sz w:val="28"/>
+          <w:szCs w:val="28"/>
+        </w:rPr>
+        <w:t>:</w:t>
+      </w:r>
+    </w:p>
+    <w:p>
+      <w:pPr>
+        <w:pStyle w:val="a3"/>
+        <w:numPr>
+          <w:ilvl w:val="0"/>
+          <w:numId w:val="2"/>
+        </w:numPr>
+        <w:spacing w:line="360" w:lineRule="auto"/>
+        <w:rPr>
+          <w:rFonts w:ascii="Times New Roman" w:hAnsi="Times New Roman" w:cs="Times New Roman"/>
+          <w:sz w:val="28"/>
+          <w:szCs w:val="28"/>
+        </w:rPr>
+      </w:pPr>
+      <w:r>
+        <w:rPr>
+          <w:rFonts w:ascii="Times New Roman" w:hAnsi="Times New Roman" w:cs="Times New Roman"/>
+          <w:sz w:val="28"/>
+          <w:szCs w:val="28"/>
+        </w:rPr>
+        <w:t>Вод</w:t>
+      </w:r>
+      <w:r>
+        <w:rPr>
+          <w:rFonts w:ascii="Times New Roman" w:hAnsi="Times New Roman" w:cs="Times New Roman"/>
+          <w:sz w:val="28"/>
+          <w:szCs w:val="28"/>
+        </w:rPr>
+        <w:t>ород экологически чистый энергоноситель</w:t>
+      </w:r>
+      <w:r>
+        <w:rPr>
+          <w:rFonts w:ascii="Times New Roman" w:hAnsi="Times New Roman" w:cs="Times New Roman"/>
+          <w:sz w:val="28"/>
+          <w:szCs w:val="28"/>
+        </w:rPr>
+        <w:t xml:space="preserve">. При его использовании в атмосфере Земли, достаточно насыщенной кислородом, побочным продуктом сгорания водорода является вода. </w:t>
+      </w:r>
+      <w:r>
+        <w:rPr>
+          <w:rFonts w:ascii="Times New Roman" w:hAnsi="Times New Roman" w:cs="Times New Roman"/>
+          <w:sz w:val="28"/>
+          <w:szCs w:val="28"/>
+        </w:rPr>
+        <w:t>Таким образом, потенциально, возможно его эксплуатация с нулевым уровнем выброса вредоносных испарений.</w:t>
+      </w:r>
+    </w:p>
+    <w:p>
+      <w:pPr>
+        <w:pStyle w:val="a3"/>
+        <w:numPr>
+          <w:ilvl w:val="0"/>
+          <w:numId w:val="2"/>
+        </w:numPr>
+        <w:spacing w:line="360" w:lineRule="auto"/>
+        <w:rPr>
+          <w:rFonts w:ascii="Times New Roman" w:hAnsi="Times New Roman" w:cs="Times New Roman"/>
+          <w:sz w:val="28"/>
+          <w:szCs w:val="28"/>
+        </w:rPr>
+      </w:pPr>
+      <w:r>
+        <w:rPr>
+          <w:rFonts w:ascii="Times New Roman" w:hAnsi="Times New Roman" w:cs="Times New Roman"/>
+          <w:sz w:val="28"/>
+          <w:szCs w:val="28"/>
+        </w:rPr>
+        <w:t>Водород – это наиболее распространённый элемент во вселенной. Примерно 88.6% всех атомов во вселенной являются атомами водорода.</w:t>
+      </w:r>
+    </w:p>
+    <w:p>
+      <w:pPr>
+        <w:pStyle w:val="a3"/>
+        <w:numPr>
+          <w:ilvl w:val="0"/>
+          <w:numId w:val="2"/>
+        </w:numPr>
+        <w:spacing w:line="360" w:lineRule="auto"/>
+        <w:rPr>
+          <w:rFonts w:ascii="Times New Roman" w:hAnsi="Times New Roman" w:cs="Times New Roman"/>
+          <w:sz w:val="28"/>
+          <w:szCs w:val="28"/>
+        </w:rPr>
+      </w:pPr>
+      <w:r>
+        <w:rPr>
+          <w:rFonts w:ascii="Times New Roman" w:hAnsi="Times New Roman" w:cs="Times New Roman"/>
+          <w:sz w:val="28"/>
+          <w:szCs w:val="28"/>
+        </w:rPr>
+        <w:t>Водород имеет хороший показатель энергетической плотности по массе. Один килограмм водорода содержит в себе приблизительно 118.8 МДж энергии.</w:t>
+      </w:r>
+    </w:p>
+    <w:p>
+      <w:pPr>
+        <w:pStyle w:val="a3"/>
+        <w:spacing w:line="360" w:lineRule="auto"/>
+        <w:ind w:left="1429"/>
+        <w:rPr>
+          <w:rFonts w:ascii="Times New Roman" w:hAnsi="Times New Roman" w:cs="Times New Roman"/>
+          <w:sz w:val="28"/>
+          <w:szCs w:val="28"/>
+        </w:rPr>
+      </w:pPr>
+    </w:p>
+    <w:p>
+      <w:pPr>
+        <w:pStyle w:val="a3"/>
+        <w:spacing w:line="360" w:lineRule="auto"/>
+        <w:ind w:left="1429" w:hanging="578"/>
+        <w:rPr>
+          <w:rFonts w:ascii="Times New Roman" w:hAnsi="Times New Roman" w:cs="Times New Roman"/>
+          <w:sz w:val="28"/>
+          <w:szCs w:val="28"/>
+        </w:rPr>
+      </w:pPr>
+      <w:r>
+        <w:rPr>
+          <w:rFonts w:ascii="Times New Roman" w:hAnsi="Times New Roman" w:cs="Times New Roman"/>
+          <w:sz w:val="28"/>
+          <w:szCs w:val="28"/>
+        </w:rPr>
+        <w:t>В свою очередь водородн</w:t>
+      </w:r>
+      <w:r>
+        <w:rPr>
+          <w:rFonts w:ascii="Times New Roman" w:hAnsi="Times New Roman" w:cs="Times New Roman"/>
+          <w:sz w:val="28"/>
+          <w:szCs w:val="28"/>
+        </w:rPr>
+        <w:t>ая</w:t>
+      </w:r>
+      <w:r>
+        <w:rPr>
+          <w:rFonts w:ascii="Times New Roman" w:hAnsi="Times New Roman" w:cs="Times New Roman"/>
+          <w:sz w:val="28"/>
+          <w:szCs w:val="28"/>
+        </w:rPr>
+        <w:t xml:space="preserve"> энергетик</w:t>
+      </w:r>
+      <w:r>
+        <w:rPr>
+          <w:rFonts w:ascii="Times New Roman" w:hAnsi="Times New Roman" w:cs="Times New Roman"/>
+          <w:sz w:val="28"/>
+          <w:szCs w:val="28"/>
+        </w:rPr>
+        <w:t>а</w:t>
+      </w:r>
+      <w:r>
+        <w:rPr>
+          <w:rFonts w:ascii="Times New Roman" w:hAnsi="Times New Roman" w:cs="Times New Roman"/>
+          <w:sz w:val="28"/>
+          <w:szCs w:val="28"/>
+        </w:rPr>
+        <w:t xml:space="preserve"> </w:t>
+      </w:r>
+      <w:r>
+        <w:rPr>
+          <w:rFonts w:ascii="Times New Roman" w:hAnsi="Times New Roman" w:cs="Times New Roman"/>
+          <w:sz w:val="28"/>
+          <w:szCs w:val="28"/>
+        </w:rPr>
+        <w:t>обладает</w:t>
+      </w:r>
+      <w:r>
+        <w:rPr>
+          <w:rFonts w:ascii="Times New Roman" w:hAnsi="Times New Roman" w:cs="Times New Roman"/>
+          <w:sz w:val="28"/>
+          <w:szCs w:val="28"/>
+        </w:rPr>
+        <w:t xml:space="preserve"> и</w:t>
+      </w:r>
+      <w:r>
+        <w:rPr>
+          <w:rFonts w:ascii="Times New Roman" w:hAnsi="Times New Roman" w:cs="Times New Roman"/>
+          <w:sz w:val="28"/>
+          <w:szCs w:val="28"/>
+        </w:rPr>
+        <w:t xml:space="preserve"> ниже перечисленными</w:t>
+      </w:r>
+      <w:r>
+        <w:rPr>
+          <w:rFonts w:ascii="Times New Roman" w:hAnsi="Times New Roman" w:cs="Times New Roman"/>
+          <w:sz w:val="28"/>
+          <w:szCs w:val="28"/>
+        </w:rPr>
+        <w:t xml:space="preserve"> недостатк</w:t>
+      </w:r>
+      <w:r>
+        <w:rPr>
+          <w:rFonts w:ascii="Times New Roman" w:hAnsi="Times New Roman" w:cs="Times New Roman"/>
+          <w:sz w:val="28"/>
+          <w:szCs w:val="28"/>
+        </w:rPr>
+        <w:t>ами</w:t>
+      </w:r>
+      <w:r>
+        <w:rPr>
+          <w:rFonts w:ascii="Times New Roman" w:hAnsi="Times New Roman" w:cs="Times New Roman"/>
+          <w:sz w:val="28"/>
+          <w:szCs w:val="28"/>
+        </w:rPr>
+        <w:t>:</w:t>
+      </w:r>
+    </w:p>
+    <w:p>
+      <w:pPr>
+        <w:pStyle w:val="a3"/>
+        <w:numPr>
+          <w:ilvl w:val="0"/>
+          <w:numId w:val="2"/>
+        </w:numPr>
+        <w:spacing w:line="360" w:lineRule="auto"/>
+        <w:rPr>
+          <w:rFonts w:ascii="Times New Roman" w:hAnsi="Times New Roman" w:cs="Times New Roman"/>
+          <w:sz w:val="28"/>
+          <w:szCs w:val="28"/>
+        </w:rPr>
+      </w:pPr>
+      <w:r>
+        <w:rPr>
+          <w:rFonts w:ascii="Times New Roman" w:hAnsi="Times New Roman" w:cs="Times New Roman"/>
+          <w:sz w:val="28"/>
+          <w:szCs w:val="28"/>
+        </w:rPr>
+        <w:t xml:space="preserve">При применении водорода не образуются вредных испарений. Но на настоящий момент процессы, связанные с получением чистого водорода для последующей эксплуатации, чаще всего подразумевают под собой использование полезных ископаемых, использование которых, как обсуждалось выше, является </w:t>
+      </w:r>
+      <w:r>
+        <w:rPr>
+          <w:rFonts w:ascii="Times New Roman" w:hAnsi="Times New Roman" w:cs="Times New Roman"/>
+          <w:sz w:val="28"/>
+          <w:szCs w:val="28"/>
+        </w:rPr>
+        <w:t>крайне</w:t>
+      </w:r>
+      <w:r>
+        <w:rPr>
+          <w:rFonts w:ascii="Times New Roman" w:hAnsi="Times New Roman" w:cs="Times New Roman"/>
+          <w:sz w:val="28"/>
+          <w:szCs w:val="28"/>
+        </w:rPr>
+        <w:t xml:space="preserve"> </w:t>
+      </w:r>
+      <w:r>
+        <w:rPr>
+          <w:rFonts w:ascii="Times New Roman" w:hAnsi="Times New Roman" w:cs="Times New Roman"/>
+          <w:sz w:val="28"/>
+          <w:szCs w:val="28"/>
+        </w:rPr>
+        <w:t>нежелательным</w:t>
+      </w:r>
+      <w:r>
+        <w:rPr>
+          <w:rFonts w:ascii="Times New Roman" w:hAnsi="Times New Roman" w:cs="Times New Roman"/>
+          <w:sz w:val="28"/>
+          <w:szCs w:val="28"/>
+        </w:rPr>
+        <w:t xml:space="preserve"> для окружающей среды.</w:t>
+      </w:r>
+    </w:p>
+    <w:p>
+      <w:pPr>
+        <w:pStyle w:val="a3"/>
+        <w:numPr>
+          <w:ilvl w:val="0"/>
+          <w:numId w:val="2"/>
+        </w:numPr>
+        <w:spacing w:line="360" w:lineRule="auto"/>
+        <w:rPr>
+          <w:rFonts w:ascii="Times New Roman" w:hAnsi="Times New Roman" w:cs="Times New Roman"/>
+          <w:sz w:val="28"/>
+          <w:szCs w:val="28"/>
+        </w:rPr>
+      </w:pPr>
+      <w:r>
+        <w:rPr>
+          <w:rFonts w:ascii="Times New Roman" w:hAnsi="Times New Roman" w:cs="Times New Roman"/>
+          <w:sz w:val="28"/>
+          <w:szCs w:val="28"/>
+        </w:rPr>
+        <w:t>На Земле водород</w:t>
+      </w:r>
+      <w:r>
+        <w:rPr>
+          <w:rFonts w:ascii="Times New Roman" w:hAnsi="Times New Roman" w:cs="Times New Roman"/>
+          <w:sz w:val="28"/>
+          <w:szCs w:val="28"/>
+        </w:rPr>
+        <w:t xml:space="preserve"> практически</w:t>
+      </w:r>
+      <w:r>
+        <w:rPr>
+          <w:rFonts w:ascii="Times New Roman" w:hAnsi="Times New Roman" w:cs="Times New Roman"/>
+          <w:sz w:val="28"/>
+          <w:szCs w:val="28"/>
+        </w:rPr>
+        <w:t xml:space="preserve"> </w:t>
+      </w:r>
+      <w:r>
+        <w:rPr>
+          <w:rFonts w:ascii="Times New Roman" w:hAnsi="Times New Roman" w:cs="Times New Roman"/>
+          <w:sz w:val="28"/>
+          <w:szCs w:val="28"/>
+        </w:rPr>
+        <w:t xml:space="preserve">отсутствует в своей чистой форме, из-за чего его неизбежно приходится выделять из других форм. Наиболее обильно он представлен в виде воды. </w:t>
+      </w:r>
+    </w:p>
+    <w:p>
+      <w:pPr>
+        <w:pStyle w:val="a3"/>
+        <w:numPr>
+          <w:ilvl w:val="0"/>
+          <w:numId w:val="2"/>
+        </w:numPr>
+        <w:spacing w:line="360" w:lineRule="auto"/>
+        <w:rPr>
+          <w:rFonts w:ascii="Times New Roman" w:hAnsi="Times New Roman" w:cs="Times New Roman"/>
+          <w:sz w:val="28"/>
+          <w:szCs w:val="28"/>
+        </w:rPr>
+      </w:pPr>
+      <w:r>
+        <w:rPr>
+          <w:rFonts w:ascii="Times New Roman" w:hAnsi="Times New Roman" w:cs="Times New Roman"/>
+          <w:sz w:val="28"/>
+          <w:szCs w:val="28"/>
+        </w:rPr>
+        <w:t xml:space="preserve">Водород плохо сжимаем по объему, из-за чего встает вопрос его хранения. Также водород в </w:t>
+      </w:r>
+      <w:r>
+        <w:rPr>
+          <w:rFonts w:ascii="Times New Roman" w:hAnsi="Times New Roman" w:cs="Times New Roman"/>
+          <w:sz w:val="28"/>
+          <w:szCs w:val="28"/>
+        </w:rPr>
+        <w:t>с</w:t>
+      </w:r>
+      <w:r>
+        <w:rPr>
+          <w:rFonts w:ascii="Times New Roman" w:hAnsi="Times New Roman" w:cs="Times New Roman"/>
+          <w:sz w:val="28"/>
+          <w:szCs w:val="28"/>
+        </w:rPr>
+        <w:t>меси с</w:t>
+      </w:r>
+      <w:r>
+        <w:rPr>
+          <w:rFonts w:ascii="Times New Roman" w:hAnsi="Times New Roman" w:cs="Times New Roman"/>
+          <w:sz w:val="28"/>
+          <w:szCs w:val="28"/>
+        </w:rPr>
+        <w:t xml:space="preserve"> воздухом или кислородом</w:t>
+      </w:r>
+      <w:r>
+        <w:rPr>
+          <w:rFonts w:ascii="Times New Roman" w:hAnsi="Times New Roman" w:cs="Times New Roman"/>
+          <w:sz w:val="28"/>
+          <w:szCs w:val="28"/>
+        </w:rPr>
+        <w:t xml:space="preserve"> легко воспламеняется и</w:t>
+      </w:r>
+      <w:r>
+        <w:rPr>
+          <w:rFonts w:ascii="Times New Roman" w:hAnsi="Times New Roman" w:cs="Times New Roman"/>
+          <w:sz w:val="28"/>
+          <w:szCs w:val="28"/>
+        </w:rPr>
+        <w:t xml:space="preserve"> весьма взрывоопасен</w:t>
+      </w:r>
+      <w:r>
+        <w:rPr>
+          <w:rFonts w:ascii="Times New Roman" w:hAnsi="Times New Roman" w:cs="Times New Roman"/>
+          <w:sz w:val="28"/>
+          <w:szCs w:val="28"/>
+        </w:rPr>
+        <w:t xml:space="preserve">. </w:t>
+      </w:r>
+    </w:p>
+    <w:tbl>
+      <w:tblPr>
+        <w:tblStyle w:val="a8"/>
+        <w:tblW w:w="0" w:type="auto"/>
+        <w:tblInd w:w="709" w:type="dxa"/>
+        <w:tblLook w:val="04A0" w:firstRow="1" w:lastRow="0" w:firstColumn="1" w:lastColumn="0" w:noHBand="0" w:noVBand="1"/>
+      </w:tblPr>
+      <w:tblGrid>
+        <w:gridCol w:w="3652"/>
+        <w:gridCol w:w="1701"/>
+        <w:gridCol w:w="1701"/>
+        <w:gridCol w:w="1808"/>
+      </w:tblGrid>
+      <w:tr>
+        <w:tc>
+          <w:tcPr>
+            <w:tcW w:w="3652" w:type="dxa"/>
+            <w:vAlign w:val="center"/>
+          </w:tcPr>
+          <w:p>
+            <w:pPr>
+              <w:spacing w:line="360" w:lineRule="auto"/>
+              <w:jc w:val="center"/>
+              <w:rPr>
+                <w:rFonts w:ascii="Times New Roman" w:hAnsi="Times New Roman" w:cs="Times New Roman"/>
+                <w:sz w:val="28"/>
+                <w:szCs w:val="28"/>
+              </w:rPr>
+            </w:pPr>
+          </w:p>
+        </w:tc>
+        <w:tc>
+          <w:tcPr>
+            <w:tcW w:w="1701" w:type="dxa"/>
+            <w:vAlign w:val="center"/>
+          </w:tcPr>
+          <w:p>
+            <w:pPr>
+              <w:spacing w:line="360" w:lineRule="auto"/>
+              <w:jc w:val="center"/>
+              <w:rPr>
+                <w:rFonts w:ascii="Times New Roman" w:hAnsi="Times New Roman" w:cs="Times New Roman"/>
+                <w:sz w:val="28"/>
+                <w:szCs w:val="28"/>
+              </w:rPr>
+            </w:pPr>
+            <w:r>
+              <w:rPr>
+                <w:rFonts w:ascii="Times New Roman" w:hAnsi="Times New Roman" w:cs="Times New Roman"/>
+                <w:sz w:val="28"/>
+                <w:szCs w:val="28"/>
+              </w:rPr>
+              <w:t>Водород</w:t>
+            </w:r>
+          </w:p>
+        </w:tc>
+        <w:tc>
+          <w:tcPr>
+            <w:tcW w:w="1701" w:type="dxa"/>
+            <w:vAlign w:val="center"/>
+          </w:tcPr>
+          <w:p>
+            <w:pPr>
+              <w:spacing w:line="360" w:lineRule="auto"/>
+              <w:ind w:left="-108" w:right="-108"/>
+              <w:jc w:val="center"/>
+              <w:rPr>
+                <w:rFonts w:ascii="Times New Roman" w:hAnsi="Times New Roman" w:cs="Times New Roman"/>
+                <w:sz w:val="28"/>
+                <w:szCs w:val="28"/>
+              </w:rPr>
+            </w:pPr>
+            <w:r>
+              <w:rPr>
+                <w:rFonts w:ascii="Times New Roman" w:hAnsi="Times New Roman" w:cs="Times New Roman"/>
+                <w:sz w:val="28"/>
+                <w:szCs w:val="28"/>
+              </w:rPr>
+              <w:t>Метан</w:t>
+            </w:r>
+          </w:p>
+        </w:tc>
+        <w:tc>
+          <w:tcPr>
+            <w:tcW w:w="1808" w:type="dxa"/>
+            <w:vAlign w:val="center"/>
+          </w:tcPr>
+          <w:p>
+            <w:pPr>
+              <w:spacing w:line="360" w:lineRule="auto"/>
+              <w:jc w:val="center"/>
+              <w:rPr>
+                <w:rFonts w:ascii="Times New Roman" w:hAnsi="Times New Roman" w:cs="Times New Roman"/>
+                <w:sz w:val="28"/>
+                <w:szCs w:val="28"/>
+              </w:rPr>
+            </w:pPr>
+            <w:r>
+              <w:rPr>
+                <w:rFonts w:ascii="Times New Roman" w:hAnsi="Times New Roman" w:cs="Times New Roman"/>
+                <w:sz w:val="28"/>
+                <w:szCs w:val="28"/>
+              </w:rPr>
+              <w:t>Бензин</w:t>
+            </w:r>
+          </w:p>
+        </w:tc>
+      </w:tr>
+      <w:tr>
+        <w:tc>
+          <w:tcPr>
+            <w:tcW w:w="3652" w:type="dxa"/>
+            <w:vAlign w:val="center"/>
+          </w:tcPr>
+          <w:p>
+            <w:pPr>
+              <w:spacing w:line="360" w:lineRule="auto"/>
+              <w:jc w:val="center"/>
+              <w:rPr>
+                <w:rFonts w:ascii="Times New Roman" w:hAnsi="Times New Roman" w:cs="Times New Roman"/>
+                <w:sz w:val="28"/>
+                <w:szCs w:val="28"/>
+              </w:rPr>
+            </w:pPr>
+            <w:r>
+              <w:rPr>
+                <w:rFonts w:ascii="Times New Roman" w:hAnsi="Times New Roman" w:cs="Times New Roman"/>
+                <w:sz w:val="28"/>
+                <w:szCs w:val="28"/>
+              </w:rPr>
+              <w:t>Молекулярный вес</w:t>
+            </w:r>
+            <w:r>
+              <w:rPr>
+                <w:rFonts w:ascii="Times New Roman" w:hAnsi="Times New Roman" w:cs="Times New Roman"/>
+                <w:sz w:val="28"/>
+                <w:szCs w:val="28"/>
+              </w:rPr>
+              <w:t xml:space="preserve"> (</w:t>
+            </w:r>
+            <w:proofErr w:type="gramStart"/>
+            <w:r>
+              <w:rPr>
+                <w:rFonts w:ascii="Times New Roman" w:hAnsi="Times New Roman" w:cs="Times New Roman"/>
+                <w:sz w:val="28"/>
+                <w:szCs w:val="28"/>
+              </w:rPr>
+              <w:t>г</w:t>
+            </w:r>
+            <w:proofErr w:type="gramEnd"/>
+            <w:r>
+              <w:rPr>
+                <w:rFonts w:ascii="Times New Roman" w:hAnsi="Times New Roman" w:cs="Times New Roman"/>
+                <w:sz w:val="28"/>
+                <w:szCs w:val="28"/>
+                <w:lang w:val="en-US"/>
+              </w:rPr>
+              <w:t>/</w:t>
+            </w:r>
+            <w:r>
+              <w:rPr>
+                <w:rFonts w:ascii="Times New Roman" w:hAnsi="Times New Roman" w:cs="Times New Roman"/>
+                <w:sz w:val="28"/>
+                <w:szCs w:val="28"/>
+              </w:rPr>
+              <w:t>моль)</w:t>
+            </w:r>
+          </w:p>
+        </w:tc>
+        <w:tc>
+          <w:tcPr>
+            <w:tcW w:w="1701" w:type="dxa"/>
+            <w:vAlign w:val="center"/>
+          </w:tcPr>
+          <w:p>
+            <w:pPr>
+              <w:spacing w:line="360" w:lineRule="auto"/>
+              <w:jc w:val="center"/>
+              <w:rPr>
+                <w:rFonts w:ascii="Times New Roman" w:hAnsi="Times New Roman" w:cs="Times New Roman"/>
+                <w:sz w:val="28"/>
+                <w:szCs w:val="28"/>
+              </w:rPr>
+            </w:pPr>
+            <w:r>
+              <w:rPr>
+                <w:rFonts w:ascii="Times New Roman" w:hAnsi="Times New Roman" w:cs="Times New Roman"/>
+                <w:sz w:val="28"/>
+                <w:szCs w:val="28"/>
+              </w:rPr>
+              <w:t>2016</w:t>
+            </w:r>
+          </w:p>
+        </w:tc>
+        <w:tc>
+          <w:tcPr>
+            <w:tcW w:w="1701" w:type="dxa"/>
+            <w:vAlign w:val="center"/>
+          </w:tcPr>
+          <w:p>
+            <w:pPr>
+              <w:spacing w:line="360" w:lineRule="auto"/>
+              <w:jc w:val="center"/>
+              <w:rPr>
+                <w:rFonts w:ascii="Times New Roman" w:hAnsi="Times New Roman" w:cs="Times New Roman"/>
+                <w:sz w:val="28"/>
+                <w:szCs w:val="28"/>
+              </w:rPr>
+            </w:pPr>
+            <w:r>
+              <w:rPr>
+                <w:rFonts w:ascii="Times New Roman" w:hAnsi="Times New Roman" w:cs="Times New Roman"/>
+                <w:sz w:val="28"/>
+                <w:szCs w:val="28"/>
+              </w:rPr>
+              <w:t>1604</w:t>
+            </w:r>
+          </w:p>
+        </w:tc>
+        <w:tc>
+          <w:tcPr>
+            <w:tcW w:w="1808" w:type="dxa"/>
+            <w:vAlign w:val="center"/>
+          </w:tcPr>
+          <w:p>
+            <w:pPr>
+              <w:spacing w:line="360" w:lineRule="auto"/>
+              <w:jc w:val="center"/>
+              <w:rPr>
+                <w:rFonts w:ascii="Times New Roman" w:hAnsi="Times New Roman" w:cs="Times New Roman"/>
+                <w:sz w:val="28"/>
+                <w:szCs w:val="28"/>
+              </w:rPr>
+            </w:pPr>
+            <w:r>
+              <w:rPr>
+                <w:rFonts w:ascii="Times New Roman" w:hAnsi="Times New Roman" w:cs="Times New Roman"/>
+                <w:sz w:val="28"/>
+                <w:szCs w:val="28"/>
+              </w:rPr>
+              <w:t>110</w:t>
+            </w:r>
+          </w:p>
+        </w:tc>
+      </w:tr>
+      <w:tr>
+        <w:trPr>
+          <w:trHeight w:val="988"/>
+        </w:trPr>
+        <w:tc>
+          <w:tcPr>
+            <w:tcW w:w="3652" w:type="dxa"/>
+            <w:vAlign w:val="center"/>
+          </w:tcPr>
+          <w:p>
+            <w:pPr>
+              <w:spacing w:line="360" w:lineRule="auto"/>
+              <w:jc w:val="center"/>
+              <w:rPr>
+                <w:rFonts w:ascii="Times New Roman" w:hAnsi="Times New Roman" w:cs="Times New Roman"/>
+                <w:sz w:val="28"/>
+                <w:szCs w:val="28"/>
+              </w:rPr>
+            </w:pPr>
+            <w:bookmarkStart w:id="0" w:name="_GoBack"/>
+            <w:bookmarkEnd w:id="0"/>
+          </w:p>
+        </w:tc>
+        <w:tc>
+          <w:tcPr>
+            <w:tcW w:w="1701" w:type="dxa"/>
+            <w:vAlign w:val="center"/>
+          </w:tcPr>
+          <w:p>
+            <w:pPr>
+              <w:spacing w:line="360" w:lineRule="auto"/>
+              <w:jc w:val="center"/>
+              <w:rPr>
+                <w:rFonts w:ascii="Times New Roman" w:hAnsi="Times New Roman" w:cs="Times New Roman"/>
+                <w:sz w:val="28"/>
+                <w:szCs w:val="28"/>
+              </w:rPr>
+            </w:pPr>
+          </w:p>
+        </w:tc>
+        <w:tc>
+          <w:tcPr>
+            <w:tcW w:w="1701" w:type="dxa"/>
+            <w:vAlign w:val="center"/>
+          </w:tcPr>
+          <w:p>
+            <w:pPr>
+              <w:spacing w:line="360" w:lineRule="auto"/>
+              <w:jc w:val="center"/>
+              <w:rPr>
+                <w:rFonts w:ascii="Times New Roman" w:hAnsi="Times New Roman" w:cs="Times New Roman"/>
+                <w:sz w:val="28"/>
+                <w:szCs w:val="28"/>
+              </w:rPr>
+            </w:pPr>
+          </w:p>
+        </w:tc>
+        <w:tc>
+          <w:tcPr>
+            <w:tcW w:w="1808" w:type="dxa"/>
+            <w:vAlign w:val="center"/>
+          </w:tcPr>
+          <w:p>
+            <w:pPr>
+              <w:spacing w:line="360" w:lineRule="auto"/>
+              <w:jc w:val="center"/>
+              <w:rPr>
+                <w:rFonts w:ascii="Times New Roman" w:hAnsi="Times New Roman" w:cs="Times New Roman"/>
+                <w:sz w:val="28"/>
+                <w:szCs w:val="28"/>
+              </w:rPr>
+            </w:pPr>
+          </w:p>
+        </w:tc>
+      </w:tr>
+      <w:tr>
+        <w:tc>
+          <w:tcPr>
+            <w:tcW w:w="3652" w:type="dxa"/>
+            <w:vAlign w:val="center"/>
+          </w:tcPr>
+          <w:p>
+            <w:pPr>
+              <w:spacing w:line="360" w:lineRule="auto"/>
+              <w:jc w:val="center"/>
+              <w:rPr>
+                <w:rFonts w:ascii="Times New Roman" w:hAnsi="Times New Roman" w:cs="Times New Roman"/>
+                <w:sz w:val="28"/>
+                <w:szCs w:val="28"/>
+              </w:rPr>
+            </w:pPr>
+          </w:p>
+        </w:tc>
+        <w:tc>
+          <w:tcPr>
+            <w:tcW w:w="1701" w:type="dxa"/>
+            <w:vAlign w:val="center"/>
+          </w:tcPr>
+          <w:p>
+            <w:pPr>
+              <w:spacing w:line="360" w:lineRule="auto"/>
+              <w:jc w:val="center"/>
+              <w:rPr>
+                <w:rFonts w:ascii="Times New Roman" w:hAnsi="Times New Roman" w:cs="Times New Roman"/>
+                <w:sz w:val="28"/>
+                <w:szCs w:val="28"/>
+              </w:rPr>
+            </w:pPr>
+          </w:p>
+        </w:tc>
+        <w:tc>
+          <w:tcPr>
+            <w:tcW w:w="1701" w:type="dxa"/>
+            <w:vAlign w:val="center"/>
+          </w:tcPr>
+          <w:p>
+            <w:pPr>
+              <w:spacing w:line="360" w:lineRule="auto"/>
+              <w:jc w:val="center"/>
+              <w:rPr>
+                <w:rFonts w:ascii="Times New Roman" w:hAnsi="Times New Roman" w:cs="Times New Roman"/>
+                <w:sz w:val="28"/>
+                <w:szCs w:val="28"/>
+              </w:rPr>
+            </w:pPr>
+          </w:p>
+        </w:tc>
+        <w:tc>
+          <w:tcPr>
+            <w:tcW w:w="1808" w:type="dxa"/>
+            <w:vAlign w:val="center"/>
+          </w:tcPr>
+          <w:p>
+            <w:pPr>
+              <w:spacing w:line="360" w:lineRule="auto"/>
+              <w:jc w:val="center"/>
+              <w:rPr>
+                <w:rFonts w:ascii="Times New Roman" w:hAnsi="Times New Roman" w:cs="Times New Roman"/>
+                <w:sz w:val="28"/>
+                <w:szCs w:val="28"/>
+              </w:rPr>
+            </w:pPr>
+          </w:p>
+        </w:tc>
+      </w:tr>
+      <w:tr>
+        <w:tc>
+          <w:tcPr>
+            <w:tcW w:w="3652" w:type="dxa"/>
+            <w:vAlign w:val="center"/>
+          </w:tcPr>
+          <w:p>
+            <w:pPr>
+              <w:spacing w:line="360" w:lineRule="auto"/>
+              <w:jc w:val="center"/>
+              <w:rPr>
+                <w:rFonts w:ascii="Times New Roman" w:hAnsi="Times New Roman" w:cs="Times New Roman"/>
+                <w:sz w:val="28"/>
+                <w:szCs w:val="28"/>
+              </w:rPr>
+            </w:pPr>
+          </w:p>
+        </w:tc>
+        <w:tc>
+          <w:tcPr>
+            <w:tcW w:w="1701" w:type="dxa"/>
+            <w:vAlign w:val="center"/>
+          </w:tcPr>
+          <w:p>
+            <w:pPr>
+              <w:spacing w:line="360" w:lineRule="auto"/>
+              <w:jc w:val="center"/>
+              <w:rPr>
+                <w:rFonts w:ascii="Times New Roman" w:hAnsi="Times New Roman" w:cs="Times New Roman"/>
+                <w:sz w:val="28"/>
+                <w:szCs w:val="28"/>
+              </w:rPr>
+            </w:pPr>
+          </w:p>
+        </w:tc>
+        <w:tc>
+          <w:tcPr>
+            <w:tcW w:w="1701" w:type="dxa"/>
+            <w:vAlign w:val="center"/>
+          </w:tcPr>
+          <w:p>
+            <w:pPr>
+              <w:spacing w:line="360" w:lineRule="auto"/>
+              <w:jc w:val="center"/>
+              <w:rPr>
+                <w:rFonts w:ascii="Times New Roman" w:hAnsi="Times New Roman" w:cs="Times New Roman"/>
+                <w:sz w:val="28"/>
+                <w:szCs w:val="28"/>
+              </w:rPr>
+            </w:pPr>
+          </w:p>
+        </w:tc>
+        <w:tc>
+          <w:tcPr>
+            <w:tcW w:w="1808" w:type="dxa"/>
+            <w:vAlign w:val="center"/>
+          </w:tcPr>
+          <w:p>
+            <w:pPr>
+              <w:spacing w:line="360" w:lineRule="auto"/>
+              <w:jc w:val="center"/>
+              <w:rPr>
+                <w:rFonts w:ascii="Times New Roman" w:hAnsi="Times New Roman" w:cs="Times New Roman"/>
+                <w:sz w:val="28"/>
+                <w:szCs w:val="28"/>
+              </w:rPr>
+            </w:pPr>
+          </w:p>
+        </w:tc>
+      </w:tr>
+      <w:tr>
+        <w:tc>
+          <w:tcPr>
+            <w:tcW w:w="3652" w:type="dxa"/>
+            <w:vAlign w:val="center"/>
+          </w:tcPr>
+          <w:p>
+            <w:pPr>
+              <w:spacing w:line="360" w:lineRule="auto"/>
+              <w:jc w:val="center"/>
+              <w:rPr>
+                <w:rFonts w:ascii="Times New Roman" w:hAnsi="Times New Roman" w:cs="Times New Roman"/>
+                <w:sz w:val="28"/>
+                <w:szCs w:val="28"/>
+              </w:rPr>
+            </w:pPr>
+          </w:p>
+        </w:tc>
+        <w:tc>
+          <w:tcPr>
+            <w:tcW w:w="1701" w:type="dxa"/>
+            <w:vAlign w:val="center"/>
+          </w:tcPr>
+          <w:p>
+            <w:pPr>
+              <w:spacing w:line="360" w:lineRule="auto"/>
+              <w:jc w:val="center"/>
+              <w:rPr>
+                <w:rFonts w:ascii="Times New Roman" w:hAnsi="Times New Roman" w:cs="Times New Roman"/>
+                <w:sz w:val="28"/>
+                <w:szCs w:val="28"/>
+              </w:rPr>
+            </w:pPr>
+          </w:p>
+        </w:tc>
+        <w:tc>
+          <w:tcPr>
+            <w:tcW w:w="1701" w:type="dxa"/>
+            <w:vAlign w:val="center"/>
+          </w:tcPr>
+          <w:p>
+            <w:pPr>
+              <w:spacing w:line="360" w:lineRule="auto"/>
+              <w:jc w:val="center"/>
+              <w:rPr>
+                <w:rFonts w:ascii="Times New Roman" w:hAnsi="Times New Roman" w:cs="Times New Roman"/>
+                <w:sz w:val="28"/>
+                <w:szCs w:val="28"/>
+              </w:rPr>
+            </w:pPr>
+          </w:p>
+        </w:tc>
+        <w:tc>
+          <w:tcPr>
+            <w:tcW w:w="1808" w:type="dxa"/>
+            <w:vAlign w:val="center"/>
+          </w:tcPr>
+          <w:p>
+            <w:pPr>
+              <w:spacing w:line="360" w:lineRule="auto"/>
+              <w:jc w:val="center"/>
+              <w:rPr>
+                <w:rFonts w:ascii="Times New Roman" w:hAnsi="Times New Roman" w:cs="Times New Roman"/>
+                <w:sz w:val="28"/>
+                <w:szCs w:val="28"/>
+              </w:rPr>
+            </w:pPr>
+          </w:p>
+        </w:tc>
+      </w:tr>
+      <w:tr>
+        <w:tc>
+          <w:tcPr>
+            <w:tcW w:w="3652" w:type="dxa"/>
+            <w:vAlign w:val="center"/>
+          </w:tcPr>
+          <w:p>
+            <w:pPr>
+              <w:spacing w:line="360" w:lineRule="auto"/>
+              <w:jc w:val="center"/>
+              <w:rPr>
+                <w:rFonts w:ascii="Times New Roman" w:hAnsi="Times New Roman" w:cs="Times New Roman"/>
+                <w:sz w:val="28"/>
+                <w:szCs w:val="28"/>
+              </w:rPr>
+            </w:pPr>
+          </w:p>
+        </w:tc>
+        <w:tc>
+          <w:tcPr>
+            <w:tcW w:w="1701" w:type="dxa"/>
+            <w:vAlign w:val="center"/>
+          </w:tcPr>
+          <w:p>
+            <w:pPr>
+              <w:spacing w:line="360" w:lineRule="auto"/>
+              <w:jc w:val="center"/>
+              <w:rPr>
+                <w:rFonts w:ascii="Times New Roman" w:hAnsi="Times New Roman" w:cs="Times New Roman"/>
+                <w:sz w:val="28"/>
+                <w:szCs w:val="28"/>
+              </w:rPr>
+            </w:pPr>
+          </w:p>
+        </w:tc>
+        <w:tc>
+          <w:tcPr>
+            <w:tcW w:w="1701" w:type="dxa"/>
+            <w:vAlign w:val="center"/>
+          </w:tcPr>
+          <w:p>
+            <w:pPr>
+              <w:spacing w:line="360" w:lineRule="auto"/>
+              <w:jc w:val="center"/>
+              <w:rPr>
+                <w:rFonts w:ascii="Times New Roman" w:hAnsi="Times New Roman" w:cs="Times New Roman"/>
+                <w:sz w:val="28"/>
+                <w:szCs w:val="28"/>
+              </w:rPr>
+            </w:pPr>
+          </w:p>
+        </w:tc>
+        <w:tc>
+          <w:tcPr>
+            <w:tcW w:w="1808" w:type="dxa"/>
+            <w:vAlign w:val="center"/>
+          </w:tcPr>
+          <w:p>
+            <w:pPr>
+              <w:spacing w:line="360" w:lineRule="auto"/>
+              <w:jc w:val="center"/>
+              <w:rPr>
+                <w:rFonts w:ascii="Times New Roman" w:hAnsi="Times New Roman" w:cs="Times New Roman"/>
+                <w:sz w:val="28"/>
+                <w:szCs w:val="28"/>
+              </w:rPr>
+            </w:pPr>
+          </w:p>
+        </w:tc>
+      </w:tr>
+      <w:tr>
+        <w:tc>
+          <w:tcPr>
+            <w:tcW w:w="3652" w:type="dxa"/>
+            <w:vAlign w:val="center"/>
+          </w:tcPr>
+          <w:p>
+            <w:pPr>
+              <w:spacing w:line="360" w:lineRule="auto"/>
+              <w:jc w:val="center"/>
+              <w:rPr>
+                <w:rFonts w:ascii="Times New Roman" w:hAnsi="Times New Roman" w:cs="Times New Roman"/>
+                <w:sz w:val="28"/>
+                <w:szCs w:val="28"/>
+              </w:rPr>
+            </w:pPr>
+          </w:p>
+        </w:tc>
+        <w:tc>
+          <w:tcPr>
+            <w:tcW w:w="1701" w:type="dxa"/>
+            <w:vAlign w:val="center"/>
+          </w:tcPr>
+          <w:p>
+            <w:pPr>
+              <w:spacing w:line="360" w:lineRule="auto"/>
+              <w:jc w:val="center"/>
+              <w:rPr>
+                <w:rFonts w:ascii="Times New Roman" w:hAnsi="Times New Roman" w:cs="Times New Roman"/>
+                <w:sz w:val="28"/>
+                <w:szCs w:val="28"/>
+              </w:rPr>
+            </w:pPr>
+          </w:p>
+        </w:tc>
+        <w:tc>
+          <w:tcPr>
+            <w:tcW w:w="1701" w:type="dxa"/>
+            <w:vAlign w:val="center"/>
+          </w:tcPr>
+          <w:p>
+            <w:pPr>
+              <w:spacing w:line="360" w:lineRule="auto"/>
+              <w:jc w:val="center"/>
+              <w:rPr>
+                <w:rFonts w:ascii="Times New Roman" w:hAnsi="Times New Roman" w:cs="Times New Roman"/>
+                <w:sz w:val="28"/>
+                <w:szCs w:val="28"/>
+              </w:rPr>
+            </w:pPr>
+          </w:p>
+        </w:tc>
+        <w:tc>
+          <w:tcPr>
+            <w:tcW w:w="1808" w:type="dxa"/>
+            <w:vAlign w:val="center"/>
+          </w:tcPr>
+          <w:p>
+            <w:pPr>
+              <w:spacing w:line="360" w:lineRule="auto"/>
+              <w:jc w:val="center"/>
+              <w:rPr>
+                <w:rFonts w:ascii="Times New Roman" w:hAnsi="Times New Roman" w:cs="Times New Roman"/>
+                <w:sz w:val="28"/>
+                <w:szCs w:val="28"/>
+              </w:rPr>
+            </w:pPr>
+          </w:p>
+        </w:tc>
+      </w:tr>
+      <w:tr>
+        <w:tc>
+          <w:tcPr>
+            <w:tcW w:w="3652" w:type="dxa"/>
+            <w:vAlign w:val="center"/>
+          </w:tcPr>
+          <w:p>
+            <w:pPr>
+              <w:spacing w:line="360" w:lineRule="auto"/>
+              <w:jc w:val="center"/>
+              <w:rPr>
+                <w:rFonts w:ascii="Times New Roman" w:hAnsi="Times New Roman" w:cs="Times New Roman"/>
+                <w:sz w:val="28"/>
+                <w:szCs w:val="28"/>
+              </w:rPr>
+            </w:pPr>
+          </w:p>
+        </w:tc>
+        <w:tc>
+          <w:tcPr>
+            <w:tcW w:w="1701" w:type="dxa"/>
+            <w:vAlign w:val="center"/>
+          </w:tcPr>
+          <w:p>
+            <w:pPr>
+              <w:spacing w:line="360" w:lineRule="auto"/>
+              <w:jc w:val="center"/>
+              <w:rPr>
+                <w:rFonts w:ascii="Times New Roman" w:hAnsi="Times New Roman" w:cs="Times New Roman"/>
+                <w:sz w:val="28"/>
+                <w:szCs w:val="28"/>
+              </w:rPr>
+            </w:pPr>
+          </w:p>
+        </w:tc>
+        <w:tc>
+          <w:tcPr>
+            <w:tcW w:w="1701" w:type="dxa"/>
+            <w:vAlign w:val="center"/>
+          </w:tcPr>
+          <w:p>
+            <w:pPr>
+              <w:spacing w:line="360" w:lineRule="auto"/>
+              <w:jc w:val="center"/>
+              <w:rPr>
+                <w:rFonts w:ascii="Times New Roman" w:hAnsi="Times New Roman" w:cs="Times New Roman"/>
+                <w:sz w:val="28"/>
+                <w:szCs w:val="28"/>
+              </w:rPr>
+            </w:pPr>
+          </w:p>
+        </w:tc>
+        <w:tc>
+          <w:tcPr>
+            <w:tcW w:w="1808" w:type="dxa"/>
+            <w:vAlign w:val="center"/>
+          </w:tcPr>
+          <w:p>
+            <w:pPr>
+              <w:spacing w:line="360" w:lineRule="auto"/>
+              <w:jc w:val="center"/>
+              <w:rPr>
+                <w:rFonts w:ascii="Times New Roman" w:hAnsi="Times New Roman" w:cs="Times New Roman"/>
+                <w:sz w:val="28"/>
+                <w:szCs w:val="28"/>
+              </w:rPr>
+            </w:pPr>
+          </w:p>
+        </w:tc>
+      </w:tr>
+      <w:tr>
+        <w:tc>
+          <w:tcPr>
+            <w:tcW w:w="3652" w:type="dxa"/>
+            <w:vAlign w:val="center"/>
+          </w:tcPr>
+          <w:p>
+            <w:pPr>
+              <w:spacing w:line="360" w:lineRule="auto"/>
+              <w:jc w:val="center"/>
+              <w:rPr>
+                <w:rFonts w:ascii="Times New Roman" w:hAnsi="Times New Roman" w:cs="Times New Roman"/>
+                <w:sz w:val="28"/>
+                <w:szCs w:val="28"/>
+              </w:rPr>
+            </w:pPr>
+          </w:p>
+        </w:tc>
+        <w:tc>
+          <w:tcPr>
+            <w:tcW w:w="1701" w:type="dxa"/>
+            <w:vAlign w:val="center"/>
+          </w:tcPr>
+          <w:p>
+            <w:pPr>
+              <w:spacing w:line="360" w:lineRule="auto"/>
+              <w:jc w:val="center"/>
+              <w:rPr>
+                <w:rFonts w:ascii="Times New Roman" w:hAnsi="Times New Roman" w:cs="Times New Roman"/>
+                <w:sz w:val="28"/>
+                <w:szCs w:val="28"/>
+              </w:rPr>
+            </w:pPr>
+          </w:p>
+        </w:tc>
+        <w:tc>
+          <w:tcPr>
+            <w:tcW w:w="1701" w:type="dxa"/>
+            <w:vAlign w:val="center"/>
+          </w:tcPr>
+          <w:p>
+            <w:pPr>
+              <w:spacing w:line="360" w:lineRule="auto"/>
+              <w:jc w:val="center"/>
+              <w:rPr>
+                <w:rFonts w:ascii="Times New Roman" w:hAnsi="Times New Roman" w:cs="Times New Roman"/>
+                <w:sz w:val="28"/>
+                <w:szCs w:val="28"/>
+              </w:rPr>
+            </w:pPr>
+          </w:p>
+        </w:tc>
+        <w:tc>
+          <w:tcPr>
+            <w:tcW w:w="1808" w:type="dxa"/>
+            <w:vAlign w:val="center"/>
+          </w:tcPr>
+          <w:p>
+            <w:pPr>
+              <w:spacing w:line="360" w:lineRule="auto"/>
+              <w:jc w:val="center"/>
+              <w:rPr>
+                <w:rFonts w:ascii="Times New Roman" w:hAnsi="Times New Roman" w:cs="Times New Roman"/>
+                <w:sz w:val="28"/>
+                <w:szCs w:val="28"/>
+              </w:rPr>
+            </w:pPr>
+          </w:p>
+        </w:tc>
+      </w:tr>
+      <w:tr>
+        <w:tc>
+          <w:tcPr>
+            <w:tcW w:w="3652" w:type="dxa"/>
+            <w:vAlign w:val="center"/>
+          </w:tcPr>
+          <w:p>
+            <w:pPr>
+              <w:spacing w:line="360" w:lineRule="auto"/>
+              <w:jc w:val="center"/>
+              <w:rPr>
+                <w:rFonts w:ascii="Times New Roman" w:hAnsi="Times New Roman" w:cs="Times New Roman"/>
+                <w:sz w:val="28"/>
+                <w:szCs w:val="28"/>
+              </w:rPr>
+            </w:pPr>
+          </w:p>
+        </w:tc>
+        <w:tc>
+          <w:tcPr>
+            <w:tcW w:w="1701" w:type="dxa"/>
+            <w:vAlign w:val="center"/>
+          </w:tcPr>
+          <w:p>
+            <w:pPr>
+              <w:spacing w:line="360" w:lineRule="auto"/>
+              <w:jc w:val="center"/>
+              <w:rPr>
+                <w:rFonts w:ascii="Times New Roman" w:hAnsi="Times New Roman" w:cs="Times New Roman"/>
+                <w:sz w:val="28"/>
+                <w:szCs w:val="28"/>
+              </w:rPr>
+            </w:pPr>
+          </w:p>
+        </w:tc>
+        <w:tc>
+          <w:tcPr>
+            <w:tcW w:w="1701" w:type="dxa"/>
+            <w:vAlign w:val="center"/>
+          </w:tcPr>
+          <w:p>
+            <w:pPr>
+              <w:spacing w:line="360" w:lineRule="auto"/>
+              <w:jc w:val="center"/>
+              <w:rPr>
+                <w:rFonts w:ascii="Times New Roman" w:hAnsi="Times New Roman" w:cs="Times New Roman"/>
+                <w:sz w:val="28"/>
+                <w:szCs w:val="28"/>
+              </w:rPr>
+            </w:pPr>
+          </w:p>
+        </w:tc>
+        <w:tc>
+          <w:tcPr>
+            <w:tcW w:w="1808" w:type="dxa"/>
+            <w:vAlign w:val="center"/>
+          </w:tcPr>
+          <w:p>
+            <w:pPr>
+              <w:spacing w:line="360" w:lineRule="auto"/>
+              <w:jc w:val="center"/>
+              <w:rPr>
+                <w:rFonts w:ascii="Times New Roman" w:hAnsi="Times New Roman" w:cs="Times New Roman"/>
+                <w:sz w:val="28"/>
+                <w:szCs w:val="28"/>
+              </w:rPr>
+            </w:pPr>
+          </w:p>
+        </w:tc>
+      </w:tr>
+      <w:tr>
+        <w:tc>
+          <w:tcPr>
+            <w:tcW w:w="3652" w:type="dxa"/>
+            <w:vAlign w:val="center"/>
+          </w:tcPr>
+          <w:p>
+            <w:pPr>
+              <w:spacing w:line="360" w:lineRule="auto"/>
+              <w:jc w:val="center"/>
+              <w:rPr>
+                <w:rFonts w:ascii="Times New Roman" w:hAnsi="Times New Roman" w:cs="Times New Roman"/>
+                <w:sz w:val="28"/>
+                <w:szCs w:val="28"/>
+              </w:rPr>
+            </w:pPr>
+          </w:p>
+        </w:tc>
+        <w:tc>
+          <w:tcPr>
+            <w:tcW w:w="1701" w:type="dxa"/>
+            <w:vAlign w:val="center"/>
+          </w:tcPr>
+          <w:p>
+            <w:pPr>
+              <w:spacing w:line="360" w:lineRule="auto"/>
+              <w:jc w:val="center"/>
+              <w:rPr>
+                <w:rFonts w:ascii="Times New Roman" w:hAnsi="Times New Roman" w:cs="Times New Roman"/>
+                <w:sz w:val="28"/>
+                <w:szCs w:val="28"/>
+              </w:rPr>
+            </w:pPr>
+          </w:p>
+        </w:tc>
+        <w:tc>
+          <w:tcPr>
+            <w:tcW w:w="1701" w:type="dxa"/>
+            <w:vAlign w:val="center"/>
+          </w:tcPr>
+          <w:p>
+            <w:pPr>
+              <w:spacing w:line="360" w:lineRule="auto"/>
+              <w:jc w:val="center"/>
+              <w:rPr>
+                <w:rFonts w:ascii="Times New Roman" w:hAnsi="Times New Roman" w:cs="Times New Roman"/>
+                <w:sz w:val="28"/>
+                <w:szCs w:val="28"/>
+              </w:rPr>
+            </w:pPr>
+          </w:p>
+        </w:tc>
+        <w:tc>
+          <w:tcPr>
+            <w:tcW w:w="1808" w:type="dxa"/>
+            <w:vAlign w:val="center"/>
+          </w:tcPr>
+          <w:p>
+            <w:pPr>
+              <w:spacing w:line="360" w:lineRule="auto"/>
+              <w:jc w:val="center"/>
+              <w:rPr>
+                <w:rFonts w:ascii="Times New Roman" w:hAnsi="Times New Roman" w:cs="Times New Roman"/>
+                <w:sz w:val="28"/>
+                <w:szCs w:val="28"/>
+              </w:rPr>
+            </w:pPr>
+          </w:p>
+        </w:tc>
+      </w:tr>
+      <w:tr>
+        <w:tc>
+          <w:tcPr>
+            <w:tcW w:w="3652" w:type="dxa"/>
+            <w:vAlign w:val="center"/>
+          </w:tcPr>
+          <w:p>
+            <w:pPr>
+              <w:spacing w:line="360" w:lineRule="auto"/>
+              <w:jc w:val="center"/>
+              <w:rPr>
+                <w:rFonts w:ascii="Times New Roman" w:hAnsi="Times New Roman" w:cs="Times New Roman"/>
+                <w:sz w:val="28"/>
+                <w:szCs w:val="28"/>
+              </w:rPr>
+            </w:pPr>
+          </w:p>
+        </w:tc>
+        <w:tc>
+          <w:tcPr>
+            <w:tcW w:w="1701" w:type="dxa"/>
+            <w:vAlign w:val="center"/>
+          </w:tcPr>
+          <w:p>
+            <w:pPr>
+              <w:spacing w:line="360" w:lineRule="auto"/>
+              <w:jc w:val="center"/>
+              <w:rPr>
+                <w:rFonts w:ascii="Times New Roman" w:hAnsi="Times New Roman" w:cs="Times New Roman"/>
+                <w:sz w:val="28"/>
+                <w:szCs w:val="28"/>
+              </w:rPr>
+            </w:pPr>
+          </w:p>
+        </w:tc>
+        <w:tc>
+          <w:tcPr>
+            <w:tcW w:w="1701" w:type="dxa"/>
+            <w:vAlign w:val="center"/>
+          </w:tcPr>
+          <w:p>
+            <w:pPr>
+              <w:spacing w:line="360" w:lineRule="auto"/>
+              <w:jc w:val="center"/>
+              <w:rPr>
+                <w:rFonts w:ascii="Times New Roman" w:hAnsi="Times New Roman" w:cs="Times New Roman"/>
+                <w:sz w:val="28"/>
+                <w:szCs w:val="28"/>
+              </w:rPr>
+            </w:pPr>
+          </w:p>
+        </w:tc>
+        <w:tc>
+          <w:tcPr>
+            <w:tcW w:w="1808" w:type="dxa"/>
+            <w:vAlign w:val="center"/>
+          </w:tcPr>
+          <w:p>
+            <w:pPr>
+              <w:spacing w:line="360" w:lineRule="auto"/>
+              <w:jc w:val="center"/>
+              <w:rPr>
+                <w:rFonts w:ascii="Times New Roman" w:hAnsi="Times New Roman" w:cs="Times New Roman"/>
+                <w:sz w:val="28"/>
+                <w:szCs w:val="28"/>
+              </w:rPr>
+            </w:pPr>
+          </w:p>
+        </w:tc>
+      </w:tr>
+      <w:tr>
+        <w:tc>
+          <w:tcPr>
+            <w:tcW w:w="3652" w:type="dxa"/>
+            <w:vAlign w:val="center"/>
+          </w:tcPr>
+          <w:p>
+            <w:pPr>
+              <w:spacing w:line="360" w:lineRule="auto"/>
+              <w:jc w:val="center"/>
+              <w:rPr>
+                <w:rFonts w:ascii="Times New Roman" w:hAnsi="Times New Roman" w:cs="Times New Roman"/>
+                <w:sz w:val="28"/>
+                <w:szCs w:val="28"/>
+              </w:rPr>
+            </w:pPr>
+          </w:p>
+        </w:tc>
+        <w:tc>
+          <w:tcPr>
+            <w:tcW w:w="1701" w:type="dxa"/>
+            <w:vAlign w:val="center"/>
+          </w:tcPr>
+          <w:p>
+            <w:pPr>
+              <w:spacing w:line="360" w:lineRule="auto"/>
+              <w:jc w:val="center"/>
+              <w:rPr>
+                <w:rFonts w:ascii="Times New Roman" w:hAnsi="Times New Roman" w:cs="Times New Roman"/>
+                <w:sz w:val="28"/>
+                <w:szCs w:val="28"/>
+              </w:rPr>
+            </w:pPr>
+          </w:p>
+        </w:tc>
+        <w:tc>
+          <w:tcPr>
+            <w:tcW w:w="1701" w:type="dxa"/>
+            <w:vAlign w:val="center"/>
+          </w:tcPr>
+          <w:p>
+            <w:pPr>
+              <w:spacing w:line="360" w:lineRule="auto"/>
+              <w:jc w:val="center"/>
+              <w:rPr>
+                <w:rFonts w:ascii="Times New Roman" w:hAnsi="Times New Roman" w:cs="Times New Roman"/>
+                <w:sz w:val="28"/>
+                <w:szCs w:val="28"/>
+              </w:rPr>
+            </w:pPr>
+          </w:p>
+        </w:tc>
+        <w:tc>
+          <w:tcPr>
+            <w:tcW w:w="1808" w:type="dxa"/>
+            <w:vAlign w:val="center"/>
+          </w:tcPr>
+          <w:p>
+            <w:pPr>
+              <w:spacing w:line="360" w:lineRule="auto"/>
+              <w:jc w:val="center"/>
+              <w:rPr>
+                <w:rFonts w:ascii="Times New Roman" w:hAnsi="Times New Roman" w:cs="Times New Roman"/>
+                <w:sz w:val="28"/>
+                <w:szCs w:val="28"/>
+              </w:rPr>
+            </w:pPr>
+          </w:p>
+        </w:tc>
+      </w:tr>
+    </w:tbl>
+    <w:p>
+      <w:pPr>
+        <w:spacing w:line="360" w:lineRule="auto"/>
+        <w:ind w:left="709"/>
+        <w:rPr>
+          <w:rFonts w:ascii="Times New Roman" w:hAnsi="Times New Roman" w:cs="Times New Roman"/>
+          <w:sz w:val="28"/>
+          <w:szCs w:val="28"/>
+        </w:rPr>
+      </w:pPr>
+    </w:p>
+    <w:p>
+      <w:pPr>
+        <w:spacing w:line="360" w:lineRule="auto"/>
+        <w:ind w:firstLine="851"/>
+        <w:rPr>
+          <w:rFonts w:ascii="Times New Roman" w:hAnsi="Times New Roman" w:cs="Times New Roman"/>
+          <w:sz w:val="28"/>
+          <w:szCs w:val="28"/>
+        </w:rPr>
+      </w:pPr>
+    </w:p>
+    <w:p>
+      <w:pPr>
+        <w:spacing w:line="360" w:lineRule="auto"/>
+        <w:rPr>
+          <w:rFonts w:ascii="Times New Roman" w:hAnsi="Times New Roman" w:cs="Times New Roman"/>
+          <w:sz w:val="28"/>
+          <w:szCs w:val="28"/>
+        </w:rPr>
+      </w:pPr>
+    </w:p>
+    <w:p>
+      <w:pPr>
+        <w:spacing w:line="360" w:lineRule="auto"/>
+        <w:rPr>
+          <w:rFonts w:ascii="Times New Roman" w:hAnsi="Times New Roman" w:cs="Times New Roman"/>
+          <w:sz w:val="28"/>
+          <w:szCs w:val="28"/>
+        </w:rPr>
+      </w:pPr>
+    </w:p>
+    <w:p>
+      <w:pPr>
+        <w:pStyle w:val="a3"/>
+        <w:spacing w:line="360" w:lineRule="auto"/>
+        <w:ind w:left="1429"/>
+        <w:rPr>
+          <w:rFonts w:ascii="Times New Roman" w:hAnsi="Times New Roman" w:cs="Times New Roman"/>
+          <w:sz w:val="28"/>
+          <w:szCs w:val="28"/>
+        </w:rPr>
+      </w:pPr>
+    </w:p>
+    <w:p>
+      <w:pPr>
+        <w:spacing w:line="240" w:lineRule="auto"/>
+        <w:ind w:firstLine="709"/>
+        <w:rPr>
+          <w:rFonts w:ascii="Times New Roman" w:hAnsi="Times New Roman" w:cs="Times New Roman"/>
+          <w:sz w:val="28"/>
+          <w:szCs w:val="28"/>
+        </w:rPr>
+      </w:pPr>
+    </w:p>
+    <w:p>
+      <w:pPr>
+        <w:spacing w:line="360" w:lineRule="auto"/>
+        <w:ind w:firstLine="709"/>
+        <w:rPr>
+          <w:rFonts w:ascii="Times New Roman" w:hAnsi="Times New Roman" w:cs="Times New Roman"/>
+          <w:sz w:val="28"/>
+          <w:szCs w:val="28"/>
+        </w:rPr>
+      </w:pPr>
+    </w:p>
+    <w:p>
+      <w:pPr>
+        <w:spacing w:line="360" w:lineRule="auto"/>
+        <w:ind w:firstLine="709"/>
+        <w:rPr>
+          <w:rFonts w:ascii="Times New Roman" w:hAnsi="Times New Roman" w:cs="Times New Roman"/>
+          <w:sz w:val="28"/>
+          <w:szCs w:val="28"/>
+        </w:rPr>
+      </w:pPr>
+    </w:p>
+    <w:p>
+      <w:pPr>
+        <w:spacing w:line="360" w:lineRule="auto"/>
+        <w:ind w:firstLine="709"/>
+        <w:rPr>
+          <w:rFonts w:ascii="Times New Roman" w:hAnsi="Times New Roman" w:cs="Times New Roman"/>
+          <w:sz w:val="28"/>
+          <w:szCs w:val="28"/>
+        </w:rPr>
+      </w:pPr>
+    </w:p>
+    <w:p>
+      <w:pPr>
+        <w:spacing w:line="360" w:lineRule="auto"/>
+        <w:ind w:firstLine="709"/>
+        <w:rPr>
+          <w:rFonts w:ascii="Times New Roman" w:hAnsi="Times New Roman" w:cs="Times New Roman"/>
+          <w:sz w:val="28"/>
+          <w:szCs w:val="28"/>
+        </w:rPr>
+      </w:pPr>
+    </w:p>
+    <w:p>
+      <w:pPr>
+        <w:spacing w:line="360" w:lineRule="auto"/>
+        <w:ind w:firstLine="709"/>
+        <w:rPr>
+          <w:rFonts w:ascii="Times New Roman" w:hAnsi="Times New Roman" w:cs="Times New Roman"/>
+          <w:sz w:val="28"/>
+          <w:szCs w:val="28"/>
+        </w:rPr>
+      </w:pPr>
+    </w:p>
+    <w:p>
+      <w:pPr>
+        <w:spacing w:line="360" w:lineRule="auto"/>
+        <w:ind w:firstLine="709"/>
+        <w:rPr>
+          <w:rFonts w:ascii="Times New Roman" w:hAnsi="Times New Roman" w:cs="Times New Roman"/>
+          <w:sz w:val="28"/>
+          <w:szCs w:val="28"/>
+        </w:rPr>
+      </w:pPr>
+    </w:p>
+    <w:p>
+      <w:pPr>
+        <w:spacing w:line="360" w:lineRule="auto"/>
+        <w:ind w:firstLine="709"/>
+        <w:rPr>
+          <w:rFonts w:ascii="Times New Roman" w:hAnsi="Times New Roman" w:cs="Times New Roman"/>
+          <w:sz w:val="28"/>
+          <w:szCs w:val="28"/>
+        </w:rPr>
+      </w:pPr>
+    </w:p>
+    <w:p>
+      <w:pPr>
+        <w:spacing w:line="360" w:lineRule="auto"/>
+        <w:ind w:firstLine="709"/>
+        <w:rPr>
+          <w:rFonts w:ascii="Times New Roman" w:hAnsi="Times New Roman" w:cs="Times New Roman"/>
+          <w:sz w:val="28"/>
+          <w:szCs w:val="28"/>
+        </w:rPr>
+      </w:pPr>
     </w:p>
     <w:p>
       <w:pPr>
@@ -1064,6 +2930,7 @@
           <w:sz w:val="28"/>
           <w:szCs w:val="28"/>
         </w:rPr>
+        <w:lastRenderedPageBreak/>
         <w:t>Библиографический список.</w:t>
       </w:r>
     </w:p>
@@ -1082,27 +2949,77 @@
           <w:rFonts w:ascii="Times New Roman" w:hAnsi="Times New Roman" w:cs="Times New Roman"/>
           <w:sz w:val="28"/>
           <w:szCs w:val="28"/>
-          <w:lang w:val="en-US"/>
-        </w:rPr>
-        <w:t>1</w:t>
-      </w:r>
-      <w:r>
-        <w:rPr>
-          <w:rFonts w:ascii="Times New Roman" w:hAnsi="Times New Roman" w:cs="Times New Roman"/>
-          <w:sz w:val="28"/>
-          <w:szCs w:val="28"/>
-          <w:lang w:val="en-US"/>
-        </w:rPr>
-        <w:t xml:space="preserve">. </w:t>
-      </w:r>
-      <w:r>
-        <w:rPr>
-          <w:rFonts w:ascii="Times New Roman" w:hAnsi="Times New Roman" w:cs="Times New Roman"/>
-          <w:sz w:val="28"/>
-          <w:szCs w:val="28"/>
-          <w:lang w:val="en-US"/>
-        </w:rPr>
-        <w:t>The International Energy Agency (</w:t>
+        </w:rPr>
+        <w:t xml:space="preserve">1. </w:t>
+      </w:r>
+      <w:proofErr w:type="gramStart"/>
+      <w:r>
+        <w:rPr>
+          <w:rFonts w:ascii="Times New Roman" w:hAnsi="Times New Roman" w:cs="Times New Roman"/>
+          <w:sz w:val="28"/>
+          <w:szCs w:val="28"/>
+          <w:lang w:val="en-US"/>
+        </w:rPr>
+        <w:t>The</w:t>
+      </w:r>
+      <w:r>
+        <w:rPr>
+          <w:rFonts w:ascii="Times New Roman" w:hAnsi="Times New Roman" w:cs="Times New Roman"/>
+          <w:sz w:val="28"/>
+          <w:szCs w:val="28"/>
+        </w:rPr>
+        <w:t xml:space="preserve"> </w:t>
+      </w:r>
+      <w:r>
+        <w:rPr>
+          <w:rFonts w:ascii="Times New Roman" w:hAnsi="Times New Roman" w:cs="Times New Roman"/>
+          <w:sz w:val="28"/>
+          <w:szCs w:val="28"/>
+          <w:lang w:val="en-US"/>
+        </w:rPr>
+        <w:t>International</w:t>
+      </w:r>
+      <w:r>
+        <w:rPr>
+          <w:rFonts w:ascii="Times New Roman" w:hAnsi="Times New Roman" w:cs="Times New Roman"/>
+          <w:sz w:val="28"/>
+          <w:szCs w:val="28"/>
+        </w:rPr>
+        <w:t xml:space="preserve"> </w:t>
+      </w:r>
+      <w:r>
+        <w:rPr>
+          <w:rFonts w:ascii="Times New Roman" w:hAnsi="Times New Roman" w:cs="Times New Roman"/>
+          <w:sz w:val="28"/>
+          <w:szCs w:val="28"/>
+          <w:lang w:val="en-US"/>
+        </w:rPr>
+        <w:t>Energy</w:t>
+      </w:r>
+      <w:r>
+        <w:rPr>
+          <w:rFonts w:ascii="Times New Roman" w:hAnsi="Times New Roman" w:cs="Times New Roman"/>
+          <w:sz w:val="28"/>
+          <w:szCs w:val="28"/>
+        </w:rPr>
+        <w:t xml:space="preserve"> </w:t>
+      </w:r>
+      <w:r>
+        <w:rPr>
+          <w:rFonts w:ascii="Times New Roman" w:hAnsi="Times New Roman" w:cs="Times New Roman"/>
+          <w:sz w:val="28"/>
+          <w:szCs w:val="28"/>
+          <w:lang w:val="en-US"/>
+        </w:rPr>
+        <w:t>Agency</w:t>
+      </w:r>
+      <w:r>
+        <w:rPr>
+          <w:rFonts w:ascii="Times New Roman" w:hAnsi="Times New Roman" w:cs="Times New Roman"/>
+          <w:sz w:val="28"/>
+          <w:szCs w:val="28"/>
+        </w:rPr>
+        <w:t xml:space="preserve"> (</w:t>
       </w:r>
       <w:r>
         <w:rPr>
@@ -1118,27 +3035,94 @@
           <w:rFonts w:ascii="Times New Roman" w:hAnsi="Times New Roman" w:cs="Times New Roman"/>
           <w:sz w:val="28"/>
           <w:szCs w:val="28"/>
-          <w:lang w:val="en-US"/>
-        </w:rPr>
-        <w:t>)</w:t>
-      </w:r>
-      <w:r>
-        <w:rPr>
-          <w:rFonts w:ascii="Times New Roman" w:hAnsi="Times New Roman" w:cs="Times New Roman"/>
-          <w:sz w:val="28"/>
-          <w:szCs w:val="28"/>
-          <w:lang w:val="en-US"/>
-        </w:rPr>
-        <w:t xml:space="preserve">. 2014 Key World Energy Statistics. </w:t>
-      </w:r>
-      <w:r>
-        <w:rPr>
-          <w:rFonts w:ascii="Times New Roman" w:hAnsi="Times New Roman" w:cs="Times New Roman"/>
-          <w:sz w:val="28"/>
-          <w:szCs w:val="28"/>
-          <w:lang w:val="en-US"/>
-        </w:rPr>
-        <w:t>2014. p</w:t>
+        </w:rPr>
+        <w:t>).</w:t>
+      </w:r>
+      <w:proofErr w:type="gramEnd"/>
+      <w:r>
+        <w:rPr>
+          <w:rFonts w:ascii="Times New Roman" w:hAnsi="Times New Roman" w:cs="Times New Roman"/>
+          <w:sz w:val="28"/>
+          <w:szCs w:val="28"/>
+        </w:rPr>
+        <w:t xml:space="preserve"> 2014 </w:t>
+      </w:r>
+      <w:r>
+        <w:rPr>
+          <w:rFonts w:ascii="Times New Roman" w:hAnsi="Times New Roman" w:cs="Times New Roman"/>
+          <w:sz w:val="28"/>
+          <w:szCs w:val="28"/>
+          <w:lang w:val="en-US"/>
+        </w:rPr>
+        <w:t>Key</w:t>
+      </w:r>
+      <w:r>
+        <w:rPr>
+          <w:rFonts w:ascii="Times New Roman" w:hAnsi="Times New Roman" w:cs="Times New Roman"/>
+          <w:sz w:val="28"/>
+          <w:szCs w:val="28"/>
+        </w:rPr>
+        <w:t xml:space="preserve"> </w:t>
+      </w:r>
+      <w:r>
+        <w:rPr>
+          <w:rFonts w:ascii="Times New Roman" w:hAnsi="Times New Roman" w:cs="Times New Roman"/>
+          <w:sz w:val="28"/>
+          <w:szCs w:val="28"/>
+          <w:lang w:val="en-US"/>
+        </w:rPr>
+        <w:t>World</w:t>
+      </w:r>
+      <w:r>
+        <w:rPr>
+          <w:rFonts w:ascii="Times New Roman" w:hAnsi="Times New Roman" w:cs="Times New Roman"/>
+          <w:sz w:val="28"/>
+          <w:szCs w:val="28"/>
+        </w:rPr>
+        <w:t xml:space="preserve"> </w:t>
+      </w:r>
+      <w:r>
+        <w:rPr>
+          <w:rFonts w:ascii="Times New Roman" w:hAnsi="Times New Roman" w:cs="Times New Roman"/>
+          <w:sz w:val="28"/>
+          <w:szCs w:val="28"/>
+          <w:lang w:val="en-US"/>
+        </w:rPr>
+        <w:t>Energy</w:t>
+      </w:r>
+      <w:r>
+        <w:rPr>
+          <w:rFonts w:ascii="Times New Roman" w:hAnsi="Times New Roman" w:cs="Times New Roman"/>
+          <w:sz w:val="28"/>
+          <w:szCs w:val="28"/>
+        </w:rPr>
+        <w:t xml:space="preserve"> </w:t>
+      </w:r>
+      <w:r>
+        <w:rPr>
+          <w:rFonts w:ascii="Times New Roman" w:hAnsi="Times New Roman" w:cs="Times New Roman"/>
+          <w:sz w:val="28"/>
+          <w:szCs w:val="28"/>
+          <w:lang w:val="en-US"/>
+        </w:rPr>
+        <w:t>Statistics</w:t>
+      </w:r>
+      <w:r>
+        <w:rPr>
+          <w:rFonts w:ascii="Times New Roman" w:hAnsi="Times New Roman" w:cs="Times New Roman"/>
+          <w:sz w:val="28"/>
+          <w:szCs w:val="28"/>
+        </w:rPr>
+        <w:t xml:space="preserve">. 2014. </w:t>
+      </w:r>
+      <w:r>
+        <w:rPr>
+          <w:rFonts w:ascii="Times New Roman" w:hAnsi="Times New Roman" w:cs="Times New Roman"/>
+          <w:sz w:val="28"/>
+          <w:szCs w:val="28"/>
+          <w:lang w:val="en-US"/>
+        </w:rPr>
+        <w:t>p</w:t>
       </w:r>
       <w:r>
         <w:rPr>
@@ -1203,7 +3187,27 @@
           <w:szCs w:val="28"/>
           <w:lang w:val="en-US"/>
         </w:rPr>
-        <w:t xml:space="preserve">. Climate Change 2014 Synthesis Report. </w:t>
+        <w:t xml:space="preserve">. </w:t>
+      </w:r>
+      <w:proofErr w:type="gramStart"/>
+      <w:r>
+        <w:rPr>
+          <w:rFonts w:ascii="Times New Roman" w:hAnsi="Times New Roman" w:cs="Times New Roman"/>
+          <w:sz w:val="28"/>
+          <w:szCs w:val="28"/>
+          <w:lang w:val="en-US"/>
+        </w:rPr>
+        <w:t>Climate Change 2014 Synthesis Report.</w:t>
+      </w:r>
+      <w:proofErr w:type="gramEnd"/>
+      <w:r>
+        <w:rPr>
+          <w:rFonts w:ascii="Times New Roman" w:hAnsi="Times New Roman" w:cs="Times New Roman"/>
+          <w:sz w:val="28"/>
+          <w:szCs w:val="28"/>
+          <w:lang w:val="en-US"/>
+        </w:rPr>
+        <w:t xml:space="preserve"> </w:t>
       </w:r>
       <w:r>
         <w:rPr>
@@ -1296,8 +3300,19 @@
           <w:szCs w:val="28"/>
           <w:lang w:val="en-US"/>
         </w:rPr>
-        <w:t>Miller, R. G.; Sorrell, S. R. (2 December 2013). "The future of oil supply".</w:t>
-      </w:r>
+        <w:t>Miller, R. G.; Sorrell, S. R. (2 December 2013). </w:t>
+      </w:r>
+      <w:proofErr w:type="gramStart"/>
+      <w:r>
+        <w:rPr>
+          <w:rFonts w:ascii="Times New Roman" w:hAnsi="Times New Roman" w:cs="Times New Roman"/>
+          <w:sz w:val="28"/>
+          <w:szCs w:val="28"/>
+          <w:lang w:val="en-US"/>
+        </w:rPr>
+        <w:t>"The future of oil supply".</w:t>
+      </w:r>
+      <w:proofErr w:type="gramEnd"/>
       <w:r>
         <w:rPr>
           <w:rFonts w:ascii="Times New Roman" w:hAnsi="Times New Roman" w:cs="Times New Roman"/>
@@ -1384,7 +3399,312 @@
           <w:szCs w:val="28"/>
           <w:lang w:val="en-US"/>
         </w:rPr>
-        <w:lastRenderedPageBreak/>
+        <w:t xml:space="preserve">4. </w:t>
+      </w:r>
+      <w:r>
+        <w:rPr>
+          <w:rFonts w:ascii="Times New Roman" w:hAnsi="Times New Roman" w:cs="Times New Roman"/>
+          <w:sz w:val="28"/>
+          <w:szCs w:val="28"/>
+          <w:lang w:val="en-US"/>
+        </w:rPr>
+        <w:t xml:space="preserve">Ogden J. </w:t>
+      </w:r>
+      <w:r>
+        <w:rPr>
+          <w:rFonts w:ascii="Times New Roman" w:hAnsi="Times New Roman" w:cs="Times New Roman"/>
+          <w:sz w:val="28"/>
+          <w:szCs w:val="28"/>
+          <w:lang w:val="en-US"/>
+        </w:rPr>
+        <w:t>"</w:t>
+      </w:r>
+      <w:r>
+        <w:rPr>
+          <w:rFonts w:ascii="Times New Roman" w:hAnsi="Times New Roman" w:cs="Times New Roman"/>
+          <w:sz w:val="28"/>
+          <w:szCs w:val="28"/>
+          <w:lang w:val="en-US"/>
+        </w:rPr>
+        <w:t>Prospects for building a hydrogen e</w:t>
+      </w:r>
+      <w:r>
+        <w:rPr>
+          <w:rFonts w:ascii="Times New Roman" w:hAnsi="Times New Roman" w:cs="Times New Roman"/>
+          <w:sz w:val="28"/>
+          <w:szCs w:val="28"/>
+          <w:lang w:val="en-US"/>
+        </w:rPr>
+        <w:t xml:space="preserve">nergy </w:t>
+      </w:r>
+      <w:r>
+        <w:rPr>
+          <w:rFonts w:ascii="Times New Roman" w:hAnsi="Times New Roman" w:cs="Times New Roman"/>
+          <w:sz w:val="28"/>
+          <w:szCs w:val="28"/>
+          <w:lang w:val="en-US"/>
+        </w:rPr>
+        <w:t>infrastructure</w:t>
+      </w:r>
+      <w:r>
+        <w:rPr>
+          <w:rFonts w:ascii="Times New Roman" w:hAnsi="Times New Roman" w:cs="Times New Roman"/>
+          <w:sz w:val="28"/>
+          <w:szCs w:val="28"/>
+          <w:lang w:val="en-US"/>
+        </w:rPr>
+        <w:t>"</w:t>
+      </w:r>
+      <w:r>
+        <w:rPr>
+          <w:rFonts w:ascii="Times New Roman" w:hAnsi="Times New Roman" w:cs="Times New Roman"/>
+          <w:sz w:val="28"/>
+          <w:szCs w:val="28"/>
+          <w:lang w:val="en-US"/>
+        </w:rPr>
+        <w:t xml:space="preserve">. </w:t>
+      </w:r>
+      <w:proofErr w:type="spellStart"/>
+      <w:r>
+        <w:rPr>
+          <w:rFonts w:ascii="Times New Roman" w:hAnsi="Times New Roman" w:cs="Times New Roman"/>
+          <w:sz w:val="28"/>
+          <w:szCs w:val="28"/>
+          <w:lang w:val="en-US"/>
+        </w:rPr>
+        <w:t>Annu</w:t>
+      </w:r>
+      <w:proofErr w:type="spellEnd"/>
+      <w:r>
+        <w:rPr>
+          <w:rFonts w:ascii="Times New Roman" w:hAnsi="Times New Roman" w:cs="Times New Roman"/>
+          <w:sz w:val="28"/>
+          <w:szCs w:val="28"/>
+          <w:lang w:val="en-US"/>
+        </w:rPr>
+        <w:t xml:space="preserve"> Rev Energy Environ 1999</w:t>
+      </w:r>
+      <w:proofErr w:type="gramStart"/>
+      <w:r>
+        <w:rPr>
+          <w:rFonts w:ascii="Times New Roman" w:hAnsi="Times New Roman" w:cs="Times New Roman"/>
+          <w:sz w:val="28"/>
+          <w:szCs w:val="28"/>
+          <w:lang w:val="en-US"/>
+        </w:rPr>
+        <w:t>;24:227</w:t>
+      </w:r>
+      <w:proofErr w:type="gramEnd"/>
+      <w:r>
+        <w:rPr>
+          <w:rFonts w:ascii="Times New Roman" w:hAnsi="Times New Roman" w:cs="Times New Roman"/>
+          <w:sz w:val="28"/>
+          <w:szCs w:val="28"/>
+          <w:lang w:val="en-US"/>
+        </w:rPr>
+        <w:t>–79</w:t>
+      </w:r>
+      <w:r>
+        <w:rPr>
+          <w:rFonts w:ascii="Times New Roman" w:hAnsi="Times New Roman" w:cs="Times New Roman"/>
+          <w:sz w:val="28"/>
+          <w:szCs w:val="28"/>
+          <w:lang w:val="en-US"/>
+        </w:rPr>
+        <w:t>.</w:t>
+      </w:r>
+    </w:p>
+    <w:p>
+      <w:pPr>
+        <w:spacing w:line="360" w:lineRule="auto"/>
+        <w:ind w:firstLine="709"/>
+        <w:rPr>
+          <w:rFonts w:ascii="Times New Roman" w:hAnsi="Times New Roman" w:cs="Times New Roman"/>
+          <w:sz w:val="28"/>
+          <w:szCs w:val="28"/>
+          <w:lang w:val="en-US"/>
+        </w:rPr>
+      </w:pPr>
+      <w:r>
+        <w:rPr>
+          <w:rFonts w:ascii="Times New Roman" w:hAnsi="Times New Roman" w:cs="Times New Roman"/>
+          <w:sz w:val="28"/>
+          <w:szCs w:val="28"/>
+          <w:lang w:val="en-US"/>
+        </w:rPr>
+        <w:t xml:space="preserve">5. </w:t>
+      </w:r>
+      <w:proofErr w:type="spellStart"/>
+      <w:r>
+        <w:rPr>
+          <w:rFonts w:ascii="Times New Roman" w:hAnsi="Times New Roman" w:cs="Times New Roman"/>
+          <w:sz w:val="28"/>
+          <w:szCs w:val="28"/>
+          <w:lang w:val="en-US"/>
+        </w:rPr>
+        <w:t>Manoj</w:t>
+      </w:r>
+      <w:proofErr w:type="spellEnd"/>
+      <w:r>
+        <w:rPr>
+          <w:rFonts w:ascii="Times New Roman" w:hAnsi="Times New Roman" w:cs="Times New Roman"/>
+          <w:sz w:val="28"/>
+          <w:szCs w:val="28"/>
+          <w:lang w:val="en-US"/>
+        </w:rPr>
+        <w:t xml:space="preserve"> </w:t>
+      </w:r>
+      <w:proofErr w:type="spellStart"/>
+      <w:r>
+        <w:rPr>
+          <w:rFonts w:ascii="Times New Roman" w:hAnsi="Times New Roman" w:cs="Times New Roman"/>
+          <w:sz w:val="28"/>
+          <w:szCs w:val="28"/>
+          <w:lang w:val="en-US"/>
+        </w:rPr>
+        <w:t>Pudukudy</w:t>
+      </w:r>
+      <w:proofErr w:type="spellEnd"/>
+      <w:r>
+        <w:rPr>
+          <w:rFonts w:ascii="Times New Roman" w:hAnsi="Times New Roman" w:cs="Times New Roman"/>
+          <w:sz w:val="28"/>
+          <w:szCs w:val="28"/>
+          <w:lang w:val="en-US"/>
+        </w:rPr>
+        <w:t xml:space="preserve">, </w:t>
+      </w:r>
+      <w:proofErr w:type="spellStart"/>
+      <w:r>
+        <w:rPr>
+          <w:rFonts w:ascii="Times New Roman" w:hAnsi="Times New Roman" w:cs="Times New Roman"/>
+          <w:sz w:val="28"/>
+          <w:szCs w:val="28"/>
+          <w:lang w:val="en-US"/>
+        </w:rPr>
+        <w:t>Zahira</w:t>
+      </w:r>
+      <w:proofErr w:type="spellEnd"/>
+      <w:r>
+        <w:rPr>
+          <w:rFonts w:ascii="Times New Roman" w:hAnsi="Times New Roman" w:cs="Times New Roman"/>
+          <w:sz w:val="28"/>
+          <w:szCs w:val="28"/>
+          <w:lang w:val="en-US"/>
+        </w:rPr>
+        <w:t xml:space="preserve"> </w:t>
+      </w:r>
+      <w:proofErr w:type="spellStart"/>
+      <w:r>
+        <w:rPr>
+          <w:rFonts w:ascii="Times New Roman" w:hAnsi="Times New Roman" w:cs="Times New Roman"/>
+          <w:sz w:val="28"/>
+          <w:szCs w:val="28"/>
+          <w:lang w:val="en-US"/>
+        </w:rPr>
+        <w:t>Yaakob</w:t>
+      </w:r>
+      <w:proofErr w:type="spellEnd"/>
+      <w:r>
+        <w:rPr>
+          <w:rFonts w:ascii="Times New Roman" w:hAnsi="Times New Roman" w:cs="Times New Roman"/>
+          <w:sz w:val="28"/>
+          <w:szCs w:val="28"/>
+          <w:lang w:val="en-US"/>
+        </w:rPr>
+        <w:t xml:space="preserve">. </w:t>
+      </w:r>
+      <w:r>
+        <w:rPr>
+          <w:rFonts w:ascii="Times New Roman" w:hAnsi="Times New Roman" w:cs="Times New Roman"/>
+          <w:sz w:val="28"/>
+          <w:szCs w:val="28"/>
+          <w:lang w:val="en-US"/>
+        </w:rPr>
+        <w:t>"</w:t>
+      </w:r>
+      <w:r>
+        <w:rPr>
+          <w:rFonts w:ascii="Times New Roman" w:hAnsi="Times New Roman" w:cs="Times New Roman"/>
+          <w:sz w:val="28"/>
+          <w:szCs w:val="28"/>
+          <w:lang w:val="en-US"/>
+        </w:rPr>
+        <w:t>Renewable hydrogen economy in Asia–Opportunities and challenges: An overview</w:t>
+      </w:r>
+      <w:r>
+        <w:rPr>
+          <w:rFonts w:ascii="Times New Roman" w:hAnsi="Times New Roman" w:cs="Times New Roman"/>
+          <w:sz w:val="28"/>
+          <w:szCs w:val="28"/>
+          <w:lang w:val="en-US"/>
+        </w:rPr>
+        <w:t>"</w:t>
+      </w:r>
+      <w:r>
+        <w:rPr>
+          <w:rFonts w:ascii="Times New Roman" w:hAnsi="Times New Roman" w:cs="Times New Roman"/>
+          <w:sz w:val="28"/>
+          <w:szCs w:val="28"/>
+          <w:lang w:val="en-US"/>
+        </w:rPr>
+        <w:t xml:space="preserve">. </w:t>
+      </w:r>
+      <w:r>
+        <w:rPr>
+          <w:rFonts w:ascii="Times New Roman" w:hAnsi="Times New Roman" w:cs="Times New Roman"/>
+          <w:sz w:val="28"/>
+          <w:szCs w:val="28"/>
+          <w:lang w:val="en-US"/>
+        </w:rPr>
+        <w:t xml:space="preserve"> </w:t>
+      </w:r>
+      <w:r>
+        <w:rPr>
+          <w:rFonts w:ascii="Times New Roman" w:hAnsi="Times New Roman" w:cs="Times New Roman"/>
+          <w:sz w:val="28"/>
+          <w:szCs w:val="28"/>
+          <w:lang w:val="en-US"/>
+        </w:rPr>
+        <w:t>Else</w:t>
+      </w:r>
+      <w:r>
+        <w:rPr>
+          <w:rFonts w:ascii="Times New Roman" w:hAnsi="Times New Roman" w:cs="Times New Roman"/>
+          <w:sz w:val="28"/>
+          <w:szCs w:val="28"/>
+          <w:lang w:val="en-US"/>
+        </w:rPr>
+        <w:t xml:space="preserve">vier </w:t>
+      </w:r>
+      <w:r>
+        <w:rPr>
+          <w:rFonts w:ascii="Times New Roman" w:hAnsi="Times New Roman" w:cs="Times New Roman"/>
+          <w:sz w:val="28"/>
+          <w:szCs w:val="28"/>
+          <w:lang w:val="en-US"/>
+        </w:rPr>
+        <w:t>2014</w:t>
+      </w:r>
+    </w:p>
+    <w:p>
+      <w:pPr>
+        <w:spacing w:line="360" w:lineRule="auto"/>
+        <w:ind w:firstLine="709"/>
+        <w:rPr>
+          <w:rFonts w:ascii="Times New Roman" w:hAnsi="Times New Roman" w:cs="Times New Roman"/>
+          <w:sz w:val="28"/>
+          <w:szCs w:val="28"/>
+          <w:lang w:val="en-US"/>
+        </w:rPr>
+      </w:pPr>
+      <w:r>
+        <w:rPr>
+          <w:rFonts w:ascii="Times New Roman" w:hAnsi="Times New Roman" w:cs="Times New Roman"/>
+          <w:sz w:val="28"/>
+          <w:szCs w:val="28"/>
+          <w:lang w:val="en-US"/>
+        </w:rPr>
         <w:t xml:space="preserve">  </w:t>
       </w:r>
     </w:p>
@@ -1489,8 +3809,124 @@
       </w:pPr>
     </w:lvl>
   </w:abstractNum>
+  <w:abstractNum w:abstractNumId="1">
+    <w:nsid w:val="5E85566C"/>
+    <w:multiLevelType w:val="hybridMultilevel"/>
+    <w:tmpl w:val="0E263DF4"/>
+    <w:lvl w:ilvl="0" w:tplc="04190001">
+      <w:start w:val="1"/>
+      <w:numFmt w:val="bullet"/>
+      <w:lvlText w:val=""/>
+      <w:lvlJc w:val="left"/>
+      <w:pPr>
+        <w:ind w:left="1429" w:hanging="360"/>
+      </w:pPr>
+      <w:rPr>
+        <w:rFonts w:ascii="Symbol" w:hAnsi="Symbol" w:hint="default"/>
+      </w:rPr>
+    </w:lvl>
+    <w:lvl w:ilvl="1" w:tplc="04190003" w:tentative="1">
+      <w:start w:val="1"/>
+      <w:numFmt w:val="bullet"/>
+      <w:lvlText w:val="o"/>
+      <w:lvlJc w:val="left"/>
+      <w:pPr>
+        <w:ind w:left="2149" w:hanging="360"/>
+      </w:pPr>
+      <w:rPr>
+        <w:rFonts w:ascii="Courier New" w:hAnsi="Courier New" w:cs="Courier New" w:hint="default"/>
+      </w:rPr>
+    </w:lvl>
+    <w:lvl w:ilvl="2" w:tplc="04190005" w:tentative="1">
+      <w:start w:val="1"/>
+      <w:numFmt w:val="bullet"/>
+      <w:lvlText w:val=""/>
+      <w:lvlJc w:val="left"/>
+      <w:pPr>
+        <w:ind w:left="2869" w:hanging="360"/>
+      </w:pPr>
+      <w:rPr>
+        <w:rFonts w:ascii="Wingdings" w:hAnsi="Wingdings" w:hint="default"/>
+      </w:rPr>
+    </w:lvl>
+    <w:lvl w:ilvl="3" w:tplc="04190001" w:tentative="1">
+      <w:start w:val="1"/>
+      <w:numFmt w:val="bullet"/>
+      <w:lvlText w:val=""/>
+      <w:lvlJc w:val="left"/>
+      <w:pPr>
+        <w:ind w:left="3589" w:hanging="360"/>
+      </w:pPr>
+      <w:rPr>
+        <w:rFonts w:ascii="Symbol" w:hAnsi="Symbol" w:hint="default"/>
+      </w:rPr>
+    </w:lvl>
+    <w:lvl w:ilvl="4" w:tplc="04190003" w:tentative="1">
+      <w:start w:val="1"/>
+      <w:numFmt w:val="bullet"/>
+      <w:lvlText w:val="o"/>
+      <w:lvlJc w:val="left"/>
+      <w:pPr>
+        <w:ind w:left="4309" w:hanging="360"/>
+      </w:pPr>
+      <w:rPr>
+        <w:rFonts w:ascii="Courier New" w:hAnsi="Courier New" w:cs="Courier New" w:hint="default"/>
+      </w:rPr>
+    </w:lvl>
+    <w:lvl w:ilvl="5" w:tplc="04190005" w:tentative="1">
+      <w:start w:val="1"/>
+      <w:numFmt w:val="bullet"/>
+      <w:lvlText w:val=""/>
+      <w:lvlJc w:val="left"/>
+      <w:pPr>
+        <w:ind w:left="5029" w:hanging="360"/>
+      </w:pPr>
+      <w:rPr>
+        <w:rFonts w:ascii="Wingdings" w:hAnsi="Wingdings" w:hint="default"/>
+      </w:rPr>
+    </w:lvl>
+    <w:lvl w:ilvl="6" w:tplc="04190001" w:tentative="1">
+      <w:start w:val="1"/>
+      <w:numFmt w:val="bullet"/>
+      <w:lvlText w:val=""/>
+      <w:lvlJc w:val="left"/>
+      <w:pPr>
+        <w:ind w:left="5749" w:hanging="360"/>
+      </w:pPr>
+      <w:rPr>
+        <w:rFonts w:ascii="Symbol" w:hAnsi="Symbol" w:hint="default"/>
+      </w:rPr>
+    </w:lvl>
+    <w:lvl w:ilvl="7" w:tplc="04190003" w:tentative="1">
+      <w:start w:val="1"/>
+      <w:numFmt w:val="bullet"/>
+      <w:lvlText w:val="o"/>
+      <w:lvlJc w:val="left"/>
+      <w:pPr>
+        <w:ind w:left="6469" w:hanging="360"/>
+      </w:pPr>
+      <w:rPr>
+        <w:rFonts w:ascii="Courier New" w:hAnsi="Courier New" w:cs="Courier New" w:hint="default"/>
+      </w:rPr>
+    </w:lvl>
+    <w:lvl w:ilvl="8" w:tplc="04190005" w:tentative="1">
+      <w:start w:val="1"/>
+      <w:numFmt w:val="bullet"/>
+      <w:lvlText w:val=""/>
+      <w:lvlJc w:val="left"/>
+      <w:pPr>
+        <w:ind w:left="7189" w:hanging="360"/>
+      </w:pPr>
+      <w:rPr>
+        <w:rFonts w:ascii="Wingdings" w:hAnsi="Wingdings" w:hint="default"/>
+      </w:rPr>
+    </w:lvl>
+  </w:abstractNum>
   <w:num w:numId="1">
     <w:abstractNumId w:val="0"/>
+  </w:num>
+  <w:num w:numId="2">
+    <w:abstractNumId w:val="1"/>
   </w:num>
 </w:numbering>
 </file>
@@ -1743,6 +4179,25 @@
       <w:szCs w:val="16"/>
     </w:rPr>
   </w:style>
+  <w:style w:type="table" w:styleId="a8">
+    <w:name w:val="Table Grid"/>
+    <w:basedOn w:val="a1"/>
+    <w:uiPriority w:val="59"/>
+    <w:rsid w:val="006A699F"/>
+    <w:pPr>
+      <w:spacing w:after="0" w:line="240" w:lineRule="auto"/>
+    </w:pPr>
+    <w:tblPr>
+      <w:tblBorders>
+        <w:top w:val="single" w:sz="4" w:space="0" w:color="auto"/>
+        <w:left w:val="single" w:sz="4" w:space="0" w:color="auto"/>
+        <w:bottom w:val="single" w:sz="4" w:space="0" w:color="auto"/>
+        <w:right w:val="single" w:sz="4" w:space="0" w:color="auto"/>
+        <w:insideH w:val="single" w:sz="4" w:space="0" w:color="auto"/>
+        <w:insideV w:val="single" w:sz="4" w:space="0" w:color="auto"/>
+      </w:tblBorders>
+    </w:tblPr>
+  </w:style>
 </w:styles>
 </file>
 
@@ -1993,6 +4448,25 @@
       <w:sz w:val="16"/>
       <w:szCs w:val="16"/>
     </w:rPr>
+  </w:style>
+  <w:style w:type="table" w:styleId="a8">
+    <w:name w:val="Table Grid"/>
+    <w:basedOn w:val="a1"/>
+    <w:uiPriority w:val="59"/>
+    <w:rsid w:val="006A699F"/>
+    <w:pPr>
+      <w:spacing w:after="0" w:line="240" w:lineRule="auto"/>
+    </w:pPr>
+    <w:tblPr>
+      <w:tblBorders>
+        <w:top w:val="single" w:sz="4" w:space="0" w:color="auto"/>
+        <w:left w:val="single" w:sz="4" w:space="0" w:color="auto"/>
+        <w:bottom w:val="single" w:sz="4" w:space="0" w:color="auto"/>
+        <w:right w:val="single" w:sz="4" w:space="0" w:color="auto"/>
+        <w:insideH w:val="single" w:sz="4" w:space="0" w:color="auto"/>
+        <w:insideV w:val="single" w:sz="4" w:space="0" w:color="auto"/>
+      </w:tblBorders>
+    </w:tblPr>
   </w:style>
 </w:styles>
 </file>
@@ -2287,7 +4761,7 @@
 </file>
 
 <file path=customXml/itemProps1.xml><?xml version="1.0" encoding="utf-8"?>
-<ds:datastoreItem xmlns:ds="http://schemas.openxmlformats.org/officeDocument/2006/customXml" ds:itemID="{61BC608F-6741-4E09-B0F9-E82A35116021}">
+<ds:datastoreItem xmlns:ds="http://schemas.openxmlformats.org/officeDocument/2006/customXml" ds:itemID="{348773E8-AB56-4F49-927A-D65E93AC89E7}">
   <ds:schemaRefs>
     <ds:schemaRef ds:uri="http://schemas.openxmlformats.org/officeDocument/2006/bibliography"/>
   </ds:schemaRefs>

</xml_diff>

<commit_message>
added table which compares properties of different fuels
</commit_message>
<xml_diff>
--- a/Энергетические запросы человечества неуклонно растут.docx
+++ b/Энергетические запросы человечества неуклонно растут.docx
@@ -1780,7 +1780,23 @@
                 <w:sz w:val="28"/>
                 <w:szCs w:val="28"/>
               </w:rPr>
-              <w:t>2016</w:t>
+              <w:t>2</w:t>
+            </w:r>
+            <w:r>
+              <w:rPr>
+                <w:rFonts w:ascii="Times New Roman" w:hAnsi="Times New Roman" w:cs="Times New Roman"/>
+                <w:sz w:val="28"/>
+                <w:szCs w:val="28"/>
+              </w:rPr>
+              <w:t>.</w:t>
+            </w:r>
+            <w:r>
+              <w:rPr>
+                <w:rFonts w:ascii="Times New Roman" w:hAnsi="Times New Roman" w:cs="Times New Roman"/>
+                <w:sz w:val="28"/>
+                <w:szCs w:val="28"/>
+              </w:rPr>
+              <w:t>016</w:t>
             </w:r>
           </w:p>
         </w:tc>
@@ -1805,7 +1821,23 @@
                 <w:sz w:val="28"/>
                 <w:szCs w:val="28"/>
               </w:rPr>
-              <w:t>1604</w:t>
+              <w:t>16</w:t>
+            </w:r>
+            <w:r>
+              <w:rPr>
+                <w:rFonts w:ascii="Times New Roman" w:hAnsi="Times New Roman" w:cs="Times New Roman"/>
+                <w:sz w:val="28"/>
+                <w:szCs w:val="28"/>
+              </w:rPr>
+              <w:t>.</w:t>
+            </w:r>
+            <w:r>
+              <w:rPr>
+                <w:rFonts w:ascii="Times New Roman" w:hAnsi="Times New Roman" w:cs="Times New Roman"/>
+                <w:sz w:val="28"/>
+                <w:szCs w:val="28"/>
+              </w:rPr>
+              <w:t>04</w:t>
             </w:r>
           </w:p>
         </w:tc>
@@ -1824,6 +1856,15 @@
                 <w:szCs w:val="28"/>
               </w:rPr>
             </w:pPr>
+            <w:r>
+              <w:rPr>
+                <w:rFonts w:ascii="Times New Roman" w:hAnsi="Times New Roman" w:cs="Times New Roman"/>
+                <w:sz w:val="28"/>
+                <w:szCs w:val="28"/>
+                <w:lang w:val="en-US"/>
+              </w:rPr>
+              <w:t>~</w:t>
+            </w:r>
             <w:r>
               <w:rPr>
                 <w:rFonts w:ascii="Times New Roman" w:hAnsi="Times New Roman" w:cs="Times New Roman"/>
@@ -1854,8 +1895,91 @@
                 <w:szCs w:val="28"/>
               </w:rPr>
             </w:pPr>
-            <w:bookmarkStart w:id="0" w:name="_GoBack"/>
-            <w:bookmarkEnd w:id="0"/>
+            <w:r>
+              <w:rPr>
+                <w:rFonts w:ascii="Times New Roman" w:hAnsi="Times New Roman" w:cs="Times New Roman"/>
+                <w:sz w:val="28"/>
+                <w:szCs w:val="28"/>
+              </w:rPr>
+              <w:t>Массовая плотность (</w:t>
+            </w:r>
+            <w:proofErr w:type="gramStart"/>
+            <m:oMath>
+              <m:r>
+                <w:rPr>
+                  <w:rFonts w:ascii="Cambria Math" w:hAnsi="Cambria Math" w:cs="Times New Roman"/>
+                  <w:sz w:val="28"/>
+                  <w:szCs w:val="28"/>
+                </w:rPr>
+                <m:t>кг</m:t>
+              </m:r>
+              <w:proofErr w:type="gramEnd"/>
+              <m:r>
+                <w:rPr>
+                  <w:rFonts w:ascii="Cambria Math" w:hAnsi="Cambria Math" w:cs="Times New Roman"/>
+                  <w:sz w:val="28"/>
+                  <w:szCs w:val="28"/>
+                </w:rPr>
+                <m:t>/</m:t>
+              </m:r>
+              <m:sSup>
+                <m:sSupPr>
+                  <m:ctrlPr>
+                    <w:rPr>
+                      <w:rFonts w:ascii="Cambria Math" w:hAnsi="Cambria Math" w:cs="Times New Roman"/>
+                      <w:i/>
+                      <w:sz w:val="28"/>
+                      <w:szCs w:val="28"/>
+                    </w:rPr>
+                  </m:ctrlPr>
+                </m:sSupPr>
+                <m:e>
+                  <m:r>
+                    <w:rPr>
+                      <w:rFonts w:ascii="Cambria Math" w:hAnsi="Cambria Math" w:cs="Times New Roman"/>
+                      <w:sz w:val="28"/>
+                      <w:szCs w:val="28"/>
+                    </w:rPr>
+                    <m:t>м</m:t>
+                  </m:r>
+                </m:e>
+                <m:sup>
+                  <m:r>
+                    <w:rPr>
+                      <w:rFonts w:ascii="Cambria Math" w:hAnsi="Cambria Math" w:cs="Times New Roman"/>
+                      <w:sz w:val="28"/>
+                      <w:szCs w:val="28"/>
+                    </w:rPr>
+                    <m:t>3</m:t>
+                  </m:r>
+                </m:sup>
+              </m:sSup>
+            </m:oMath>
+            <w:r>
+              <w:rPr>
+                <w:rFonts w:ascii="Times New Roman" w:hAnsi="Times New Roman" w:cs="Times New Roman"/>
+                <w:sz w:val="28"/>
+                <w:szCs w:val="28"/>
+              </w:rPr>
+              <w:t xml:space="preserve">) при давлении – 0.101 МПа, температуре – 0 </w:t>
+            </w:r>
+            <w:r>
+              <w:rPr>
+                <w:rFonts w:ascii="Times New Roman" w:hAnsi="Times New Roman" w:cs="Times New Roman"/>
+                <w:sz w:val="28"/>
+                <w:szCs w:val="28"/>
+                <w:lang w:val="en-US"/>
+              </w:rPr>
+              <w:t>K</w:t>
+            </w:r>
+            <w:r>
+              <w:rPr>
+                <w:rFonts w:ascii="Times New Roman" w:hAnsi="Times New Roman" w:cs="Times New Roman"/>
+                <w:sz w:val="28"/>
+                <w:szCs w:val="28"/>
+              </w:rPr>
+              <w:t xml:space="preserve"> </w:t>
+            </w:r>
           </w:p>
         </w:tc>
         <w:tc>
@@ -1871,8 +1995,18 @@
                 <w:rFonts w:ascii="Times New Roman" w:hAnsi="Times New Roman" w:cs="Times New Roman"/>
                 <w:sz w:val="28"/>
                 <w:szCs w:val="28"/>
+                <w:lang w:val="en-US"/>
               </w:rPr>
             </w:pPr>
+            <w:r>
+              <w:rPr>
+                <w:rFonts w:ascii="Times New Roman" w:hAnsi="Times New Roman" w:cs="Times New Roman"/>
+                <w:sz w:val="28"/>
+                <w:szCs w:val="28"/>
+                <w:lang w:val="en-US"/>
+              </w:rPr>
+              <w:t>0.09</w:t>
+            </w:r>
           </w:p>
         </w:tc>
         <w:tc>
@@ -1888,8 +2022,18 @@
                 <w:rFonts w:ascii="Times New Roman" w:hAnsi="Times New Roman" w:cs="Times New Roman"/>
                 <w:sz w:val="28"/>
                 <w:szCs w:val="28"/>
+                <w:lang w:val="en-US"/>
               </w:rPr>
             </w:pPr>
+            <w:r>
+              <w:rPr>
+                <w:rFonts w:ascii="Times New Roman" w:hAnsi="Times New Roman" w:cs="Times New Roman"/>
+                <w:sz w:val="28"/>
+                <w:szCs w:val="28"/>
+                <w:lang w:val="en-US"/>
+              </w:rPr>
+              <w:t>0.72</w:t>
+            </w:r>
           </w:p>
         </w:tc>
         <w:tc>
@@ -1905,8 +2049,18 @@
                 <w:rFonts w:ascii="Times New Roman" w:hAnsi="Times New Roman" w:cs="Times New Roman"/>
                 <w:sz w:val="28"/>
                 <w:szCs w:val="28"/>
+                <w:lang w:val="en-US"/>
               </w:rPr>
             </w:pPr>
+            <w:r>
+              <w:rPr>
+                <w:rFonts w:ascii="Times New Roman" w:hAnsi="Times New Roman" w:cs="Times New Roman"/>
+                <w:sz w:val="28"/>
+                <w:szCs w:val="28"/>
+                <w:lang w:val="en-US"/>
+              </w:rPr>
+              <w:t>720</w:t>
+            </w:r>
           </w:p>
         </w:tc>
       </w:tr>
@@ -1926,6 +2080,123 @@
                 <w:szCs w:val="28"/>
               </w:rPr>
             </w:pPr>
+            <w:r>
+              <w:rPr>
+                <w:rFonts w:ascii="Times New Roman" w:hAnsi="Times New Roman" w:cs="Times New Roman"/>
+                <w:sz w:val="28"/>
+                <w:szCs w:val="28"/>
+              </w:rPr>
+              <w:t xml:space="preserve">Массовая плотность </w:t>
+            </w:r>
+            <w:r>
+              <w:rPr>
+                <w:rFonts w:ascii="Times New Roman" w:hAnsi="Times New Roman" w:cs="Times New Roman"/>
+                <w:sz w:val="28"/>
+                <w:szCs w:val="28"/>
+              </w:rPr>
+              <w:t>(</w:t>
+            </w:r>
+            <m:oMath>
+              <m:r>
+                <w:rPr>
+                  <w:rFonts w:ascii="Cambria Math" w:hAnsi="Cambria Math" w:cs="Times New Roman"/>
+                  <w:sz w:val="28"/>
+                  <w:szCs w:val="28"/>
+                </w:rPr>
+                <m:t>кг/</m:t>
+              </m:r>
+              <m:sSup>
+                <m:sSupPr>
+                  <m:ctrlPr>
+                    <w:rPr>
+                      <w:rFonts w:ascii="Cambria Math" w:hAnsi="Cambria Math" w:cs="Times New Roman"/>
+                      <w:i/>
+                      <w:sz w:val="28"/>
+                      <w:szCs w:val="28"/>
+                    </w:rPr>
+                  </m:ctrlPr>
+                </m:sSupPr>
+                <m:e>
+                  <m:r>
+                    <w:rPr>
+                      <w:rFonts w:ascii="Cambria Math" w:hAnsi="Cambria Math" w:cs="Times New Roman"/>
+                      <w:sz w:val="28"/>
+                      <w:szCs w:val="28"/>
+                    </w:rPr>
+                    <m:t>м</m:t>
+                  </m:r>
+                </m:e>
+                <m:sup>
+                  <m:r>
+                    <w:rPr>
+                      <w:rFonts w:ascii="Cambria Math" w:hAnsi="Cambria Math" w:cs="Times New Roman"/>
+                      <w:sz w:val="28"/>
+                      <w:szCs w:val="28"/>
+                    </w:rPr>
+                    <m:t>3</m:t>
+                  </m:r>
+                </m:sup>
+              </m:sSup>
+            </m:oMath>
+            <w:r>
+              <w:rPr>
+                <w:rFonts w:ascii="Times New Roman" w:hAnsi="Times New Roman" w:cs="Times New Roman"/>
+                <w:sz w:val="28"/>
+                <w:szCs w:val="28"/>
+              </w:rPr>
+              <w:t xml:space="preserve">) </w:t>
+            </w:r>
+            <w:r>
+              <w:rPr>
+                <w:rFonts w:ascii="Times New Roman" w:hAnsi="Times New Roman" w:cs="Times New Roman"/>
+                <w:sz w:val="28"/>
+                <w:szCs w:val="28"/>
+              </w:rPr>
+              <w:t xml:space="preserve">жидкого </w:t>
+            </w:r>
+            <w:r>
+              <w:rPr>
+                <w:rFonts w:ascii="Times New Roman" w:hAnsi="Times New Roman" w:cs="Times New Roman"/>
+                <w:sz w:val="28"/>
+                <w:szCs w:val="28"/>
+                <w:lang w:val="en-US"/>
+              </w:rPr>
+              <w:t>H</w:t>
+            </w:r>
+            <w:r>
+              <w:rPr>
+                <w:rFonts w:ascii="Times New Roman" w:hAnsi="Times New Roman" w:cs="Times New Roman"/>
+                <w:sz w:val="28"/>
+                <w:szCs w:val="28"/>
+              </w:rPr>
+              <w:t>2</w:t>
+            </w:r>
+            <w:r>
+              <w:rPr>
+                <w:rFonts w:ascii="Times New Roman" w:hAnsi="Times New Roman" w:cs="Times New Roman"/>
+                <w:sz w:val="28"/>
+                <w:szCs w:val="28"/>
+              </w:rPr>
+              <w:t xml:space="preserve"> при 20</w:t>
+            </w:r>
+            <w:proofErr w:type="gramStart"/>
+            <w:r>
+              <w:rPr>
+                <w:rFonts w:ascii="Times New Roman" w:hAnsi="Times New Roman" w:cs="Times New Roman"/>
+                <w:sz w:val="28"/>
+                <w:szCs w:val="28"/>
+              </w:rPr>
+              <w:t xml:space="preserve"> К</w:t>
+            </w:r>
+            <w:proofErr w:type="gramEnd"/>
+            <w:r>
+              <w:rPr>
+                <w:rFonts w:ascii="Times New Roman" w:hAnsi="Times New Roman" w:cs="Times New Roman"/>
+                <w:sz w:val="28"/>
+                <w:szCs w:val="28"/>
+              </w:rPr>
+              <w:t xml:space="preserve"> </w:t>
+            </w:r>
           </w:p>
         </w:tc>
         <w:tc>
@@ -1943,6 +2214,30 @@
                 <w:szCs w:val="28"/>
               </w:rPr>
             </w:pPr>
+            <w:r>
+              <w:rPr>
+                <w:rFonts w:ascii="Times New Roman" w:hAnsi="Times New Roman" w:cs="Times New Roman"/>
+                <w:sz w:val="28"/>
+                <w:szCs w:val="28"/>
+              </w:rPr>
+              <w:t>70</w:t>
+            </w:r>
+            <w:r>
+              <w:rPr>
+                <w:rFonts w:ascii="Times New Roman" w:hAnsi="Times New Roman" w:cs="Times New Roman"/>
+                <w:sz w:val="28"/>
+                <w:szCs w:val="28"/>
+              </w:rPr>
+              <w:t>.</w:t>
+            </w:r>
+            <w:r>
+              <w:rPr>
+                <w:rFonts w:ascii="Times New Roman" w:hAnsi="Times New Roman" w:cs="Times New Roman"/>
+                <w:sz w:val="28"/>
+                <w:szCs w:val="28"/>
+              </w:rPr>
+              <w:t>9</w:t>
+            </w:r>
           </w:p>
         </w:tc>
         <w:tc>
@@ -1960,6 +2255,14 @@
                 <w:szCs w:val="28"/>
               </w:rPr>
             </w:pPr>
+            <w:r>
+              <w:rPr>
+                <w:rFonts w:ascii="Times New Roman" w:hAnsi="Times New Roman" w:cs="Times New Roman"/>
+                <w:sz w:val="28"/>
+                <w:szCs w:val="28"/>
+              </w:rPr>
+              <w:t>-</w:t>
+            </w:r>
           </w:p>
         </w:tc>
         <w:tc>
@@ -1977,6 +2280,14 @@
                 <w:szCs w:val="28"/>
               </w:rPr>
             </w:pPr>
+            <w:r>
+              <w:rPr>
+                <w:rFonts w:ascii="Times New Roman" w:hAnsi="Times New Roman" w:cs="Times New Roman"/>
+                <w:sz w:val="28"/>
+                <w:szCs w:val="28"/>
+              </w:rPr>
+              <w:t>-</w:t>
+            </w:r>
           </w:p>
         </w:tc>
       </w:tr>
@@ -1994,8 +2305,26 @@
                 <w:rFonts w:ascii="Times New Roman" w:hAnsi="Times New Roman" w:cs="Times New Roman"/>
                 <w:sz w:val="28"/>
                 <w:szCs w:val="28"/>
+                <w:lang w:val="en-US"/>
               </w:rPr>
             </w:pPr>
+            <w:r>
+              <w:rPr>
+                <w:rFonts w:ascii="Times New Roman" w:hAnsi="Times New Roman" w:cs="Times New Roman"/>
+                <w:sz w:val="28"/>
+                <w:szCs w:val="28"/>
+              </w:rPr>
+              <w:t>Точка кипения (</w:t>
+            </w:r>
+            <w:r>
+              <w:rPr>
+                <w:rFonts w:ascii="Times New Roman" w:hAnsi="Times New Roman" w:cs="Times New Roman"/>
+                <w:sz w:val="28"/>
+                <w:szCs w:val="28"/>
+                <w:lang w:val="en-US"/>
+              </w:rPr>
+              <w:t>K)</w:t>
+            </w:r>
           </w:p>
         </w:tc>
         <w:tc>
@@ -2011,8 +2340,18 @@
                 <w:rFonts w:ascii="Times New Roman" w:hAnsi="Times New Roman" w:cs="Times New Roman"/>
                 <w:sz w:val="28"/>
                 <w:szCs w:val="28"/>
+                <w:lang w:val="en-US"/>
               </w:rPr>
             </w:pPr>
+            <w:r>
+              <w:rPr>
+                <w:rFonts w:ascii="Times New Roman" w:hAnsi="Times New Roman" w:cs="Times New Roman"/>
+                <w:sz w:val="28"/>
+                <w:szCs w:val="28"/>
+                <w:lang w:val="en-US"/>
+              </w:rPr>
+              <w:t>20.2</w:t>
+            </w:r>
           </w:p>
         </w:tc>
         <w:tc>
@@ -2028,8 +2367,18 @@
                 <w:rFonts w:ascii="Times New Roman" w:hAnsi="Times New Roman" w:cs="Times New Roman"/>
                 <w:sz w:val="28"/>
                 <w:szCs w:val="28"/>
+                <w:lang w:val="en-US"/>
               </w:rPr>
             </w:pPr>
+            <w:r>
+              <w:rPr>
+                <w:rFonts w:ascii="Times New Roman" w:hAnsi="Times New Roman" w:cs="Times New Roman"/>
+                <w:sz w:val="28"/>
+                <w:szCs w:val="28"/>
+                <w:lang w:val="en-US"/>
+              </w:rPr>
+              <w:t>11.6</w:t>
+            </w:r>
           </w:p>
         </w:tc>
         <w:tc>
@@ -2045,8 +2394,18 @@
                 <w:rFonts w:ascii="Times New Roman" w:hAnsi="Times New Roman" w:cs="Times New Roman"/>
                 <w:sz w:val="28"/>
                 <w:szCs w:val="28"/>
+                <w:lang w:val="en-US"/>
               </w:rPr>
             </w:pPr>
+            <w:r>
+              <w:rPr>
+                <w:rFonts w:ascii="Times New Roman" w:hAnsi="Times New Roman" w:cs="Times New Roman"/>
+                <w:sz w:val="28"/>
+                <w:szCs w:val="28"/>
+                <w:lang w:val="en-US"/>
+              </w:rPr>
+              <w:t>310</w:t>
+            </w:r>
           </w:p>
         </w:tc>
       </w:tr>
@@ -2066,6 +2425,59 @@
                 <w:szCs w:val="28"/>
               </w:rPr>
             </w:pPr>
+            <w:r>
+              <w:rPr>
+                <w:rFonts w:ascii="Times New Roman" w:hAnsi="Times New Roman" w:cs="Times New Roman"/>
+                <w:sz w:val="28"/>
+                <w:szCs w:val="28"/>
+              </w:rPr>
+              <w:t>Верхняя удельная теплота сгорания (</w:t>
+            </w:r>
+            <w:r>
+              <w:rPr>
+                <w:rFonts w:ascii="Times New Roman" w:hAnsi="Times New Roman" w:cs="Times New Roman"/>
+                <w:sz w:val="28"/>
+                <w:szCs w:val="28"/>
+              </w:rPr>
+              <w:t>МДж/</w:t>
+            </w:r>
+            <w:proofErr w:type="gramStart"/>
+            <w:r>
+              <w:rPr>
+                <w:rFonts w:ascii="Times New Roman" w:hAnsi="Times New Roman" w:cs="Times New Roman"/>
+                <w:sz w:val="28"/>
+                <w:szCs w:val="28"/>
+              </w:rPr>
+              <w:t>кг</w:t>
+            </w:r>
+            <w:proofErr w:type="gramEnd"/>
+            <w:r>
+              <w:rPr>
+                <w:rFonts w:ascii="Times New Roman" w:hAnsi="Times New Roman" w:cs="Times New Roman"/>
+                <w:sz w:val="28"/>
+                <w:szCs w:val="28"/>
+              </w:rPr>
+              <w:t>)</w:t>
+            </w:r>
+          </w:p>
+          <w:p>
+            <w:pPr>
+              <w:spacing w:line="360" w:lineRule="auto"/>
+              <w:jc w:val="center"/>
+              <w:rPr>
+                <w:rFonts w:ascii="Times New Roman" w:hAnsi="Times New Roman" w:cs="Times New Roman"/>
+                <w:sz w:val="28"/>
+                <w:szCs w:val="28"/>
+              </w:rPr>
+            </w:pPr>
+            <w:r>
+              <w:rPr>
+                <w:rFonts w:ascii="Times New Roman" w:hAnsi="Times New Roman" w:cs="Times New Roman"/>
+                <w:sz w:val="28"/>
+                <w:szCs w:val="28"/>
+              </w:rPr>
+              <w:t>(на выходе вода)</w:t>
+            </w:r>
           </w:p>
         </w:tc>
         <w:tc>
@@ -2083,6 +2495,14 @@
                 <w:szCs w:val="28"/>
               </w:rPr>
             </w:pPr>
+            <w:r>
+              <w:rPr>
+                <w:rFonts w:ascii="Times New Roman" w:hAnsi="Times New Roman" w:cs="Times New Roman"/>
+                <w:sz w:val="28"/>
+                <w:szCs w:val="28"/>
+              </w:rPr>
+              <w:t>142.0</w:t>
+            </w:r>
           </w:p>
         </w:tc>
         <w:tc>
@@ -2100,6 +2520,14 @@
                 <w:szCs w:val="28"/>
               </w:rPr>
             </w:pPr>
+            <w:r>
+              <w:rPr>
+                <w:rFonts w:ascii="Times New Roman" w:hAnsi="Times New Roman" w:cs="Times New Roman"/>
+                <w:sz w:val="28"/>
+                <w:szCs w:val="28"/>
+              </w:rPr>
+              <w:t>55.5</w:t>
+            </w:r>
           </w:p>
         </w:tc>
         <w:tc>
@@ -2117,6 +2545,14 @@
                 <w:szCs w:val="28"/>
               </w:rPr>
             </w:pPr>
+            <w:r>
+              <w:rPr>
+                <w:rFonts w:ascii="Times New Roman" w:hAnsi="Times New Roman" w:cs="Times New Roman"/>
+                <w:sz w:val="28"/>
+                <w:szCs w:val="28"/>
+              </w:rPr>
+              <w:t>47.3</w:t>
+            </w:r>
           </w:p>
         </w:tc>
       </w:tr>
@@ -2136,6 +2572,51 @@
                 <w:szCs w:val="28"/>
               </w:rPr>
             </w:pPr>
+            <w:r>
+              <w:rPr>
+                <w:rFonts w:ascii="Times New Roman" w:hAnsi="Times New Roman" w:cs="Times New Roman"/>
+                <w:sz w:val="28"/>
+                <w:szCs w:val="28"/>
+              </w:rPr>
+              <w:t>Нижняя удельная теплота сгорания (МДж/</w:t>
+            </w:r>
+            <w:proofErr w:type="gramStart"/>
+            <w:r>
+              <w:rPr>
+                <w:rFonts w:ascii="Times New Roman" w:hAnsi="Times New Roman" w:cs="Times New Roman"/>
+                <w:sz w:val="28"/>
+                <w:szCs w:val="28"/>
+              </w:rPr>
+              <w:t>кг</w:t>
+            </w:r>
+            <w:proofErr w:type="gramEnd"/>
+            <w:r>
+              <w:rPr>
+                <w:rFonts w:ascii="Times New Roman" w:hAnsi="Times New Roman" w:cs="Times New Roman"/>
+                <w:sz w:val="28"/>
+                <w:szCs w:val="28"/>
+              </w:rPr>
+              <w:t>)</w:t>
+            </w:r>
+          </w:p>
+          <w:p>
+            <w:pPr>
+              <w:spacing w:line="360" w:lineRule="auto"/>
+              <w:jc w:val="center"/>
+              <w:rPr>
+                <w:rFonts w:ascii="Times New Roman" w:hAnsi="Times New Roman" w:cs="Times New Roman"/>
+                <w:sz w:val="28"/>
+                <w:szCs w:val="28"/>
+              </w:rPr>
+            </w:pPr>
+            <w:r>
+              <w:rPr>
+                <w:rFonts w:ascii="Times New Roman" w:hAnsi="Times New Roman" w:cs="Times New Roman"/>
+                <w:sz w:val="28"/>
+                <w:szCs w:val="28"/>
+              </w:rPr>
+              <w:t>(на выходе пар)</w:t>
+            </w:r>
           </w:p>
         </w:tc>
         <w:tc>
@@ -2153,6 +2634,14 @@
                 <w:szCs w:val="28"/>
               </w:rPr>
             </w:pPr>
+            <w:r>
+              <w:rPr>
+                <w:rFonts w:ascii="Times New Roman" w:hAnsi="Times New Roman" w:cs="Times New Roman"/>
+                <w:sz w:val="28"/>
+                <w:szCs w:val="28"/>
+              </w:rPr>
+              <w:t>120.0</w:t>
+            </w:r>
           </w:p>
         </w:tc>
         <w:tc>
@@ -2170,6 +2659,14 @@
                 <w:szCs w:val="28"/>
               </w:rPr>
             </w:pPr>
+            <w:r>
+              <w:rPr>
+                <w:rFonts w:ascii="Times New Roman" w:hAnsi="Times New Roman" w:cs="Times New Roman"/>
+                <w:sz w:val="28"/>
+                <w:szCs w:val="28"/>
+              </w:rPr>
+              <w:t>50.0</w:t>
+            </w:r>
           </w:p>
         </w:tc>
         <w:tc>
@@ -2187,6 +2684,14 @@
                 <w:szCs w:val="28"/>
               </w:rPr>
             </w:pPr>
+            <w:r>
+              <w:rPr>
+                <w:rFonts w:ascii="Times New Roman" w:hAnsi="Times New Roman" w:cs="Times New Roman"/>
+                <w:sz w:val="28"/>
+                <w:szCs w:val="28"/>
+              </w:rPr>
+              <w:t>44.0</w:t>
+            </w:r>
           </w:p>
         </w:tc>
       </w:tr>
@@ -2206,6 +2711,65 @@
                 <w:szCs w:val="28"/>
               </w:rPr>
             </w:pPr>
+            <w:r>
+              <w:rPr>
+                <w:rFonts w:ascii="Times New Roman" w:hAnsi="Times New Roman" w:cs="Times New Roman"/>
+                <w:sz w:val="28"/>
+                <w:szCs w:val="28"/>
+              </w:rPr>
+              <w:lastRenderedPageBreak/>
+              <w:t xml:space="preserve">Концентрационный предел распространения пламени </w:t>
+            </w:r>
+            <w:r>
+              <w:rPr>
+                <w:rFonts w:ascii="Times New Roman" w:hAnsi="Times New Roman" w:cs="Times New Roman"/>
+                <w:sz w:val="28"/>
+                <w:szCs w:val="28"/>
+              </w:rPr>
+              <w:t xml:space="preserve"> </w:t>
+            </w:r>
+            <w:r>
+              <w:rPr>
+                <w:rFonts w:ascii="Times New Roman" w:hAnsi="Times New Roman" w:cs="Times New Roman"/>
+                <w:sz w:val="28"/>
+                <w:szCs w:val="28"/>
+              </w:rPr>
+              <w:t>(</w:t>
+            </w:r>
+            <w:r>
+              <w:rPr>
+                <w:rFonts w:ascii="Times New Roman" w:hAnsi="Times New Roman" w:cs="Times New Roman"/>
+                <w:sz w:val="28"/>
+                <w:szCs w:val="28"/>
+              </w:rPr>
+              <w:t xml:space="preserve">в </w:t>
+            </w:r>
+            <w:proofErr w:type="gramStart"/>
+            <w:r>
+              <w:rPr>
+                <w:rFonts w:ascii="Times New Roman" w:hAnsi="Times New Roman" w:cs="Times New Roman"/>
+                <w:sz w:val="28"/>
+                <w:szCs w:val="28"/>
+              </w:rPr>
+              <w:t>объёмных</w:t>
+            </w:r>
+            <w:proofErr w:type="gramEnd"/>
+            <w:r>
+              <w:rPr>
+                <w:rFonts w:ascii="Times New Roman" w:hAnsi="Times New Roman" w:cs="Times New Roman"/>
+                <w:sz w:val="28"/>
+                <w:szCs w:val="28"/>
+              </w:rPr>
+              <w:t xml:space="preserve"> %</w:t>
+            </w:r>
+            <w:r>
+              <w:rPr>
+                <w:rFonts w:ascii="Times New Roman" w:hAnsi="Times New Roman" w:cs="Times New Roman"/>
+                <w:sz w:val="28"/>
+                <w:szCs w:val="28"/>
+              </w:rPr>
+              <w:t>)</w:t>
+            </w:r>
           </w:p>
         </w:tc>
         <w:tc>
@@ -2223,6 +2787,14 @@
                 <w:szCs w:val="28"/>
               </w:rPr>
             </w:pPr>
+            <w:r>
+              <w:rPr>
+                <w:rFonts w:ascii="Times New Roman" w:hAnsi="Times New Roman" w:cs="Times New Roman"/>
+                <w:sz w:val="28"/>
+                <w:szCs w:val="28"/>
+              </w:rPr>
+              <w:t>4.0-75.0</w:t>
+            </w:r>
           </w:p>
         </w:tc>
         <w:tc>
@@ -2240,6 +2812,14 @@
                 <w:szCs w:val="28"/>
               </w:rPr>
             </w:pPr>
+            <w:r>
+              <w:rPr>
+                <w:rFonts w:ascii="Times New Roman" w:hAnsi="Times New Roman" w:cs="Times New Roman"/>
+                <w:sz w:val="28"/>
+                <w:szCs w:val="28"/>
+              </w:rPr>
+              <w:t>5.3-15.0</w:t>
+            </w:r>
           </w:p>
         </w:tc>
         <w:tc>
@@ -2257,6 +2837,14 @@
                 <w:szCs w:val="28"/>
               </w:rPr>
             </w:pPr>
+            <w:r>
+              <w:rPr>
+                <w:rFonts w:ascii="Times New Roman" w:hAnsi="Times New Roman" w:cs="Times New Roman"/>
+                <w:sz w:val="28"/>
+                <w:szCs w:val="28"/>
+              </w:rPr>
+              <w:t>1.0-7.6</w:t>
+            </w:r>
           </w:p>
         </w:tc>
       </w:tr>
@@ -2276,6 +2864,33 @@
                 <w:szCs w:val="28"/>
               </w:rPr>
             </w:pPr>
+            <w:r>
+              <w:rPr>
+                <w:rFonts w:ascii="Times New Roman" w:hAnsi="Times New Roman" w:cs="Times New Roman"/>
+                <w:sz w:val="28"/>
+                <w:szCs w:val="28"/>
+              </w:rPr>
+              <w:t xml:space="preserve">Предел детонирующей способности </w:t>
+            </w:r>
+          </w:p>
+          <w:p>
+            <w:pPr>
+              <w:spacing w:line="360" w:lineRule="auto"/>
+              <w:jc w:val="center"/>
+              <w:rPr>
+                <w:rFonts w:ascii="Times New Roman" w:hAnsi="Times New Roman" w:cs="Times New Roman"/>
+                <w:sz w:val="28"/>
+                <w:szCs w:val="28"/>
+              </w:rPr>
+            </w:pPr>
+            <w:r>
+              <w:rPr>
+                <w:rFonts w:ascii="Times New Roman" w:hAnsi="Times New Roman" w:cs="Times New Roman"/>
+                <w:sz w:val="28"/>
+                <w:szCs w:val="28"/>
+              </w:rPr>
+              <w:t>(в объемных %)</w:t>
+            </w:r>
           </w:p>
         </w:tc>
         <w:tc>
@@ -2293,6 +2908,14 @@
                 <w:szCs w:val="28"/>
               </w:rPr>
             </w:pPr>
+            <w:r>
+              <w:rPr>
+                <w:rFonts w:ascii="Times New Roman" w:hAnsi="Times New Roman" w:cs="Times New Roman"/>
+                <w:sz w:val="28"/>
+                <w:szCs w:val="28"/>
+              </w:rPr>
+              <w:t>18.3-59.0</w:t>
+            </w:r>
           </w:p>
         </w:tc>
         <w:tc>
@@ -2310,6 +2933,14 @@
                 <w:szCs w:val="28"/>
               </w:rPr>
             </w:pPr>
+            <w:r>
+              <w:rPr>
+                <w:rFonts w:ascii="Times New Roman" w:hAnsi="Times New Roman" w:cs="Times New Roman"/>
+                <w:sz w:val="28"/>
+                <w:szCs w:val="28"/>
+              </w:rPr>
+              <w:t>6.3-13.5</w:t>
+            </w:r>
           </w:p>
         </w:tc>
         <w:tc>
@@ -2327,6 +2958,14 @@
                 <w:szCs w:val="28"/>
               </w:rPr>
             </w:pPr>
+            <w:r>
+              <w:rPr>
+                <w:rFonts w:ascii="Times New Roman" w:hAnsi="Times New Roman" w:cs="Times New Roman"/>
+                <w:sz w:val="28"/>
+                <w:szCs w:val="28"/>
+              </w:rPr>
+              <w:t>1.1-3.3</w:t>
+            </w:r>
           </w:p>
         </w:tc>
       </w:tr>
@@ -2346,6 +2985,32 @@
                 <w:szCs w:val="28"/>
               </w:rPr>
             </w:pPr>
+            <w:r>
+              <w:rPr>
+                <w:rFonts w:ascii="Times New Roman" w:hAnsi="Times New Roman" w:cs="Times New Roman"/>
+                <w:sz w:val="28"/>
+                <w:szCs w:val="28"/>
+              </w:rPr>
+              <w:t>Скорость диффузии в воздухе (</w:t>
+            </w:r>
+            <w:proofErr w:type="gramStart"/>
+            <w:r>
+              <w:rPr>
+                <w:rFonts w:ascii="Times New Roman" w:hAnsi="Times New Roman" w:cs="Times New Roman"/>
+                <w:sz w:val="28"/>
+                <w:szCs w:val="28"/>
+              </w:rPr>
+              <w:t>м</w:t>
+            </w:r>
+            <w:proofErr w:type="gramEnd"/>
+            <w:r>
+              <w:rPr>
+                <w:rFonts w:ascii="Times New Roman" w:hAnsi="Times New Roman" w:cs="Times New Roman"/>
+                <w:sz w:val="28"/>
+                <w:szCs w:val="28"/>
+              </w:rPr>
+              <w:t>/с)</w:t>
+            </w:r>
           </w:p>
         </w:tc>
         <w:tc>
@@ -2363,6 +3028,14 @@
                 <w:szCs w:val="28"/>
               </w:rPr>
             </w:pPr>
+            <w:r>
+              <w:rPr>
+                <w:rFonts w:ascii="Times New Roman" w:hAnsi="Times New Roman" w:cs="Times New Roman"/>
+                <w:sz w:val="28"/>
+                <w:szCs w:val="28"/>
+              </w:rPr>
+              <w:t>2.0</w:t>
+            </w:r>
           </w:p>
         </w:tc>
         <w:tc>
@@ -2380,6 +3053,14 @@
                 <w:szCs w:val="28"/>
               </w:rPr>
             </w:pPr>
+            <w:r>
+              <w:rPr>
+                <w:rFonts w:ascii="Times New Roman" w:hAnsi="Times New Roman" w:cs="Times New Roman"/>
+                <w:sz w:val="28"/>
+                <w:szCs w:val="28"/>
+              </w:rPr>
+              <w:t>0.51</w:t>
+            </w:r>
           </w:p>
         </w:tc>
         <w:tc>
@@ -2397,6 +3078,14 @@
                 <w:szCs w:val="28"/>
               </w:rPr>
             </w:pPr>
+            <w:r>
+              <w:rPr>
+                <w:rFonts w:ascii="Times New Roman" w:hAnsi="Times New Roman" w:cs="Times New Roman"/>
+                <w:sz w:val="28"/>
+                <w:szCs w:val="28"/>
+              </w:rPr>
+              <w:t>0.17</w:t>
+            </w:r>
           </w:p>
         </w:tc>
       </w:tr>
@@ -2416,6 +3105,14 @@
                 <w:szCs w:val="28"/>
               </w:rPr>
             </w:pPr>
+            <w:r>
+              <w:rPr>
+                <w:rFonts w:ascii="Times New Roman" w:hAnsi="Times New Roman" w:cs="Times New Roman"/>
+                <w:sz w:val="28"/>
+                <w:szCs w:val="28"/>
+              </w:rPr>
+              <w:t>Энергия воспламенения (мДж)</w:t>
+            </w:r>
           </w:p>
         </w:tc>
         <w:tc>
@@ -2433,6 +3130,14 @@
                 <w:szCs w:val="28"/>
               </w:rPr>
             </w:pPr>
+            <w:r>
+              <w:rPr>
+                <w:rFonts w:ascii="Times New Roman" w:hAnsi="Times New Roman" w:cs="Times New Roman"/>
+                <w:sz w:val="28"/>
+                <w:szCs w:val="28"/>
+              </w:rPr>
+              <w:t>0.02</w:t>
+            </w:r>
           </w:p>
         </w:tc>
         <w:tc>
@@ -2450,6 +3155,14 @@
                 <w:szCs w:val="28"/>
               </w:rPr>
             </w:pPr>
+            <w:r>
+              <w:rPr>
+                <w:rFonts w:ascii="Times New Roman" w:hAnsi="Times New Roman" w:cs="Times New Roman"/>
+                <w:sz w:val="28"/>
+                <w:szCs w:val="28"/>
+              </w:rPr>
+              <w:t>0.29</w:t>
+            </w:r>
           </w:p>
         </w:tc>
         <w:tc>
@@ -2467,6 +3180,14 @@
                 <w:szCs w:val="28"/>
               </w:rPr>
             </w:pPr>
+            <w:r>
+              <w:rPr>
+                <w:rFonts w:ascii="Times New Roman" w:hAnsi="Times New Roman" w:cs="Times New Roman"/>
+                <w:sz w:val="28"/>
+                <w:szCs w:val="28"/>
+              </w:rPr>
+              <w:t>0.24</w:t>
+            </w:r>
           </w:p>
         </w:tc>
       </w:tr>
@@ -2486,6 +3207,32 @@
                 <w:szCs w:val="28"/>
               </w:rPr>
             </w:pPr>
+            <w:r>
+              <w:rPr>
+                <w:rFonts w:ascii="Times New Roman" w:hAnsi="Times New Roman" w:cs="Times New Roman"/>
+                <w:sz w:val="28"/>
+                <w:szCs w:val="28"/>
+              </w:rPr>
+              <w:t>Скорость пламени в воздухе (</w:t>
+            </w:r>
+            <w:proofErr w:type="gramStart"/>
+            <w:r>
+              <w:rPr>
+                <w:rFonts w:ascii="Times New Roman" w:hAnsi="Times New Roman" w:cs="Times New Roman"/>
+                <w:sz w:val="28"/>
+                <w:szCs w:val="28"/>
+              </w:rPr>
+              <w:t>см</w:t>
+            </w:r>
+            <w:proofErr w:type="gramEnd"/>
+            <w:r>
+              <w:rPr>
+                <w:rFonts w:ascii="Times New Roman" w:hAnsi="Times New Roman" w:cs="Times New Roman"/>
+                <w:sz w:val="28"/>
+                <w:szCs w:val="28"/>
+              </w:rPr>
+              <w:t>/с)</w:t>
+            </w:r>
           </w:p>
         </w:tc>
         <w:tc>
@@ -2503,6 +3250,14 @@
                 <w:szCs w:val="28"/>
               </w:rPr>
             </w:pPr>
+            <w:r>
+              <w:rPr>
+                <w:rFonts w:ascii="Times New Roman" w:hAnsi="Times New Roman" w:cs="Times New Roman"/>
+                <w:sz w:val="28"/>
+                <w:szCs w:val="28"/>
+              </w:rPr>
+              <w:t>265-325</w:t>
+            </w:r>
           </w:p>
         </w:tc>
         <w:tc>
@@ -2520,6 +3275,14 @@
                 <w:szCs w:val="28"/>
               </w:rPr>
             </w:pPr>
+            <w:r>
+              <w:rPr>
+                <w:rFonts w:ascii="Times New Roman" w:hAnsi="Times New Roman" w:cs="Times New Roman"/>
+                <w:sz w:val="28"/>
+                <w:szCs w:val="28"/>
+              </w:rPr>
+              <w:t>37-45</w:t>
+            </w:r>
           </w:p>
         </w:tc>
         <w:tc>
@@ -2537,6 +3300,14 @@
                 <w:szCs w:val="28"/>
               </w:rPr>
             </w:pPr>
+            <w:r>
+              <w:rPr>
+                <w:rFonts w:ascii="Times New Roman" w:hAnsi="Times New Roman" w:cs="Times New Roman"/>
+                <w:sz w:val="28"/>
+                <w:szCs w:val="28"/>
+              </w:rPr>
+              <w:t>37-43</w:t>
+            </w:r>
           </w:p>
         </w:tc>
       </w:tr>
@@ -2556,6 +3327,14 @@
                 <w:szCs w:val="28"/>
               </w:rPr>
             </w:pPr>
+            <w:r>
+              <w:rPr>
+                <w:rFonts w:ascii="Times New Roman" w:hAnsi="Times New Roman" w:cs="Times New Roman"/>
+                <w:sz w:val="28"/>
+                <w:szCs w:val="28"/>
+              </w:rPr>
+              <w:t>Токсичность</w:t>
+            </w:r>
           </w:p>
         </w:tc>
         <w:tc>
@@ -2573,6 +3352,14 @@
                 <w:szCs w:val="28"/>
               </w:rPr>
             </w:pPr>
+            <w:r>
+              <w:rPr>
+                <w:rFonts w:ascii="Times New Roman" w:hAnsi="Times New Roman" w:cs="Times New Roman"/>
+                <w:sz w:val="28"/>
+                <w:szCs w:val="28"/>
+              </w:rPr>
+              <w:t>Нет</w:t>
+            </w:r>
           </w:p>
         </w:tc>
         <w:tc>
@@ -2590,6 +3377,14 @@
                 <w:szCs w:val="28"/>
               </w:rPr>
             </w:pPr>
+            <w:r>
+              <w:rPr>
+                <w:rFonts w:ascii="Times New Roman" w:hAnsi="Times New Roman" w:cs="Times New Roman"/>
+                <w:sz w:val="28"/>
+                <w:szCs w:val="28"/>
+              </w:rPr>
+              <w:t>Нет</w:t>
+            </w:r>
           </w:p>
         </w:tc>
         <w:tc>
@@ -2607,76 +3402,14 @@
                 <w:szCs w:val="28"/>
               </w:rPr>
             </w:pPr>
-          </w:p>
-        </w:tc>
-      </w:tr>
-      <w:tr>
-        <w:tc>
-          <w:tcPr>
-            <w:tcW w:w="3652" w:type="dxa"/>
-            <w:vAlign w:val="center"/>
-          </w:tcPr>
-          <w:p>
-            <w:pPr>
-              <w:spacing w:line="360" w:lineRule="auto"/>
-              <w:jc w:val="center"/>
-              <w:rPr>
-                <w:rFonts w:ascii="Times New Roman" w:hAnsi="Times New Roman" w:cs="Times New Roman"/>
-                <w:sz w:val="28"/>
-                <w:szCs w:val="28"/>
-              </w:rPr>
-            </w:pPr>
-          </w:p>
-        </w:tc>
-        <w:tc>
-          <w:tcPr>
-            <w:tcW w:w="1701" w:type="dxa"/>
-            <w:vAlign w:val="center"/>
-          </w:tcPr>
-          <w:p>
-            <w:pPr>
-              <w:spacing w:line="360" w:lineRule="auto"/>
-              <w:jc w:val="center"/>
-              <w:rPr>
-                <w:rFonts w:ascii="Times New Roman" w:hAnsi="Times New Roman" w:cs="Times New Roman"/>
-                <w:sz w:val="28"/>
-                <w:szCs w:val="28"/>
-              </w:rPr>
-            </w:pPr>
-          </w:p>
-        </w:tc>
-        <w:tc>
-          <w:tcPr>
-            <w:tcW w:w="1701" w:type="dxa"/>
-            <w:vAlign w:val="center"/>
-          </w:tcPr>
-          <w:p>
-            <w:pPr>
-              <w:spacing w:line="360" w:lineRule="auto"/>
-              <w:jc w:val="center"/>
-              <w:rPr>
-                <w:rFonts w:ascii="Times New Roman" w:hAnsi="Times New Roman" w:cs="Times New Roman"/>
-                <w:sz w:val="28"/>
-                <w:szCs w:val="28"/>
-              </w:rPr>
-            </w:pPr>
-          </w:p>
-        </w:tc>
-        <w:tc>
-          <w:tcPr>
-            <w:tcW w:w="1808" w:type="dxa"/>
-            <w:vAlign w:val="center"/>
-          </w:tcPr>
-          <w:p>
-            <w:pPr>
-              <w:spacing w:line="360" w:lineRule="auto"/>
-              <w:jc w:val="center"/>
-              <w:rPr>
-                <w:rFonts w:ascii="Times New Roman" w:hAnsi="Times New Roman" w:cs="Times New Roman"/>
-                <w:sz w:val="28"/>
-                <w:szCs w:val="28"/>
-              </w:rPr>
-            </w:pPr>
+            <w:r>
+              <w:rPr>
+                <w:rFonts w:ascii="Times New Roman" w:hAnsi="Times New Roman" w:cs="Times New Roman"/>
+                <w:sz w:val="28"/>
+                <w:szCs w:val="28"/>
+              </w:rPr>
+              <w:t>Да</w:t>
+            </w:r>
           </w:p>
         </w:tc>
       </w:tr>
@@ -2691,6 +3424,8 @@
           <w:szCs w:val="28"/>
         </w:rPr>
       </w:pPr>
+      <w:bookmarkStart w:id="0" w:name="_GoBack"/>
+      <w:bookmarkEnd w:id="0"/>
     </w:p>
     <w:p>
       <w:pPr>
@@ -2930,7 +3665,6 @@
           <w:sz w:val="28"/>
           <w:szCs w:val="28"/>
         </w:rPr>
-        <w:lastRenderedPageBreak/>
         <w:t>Библиографический список.</w:t>
       </w:r>
     </w:p>
@@ -4761,7 +5495,7 @@
 </file>
 
 <file path=customXml/itemProps1.xml><?xml version="1.0" encoding="utf-8"?>
-<ds:datastoreItem xmlns:ds="http://schemas.openxmlformats.org/officeDocument/2006/customXml" ds:itemID="{348773E8-AB56-4F49-927A-D65E93AC89E7}">
+<ds:datastoreItem xmlns:ds="http://schemas.openxmlformats.org/officeDocument/2006/customXml" ds:itemID="{196477D9-FAC8-4F5F-B588-5A2C2A51ABBD}">
   <ds:schemaRefs>
     <ds:schemaRef ds:uri="http://schemas.openxmlformats.org/officeDocument/2006/bibliography"/>
   </ds:schemaRefs>

</xml_diff>

<commit_message>
began part about hydrogen storage
</commit_message>
<xml_diff>
--- a/Энергетические запросы человечества неуклонно растут.docx
+++ b/Энергетические запросы человечества неуклонно растут.docx
@@ -110,7 +110,6 @@
               </w:rPr>
               <m:t>20</m:t>
             </m:r>
-            <w:proofErr w:type="gramStart"/>
           </m:sup>
         </m:sSup>
         <m:r>
@@ -119,16 +118,7 @@
             <w:sz w:val="28"/>
             <w:szCs w:val="28"/>
           </w:rPr>
-          <m:t xml:space="preserve"> Д</m:t>
-        </m:r>
-        <w:proofErr w:type="gramEnd"/>
-        <m:r>
-          <w:rPr>
-            <w:rFonts w:ascii="Cambria Math" w:hAnsi="Cambria Math" w:cs="Times New Roman"/>
-            <w:sz w:val="28"/>
-            <w:szCs w:val="28"/>
-          </w:rPr>
-          <m:t>ж.</m:t>
+          <m:t xml:space="preserve"> Дж.</m:t>
         </m:r>
       </m:oMath>
       <w:r>
@@ -202,7 +192,6 @@
               </w:rPr>
               <m:t>20</m:t>
             </m:r>
-            <w:proofErr w:type="gramStart"/>
           </m:sup>
         </m:sSup>
         <m:r>
@@ -211,16 +200,7 @@
             <w:sz w:val="28"/>
             <w:szCs w:val="28"/>
           </w:rPr>
-          <m:t xml:space="preserve"> Д</m:t>
-        </m:r>
-        <w:proofErr w:type="gramEnd"/>
-        <m:r>
-          <w:rPr>
-            <w:rFonts w:ascii="Cambria Math" w:hAnsi="Cambria Math" w:cs="Times New Roman"/>
-            <w:sz w:val="28"/>
-            <w:szCs w:val="28"/>
-          </w:rPr>
-          <m:t>ж.</m:t>
+          <m:t xml:space="preserve"> Дж.</m:t>
         </m:r>
       </m:oMath>
       <w:r>
@@ -295,7 +275,6 @@
         </w:rPr>
         <w:t xml:space="preserve">Более того, на 2012 год доля энергии добываемой из </w:t>
       </w:r>
-      <w:proofErr w:type="spellStart"/>
       <w:r>
         <w:rPr>
           <w:rFonts w:ascii="Times New Roman" w:hAnsi="Times New Roman" w:cs="Times New Roman"/>
@@ -328,7 +307,6 @@
         </w:rPr>
         <w:t>ов</w:t>
       </w:r>
-      <w:proofErr w:type="spellEnd"/>
       <w:r>
         <w:rPr>
           <w:rFonts w:ascii="Times New Roman" w:hAnsi="Times New Roman" w:cs="Times New Roman"/>
@@ -546,25 +524,7 @@
           <w:sz w:val="28"/>
           <w:szCs w:val="28"/>
         </w:rPr>
-        <w:t xml:space="preserve">С высокой долей вероятности увеличение выбросов углекислого газа на временном промежутке с 1970 по 2010 на 78% </w:t>
-      </w:r>
-      <w:proofErr w:type="gramStart"/>
-      <w:r>
-        <w:rPr>
-          <w:rFonts w:ascii="Times New Roman" w:hAnsi="Times New Roman" w:cs="Times New Roman"/>
-          <w:sz w:val="28"/>
-          <w:szCs w:val="28"/>
-        </w:rPr>
-        <w:t>связана</w:t>
-      </w:r>
-      <w:proofErr w:type="gramEnd"/>
-      <w:r>
-        <w:rPr>
-          <w:rFonts w:ascii="Times New Roman" w:hAnsi="Times New Roman" w:cs="Times New Roman"/>
-          <w:sz w:val="28"/>
-          <w:szCs w:val="28"/>
-        </w:rPr>
-        <w:t xml:space="preserve"> с использованием </w:t>
+        <w:t xml:space="preserve">С высокой долей вероятности увеличение выбросов углекислого газа на временном промежутке с 1970 по 2010 на 78% связана с использованием </w:t>
       </w:r>
       <w:r>
         <w:rPr>
@@ -1256,7 +1216,23 @@
           <w:sz w:val="28"/>
           <w:szCs w:val="28"/>
         </w:rPr>
-        <w:t>Таким образом, потенциально, возможно его эксплуатация с нулевым уровнем выброса вредоносных испарений.</w:t>
+        <w:t>Таким образом, потенциально, возможно его эксплуатация с нулевым уровнем выброса вредоносных испарений</w:t>
+      </w:r>
+      <w:r>
+        <w:rPr>
+          <w:rFonts w:ascii="Times New Roman" w:hAnsi="Times New Roman" w:cs="Times New Roman"/>
+          <w:sz w:val="28"/>
+          <w:szCs w:val="28"/>
+        </w:rPr>
+        <w:t xml:space="preserve"> и последующим повторным примененим</w:t>
+      </w:r>
+      <w:r>
+        <w:rPr>
+          <w:rFonts w:ascii="Times New Roman" w:hAnsi="Times New Roman" w:cs="Times New Roman"/>
+          <w:sz w:val="28"/>
+          <w:szCs w:val="28"/>
+        </w:rPr>
+        <w:t>.</w:t>
       </w:r>
     </w:p>
     <w:p>
@@ -1281,6 +1257,14 @@
         </w:rPr>
         <w:t>Водород – это наиболее распространённый элемент во вселенной. Примерно 88.6% всех атомов во вселенной являются атомами водорода.</w:t>
       </w:r>
+      <w:r>
+        <w:rPr>
+          <w:rFonts w:ascii="Times New Roman" w:hAnsi="Times New Roman" w:cs="Times New Roman"/>
+          <w:sz w:val="28"/>
+          <w:szCs w:val="28"/>
+        </w:rPr>
+        <w:t xml:space="preserve"> </w:t>
+      </w:r>
     </w:p>
     <w:p>
       <w:pPr>
@@ -1302,6 +1286,7 @@
           <w:sz w:val="28"/>
           <w:szCs w:val="28"/>
         </w:rPr>
+        <w:lastRenderedPageBreak/>
         <w:t>Водород имеет хороший показатель энергетической плотности по массе. Один килограмм водорода содержит в себе приблизительно 118.8 МДж энергии.</w:t>
       </w:r>
     </w:p>
@@ -1334,79 +1319,7 @@
           <w:sz w:val="28"/>
           <w:szCs w:val="28"/>
         </w:rPr>
-        <w:t>В свою очередь водородн</w:t>
-      </w:r>
-      <w:r>
-        <w:rPr>
-          <w:rFonts w:ascii="Times New Roman" w:hAnsi="Times New Roman" w:cs="Times New Roman"/>
-          <w:sz w:val="28"/>
-          <w:szCs w:val="28"/>
-        </w:rPr>
-        <w:t>ая</w:t>
-      </w:r>
-      <w:r>
-        <w:rPr>
-          <w:rFonts w:ascii="Times New Roman" w:hAnsi="Times New Roman" w:cs="Times New Roman"/>
-          <w:sz w:val="28"/>
-          <w:szCs w:val="28"/>
-        </w:rPr>
-        <w:t xml:space="preserve"> энергетик</w:t>
-      </w:r>
-      <w:r>
-        <w:rPr>
-          <w:rFonts w:ascii="Times New Roman" w:hAnsi="Times New Roman" w:cs="Times New Roman"/>
-          <w:sz w:val="28"/>
-          <w:szCs w:val="28"/>
-        </w:rPr>
-        <w:t>а</w:t>
-      </w:r>
-      <w:r>
-        <w:rPr>
-          <w:rFonts w:ascii="Times New Roman" w:hAnsi="Times New Roman" w:cs="Times New Roman"/>
-          <w:sz w:val="28"/>
-          <w:szCs w:val="28"/>
-        </w:rPr>
-        <w:t xml:space="preserve"> </w:t>
-      </w:r>
-      <w:r>
-        <w:rPr>
-          <w:rFonts w:ascii="Times New Roman" w:hAnsi="Times New Roman" w:cs="Times New Roman"/>
-          <w:sz w:val="28"/>
-          <w:szCs w:val="28"/>
-        </w:rPr>
-        <w:t>обладает</w:t>
-      </w:r>
-      <w:r>
-        <w:rPr>
-          <w:rFonts w:ascii="Times New Roman" w:hAnsi="Times New Roman" w:cs="Times New Roman"/>
-          <w:sz w:val="28"/>
-          <w:szCs w:val="28"/>
-        </w:rPr>
-        <w:t xml:space="preserve"> и</w:t>
-      </w:r>
-      <w:r>
-        <w:rPr>
-          <w:rFonts w:ascii="Times New Roman" w:hAnsi="Times New Roman" w:cs="Times New Roman"/>
-          <w:sz w:val="28"/>
-          <w:szCs w:val="28"/>
-        </w:rPr>
-        <w:t xml:space="preserve"> ниже перечисленными</w:t>
-      </w:r>
-      <w:r>
-        <w:rPr>
-          <w:rFonts w:ascii="Times New Roman" w:hAnsi="Times New Roman" w:cs="Times New Roman"/>
-          <w:sz w:val="28"/>
-          <w:szCs w:val="28"/>
-        </w:rPr>
-        <w:t xml:space="preserve"> недостатк</w:t>
-      </w:r>
-      <w:r>
-        <w:rPr>
-          <w:rFonts w:ascii="Times New Roman" w:hAnsi="Times New Roman" w:cs="Times New Roman"/>
-          <w:sz w:val="28"/>
-          <w:szCs w:val="28"/>
-        </w:rPr>
-        <w:t>ами</w:t>
+        <w:t>К наиболее характерным проблемам водородной энергетики обычно причисляют следующие пункты</w:t>
       </w:r>
       <w:r>
         <w:rPr>
@@ -1516,7 +1429,103 @@
           <w:sz w:val="28"/>
           <w:szCs w:val="28"/>
         </w:rPr>
-        <w:t xml:space="preserve">отсутствует в своей чистой форме, из-за чего его неизбежно приходится выделять из других форм. Наиболее обильно он представлен в виде воды. </w:t>
+        <w:t>отсутствует в своей чистой форме, из-за чего его неизбежно приходится выделять из других форм.</w:t>
+      </w:r>
+      <w:r>
+        <w:rPr>
+          <w:rFonts w:ascii="Times New Roman" w:hAnsi="Times New Roman" w:cs="Times New Roman"/>
+          <w:sz w:val="28"/>
+          <w:szCs w:val="28"/>
+        </w:rPr>
+        <w:t xml:space="preserve"> Это приводит к тому, что </w:t>
+      </w:r>
+      <w:r>
+        <w:rPr>
+          <w:rFonts w:ascii="Times New Roman" w:hAnsi="Times New Roman" w:cs="Times New Roman"/>
+          <w:sz w:val="28"/>
+          <w:szCs w:val="28"/>
+        </w:rPr>
+        <w:t>цены на чистый водород удерживаются на достаточно высоком уровне</w:t>
+      </w:r>
+      <w:r>
+        <w:rPr>
+          <w:rFonts w:ascii="Times New Roman" w:hAnsi="Times New Roman" w:cs="Times New Roman"/>
+          <w:sz w:val="28"/>
+          <w:szCs w:val="28"/>
+        </w:rPr>
+        <w:t>, чтобы разумеется мешает ему заменить традиционные энергоносители</w:t>
+      </w:r>
+      <w:r>
+        <w:rPr>
+          <w:rFonts w:ascii="Times New Roman" w:hAnsi="Times New Roman" w:cs="Times New Roman"/>
+          <w:sz w:val="28"/>
+          <w:szCs w:val="28"/>
+        </w:rPr>
+        <w:t>.</w:t>
+      </w:r>
+      <w:r>
+        <w:rPr>
+          <w:rFonts w:ascii="Times New Roman" w:hAnsi="Times New Roman" w:cs="Times New Roman"/>
+          <w:sz w:val="28"/>
+          <w:szCs w:val="28"/>
+        </w:rPr>
+        <w:t xml:space="preserve"> Наиболее обильно водород</w:t>
+      </w:r>
+      <w:r>
+        <w:rPr>
+          <w:rFonts w:ascii="Times New Roman" w:hAnsi="Times New Roman" w:cs="Times New Roman"/>
+          <w:sz w:val="28"/>
+          <w:szCs w:val="28"/>
+        </w:rPr>
+        <w:t xml:space="preserve"> представлен</w:t>
+      </w:r>
+      <w:r>
+        <w:rPr>
+          <w:rFonts w:ascii="Times New Roman" w:hAnsi="Times New Roman" w:cs="Times New Roman"/>
+          <w:sz w:val="28"/>
+          <w:szCs w:val="28"/>
+        </w:rPr>
+        <w:t xml:space="preserve"> на Земле</w:t>
+      </w:r>
+      <w:r>
+        <w:rPr>
+          <w:rFonts w:ascii="Times New Roman" w:hAnsi="Times New Roman" w:cs="Times New Roman"/>
+          <w:sz w:val="28"/>
+          <w:szCs w:val="28"/>
+        </w:rPr>
+        <w:t xml:space="preserve"> в </w:t>
+      </w:r>
+      <w:r>
+        <w:rPr>
+          <w:rFonts w:ascii="Times New Roman" w:hAnsi="Times New Roman" w:cs="Times New Roman"/>
+          <w:sz w:val="28"/>
+          <w:szCs w:val="28"/>
+        </w:rPr>
+        <w:t>форме</w:t>
+      </w:r>
+      <w:r>
+        <w:rPr>
+          <w:rFonts w:ascii="Times New Roman" w:hAnsi="Times New Roman" w:cs="Times New Roman"/>
+          <w:sz w:val="28"/>
+          <w:szCs w:val="28"/>
+        </w:rPr>
+        <w:t xml:space="preserve"> воды</w:t>
+      </w:r>
+      <w:r>
+        <w:rPr>
+          <w:rFonts w:ascii="Times New Roman" w:hAnsi="Times New Roman" w:cs="Times New Roman"/>
+          <w:sz w:val="28"/>
+          <w:szCs w:val="28"/>
+        </w:rPr>
+        <w:t>, из-за чего большинство методов получения чистого водорода пытается извлечь его именно из воды</w:t>
+      </w:r>
+      <w:r>
+        <w:rPr>
+          <w:rFonts w:ascii="Times New Roman" w:hAnsi="Times New Roman" w:cs="Times New Roman"/>
+          <w:sz w:val="28"/>
+          <w:szCs w:val="28"/>
+        </w:rPr>
+        <w:t xml:space="preserve">. </w:t>
       </w:r>
     </w:p>
     <w:p>
@@ -1539,47 +1548,15 @@
           <w:sz w:val="28"/>
           <w:szCs w:val="28"/>
         </w:rPr>
-        <w:t xml:space="preserve">Водород плохо сжимаем по объему, из-за чего встает вопрос его хранения. Также водород в </w:t>
-      </w:r>
-      <w:r>
-        <w:rPr>
-          <w:rFonts w:ascii="Times New Roman" w:hAnsi="Times New Roman" w:cs="Times New Roman"/>
-          <w:sz w:val="28"/>
-          <w:szCs w:val="28"/>
-        </w:rPr>
-        <w:t>с</w:t>
-      </w:r>
-      <w:r>
-        <w:rPr>
-          <w:rFonts w:ascii="Times New Roman" w:hAnsi="Times New Roman" w:cs="Times New Roman"/>
-          <w:sz w:val="28"/>
-          <w:szCs w:val="28"/>
-        </w:rPr>
-        <w:t>меси с</w:t>
-      </w:r>
-      <w:r>
-        <w:rPr>
-          <w:rFonts w:ascii="Times New Roman" w:hAnsi="Times New Roman" w:cs="Times New Roman"/>
-          <w:sz w:val="28"/>
-          <w:szCs w:val="28"/>
-        </w:rPr>
-        <w:t xml:space="preserve"> воздухом или кислородом</w:t>
-      </w:r>
-      <w:r>
-        <w:rPr>
-          <w:rFonts w:ascii="Times New Roman" w:hAnsi="Times New Roman" w:cs="Times New Roman"/>
-          <w:sz w:val="28"/>
-          <w:szCs w:val="28"/>
-        </w:rPr>
-        <w:t xml:space="preserve"> легко воспламеняется и</w:t>
-      </w:r>
-      <w:r>
-        <w:rPr>
-          <w:rFonts w:ascii="Times New Roman" w:hAnsi="Times New Roman" w:cs="Times New Roman"/>
-          <w:sz w:val="28"/>
-          <w:szCs w:val="28"/>
-        </w:rPr>
-        <w:t xml:space="preserve"> весьма взрывоопасен</w:t>
+        <w:t xml:space="preserve">Водород плохо сжимаем по объему, из-за чего встает вопрос его </w:t>
+      </w:r>
+      <w:r>
+        <w:rPr>
+          <w:rFonts w:ascii="Times New Roman" w:hAnsi="Times New Roman" w:cs="Times New Roman"/>
+          <w:sz w:val="28"/>
+          <w:szCs w:val="28"/>
+        </w:rPr>
+        <w:t>хранения</w:t>
       </w:r>
       <w:r>
         <w:rPr>
@@ -1588,6 +1565,25 @@
           <w:szCs w:val="28"/>
         </w:rPr>
         <w:t xml:space="preserve">. </w:t>
+      </w:r>
+    </w:p>
+    <w:p>
+      <w:pPr>
+        <w:spacing w:line="360" w:lineRule="auto"/>
+        <w:ind w:left="709"/>
+        <w:rPr>
+          <w:rFonts w:ascii="Times New Roman" w:hAnsi="Times New Roman" w:cs="Times New Roman"/>
+          <w:sz w:val="28"/>
+          <w:szCs w:val="28"/>
+        </w:rPr>
+      </w:pPr>
+      <w:r>
+        <w:rPr>
+          <w:rFonts w:ascii="Times New Roman" w:hAnsi="Times New Roman" w:cs="Times New Roman"/>
+          <w:sz w:val="28"/>
+          <w:szCs w:val="28"/>
+        </w:rPr>
+        <w:t>В таблице 1 представлены физические свойства водорода, характеризующие его как энергоноситель, в сравнении с природным газом и бензином.</w:t>
       </w:r>
     </w:p>
     <w:tbl>
@@ -1728,18 +1724,8 @@
                 <w:sz w:val="28"/>
                 <w:szCs w:val="28"/>
               </w:rPr>
-              <w:t xml:space="preserve"> (</w:t>
-            </w:r>
-            <w:proofErr w:type="gramStart"/>
-            <w:r>
-              <w:rPr>
-                <w:rFonts w:ascii="Times New Roman" w:hAnsi="Times New Roman" w:cs="Times New Roman"/>
-                <w:sz w:val="28"/>
-                <w:szCs w:val="28"/>
-              </w:rPr>
-              <w:t>г</w:t>
-            </w:r>
-            <w:proofErr w:type="gramEnd"/>
+              <w:t xml:space="preserve"> (г</w:t>
+            </w:r>
             <w:r>
               <w:rPr>
                 <w:rFonts w:ascii="Times New Roman" w:hAnsi="Times New Roman" w:cs="Times New Roman"/>
@@ -1902,199 +1888,6 @@
                 <w:szCs w:val="28"/>
               </w:rPr>
               <w:t>Массовая плотность (</w:t>
-            </w:r>
-            <w:proofErr w:type="gramStart"/>
-            <m:oMath>
-              <m:r>
-                <w:rPr>
-                  <w:rFonts w:ascii="Cambria Math" w:hAnsi="Cambria Math" w:cs="Times New Roman"/>
-                  <w:sz w:val="28"/>
-                  <w:szCs w:val="28"/>
-                </w:rPr>
-                <m:t>кг</m:t>
-              </m:r>
-              <w:proofErr w:type="gramEnd"/>
-              <m:r>
-                <w:rPr>
-                  <w:rFonts w:ascii="Cambria Math" w:hAnsi="Cambria Math" w:cs="Times New Roman"/>
-                  <w:sz w:val="28"/>
-                  <w:szCs w:val="28"/>
-                </w:rPr>
-                <m:t>/</m:t>
-              </m:r>
-              <m:sSup>
-                <m:sSupPr>
-                  <m:ctrlPr>
-                    <w:rPr>
-                      <w:rFonts w:ascii="Cambria Math" w:hAnsi="Cambria Math" w:cs="Times New Roman"/>
-                      <w:i/>
-                      <w:sz w:val="28"/>
-                      <w:szCs w:val="28"/>
-                    </w:rPr>
-                  </m:ctrlPr>
-                </m:sSupPr>
-                <m:e>
-                  <m:r>
-                    <w:rPr>
-                      <w:rFonts w:ascii="Cambria Math" w:hAnsi="Cambria Math" w:cs="Times New Roman"/>
-                      <w:sz w:val="28"/>
-                      <w:szCs w:val="28"/>
-                    </w:rPr>
-                    <m:t>м</m:t>
-                  </m:r>
-                </m:e>
-                <m:sup>
-                  <m:r>
-                    <w:rPr>
-                      <w:rFonts w:ascii="Cambria Math" w:hAnsi="Cambria Math" w:cs="Times New Roman"/>
-                      <w:sz w:val="28"/>
-                      <w:szCs w:val="28"/>
-                    </w:rPr>
-                    <m:t>3</m:t>
-                  </m:r>
-                </m:sup>
-              </m:sSup>
-            </m:oMath>
-            <w:r>
-              <w:rPr>
-                <w:rFonts w:ascii="Times New Roman" w:hAnsi="Times New Roman" w:cs="Times New Roman"/>
-                <w:sz w:val="28"/>
-                <w:szCs w:val="28"/>
-              </w:rPr>
-              <w:t xml:space="preserve">) при давлении – 0.101 МПа, температуре – 0 </w:t>
-            </w:r>
-            <w:r>
-              <w:rPr>
-                <w:rFonts w:ascii="Times New Roman" w:hAnsi="Times New Roman" w:cs="Times New Roman"/>
-                <w:sz w:val="28"/>
-                <w:szCs w:val="28"/>
-                <w:lang w:val="en-US"/>
-              </w:rPr>
-              <w:t>K</w:t>
-            </w:r>
-            <w:r>
-              <w:rPr>
-                <w:rFonts w:ascii="Times New Roman" w:hAnsi="Times New Roman" w:cs="Times New Roman"/>
-                <w:sz w:val="28"/>
-                <w:szCs w:val="28"/>
-              </w:rPr>
-              <w:t xml:space="preserve"> </w:t>
-            </w:r>
-          </w:p>
-        </w:tc>
-        <w:tc>
-          <w:tcPr>
-            <w:tcW w:w="1701" w:type="dxa"/>
-            <w:vAlign w:val="center"/>
-          </w:tcPr>
-          <w:p>
-            <w:pPr>
-              <w:spacing w:line="360" w:lineRule="auto"/>
-              <w:jc w:val="center"/>
-              <w:rPr>
-                <w:rFonts w:ascii="Times New Roman" w:hAnsi="Times New Roman" w:cs="Times New Roman"/>
-                <w:sz w:val="28"/>
-                <w:szCs w:val="28"/>
-                <w:lang w:val="en-US"/>
-              </w:rPr>
-            </w:pPr>
-            <w:r>
-              <w:rPr>
-                <w:rFonts w:ascii="Times New Roman" w:hAnsi="Times New Roman" w:cs="Times New Roman"/>
-                <w:sz w:val="28"/>
-                <w:szCs w:val="28"/>
-                <w:lang w:val="en-US"/>
-              </w:rPr>
-              <w:t>0.09</w:t>
-            </w:r>
-          </w:p>
-        </w:tc>
-        <w:tc>
-          <w:tcPr>
-            <w:tcW w:w="1701" w:type="dxa"/>
-            <w:vAlign w:val="center"/>
-          </w:tcPr>
-          <w:p>
-            <w:pPr>
-              <w:spacing w:line="360" w:lineRule="auto"/>
-              <w:jc w:val="center"/>
-              <w:rPr>
-                <w:rFonts w:ascii="Times New Roman" w:hAnsi="Times New Roman" w:cs="Times New Roman"/>
-                <w:sz w:val="28"/>
-                <w:szCs w:val="28"/>
-                <w:lang w:val="en-US"/>
-              </w:rPr>
-            </w:pPr>
-            <w:r>
-              <w:rPr>
-                <w:rFonts w:ascii="Times New Roman" w:hAnsi="Times New Roman" w:cs="Times New Roman"/>
-                <w:sz w:val="28"/>
-                <w:szCs w:val="28"/>
-                <w:lang w:val="en-US"/>
-              </w:rPr>
-              <w:t>0.72</w:t>
-            </w:r>
-          </w:p>
-        </w:tc>
-        <w:tc>
-          <w:tcPr>
-            <w:tcW w:w="1808" w:type="dxa"/>
-            <w:vAlign w:val="center"/>
-          </w:tcPr>
-          <w:p>
-            <w:pPr>
-              <w:spacing w:line="360" w:lineRule="auto"/>
-              <w:jc w:val="center"/>
-              <w:rPr>
-                <w:rFonts w:ascii="Times New Roman" w:hAnsi="Times New Roman" w:cs="Times New Roman"/>
-                <w:sz w:val="28"/>
-                <w:szCs w:val="28"/>
-                <w:lang w:val="en-US"/>
-              </w:rPr>
-            </w:pPr>
-            <w:r>
-              <w:rPr>
-                <w:rFonts w:ascii="Times New Roman" w:hAnsi="Times New Roman" w:cs="Times New Roman"/>
-                <w:sz w:val="28"/>
-                <w:szCs w:val="28"/>
-                <w:lang w:val="en-US"/>
-              </w:rPr>
-              <w:t>720</w:t>
-            </w:r>
-          </w:p>
-        </w:tc>
-      </w:tr>
-      <w:tr>
-        <w:tc>
-          <w:tcPr>
-            <w:tcW w:w="3652" w:type="dxa"/>
-            <w:vAlign w:val="center"/>
-          </w:tcPr>
-          <w:p>
-            <w:pPr>
-              <w:spacing w:line="360" w:lineRule="auto"/>
-              <w:jc w:val="center"/>
-              <w:rPr>
-                <w:rFonts w:ascii="Times New Roman" w:hAnsi="Times New Roman" w:cs="Times New Roman"/>
-                <w:sz w:val="28"/>
-                <w:szCs w:val="28"/>
-              </w:rPr>
-            </w:pPr>
-            <w:r>
-              <w:rPr>
-                <w:rFonts w:ascii="Times New Roman" w:hAnsi="Times New Roman" w:cs="Times New Roman"/>
-                <w:sz w:val="28"/>
-                <w:szCs w:val="28"/>
-              </w:rPr>
-              <w:t xml:space="preserve">Массовая плотность </w:t>
-            </w:r>
-            <w:r>
-              <w:rPr>
-                <w:rFonts w:ascii="Times New Roman" w:hAnsi="Times New Roman" w:cs="Times New Roman"/>
-                <w:sz w:val="28"/>
-                <w:szCs w:val="28"/>
-              </w:rPr>
-              <w:t>(</w:t>
             </w:r>
             <m:oMath>
               <m:r>
@@ -2144,15 +1937,16 @@
                 <w:sz w:val="28"/>
                 <w:szCs w:val="28"/>
               </w:rPr>
-              <w:t xml:space="preserve">) </w:t>
-            </w:r>
-            <w:r>
-              <w:rPr>
-                <w:rFonts w:ascii="Times New Roman" w:hAnsi="Times New Roman" w:cs="Times New Roman"/>
-                <w:sz w:val="28"/>
-                <w:szCs w:val="28"/>
-              </w:rPr>
-              <w:t xml:space="preserve">жидкого </w:t>
+              <w:t xml:space="preserve">) при давлении – 0.101 МПа, </w:t>
+            </w:r>
+            <w:r>
+              <w:rPr>
+                <w:rFonts w:ascii="Times New Roman" w:hAnsi="Times New Roman" w:cs="Times New Roman"/>
+                <w:sz w:val="28"/>
+                <w:szCs w:val="28"/>
+              </w:rPr>
+              <w:lastRenderedPageBreak/>
+              <w:t xml:space="preserve">температуре – 0 </w:t>
             </w:r>
             <w:r>
               <w:rPr>
@@ -2161,34 +1955,8 @@
                 <w:szCs w:val="28"/>
                 <w:lang w:val="en-US"/>
               </w:rPr>
-              <w:t>H</w:t>
-            </w:r>
-            <w:r>
-              <w:rPr>
-                <w:rFonts w:ascii="Times New Roman" w:hAnsi="Times New Roman" w:cs="Times New Roman"/>
-                <w:sz w:val="28"/>
-                <w:szCs w:val="28"/>
-              </w:rPr>
-              <w:t>2</w:t>
-            </w:r>
-            <w:r>
-              <w:rPr>
-                <w:rFonts w:ascii="Times New Roman" w:hAnsi="Times New Roman" w:cs="Times New Roman"/>
-                <w:sz w:val="28"/>
-                <w:szCs w:val="28"/>
-              </w:rPr>
-              <w:t xml:space="preserve"> при 20</w:t>
-            </w:r>
-            <w:proofErr w:type="gramStart"/>
-            <w:r>
-              <w:rPr>
-                <w:rFonts w:ascii="Times New Roman" w:hAnsi="Times New Roman" w:cs="Times New Roman"/>
-                <w:sz w:val="28"/>
-                <w:szCs w:val="28"/>
-              </w:rPr>
-              <w:t xml:space="preserve"> К</w:t>
-            </w:r>
-            <w:proofErr w:type="gramEnd"/>
+              <w:t>K</w:t>
+            </w:r>
             <w:r>
               <w:rPr>
                 <w:rFonts w:ascii="Times New Roman" w:hAnsi="Times New Roman" w:cs="Times New Roman"/>
@@ -2212,6 +1980,7 @@
                 <w:rFonts w:ascii="Times New Roman" w:hAnsi="Times New Roman" w:cs="Times New Roman"/>
                 <w:sz w:val="28"/>
                 <w:szCs w:val="28"/>
+                <w:lang w:val="en-US"/>
               </w:rPr>
             </w:pPr>
             <w:r>
@@ -2219,24 +1988,10 @@
                 <w:rFonts w:ascii="Times New Roman" w:hAnsi="Times New Roman" w:cs="Times New Roman"/>
                 <w:sz w:val="28"/>
                 <w:szCs w:val="28"/>
-              </w:rPr>
-              <w:t>70</w:t>
-            </w:r>
-            <w:r>
-              <w:rPr>
-                <w:rFonts w:ascii="Times New Roman" w:hAnsi="Times New Roman" w:cs="Times New Roman"/>
-                <w:sz w:val="28"/>
-                <w:szCs w:val="28"/>
-              </w:rPr>
-              <w:t>.</w:t>
-            </w:r>
-            <w:r>
-              <w:rPr>
-                <w:rFonts w:ascii="Times New Roman" w:hAnsi="Times New Roman" w:cs="Times New Roman"/>
-                <w:sz w:val="28"/>
-                <w:szCs w:val="28"/>
-              </w:rPr>
-              <w:t>9</w:t>
+                <w:lang w:val="en-US"/>
+              </w:rPr>
+              <w:lastRenderedPageBreak/>
+              <w:t>0.09</w:t>
             </w:r>
           </w:p>
         </w:tc>
@@ -2253,6 +2008,7 @@
                 <w:rFonts w:ascii="Times New Roman" w:hAnsi="Times New Roman" w:cs="Times New Roman"/>
                 <w:sz w:val="28"/>
                 <w:szCs w:val="28"/>
+                <w:lang w:val="en-US"/>
               </w:rPr>
             </w:pPr>
             <w:r>
@@ -2260,8 +2016,9 @@
                 <w:rFonts w:ascii="Times New Roman" w:hAnsi="Times New Roman" w:cs="Times New Roman"/>
                 <w:sz w:val="28"/>
                 <w:szCs w:val="28"/>
-              </w:rPr>
-              <w:t>-</w:t>
+                <w:lang w:val="en-US"/>
+              </w:rPr>
+              <w:t>0.72</w:t>
             </w:r>
           </w:p>
         </w:tc>
@@ -2278,6 +2035,7 @@
                 <w:rFonts w:ascii="Times New Roman" w:hAnsi="Times New Roman" w:cs="Times New Roman"/>
                 <w:sz w:val="28"/>
                 <w:szCs w:val="28"/>
+                <w:lang w:val="en-US"/>
               </w:rPr>
             </w:pPr>
             <w:r>
@@ -2285,8 +2043,9 @@
                 <w:rFonts w:ascii="Times New Roman" w:hAnsi="Times New Roman" w:cs="Times New Roman"/>
                 <w:sz w:val="28"/>
                 <w:szCs w:val="28"/>
-              </w:rPr>
-              <w:t>-</w:t>
+                <w:lang w:val="en-US"/>
+              </w:rPr>
+              <w:t>720</w:t>
             </w:r>
           </w:p>
         </w:tc>
@@ -2305,25 +2064,107 @@
                 <w:rFonts w:ascii="Times New Roman" w:hAnsi="Times New Roman" w:cs="Times New Roman"/>
                 <w:sz w:val="28"/>
                 <w:szCs w:val="28"/>
+              </w:rPr>
+            </w:pPr>
+            <w:r>
+              <w:rPr>
+                <w:rFonts w:ascii="Times New Roman" w:hAnsi="Times New Roman" w:cs="Times New Roman"/>
+                <w:sz w:val="28"/>
+                <w:szCs w:val="28"/>
+              </w:rPr>
+              <w:lastRenderedPageBreak/>
+              <w:t xml:space="preserve">Массовая плотность </w:t>
+            </w:r>
+            <w:r>
+              <w:rPr>
+                <w:rFonts w:ascii="Times New Roman" w:hAnsi="Times New Roman" w:cs="Times New Roman"/>
+                <w:sz w:val="28"/>
+                <w:szCs w:val="28"/>
+              </w:rPr>
+              <w:t>(</w:t>
+            </w:r>
+            <m:oMath>
+              <m:r>
+                <w:rPr>
+                  <w:rFonts w:ascii="Cambria Math" w:hAnsi="Cambria Math" w:cs="Times New Roman"/>
+                  <w:sz w:val="28"/>
+                  <w:szCs w:val="28"/>
+                </w:rPr>
+                <m:t>кг/</m:t>
+              </m:r>
+              <m:sSup>
+                <m:sSupPr>
+                  <m:ctrlPr>
+                    <w:rPr>
+                      <w:rFonts w:ascii="Cambria Math" w:hAnsi="Cambria Math" w:cs="Times New Roman"/>
+                      <w:i/>
+                      <w:sz w:val="28"/>
+                      <w:szCs w:val="28"/>
+                    </w:rPr>
+                  </m:ctrlPr>
+                </m:sSupPr>
+                <m:e>
+                  <m:r>
+                    <w:rPr>
+                      <w:rFonts w:ascii="Cambria Math" w:hAnsi="Cambria Math" w:cs="Times New Roman"/>
+                      <w:sz w:val="28"/>
+                      <w:szCs w:val="28"/>
+                    </w:rPr>
+                    <m:t>м</m:t>
+                  </m:r>
+                </m:e>
+                <m:sup>
+                  <m:r>
+                    <w:rPr>
+                      <w:rFonts w:ascii="Cambria Math" w:hAnsi="Cambria Math" w:cs="Times New Roman"/>
+                      <w:sz w:val="28"/>
+                      <w:szCs w:val="28"/>
+                    </w:rPr>
+                    <m:t>3</m:t>
+                  </m:r>
+                </m:sup>
+              </m:sSup>
+            </m:oMath>
+            <w:r>
+              <w:rPr>
+                <w:rFonts w:ascii="Times New Roman" w:hAnsi="Times New Roman" w:cs="Times New Roman"/>
+                <w:sz w:val="28"/>
+                <w:szCs w:val="28"/>
+              </w:rPr>
+              <w:t xml:space="preserve">) </w:t>
+            </w:r>
+            <w:r>
+              <w:rPr>
+                <w:rFonts w:ascii="Times New Roman" w:hAnsi="Times New Roman" w:cs="Times New Roman"/>
+                <w:sz w:val="28"/>
+                <w:szCs w:val="28"/>
+              </w:rPr>
+              <w:t xml:space="preserve">жидкого </w:t>
+            </w:r>
+            <w:r>
+              <w:rPr>
+                <w:rFonts w:ascii="Times New Roman" w:hAnsi="Times New Roman" w:cs="Times New Roman"/>
+                <w:sz w:val="28"/>
+                <w:szCs w:val="28"/>
                 <w:lang w:val="en-US"/>
               </w:rPr>
-            </w:pPr>
-            <w:r>
-              <w:rPr>
-                <w:rFonts w:ascii="Times New Roman" w:hAnsi="Times New Roman" w:cs="Times New Roman"/>
-                <w:sz w:val="28"/>
-                <w:szCs w:val="28"/>
-              </w:rPr>
-              <w:t>Точка кипения (</w:t>
-            </w:r>
-            <w:r>
-              <w:rPr>
-                <w:rFonts w:ascii="Times New Roman" w:hAnsi="Times New Roman" w:cs="Times New Roman"/>
-                <w:sz w:val="28"/>
-                <w:szCs w:val="28"/>
-                <w:lang w:val="en-US"/>
-              </w:rPr>
-              <w:t>K)</w:t>
+              <w:t>H</w:t>
+            </w:r>
+            <w:r>
+              <w:rPr>
+                <w:rFonts w:ascii="Times New Roman" w:hAnsi="Times New Roman" w:cs="Times New Roman"/>
+                <w:sz w:val="28"/>
+                <w:szCs w:val="28"/>
+              </w:rPr>
+              <w:t>2</w:t>
+            </w:r>
+            <w:r>
+              <w:rPr>
+                <w:rFonts w:ascii="Times New Roman" w:hAnsi="Times New Roman" w:cs="Times New Roman"/>
+                <w:sz w:val="28"/>
+                <w:szCs w:val="28"/>
+              </w:rPr>
+              <w:t xml:space="preserve"> при 20 К </w:t>
             </w:r>
           </w:p>
         </w:tc>
@@ -2340,7 +2181,6 @@
                 <w:rFonts w:ascii="Times New Roman" w:hAnsi="Times New Roman" w:cs="Times New Roman"/>
                 <w:sz w:val="28"/>
                 <w:szCs w:val="28"/>
-                <w:lang w:val="en-US"/>
               </w:rPr>
             </w:pPr>
             <w:r>
@@ -2348,9 +2188,24 @@
                 <w:rFonts w:ascii="Times New Roman" w:hAnsi="Times New Roman" w:cs="Times New Roman"/>
                 <w:sz w:val="28"/>
                 <w:szCs w:val="28"/>
-                <w:lang w:val="en-US"/>
-              </w:rPr>
-              <w:t>20.2</w:t>
+              </w:rPr>
+              <w:t>70</w:t>
+            </w:r>
+            <w:r>
+              <w:rPr>
+                <w:rFonts w:ascii="Times New Roman" w:hAnsi="Times New Roman" w:cs="Times New Roman"/>
+                <w:sz w:val="28"/>
+                <w:szCs w:val="28"/>
+              </w:rPr>
+              <w:t>.</w:t>
+            </w:r>
+            <w:r>
+              <w:rPr>
+                <w:rFonts w:ascii="Times New Roman" w:hAnsi="Times New Roman" w:cs="Times New Roman"/>
+                <w:sz w:val="28"/>
+                <w:szCs w:val="28"/>
+              </w:rPr>
+              <w:t>9</w:t>
             </w:r>
           </w:p>
         </w:tc>
@@ -2367,7 +2222,6 @@
                 <w:rFonts w:ascii="Times New Roman" w:hAnsi="Times New Roman" w:cs="Times New Roman"/>
                 <w:sz w:val="28"/>
                 <w:szCs w:val="28"/>
-                <w:lang w:val="en-US"/>
               </w:rPr>
             </w:pPr>
             <w:r>
@@ -2375,9 +2229,8 @@
                 <w:rFonts w:ascii="Times New Roman" w:hAnsi="Times New Roman" w:cs="Times New Roman"/>
                 <w:sz w:val="28"/>
                 <w:szCs w:val="28"/>
-                <w:lang w:val="en-US"/>
-              </w:rPr>
-              <w:t>11.6</w:t>
+              </w:rPr>
+              <w:t>-</w:t>
             </w:r>
           </w:p>
         </w:tc>
@@ -2394,7 +2247,6 @@
                 <w:rFonts w:ascii="Times New Roman" w:hAnsi="Times New Roman" w:cs="Times New Roman"/>
                 <w:sz w:val="28"/>
                 <w:szCs w:val="28"/>
-                <w:lang w:val="en-US"/>
               </w:rPr>
             </w:pPr>
             <w:r>
@@ -2402,9 +2254,8 @@
                 <w:rFonts w:ascii="Times New Roman" w:hAnsi="Times New Roman" w:cs="Times New Roman"/>
                 <w:sz w:val="28"/>
                 <w:szCs w:val="28"/>
-                <w:lang w:val="en-US"/>
-              </w:rPr>
-              <w:t>310</w:t>
+              </w:rPr>
+              <w:t>-</w:t>
             </w:r>
           </w:p>
         </w:tc>
@@ -2423,6 +2274,7 @@
                 <w:rFonts w:ascii="Times New Roman" w:hAnsi="Times New Roman" w:cs="Times New Roman"/>
                 <w:sz w:val="28"/>
                 <w:szCs w:val="28"/>
+                <w:lang w:val="en-US"/>
               </w:rPr>
             </w:pPr>
             <w:r>
@@ -2431,52 +2283,16 @@
                 <w:sz w:val="28"/>
                 <w:szCs w:val="28"/>
               </w:rPr>
-              <w:t>Верхняя удельная теплота сгорания (</w:t>
-            </w:r>
-            <w:r>
-              <w:rPr>
-                <w:rFonts w:ascii="Times New Roman" w:hAnsi="Times New Roman" w:cs="Times New Roman"/>
-                <w:sz w:val="28"/>
-                <w:szCs w:val="28"/>
-              </w:rPr>
-              <w:t>МДж/</w:t>
-            </w:r>
-            <w:proofErr w:type="gramStart"/>
-            <w:r>
-              <w:rPr>
-                <w:rFonts w:ascii="Times New Roman" w:hAnsi="Times New Roman" w:cs="Times New Roman"/>
-                <w:sz w:val="28"/>
-                <w:szCs w:val="28"/>
-              </w:rPr>
-              <w:t>кг</w:t>
-            </w:r>
-            <w:proofErr w:type="gramEnd"/>
-            <w:r>
-              <w:rPr>
-                <w:rFonts w:ascii="Times New Roman" w:hAnsi="Times New Roman" w:cs="Times New Roman"/>
-                <w:sz w:val="28"/>
-                <w:szCs w:val="28"/>
-              </w:rPr>
-              <w:t>)</w:t>
-            </w:r>
-          </w:p>
-          <w:p>
-            <w:pPr>
-              <w:spacing w:line="360" w:lineRule="auto"/>
-              <w:jc w:val="center"/>
-              <w:rPr>
-                <w:rFonts w:ascii="Times New Roman" w:hAnsi="Times New Roman" w:cs="Times New Roman"/>
-                <w:sz w:val="28"/>
-                <w:szCs w:val="28"/>
-              </w:rPr>
-            </w:pPr>
-            <w:r>
-              <w:rPr>
-                <w:rFonts w:ascii="Times New Roman" w:hAnsi="Times New Roman" w:cs="Times New Roman"/>
-                <w:sz w:val="28"/>
-                <w:szCs w:val="28"/>
-              </w:rPr>
-              <w:t>(на выходе вода)</w:t>
+              <w:t>Точка кипения (</w:t>
+            </w:r>
+            <w:r>
+              <w:rPr>
+                <w:rFonts w:ascii="Times New Roman" w:hAnsi="Times New Roman" w:cs="Times New Roman"/>
+                <w:sz w:val="28"/>
+                <w:szCs w:val="28"/>
+                <w:lang w:val="en-US"/>
+              </w:rPr>
+              <w:t>K)</w:t>
             </w:r>
           </w:p>
         </w:tc>
@@ -2493,6 +2309,7 @@
                 <w:rFonts w:ascii="Times New Roman" w:hAnsi="Times New Roman" w:cs="Times New Roman"/>
                 <w:sz w:val="28"/>
                 <w:szCs w:val="28"/>
+                <w:lang w:val="en-US"/>
               </w:rPr>
             </w:pPr>
             <w:r>
@@ -2500,8 +2317,9 @@
                 <w:rFonts w:ascii="Times New Roman" w:hAnsi="Times New Roman" w:cs="Times New Roman"/>
                 <w:sz w:val="28"/>
                 <w:szCs w:val="28"/>
-              </w:rPr>
-              <w:t>142.0</w:t>
+                <w:lang w:val="en-US"/>
+              </w:rPr>
+              <w:t>20.2</w:t>
             </w:r>
           </w:p>
         </w:tc>
@@ -2518,6 +2336,7 @@
                 <w:rFonts w:ascii="Times New Roman" w:hAnsi="Times New Roman" w:cs="Times New Roman"/>
                 <w:sz w:val="28"/>
                 <w:szCs w:val="28"/>
+                <w:lang w:val="en-US"/>
               </w:rPr>
             </w:pPr>
             <w:r>
@@ -2525,8 +2344,9 @@
                 <w:rFonts w:ascii="Times New Roman" w:hAnsi="Times New Roman" w:cs="Times New Roman"/>
                 <w:sz w:val="28"/>
                 <w:szCs w:val="28"/>
-              </w:rPr>
-              <w:t>55.5</w:t>
+                <w:lang w:val="en-US"/>
+              </w:rPr>
+              <w:t>11.6</w:t>
             </w:r>
           </w:p>
         </w:tc>
@@ -2543,6 +2363,7 @@
                 <w:rFonts w:ascii="Times New Roman" w:hAnsi="Times New Roman" w:cs="Times New Roman"/>
                 <w:sz w:val="28"/>
                 <w:szCs w:val="28"/>
+                <w:lang w:val="en-US"/>
               </w:rPr>
             </w:pPr>
             <w:r>
@@ -2550,8 +2371,9 @@
                 <w:rFonts w:ascii="Times New Roman" w:hAnsi="Times New Roman" w:cs="Times New Roman"/>
                 <w:sz w:val="28"/>
                 <w:szCs w:val="28"/>
-              </w:rPr>
-              <w:t>47.3</w:t>
+                <w:lang w:val="en-US"/>
+              </w:rPr>
+              <w:t>310</w:t>
             </w:r>
           </w:p>
         </w:tc>
@@ -2578,18 +2400,16 @@
                 <w:sz w:val="28"/>
                 <w:szCs w:val="28"/>
               </w:rPr>
-              <w:t>Нижняя удельная теплота сгорания (МДж/</w:t>
-            </w:r>
-            <w:proofErr w:type="gramStart"/>
-            <w:r>
-              <w:rPr>
-                <w:rFonts w:ascii="Times New Roman" w:hAnsi="Times New Roman" w:cs="Times New Roman"/>
-                <w:sz w:val="28"/>
-                <w:szCs w:val="28"/>
-              </w:rPr>
-              <w:t>кг</w:t>
-            </w:r>
-            <w:proofErr w:type="gramEnd"/>
+              <w:t>Верхняя удельная теплота сгорания (</w:t>
+            </w:r>
+            <w:r>
+              <w:rPr>
+                <w:rFonts w:ascii="Times New Roman" w:hAnsi="Times New Roman" w:cs="Times New Roman"/>
+                <w:sz w:val="28"/>
+                <w:szCs w:val="28"/>
+              </w:rPr>
+              <w:t>МДж/кг</w:t>
+            </w:r>
             <w:r>
               <w:rPr>
                 <w:rFonts w:ascii="Times New Roman" w:hAnsi="Times New Roman" w:cs="Times New Roman"/>
@@ -2615,7 +2435,7 @@
                 <w:sz w:val="28"/>
                 <w:szCs w:val="28"/>
               </w:rPr>
-              <w:t>(на выходе пар)</w:t>
+              <w:t>(на выходе вода)</w:t>
             </w:r>
           </w:p>
         </w:tc>
@@ -2640,7 +2460,7 @@
                 <w:sz w:val="28"/>
                 <w:szCs w:val="28"/>
               </w:rPr>
-              <w:t>120.0</w:t>
+              <w:t>142.0</w:t>
             </w:r>
           </w:p>
         </w:tc>
@@ -2665,7 +2485,7 @@
                 <w:sz w:val="28"/>
                 <w:szCs w:val="28"/>
               </w:rPr>
-              <w:t>50.0</w:t>
+              <w:t>55.5</w:t>
             </w:r>
           </w:p>
         </w:tc>
@@ -2690,7 +2510,7 @@
                 <w:sz w:val="28"/>
                 <w:szCs w:val="28"/>
               </w:rPr>
-              <w:t>44.0</w:t>
+              <w:t>47.3</w:t>
             </w:r>
           </w:p>
         </w:tc>
@@ -2717,58 +2537,26 @@
                 <w:sz w:val="28"/>
                 <w:szCs w:val="28"/>
               </w:rPr>
-              <w:lastRenderedPageBreak/>
-              <w:t xml:space="preserve">Концентрационный предел распространения пламени </w:t>
-            </w:r>
-            <w:r>
-              <w:rPr>
-                <w:rFonts w:ascii="Times New Roman" w:hAnsi="Times New Roman" w:cs="Times New Roman"/>
-                <w:sz w:val="28"/>
-                <w:szCs w:val="28"/>
-              </w:rPr>
-              <w:t xml:space="preserve"> </w:t>
-            </w:r>
-            <w:r>
-              <w:rPr>
-                <w:rFonts w:ascii="Times New Roman" w:hAnsi="Times New Roman" w:cs="Times New Roman"/>
-                <w:sz w:val="28"/>
-                <w:szCs w:val="28"/>
-              </w:rPr>
-              <w:t>(</w:t>
-            </w:r>
-            <w:r>
-              <w:rPr>
-                <w:rFonts w:ascii="Times New Roman" w:hAnsi="Times New Roman" w:cs="Times New Roman"/>
-                <w:sz w:val="28"/>
-                <w:szCs w:val="28"/>
-              </w:rPr>
-              <w:t xml:space="preserve">в </w:t>
-            </w:r>
-            <w:proofErr w:type="gramStart"/>
-            <w:r>
-              <w:rPr>
-                <w:rFonts w:ascii="Times New Roman" w:hAnsi="Times New Roman" w:cs="Times New Roman"/>
-                <w:sz w:val="28"/>
-                <w:szCs w:val="28"/>
-              </w:rPr>
-              <w:t>объёмных</w:t>
-            </w:r>
-            <w:proofErr w:type="gramEnd"/>
-            <w:r>
-              <w:rPr>
-                <w:rFonts w:ascii="Times New Roman" w:hAnsi="Times New Roman" w:cs="Times New Roman"/>
-                <w:sz w:val="28"/>
-                <w:szCs w:val="28"/>
-              </w:rPr>
-              <w:t xml:space="preserve"> %</w:t>
-            </w:r>
-            <w:r>
-              <w:rPr>
-                <w:rFonts w:ascii="Times New Roman" w:hAnsi="Times New Roman" w:cs="Times New Roman"/>
-                <w:sz w:val="28"/>
-                <w:szCs w:val="28"/>
-              </w:rPr>
-              <w:t>)</w:t>
+              <w:t>Нижняя удельная теплота сгорания (МДж/кг)</w:t>
+            </w:r>
+          </w:p>
+          <w:p>
+            <w:pPr>
+              <w:spacing w:line="360" w:lineRule="auto"/>
+              <w:jc w:val="center"/>
+              <w:rPr>
+                <w:rFonts w:ascii="Times New Roman" w:hAnsi="Times New Roman" w:cs="Times New Roman"/>
+                <w:sz w:val="28"/>
+                <w:szCs w:val="28"/>
+              </w:rPr>
+            </w:pPr>
+            <w:r>
+              <w:rPr>
+                <w:rFonts w:ascii="Times New Roman" w:hAnsi="Times New Roman" w:cs="Times New Roman"/>
+                <w:sz w:val="28"/>
+                <w:szCs w:val="28"/>
+              </w:rPr>
+              <w:t>(на выходе пар)</w:t>
             </w:r>
           </w:p>
         </w:tc>
@@ -2793,7 +2581,7 @@
                 <w:sz w:val="28"/>
                 <w:szCs w:val="28"/>
               </w:rPr>
-              <w:t>4.0-75.0</w:t>
+              <w:t>120.0</w:t>
             </w:r>
           </w:p>
         </w:tc>
@@ -2818,7 +2606,7 @@
                 <w:sz w:val="28"/>
                 <w:szCs w:val="28"/>
               </w:rPr>
-              <w:t>5.3-15.0</w:t>
+              <w:t>50.0</w:t>
             </w:r>
           </w:p>
         </w:tc>
@@ -2843,7 +2631,7 @@
                 <w:sz w:val="28"/>
                 <w:szCs w:val="28"/>
               </w:rPr>
-              <w:t>1.0-7.6</w:t>
+              <w:t>44.0</w:t>
             </w:r>
           </w:p>
         </w:tc>
@@ -2870,26 +2658,47 @@
                 <w:sz w:val="28"/>
                 <w:szCs w:val="28"/>
               </w:rPr>
-              <w:t xml:space="preserve">Предел детонирующей способности </w:t>
-            </w:r>
-          </w:p>
-          <w:p>
-            <w:pPr>
-              <w:spacing w:line="360" w:lineRule="auto"/>
-              <w:jc w:val="center"/>
-              <w:rPr>
-                <w:rFonts w:ascii="Times New Roman" w:hAnsi="Times New Roman" w:cs="Times New Roman"/>
-                <w:sz w:val="28"/>
-                <w:szCs w:val="28"/>
-              </w:rPr>
-            </w:pPr>
-            <w:r>
-              <w:rPr>
-                <w:rFonts w:ascii="Times New Roman" w:hAnsi="Times New Roman" w:cs="Times New Roman"/>
-                <w:sz w:val="28"/>
-                <w:szCs w:val="28"/>
-              </w:rPr>
-              <w:t>(в объемных %)</w:t>
+              <w:t xml:space="preserve">Концентрационный предел распространения пламени </w:t>
+            </w:r>
+            <w:r>
+              <w:rPr>
+                <w:rFonts w:ascii="Times New Roman" w:hAnsi="Times New Roman" w:cs="Times New Roman"/>
+                <w:sz w:val="28"/>
+                <w:szCs w:val="28"/>
+              </w:rPr>
+              <w:t xml:space="preserve"> </w:t>
+            </w:r>
+            <w:r>
+              <w:rPr>
+                <w:rFonts w:ascii="Times New Roman" w:hAnsi="Times New Roman" w:cs="Times New Roman"/>
+                <w:sz w:val="28"/>
+                <w:szCs w:val="28"/>
+              </w:rPr>
+              <w:t>(</w:t>
+            </w:r>
+            <w:r>
+              <w:rPr>
+                <w:rFonts w:ascii="Times New Roman" w:hAnsi="Times New Roman" w:cs="Times New Roman"/>
+                <w:sz w:val="28"/>
+                <w:szCs w:val="28"/>
+              </w:rPr>
+              <w:t>в объёмных</w:t>
+            </w:r>
+            <w:r>
+              <w:rPr>
+                <w:rFonts w:ascii="Times New Roman" w:hAnsi="Times New Roman" w:cs="Times New Roman"/>
+                <w:sz w:val="28"/>
+                <w:szCs w:val="28"/>
+              </w:rPr>
+              <w:t xml:space="preserve"> %</w:t>
+            </w:r>
+            <w:r>
+              <w:rPr>
+                <w:rFonts w:ascii="Times New Roman" w:hAnsi="Times New Roman" w:cs="Times New Roman"/>
+                <w:sz w:val="28"/>
+                <w:szCs w:val="28"/>
+              </w:rPr>
+              <w:t>)</w:t>
             </w:r>
           </w:p>
         </w:tc>
@@ -2914,7 +2723,7 @@
                 <w:sz w:val="28"/>
                 <w:szCs w:val="28"/>
               </w:rPr>
-              <w:t>18.3-59.0</w:t>
+              <w:t>4.0-75.0</w:t>
             </w:r>
           </w:p>
         </w:tc>
@@ -2939,7 +2748,7 @@
                 <w:sz w:val="28"/>
                 <w:szCs w:val="28"/>
               </w:rPr>
-              <w:t>6.3-13.5</w:t>
+              <w:t>5.3-15.0</w:t>
             </w:r>
           </w:p>
         </w:tc>
@@ -2964,7 +2773,7 @@
                 <w:sz w:val="28"/>
                 <w:szCs w:val="28"/>
               </w:rPr>
-              <w:t>1.1-3.3</w:t>
+              <w:t>1.0-7.6</w:t>
             </w:r>
           </w:p>
         </w:tc>
@@ -2991,25 +2800,26 @@
                 <w:sz w:val="28"/>
                 <w:szCs w:val="28"/>
               </w:rPr>
-              <w:t>Скорость диффузии в воздухе (</w:t>
-            </w:r>
-            <w:proofErr w:type="gramStart"/>
-            <w:r>
-              <w:rPr>
-                <w:rFonts w:ascii="Times New Roman" w:hAnsi="Times New Roman" w:cs="Times New Roman"/>
-                <w:sz w:val="28"/>
-                <w:szCs w:val="28"/>
-              </w:rPr>
-              <w:t>м</w:t>
-            </w:r>
-            <w:proofErr w:type="gramEnd"/>
-            <w:r>
-              <w:rPr>
-                <w:rFonts w:ascii="Times New Roman" w:hAnsi="Times New Roman" w:cs="Times New Roman"/>
-                <w:sz w:val="28"/>
-                <w:szCs w:val="28"/>
-              </w:rPr>
-              <w:t>/с)</w:t>
+              <w:t xml:space="preserve">Предел детонирующей способности </w:t>
+            </w:r>
+          </w:p>
+          <w:p>
+            <w:pPr>
+              <w:spacing w:line="360" w:lineRule="auto"/>
+              <w:jc w:val="center"/>
+              <w:rPr>
+                <w:rFonts w:ascii="Times New Roman" w:hAnsi="Times New Roman" w:cs="Times New Roman"/>
+                <w:sz w:val="28"/>
+                <w:szCs w:val="28"/>
+              </w:rPr>
+            </w:pPr>
+            <w:r>
+              <w:rPr>
+                <w:rFonts w:ascii="Times New Roman" w:hAnsi="Times New Roman" w:cs="Times New Roman"/>
+                <w:sz w:val="28"/>
+                <w:szCs w:val="28"/>
+              </w:rPr>
+              <w:t>(в объемных %)</w:t>
             </w:r>
           </w:p>
         </w:tc>
@@ -3034,7 +2844,7 @@
                 <w:sz w:val="28"/>
                 <w:szCs w:val="28"/>
               </w:rPr>
-              <w:t>2.0</w:t>
+              <w:t>18.3-59.0</w:t>
             </w:r>
           </w:p>
         </w:tc>
@@ -3059,7 +2869,7 @@
                 <w:sz w:val="28"/>
                 <w:szCs w:val="28"/>
               </w:rPr>
-              <w:t>0.51</w:t>
+              <w:t>6.3-13.5</w:t>
             </w:r>
           </w:p>
         </w:tc>
@@ -3084,7 +2894,7 @@
                 <w:sz w:val="28"/>
                 <w:szCs w:val="28"/>
               </w:rPr>
-              <w:t>0.17</w:t>
+              <w:t>1.1-3.3</w:t>
             </w:r>
           </w:p>
         </w:tc>
@@ -3111,7 +2921,7 @@
                 <w:sz w:val="28"/>
                 <w:szCs w:val="28"/>
               </w:rPr>
-              <w:t>Энергия воспламенения (мДж)</w:t>
+              <w:t>Скорость диффузии в воздухе (м/с)</w:t>
             </w:r>
           </w:p>
         </w:tc>
@@ -3136,7 +2946,7 @@
                 <w:sz w:val="28"/>
                 <w:szCs w:val="28"/>
               </w:rPr>
-              <w:t>0.02</w:t>
+              <w:t>2.0</w:t>
             </w:r>
           </w:p>
         </w:tc>
@@ -3161,7 +2971,7 @@
                 <w:sz w:val="28"/>
                 <w:szCs w:val="28"/>
               </w:rPr>
-              <w:t>0.29</w:t>
+              <w:t>0.51</w:t>
             </w:r>
           </w:p>
         </w:tc>
@@ -3186,7 +2996,7 @@
                 <w:sz w:val="28"/>
                 <w:szCs w:val="28"/>
               </w:rPr>
-              <w:t>0.24</w:t>
+              <w:t>0.17</w:t>
             </w:r>
           </w:p>
         </w:tc>
@@ -3213,25 +3023,7 @@
                 <w:sz w:val="28"/>
                 <w:szCs w:val="28"/>
               </w:rPr>
-              <w:t>Скорость пламени в воздухе (</w:t>
-            </w:r>
-            <w:proofErr w:type="gramStart"/>
-            <w:r>
-              <w:rPr>
-                <w:rFonts w:ascii="Times New Roman" w:hAnsi="Times New Roman" w:cs="Times New Roman"/>
-                <w:sz w:val="28"/>
-                <w:szCs w:val="28"/>
-              </w:rPr>
-              <w:t>см</w:t>
-            </w:r>
-            <w:proofErr w:type="gramEnd"/>
-            <w:r>
-              <w:rPr>
-                <w:rFonts w:ascii="Times New Roman" w:hAnsi="Times New Roman" w:cs="Times New Roman"/>
-                <w:sz w:val="28"/>
-                <w:szCs w:val="28"/>
-              </w:rPr>
-              <w:t>/с)</w:t>
+              <w:t>Энергия воспламенения (мДж)</w:t>
             </w:r>
           </w:p>
         </w:tc>
@@ -3256,7 +3048,7 @@
                 <w:sz w:val="28"/>
                 <w:szCs w:val="28"/>
               </w:rPr>
-              <w:t>265-325</w:t>
+              <w:t>0.02</w:t>
             </w:r>
           </w:p>
         </w:tc>
@@ -3281,7 +3073,7 @@
                 <w:sz w:val="28"/>
                 <w:szCs w:val="28"/>
               </w:rPr>
-              <w:t>37-45</w:t>
+              <w:t>0.29</w:t>
             </w:r>
           </w:p>
         </w:tc>
@@ -3306,7 +3098,7 @@
                 <w:sz w:val="28"/>
                 <w:szCs w:val="28"/>
               </w:rPr>
-              <w:t>37-43</w:t>
+              <w:t>0.24</w:t>
             </w:r>
           </w:p>
         </w:tc>
@@ -3333,7 +3125,7 @@
                 <w:sz w:val="28"/>
                 <w:szCs w:val="28"/>
               </w:rPr>
-              <w:t>Токсичность</w:t>
+              <w:t>Скорость пламени в воздухе (см/с)</w:t>
             </w:r>
           </w:p>
         </w:tc>
@@ -3358,7 +3150,7 @@
                 <w:sz w:val="28"/>
                 <w:szCs w:val="28"/>
               </w:rPr>
-              <w:t>Нет</w:t>
+              <w:t>265-325</w:t>
             </w:r>
           </w:p>
         </w:tc>
@@ -3383,7 +3175,7 @@
                 <w:sz w:val="28"/>
                 <w:szCs w:val="28"/>
               </w:rPr>
-              <w:t>Нет</w:t>
+              <w:t>37-45</w:t>
             </w:r>
           </w:p>
         </w:tc>
@@ -3408,6 +3200,108 @@
                 <w:sz w:val="28"/>
                 <w:szCs w:val="28"/>
               </w:rPr>
+              <w:t>37-43</w:t>
+            </w:r>
+          </w:p>
+        </w:tc>
+      </w:tr>
+      <w:tr>
+        <w:tc>
+          <w:tcPr>
+            <w:tcW w:w="3652" w:type="dxa"/>
+            <w:vAlign w:val="center"/>
+          </w:tcPr>
+          <w:p>
+            <w:pPr>
+              <w:spacing w:line="360" w:lineRule="auto"/>
+              <w:jc w:val="center"/>
+              <w:rPr>
+                <w:rFonts w:ascii="Times New Roman" w:hAnsi="Times New Roman" w:cs="Times New Roman"/>
+                <w:sz w:val="28"/>
+                <w:szCs w:val="28"/>
+              </w:rPr>
+            </w:pPr>
+            <w:r>
+              <w:rPr>
+                <w:rFonts w:ascii="Times New Roman" w:hAnsi="Times New Roman" w:cs="Times New Roman"/>
+                <w:sz w:val="28"/>
+                <w:szCs w:val="28"/>
+              </w:rPr>
+              <w:t>Токсичность</w:t>
+            </w:r>
+          </w:p>
+        </w:tc>
+        <w:tc>
+          <w:tcPr>
+            <w:tcW w:w="1701" w:type="dxa"/>
+            <w:vAlign w:val="center"/>
+          </w:tcPr>
+          <w:p>
+            <w:pPr>
+              <w:spacing w:line="360" w:lineRule="auto"/>
+              <w:jc w:val="center"/>
+              <w:rPr>
+                <w:rFonts w:ascii="Times New Roman" w:hAnsi="Times New Roman" w:cs="Times New Roman"/>
+                <w:sz w:val="28"/>
+                <w:szCs w:val="28"/>
+              </w:rPr>
+            </w:pPr>
+            <w:r>
+              <w:rPr>
+                <w:rFonts w:ascii="Times New Roman" w:hAnsi="Times New Roman" w:cs="Times New Roman"/>
+                <w:sz w:val="28"/>
+                <w:szCs w:val="28"/>
+              </w:rPr>
+              <w:t>Нет</w:t>
+            </w:r>
+          </w:p>
+        </w:tc>
+        <w:tc>
+          <w:tcPr>
+            <w:tcW w:w="1701" w:type="dxa"/>
+            <w:vAlign w:val="center"/>
+          </w:tcPr>
+          <w:p>
+            <w:pPr>
+              <w:spacing w:line="360" w:lineRule="auto"/>
+              <w:jc w:val="center"/>
+              <w:rPr>
+                <w:rFonts w:ascii="Times New Roman" w:hAnsi="Times New Roman" w:cs="Times New Roman"/>
+                <w:sz w:val="28"/>
+                <w:szCs w:val="28"/>
+              </w:rPr>
+            </w:pPr>
+            <w:r>
+              <w:rPr>
+                <w:rFonts w:ascii="Times New Roman" w:hAnsi="Times New Roman" w:cs="Times New Roman"/>
+                <w:sz w:val="28"/>
+                <w:szCs w:val="28"/>
+              </w:rPr>
+              <w:t>Нет</w:t>
+            </w:r>
+          </w:p>
+        </w:tc>
+        <w:tc>
+          <w:tcPr>
+            <w:tcW w:w="1808" w:type="dxa"/>
+            <w:vAlign w:val="center"/>
+          </w:tcPr>
+          <w:p>
+            <w:pPr>
+              <w:spacing w:line="360" w:lineRule="auto"/>
+              <w:jc w:val="center"/>
+              <w:rPr>
+                <w:rFonts w:ascii="Times New Roman" w:hAnsi="Times New Roman" w:cs="Times New Roman"/>
+                <w:sz w:val="28"/>
+                <w:szCs w:val="28"/>
+              </w:rPr>
+            </w:pPr>
+            <w:r>
+              <w:rPr>
+                <w:rFonts w:ascii="Times New Roman" w:hAnsi="Times New Roman" w:cs="Times New Roman"/>
+                <w:sz w:val="28"/>
+                <w:szCs w:val="28"/>
+              </w:rPr>
               <w:t>Да</w:t>
             </w:r>
           </w:p>
@@ -3416,21 +3310,395 @@
     </w:tbl>
     <w:p>
       <w:pPr>
+        <w:spacing w:line="240" w:lineRule="auto"/>
+        <w:rPr>
+          <w:rFonts w:ascii="Times New Roman" w:hAnsi="Times New Roman" w:cs="Times New Roman"/>
+          <w:sz w:val="24"/>
+          <w:szCs w:val="28"/>
+          <w:lang w:val="en-US"/>
+        </w:rPr>
+      </w:pPr>
+    </w:p>
+    <w:p>
+      <w:pPr>
+        <w:spacing w:line="240" w:lineRule="auto"/>
+        <w:ind w:left="709"/>
+        <w:jc w:val="center"/>
+        <w:rPr>
+          <w:rFonts w:ascii="Times New Roman" w:hAnsi="Times New Roman" w:cs="Times New Roman"/>
+          <w:sz w:val="24"/>
+          <w:szCs w:val="28"/>
+          <w:lang w:val="en-US"/>
+        </w:rPr>
+      </w:pPr>
+      <w:r>
+        <w:rPr>
+          <w:rFonts w:ascii="Times New Roman" w:hAnsi="Times New Roman" w:cs="Times New Roman"/>
+          <w:sz w:val="24"/>
+          <w:szCs w:val="28"/>
+        </w:rPr>
+        <w:t>Таб. 1.</w:t>
+      </w:r>
+      <w:r>
+        <w:rPr>
+          <w:rFonts w:ascii="Times New Roman" w:hAnsi="Times New Roman" w:cs="Times New Roman"/>
+          <w:sz w:val="24"/>
+          <w:szCs w:val="28"/>
+        </w:rPr>
+        <w:t xml:space="preserve"> Физические свойства</w:t>
+      </w:r>
+      <w:r>
+        <w:rPr>
+          <w:rFonts w:ascii="Times New Roman" w:hAnsi="Times New Roman" w:cs="Times New Roman"/>
+          <w:sz w:val="24"/>
+          <w:szCs w:val="28"/>
+        </w:rPr>
+        <w:t xml:space="preserve"> </w:t>
+      </w:r>
+      <w:r>
+        <w:rPr>
+          <w:rFonts w:ascii="Times New Roman" w:hAnsi="Times New Roman" w:cs="Times New Roman"/>
+          <w:sz w:val="24"/>
+          <w:szCs w:val="28"/>
+        </w:rPr>
+        <w:t>Водорода</w:t>
+      </w:r>
+      <w:r>
+        <w:rPr>
+          <w:rFonts w:ascii="Times New Roman" w:hAnsi="Times New Roman" w:cs="Times New Roman"/>
+          <w:sz w:val="24"/>
+          <w:szCs w:val="28"/>
+        </w:rPr>
+        <w:t>, Метана и Бензина</w:t>
+      </w:r>
+      <w:r>
+        <w:rPr>
+          <w:rFonts w:ascii="Times New Roman" w:hAnsi="Times New Roman" w:cs="Times New Roman"/>
+          <w:sz w:val="24"/>
+          <w:szCs w:val="28"/>
+        </w:rPr>
+        <w:t xml:space="preserve"> </w:t>
+      </w:r>
+      <w:r>
+        <w:rPr>
+          <w:rFonts w:ascii="Times New Roman" w:hAnsi="Times New Roman" w:cs="Times New Roman"/>
+          <w:sz w:val="24"/>
+          <w:szCs w:val="28"/>
+        </w:rPr>
+        <w:t>[</w:t>
+      </w:r>
+      <w:r>
+        <w:rPr>
+          <w:rFonts w:ascii="Times New Roman" w:hAnsi="Times New Roman" w:cs="Times New Roman"/>
+          <w:sz w:val="24"/>
+          <w:szCs w:val="28"/>
+        </w:rPr>
+        <w:t>6]</w:t>
+      </w:r>
+    </w:p>
+    <w:p>
+      <w:pPr>
         <w:spacing w:line="360" w:lineRule="auto"/>
         <w:ind w:left="709"/>
         <w:rPr>
           <w:rFonts w:ascii="Times New Roman" w:hAnsi="Times New Roman" w:cs="Times New Roman"/>
           <w:sz w:val="28"/>
           <w:szCs w:val="28"/>
-        </w:rPr>
-      </w:pPr>
+          <w:lang w:val="en-US"/>
+        </w:rPr>
+      </w:pPr>
+    </w:p>
+    <w:p>
+      <w:pPr>
+        <w:spacing w:line="360" w:lineRule="auto"/>
+        <w:ind w:firstLine="851"/>
+        <w:rPr>
+          <w:rFonts w:ascii="Times New Roman" w:hAnsi="Times New Roman" w:cs="Times New Roman"/>
+          <w:sz w:val="28"/>
+          <w:szCs w:val="28"/>
+        </w:rPr>
+      </w:pPr>
+      <w:r>
+        <w:rPr>
+          <w:rFonts w:ascii="Times New Roman" w:hAnsi="Times New Roman" w:cs="Times New Roman"/>
+          <w:sz w:val="28"/>
+          <w:szCs w:val="28"/>
+        </w:rPr>
+        <w:t>Водород, в сравнение с двумя другими энергоносителями, также более склонен к утечкам.</w:t>
+      </w:r>
+      <w:r>
+        <w:rPr>
+          <w:rFonts w:ascii="Times New Roman" w:hAnsi="Times New Roman" w:cs="Times New Roman"/>
+          <w:sz w:val="28"/>
+          <w:szCs w:val="28"/>
+        </w:rPr>
+        <w:t xml:space="preserve"> </w:t>
+      </w:r>
+      <w:r>
+        <w:rPr>
+          <w:rFonts w:ascii="Times New Roman" w:hAnsi="Times New Roman" w:cs="Times New Roman"/>
+          <w:sz w:val="28"/>
+          <w:szCs w:val="28"/>
+        </w:rPr>
+        <w:t xml:space="preserve"> В свою очередь сочетание низкой энергии </w:t>
+      </w:r>
+      <w:r>
+        <w:rPr>
+          <w:rFonts w:ascii="Times New Roman" w:hAnsi="Times New Roman" w:cs="Times New Roman"/>
+          <w:sz w:val="28"/>
+          <w:szCs w:val="28"/>
+        </w:rPr>
+        <w:lastRenderedPageBreak/>
+        <w:t>воспламенения и высокой</w:t>
+      </w:r>
+      <w:r>
+        <w:rPr>
+          <w:rFonts w:ascii="Times New Roman" w:hAnsi="Times New Roman" w:cs="Times New Roman"/>
+          <w:sz w:val="28"/>
+          <w:szCs w:val="28"/>
+        </w:rPr>
+        <w:t xml:space="preserve"> скорости</w:t>
+      </w:r>
+      <w:r>
+        <w:rPr>
+          <w:rFonts w:ascii="Times New Roman" w:hAnsi="Times New Roman" w:cs="Times New Roman"/>
+          <w:sz w:val="28"/>
+          <w:szCs w:val="28"/>
+        </w:rPr>
+        <w:t xml:space="preserve"> распространения пламени</w:t>
+      </w:r>
+      <w:r>
+        <w:rPr>
+          <w:rFonts w:ascii="Times New Roman" w:hAnsi="Times New Roman" w:cs="Times New Roman"/>
+          <w:sz w:val="28"/>
+          <w:szCs w:val="28"/>
+        </w:rPr>
+        <w:t xml:space="preserve"> приводит к трудностям безопасного хранения водорода. </w:t>
+      </w:r>
+    </w:p>
+    <w:p>
+      <w:pPr>
+        <w:spacing w:line="360" w:lineRule="auto"/>
+        <w:ind w:firstLine="851"/>
+        <w:rPr>
+          <w:rFonts w:ascii="Times New Roman" w:hAnsi="Times New Roman" w:cs="Times New Roman"/>
+          <w:sz w:val="28"/>
+          <w:szCs w:val="28"/>
+        </w:rPr>
+      </w:pPr>
+      <w:r>
+        <w:rPr>
+          <w:rFonts w:ascii="Times New Roman" w:hAnsi="Times New Roman" w:cs="Times New Roman"/>
+          <w:sz w:val="28"/>
+          <w:szCs w:val="28"/>
+        </w:rPr>
+        <w:t>Для того чтобы активно применятся, например, в транспортной сфере, система</w:t>
+      </w:r>
+      <w:r>
+        <w:rPr>
+          <w:rFonts w:ascii="Times New Roman" w:hAnsi="Times New Roman" w:cs="Times New Roman"/>
+          <w:sz w:val="28"/>
+          <w:szCs w:val="28"/>
+        </w:rPr>
+        <w:t xml:space="preserve"> хранения водорода должен удовлетворять нескольким критериям</w:t>
+      </w:r>
+      <w:r>
+        <w:rPr>
+          <w:rFonts w:ascii="Times New Roman" w:hAnsi="Times New Roman" w:cs="Times New Roman"/>
+          <w:sz w:val="28"/>
+          <w:szCs w:val="28"/>
+        </w:rPr>
+        <w:t xml:space="preserve">. </w:t>
+      </w:r>
+      <w:r>
+        <w:rPr>
+          <w:rFonts w:ascii="Times New Roman" w:hAnsi="Times New Roman" w:cs="Times New Roman"/>
+          <w:sz w:val="28"/>
+          <w:szCs w:val="28"/>
+        </w:rPr>
+        <w:t xml:space="preserve">  </w:t>
+      </w:r>
+      <w:r>
+        <w:rPr>
+          <w:rFonts w:ascii="Times New Roman" w:hAnsi="Times New Roman" w:cs="Times New Roman"/>
+          <w:sz w:val="28"/>
+          <w:szCs w:val="28"/>
+        </w:rPr>
+        <w:t xml:space="preserve">Она должна быть достаточно дешевой, легкой в эксплуатации, не занимающей много </w:t>
+      </w:r>
+      <w:r>
+        <w:rPr>
+          <w:rFonts w:ascii="Times New Roman" w:hAnsi="Times New Roman" w:cs="Times New Roman"/>
+          <w:sz w:val="28"/>
+          <w:szCs w:val="28"/>
+        </w:rPr>
+        <w:t>пространства</w:t>
+      </w:r>
+      <w:r>
+        <w:rPr>
+          <w:rFonts w:ascii="Times New Roman" w:hAnsi="Times New Roman" w:cs="Times New Roman"/>
+          <w:sz w:val="28"/>
+          <w:szCs w:val="28"/>
+        </w:rPr>
+        <w:t>, относительно легкой, способной к многоразовому использованию, безопасной.</w:t>
+      </w:r>
+      <w:r>
+        <w:rPr>
+          <w:rFonts w:ascii="Times New Roman" w:hAnsi="Times New Roman" w:cs="Times New Roman"/>
+          <w:sz w:val="28"/>
+          <w:szCs w:val="28"/>
+        </w:rPr>
+        <w:t xml:space="preserve"> Также запаса водорода должно хватать, чтобы было возможно совершать поездки на расстояни</w:t>
+      </w:r>
+      <w:r>
+        <w:rPr>
+          <w:rFonts w:ascii="Times New Roman" w:hAnsi="Times New Roman" w:cs="Times New Roman"/>
+          <w:sz w:val="28"/>
+          <w:szCs w:val="28"/>
+        </w:rPr>
+        <w:t>я</w:t>
+      </w:r>
+      <w:r>
+        <w:rPr>
+          <w:rFonts w:ascii="Times New Roman" w:hAnsi="Times New Roman" w:cs="Times New Roman"/>
+          <w:sz w:val="28"/>
+          <w:szCs w:val="28"/>
+        </w:rPr>
+        <w:t xml:space="preserve">, сравнимые с теми, которые могут </w:t>
+      </w:r>
+      <w:r>
+        <w:rPr>
+          <w:rFonts w:ascii="Times New Roman" w:hAnsi="Times New Roman" w:cs="Times New Roman"/>
+          <w:sz w:val="28"/>
+          <w:szCs w:val="28"/>
+        </w:rPr>
+        <w:t>преодолевать сегодняшние транспортные средства</w:t>
+      </w:r>
+      <w:r>
+        <w:rPr>
+          <w:rFonts w:ascii="Times New Roman" w:hAnsi="Times New Roman" w:cs="Times New Roman"/>
+          <w:sz w:val="28"/>
+          <w:szCs w:val="28"/>
+        </w:rPr>
+        <w:t>.</w:t>
+      </w:r>
+    </w:p>
+    <w:p>
+      <w:pPr>
+        <w:spacing w:line="360" w:lineRule="auto"/>
+        <w:ind w:firstLine="851"/>
+        <w:rPr>
+          <w:rFonts w:ascii="Times New Roman" w:hAnsi="Times New Roman" w:cs="Times New Roman"/>
+          <w:sz w:val="28"/>
+          <w:szCs w:val="28"/>
+        </w:rPr>
+      </w:pPr>
+      <w:r>
+        <w:rPr>
+          <w:rFonts w:ascii="Times New Roman" w:hAnsi="Times New Roman" w:cs="Times New Roman"/>
+          <w:sz w:val="28"/>
+          <w:szCs w:val="28"/>
+        </w:rPr>
+        <w:t xml:space="preserve">На сегодняшний день можно выделить несколько предлагаемых способов хранения водорода: </w:t>
+      </w:r>
+    </w:p>
+    <w:p>
+      <w:pPr>
+        <w:pStyle w:val="a3"/>
+        <w:numPr>
+          <w:ilvl w:val="0"/>
+          <w:numId w:val="4"/>
+        </w:numPr>
+        <w:spacing w:line="360" w:lineRule="auto"/>
+        <w:rPr>
+          <w:rFonts w:ascii="Times New Roman" w:hAnsi="Times New Roman" w:cs="Times New Roman"/>
+          <w:sz w:val="28"/>
+          <w:szCs w:val="28"/>
+        </w:rPr>
+      </w:pPr>
+      <w:r>
+        <w:rPr>
+          <w:rFonts w:ascii="Times New Roman" w:hAnsi="Times New Roman" w:cs="Times New Roman"/>
+          <w:sz w:val="28"/>
+          <w:szCs w:val="28"/>
+        </w:rPr>
+        <w:t>В</w:t>
+      </w:r>
+      <w:r>
+        <w:rPr>
+          <w:rFonts w:ascii="Times New Roman" w:hAnsi="Times New Roman" w:cs="Times New Roman"/>
+          <w:sz w:val="28"/>
+          <w:szCs w:val="28"/>
+        </w:rPr>
+        <w:t xml:space="preserve"> газообразной форме при очень высок</w:t>
+      </w:r>
+      <w:r>
+        <w:rPr>
+          <w:rFonts w:ascii="Times New Roman" w:hAnsi="Times New Roman" w:cs="Times New Roman"/>
+          <w:sz w:val="28"/>
+          <w:szCs w:val="28"/>
+        </w:rPr>
+        <w:t>их давлениях</w:t>
+      </w:r>
       <w:bookmarkStart w:id="0" w:name="_GoBack"/>
       <w:bookmarkEnd w:id="0"/>
+      <w:r>
+        <w:rPr>
+          <w:rFonts w:ascii="Times New Roman" w:hAnsi="Times New Roman" w:cs="Times New Roman"/>
+          <w:sz w:val="28"/>
+          <w:szCs w:val="28"/>
+        </w:rPr>
+        <w:t>.</w:t>
+      </w:r>
     </w:p>
     <w:p>
       <w:pPr>
+        <w:pStyle w:val="a3"/>
+        <w:numPr>
+          <w:ilvl w:val="0"/>
+          <w:numId w:val="4"/>
+        </w:numPr>
         <w:spacing w:line="360" w:lineRule="auto"/>
-        <w:ind w:firstLine="851"/>
+        <w:rPr>
+          <w:rFonts w:ascii="Times New Roman" w:hAnsi="Times New Roman" w:cs="Times New Roman"/>
+          <w:sz w:val="28"/>
+          <w:szCs w:val="28"/>
+        </w:rPr>
+      </w:pPr>
+      <w:r>
+        <w:rPr>
+          <w:rFonts w:ascii="Times New Roman" w:hAnsi="Times New Roman" w:cs="Times New Roman"/>
+          <w:sz w:val="28"/>
+          <w:szCs w:val="28"/>
+        </w:rPr>
+        <w:t xml:space="preserve">Установки способные поддерживать экстремально низкие температуры (ниже 20 </w:t>
+      </w:r>
+      <w:r>
+        <w:rPr>
+          <w:rFonts w:ascii="Times New Roman" w:hAnsi="Times New Roman" w:cs="Times New Roman"/>
+          <w:sz w:val="28"/>
+          <w:szCs w:val="28"/>
+          <w:lang w:val="en-US"/>
+        </w:rPr>
+        <w:t>K</w:t>
+      </w:r>
+      <w:r>
+        <w:rPr>
+          <w:rFonts w:ascii="Times New Roman" w:hAnsi="Times New Roman" w:cs="Times New Roman"/>
+          <w:sz w:val="28"/>
+          <w:szCs w:val="28"/>
+        </w:rPr>
+        <w:t xml:space="preserve">), для того чтобы удерживать водород в жидком состоянии. </w:t>
+      </w:r>
+    </w:p>
+    <w:p>
+      <w:pPr>
+        <w:pStyle w:val="a3"/>
+        <w:numPr>
+          <w:ilvl w:val="0"/>
+          <w:numId w:val="4"/>
+        </w:numPr>
+        <w:spacing w:line="360" w:lineRule="auto"/>
         <w:rPr>
           <w:rFonts w:ascii="Times New Roman" w:hAnsi="Times New Roman" w:cs="Times New Roman"/>
           <w:sz w:val="28"/>
@@ -3656,6 +3924,7 @@
           <w:b/>
           <w:sz w:val="28"/>
           <w:szCs w:val="28"/>
+          <w:lang w:val="en-US"/>
         </w:rPr>
       </w:pPr>
       <w:r>
@@ -3665,7 +3934,36 @@
           <w:sz w:val="28"/>
           <w:szCs w:val="28"/>
         </w:rPr>
-        <w:t>Библиографический список.</w:t>
+        <w:t>Библиографический</w:t>
+      </w:r>
+      <w:r>
+        <w:rPr>
+          <w:rFonts w:ascii="Times New Roman" w:hAnsi="Times New Roman" w:cs="Times New Roman"/>
+          <w:b/>
+          <w:sz w:val="28"/>
+          <w:szCs w:val="28"/>
+          <w:lang w:val="en-US"/>
+        </w:rPr>
+        <w:t xml:space="preserve"> </w:t>
+      </w:r>
+      <w:r>
+        <w:rPr>
+          <w:rFonts w:ascii="Times New Roman" w:hAnsi="Times New Roman" w:cs="Times New Roman"/>
+          <w:b/>
+          <w:sz w:val="28"/>
+          <w:szCs w:val="28"/>
+        </w:rPr>
+        <w:t>список</w:t>
+      </w:r>
+      <w:r>
+        <w:rPr>
+          <w:rFonts w:ascii="Times New Roman" w:hAnsi="Times New Roman" w:cs="Times New Roman"/>
+          <w:b/>
+          <w:sz w:val="28"/>
+          <w:szCs w:val="28"/>
+          <w:lang w:val="en-US"/>
+        </w:rPr>
+        <w:t>.</w:t>
       </w:r>
     </w:p>
     <w:p>
@@ -3683,10 +3981,10 @@
           <w:rFonts w:ascii="Times New Roman" w:hAnsi="Times New Roman" w:cs="Times New Roman"/>
           <w:sz w:val="28"/>
           <w:szCs w:val="28"/>
+          <w:lang w:val="en-US"/>
         </w:rPr>
         <w:t xml:space="preserve">1. </w:t>
       </w:r>
-      <w:proofErr w:type="gramStart"/>
       <w:r>
         <w:rPr>
           <w:rFonts w:ascii="Times New Roman" w:hAnsi="Times New Roman" w:cs="Times New Roman"/>
@@ -3701,6 +3999,7 @@
           <w:rFonts w:ascii="Times New Roman" w:hAnsi="Times New Roman" w:cs="Times New Roman"/>
           <w:sz w:val="28"/>
           <w:szCs w:val="28"/>
+          <w:lang w:val="en-US"/>
         </w:rPr>
         <w:t xml:space="preserve"> </w:t>
       </w:r>
@@ -3718,6 +4017,7 @@
           <w:rFonts w:ascii="Times New Roman" w:hAnsi="Times New Roman" w:cs="Times New Roman"/>
           <w:sz w:val="28"/>
           <w:szCs w:val="28"/>
+          <w:lang w:val="en-US"/>
         </w:rPr>
         <w:t xml:space="preserve"> </w:t>
       </w:r>
@@ -3735,6 +4035,7 @@
           <w:rFonts w:ascii="Times New Roman" w:hAnsi="Times New Roman" w:cs="Times New Roman"/>
           <w:sz w:val="28"/>
           <w:szCs w:val="28"/>
+          <w:lang w:val="en-US"/>
         </w:rPr>
         <w:t xml:space="preserve"> </w:t>
       </w:r>
@@ -3752,6 +4053,7 @@
           <w:rFonts w:ascii="Times New Roman" w:hAnsi="Times New Roman" w:cs="Times New Roman"/>
           <w:sz w:val="28"/>
           <w:szCs w:val="28"/>
+          <w:lang w:val="en-US"/>
         </w:rPr>
         <w:t xml:space="preserve"> (</w:t>
       </w:r>
@@ -3769,17 +4071,27 @@
           <w:rFonts w:ascii="Times New Roman" w:hAnsi="Times New Roman" w:cs="Times New Roman"/>
           <w:sz w:val="28"/>
           <w:szCs w:val="28"/>
-        </w:rPr>
-        <w:t>).</w:t>
-      </w:r>
-      <w:proofErr w:type="gramEnd"/>
-      <w:r>
-        <w:rPr>
-          <w:rFonts w:ascii="Times New Roman" w:hAnsi="Times New Roman" w:cs="Times New Roman"/>
-          <w:sz w:val="28"/>
-          <w:szCs w:val="28"/>
-        </w:rPr>
-        <w:t xml:space="preserve"> 2014 </w:t>
+          <w:lang w:val="en-US"/>
+        </w:rPr>
+        <w:t xml:space="preserve">). </w:t>
+      </w:r>
+      <w:r>
+        <w:rPr>
+          <w:rFonts w:ascii="Times New Roman" w:hAnsi="Times New Roman" w:cs="Times New Roman"/>
+          <w:sz w:val="28"/>
+          <w:szCs w:val="28"/>
+          <w:lang w:val="en-US"/>
+        </w:rPr>
+        <w:t>"</w:t>
+      </w:r>
+      <w:r>
+        <w:rPr>
+          <w:rFonts w:ascii="Times New Roman" w:hAnsi="Times New Roman" w:cs="Times New Roman"/>
+          <w:sz w:val="28"/>
+          <w:szCs w:val="28"/>
+          <w:lang w:val="en-US"/>
+        </w:rPr>
+        <w:t xml:space="preserve">2014 </w:t>
       </w:r>
       <w:r>
         <w:rPr>
@@ -3795,6 +4107,7 @@
           <w:rFonts w:ascii="Times New Roman" w:hAnsi="Times New Roman" w:cs="Times New Roman"/>
           <w:sz w:val="28"/>
           <w:szCs w:val="28"/>
+          <w:lang w:val="en-US"/>
         </w:rPr>
         <w:t xml:space="preserve"> </w:t>
       </w:r>
@@ -3812,6 +4125,7 @@
           <w:rFonts w:ascii="Times New Roman" w:hAnsi="Times New Roman" w:cs="Times New Roman"/>
           <w:sz w:val="28"/>
           <w:szCs w:val="28"/>
+          <w:lang w:val="en-US"/>
         </w:rPr>
         <w:t xml:space="preserve"> </w:t>
       </w:r>
@@ -3829,6 +4143,7 @@
           <w:rFonts w:ascii="Times New Roman" w:hAnsi="Times New Roman" w:cs="Times New Roman"/>
           <w:sz w:val="28"/>
           <w:szCs w:val="28"/>
+          <w:lang w:val="en-US"/>
         </w:rPr>
         <w:t xml:space="preserve"> </w:t>
       </w:r>
@@ -3846,6 +4161,16 @@
           <w:rFonts w:ascii="Times New Roman" w:hAnsi="Times New Roman" w:cs="Times New Roman"/>
           <w:sz w:val="28"/>
           <w:szCs w:val="28"/>
+          <w:lang w:val="en-US"/>
+        </w:rPr>
+        <w:t>"</w:t>
+      </w:r>
+      <w:r>
+        <w:rPr>
+          <w:rFonts w:ascii="Times New Roman" w:hAnsi="Times New Roman" w:cs="Times New Roman"/>
+          <w:sz w:val="28"/>
+          <w:szCs w:val="28"/>
+          <w:lang w:val="en-US"/>
         </w:rPr>
         <w:t xml:space="preserve">. 2014. </w:t>
       </w:r>
@@ -3876,6 +4201,7 @@
           <w:rFonts w:ascii="Times New Roman" w:hAnsi="Times New Roman" w:cs="Times New Roman"/>
           <w:sz w:val="28"/>
           <w:szCs w:val="28"/>
+          <w:lang w:val="en-US"/>
         </w:rPr>
       </w:pPr>
       <w:r>
@@ -3923,26 +4249,6 @@
         </w:rPr>
         <w:t xml:space="preserve">. </w:t>
       </w:r>
-      <w:proofErr w:type="gramStart"/>
-      <w:r>
-        <w:rPr>
-          <w:rFonts w:ascii="Times New Roman" w:hAnsi="Times New Roman" w:cs="Times New Roman"/>
-          <w:sz w:val="28"/>
-          <w:szCs w:val="28"/>
-          <w:lang w:val="en-US"/>
-        </w:rPr>
-        <w:t>Climate Change 2014 Synthesis Report.</w:t>
-      </w:r>
-      <w:proofErr w:type="gramEnd"/>
-      <w:r>
-        <w:rPr>
-          <w:rFonts w:ascii="Times New Roman" w:hAnsi="Times New Roman" w:cs="Times New Roman"/>
-          <w:sz w:val="28"/>
-          <w:szCs w:val="28"/>
-          <w:lang w:val="en-US"/>
-        </w:rPr>
-        <w:t xml:space="preserve"> </w:t>
-      </w:r>
       <w:r>
         <w:rPr>
           <w:rFonts w:ascii="Times New Roman" w:hAnsi="Times New Roman" w:cs="Times New Roman"/>
@@ -3959,7 +4265,7 @@
           <w:szCs w:val="28"/>
           <w:lang w:val="en-US"/>
         </w:rPr>
-        <w:t xml:space="preserve">Observed Changes </w:t>
+        <w:t xml:space="preserve">Climate Change 2014 Synthesis Report. Observed Changes </w:t>
       </w:r>
       <w:r>
         <w:rPr>
@@ -4034,19 +4340,26 @@
           <w:szCs w:val="28"/>
           <w:lang w:val="en-US"/>
         </w:rPr>
-        <w:t>Miller, R. G.; Sorrell, S. R. (2 December 2013). </w:t>
-      </w:r>
-      <w:proofErr w:type="gramStart"/>
-      <w:r>
-        <w:rPr>
-          <w:rFonts w:ascii="Times New Roman" w:hAnsi="Times New Roman" w:cs="Times New Roman"/>
-          <w:sz w:val="28"/>
-          <w:szCs w:val="28"/>
-          <w:lang w:val="en-US"/>
-        </w:rPr>
-        <w:t>"The future of oil supply".</w:t>
-      </w:r>
-      <w:proofErr w:type="gramEnd"/>
+        <w:t>Miller, R. G.; Sorrell, S. R. (2 December 2013). "The futu</w:t>
+      </w:r>
+      <w:r>
+        <w:rPr>
+          <w:rFonts w:ascii="Times New Roman" w:hAnsi="Times New Roman" w:cs="Times New Roman"/>
+          <w:sz w:val="28"/>
+          <w:szCs w:val="28"/>
+          <w:lang w:val="en-US"/>
+        </w:rPr>
+        <w:t>r</w:t>
+      </w:r>
+      <w:r>
+        <w:rPr>
+          <w:rFonts w:ascii="Times New Roman" w:hAnsi="Times New Roman" w:cs="Times New Roman"/>
+          <w:sz w:val="28"/>
+          <w:szCs w:val="28"/>
+          <w:lang w:val="en-US"/>
+        </w:rPr>
+        <w:t>e of oil supply".</w:t>
+      </w:r>
       <w:r>
         <w:rPr>
           <w:rFonts w:ascii="Times New Roman" w:hAnsi="Times New Roman" w:cs="Times New Roman"/>
@@ -4196,47 +4509,7 @@
           <w:szCs w:val="28"/>
           <w:lang w:val="en-US"/>
         </w:rPr>
-        <w:t xml:space="preserve">. </w:t>
-      </w:r>
-      <w:proofErr w:type="spellStart"/>
-      <w:r>
-        <w:rPr>
-          <w:rFonts w:ascii="Times New Roman" w:hAnsi="Times New Roman" w:cs="Times New Roman"/>
-          <w:sz w:val="28"/>
-          <w:szCs w:val="28"/>
-          <w:lang w:val="en-US"/>
-        </w:rPr>
-        <w:t>Annu</w:t>
-      </w:r>
-      <w:proofErr w:type="spellEnd"/>
-      <w:r>
-        <w:rPr>
-          <w:rFonts w:ascii="Times New Roman" w:hAnsi="Times New Roman" w:cs="Times New Roman"/>
-          <w:sz w:val="28"/>
-          <w:szCs w:val="28"/>
-          <w:lang w:val="en-US"/>
-        </w:rPr>
-        <w:t xml:space="preserve"> Rev Energy Environ 1999</w:t>
-      </w:r>
-      <w:proofErr w:type="gramStart"/>
-      <w:r>
-        <w:rPr>
-          <w:rFonts w:ascii="Times New Roman" w:hAnsi="Times New Roman" w:cs="Times New Roman"/>
-          <w:sz w:val="28"/>
-          <w:szCs w:val="28"/>
-          <w:lang w:val="en-US"/>
-        </w:rPr>
-        <w:t>;24:227</w:t>
-      </w:r>
-      <w:proofErr w:type="gramEnd"/>
-      <w:r>
-        <w:rPr>
-          <w:rFonts w:ascii="Times New Roman" w:hAnsi="Times New Roman" w:cs="Times New Roman"/>
-          <w:sz w:val="28"/>
-          <w:szCs w:val="28"/>
-          <w:lang w:val="en-US"/>
-        </w:rPr>
-        <w:t>–79</w:t>
+        <w:t>. Annu Rev Energy Environ 1999;24:227–79</w:t>
       </w:r>
       <w:r>
         <w:rPr>
@@ -4266,19 +4539,44 @@
           <w:szCs w:val="28"/>
           <w:lang w:val="en-US"/>
         </w:rPr>
-        <w:t xml:space="preserve">5. </w:t>
-      </w:r>
-      <w:proofErr w:type="spellStart"/>
-      <w:r>
-        <w:rPr>
-          <w:rFonts w:ascii="Times New Roman" w:hAnsi="Times New Roman" w:cs="Times New Roman"/>
-          <w:sz w:val="28"/>
-          <w:szCs w:val="28"/>
-          <w:lang w:val="en-US"/>
-        </w:rPr>
-        <w:t>Manoj</w:t>
-      </w:r>
-      <w:proofErr w:type="spellEnd"/>
+        <w:t xml:space="preserve">5. Manoj Pudukudy, Zahira Yaakob. </w:t>
+      </w:r>
+      <w:r>
+        <w:rPr>
+          <w:rFonts w:ascii="Times New Roman" w:hAnsi="Times New Roman" w:cs="Times New Roman"/>
+          <w:sz w:val="28"/>
+          <w:szCs w:val="28"/>
+          <w:lang w:val="en-US"/>
+        </w:rPr>
+        <w:t>"</w:t>
+      </w:r>
+      <w:r>
+        <w:rPr>
+          <w:rFonts w:ascii="Times New Roman" w:hAnsi="Times New Roman" w:cs="Times New Roman"/>
+          <w:sz w:val="28"/>
+          <w:szCs w:val="28"/>
+          <w:lang w:val="en-US"/>
+        </w:rPr>
+        <w:t>Renewable hydrogen economy in Asia–Opportunities and challenges: An overview</w:t>
+      </w:r>
+      <w:r>
+        <w:rPr>
+          <w:rFonts w:ascii="Times New Roman" w:hAnsi="Times New Roman" w:cs="Times New Roman"/>
+          <w:sz w:val="28"/>
+          <w:szCs w:val="28"/>
+          <w:lang w:val="en-US"/>
+        </w:rPr>
+        <w:t>"</w:t>
+      </w:r>
+      <w:r>
+        <w:rPr>
+          <w:rFonts w:ascii="Times New Roman" w:hAnsi="Times New Roman" w:cs="Times New Roman"/>
+          <w:sz w:val="28"/>
+          <w:szCs w:val="28"/>
+          <w:lang w:val="en-US"/>
+        </w:rPr>
+        <w:t xml:space="preserve">. </w:t>
+      </w:r>
       <w:r>
         <w:rPr>
           <w:rFonts w:ascii="Times New Roman" w:hAnsi="Times New Roman" w:cs="Times New Roman"/>
@@ -4288,65 +4586,63 @@
         </w:rPr>
         <w:t xml:space="preserve"> </w:t>
       </w:r>
-      <w:proofErr w:type="spellStart"/>
-      <w:r>
-        <w:rPr>
-          <w:rFonts w:ascii="Times New Roman" w:hAnsi="Times New Roman" w:cs="Times New Roman"/>
-          <w:sz w:val="28"/>
-          <w:szCs w:val="28"/>
-          <w:lang w:val="en-US"/>
-        </w:rPr>
-        <w:t>Pudukudy</w:t>
-      </w:r>
-      <w:proofErr w:type="spellEnd"/>
-      <w:r>
-        <w:rPr>
-          <w:rFonts w:ascii="Times New Roman" w:hAnsi="Times New Roman" w:cs="Times New Roman"/>
-          <w:sz w:val="28"/>
-          <w:szCs w:val="28"/>
-          <w:lang w:val="en-US"/>
-        </w:rPr>
-        <w:t xml:space="preserve">, </w:t>
-      </w:r>
-      <w:proofErr w:type="spellStart"/>
-      <w:r>
-        <w:rPr>
-          <w:rFonts w:ascii="Times New Roman" w:hAnsi="Times New Roman" w:cs="Times New Roman"/>
-          <w:sz w:val="28"/>
-          <w:szCs w:val="28"/>
-          <w:lang w:val="en-US"/>
-        </w:rPr>
-        <w:t>Zahira</w:t>
-      </w:r>
-      <w:proofErr w:type="spellEnd"/>
-      <w:r>
-        <w:rPr>
-          <w:rFonts w:ascii="Times New Roman" w:hAnsi="Times New Roman" w:cs="Times New Roman"/>
-          <w:sz w:val="28"/>
-          <w:szCs w:val="28"/>
-          <w:lang w:val="en-US"/>
-        </w:rPr>
-        <w:t xml:space="preserve"> </w:t>
-      </w:r>
-      <w:proofErr w:type="spellStart"/>
-      <w:r>
-        <w:rPr>
-          <w:rFonts w:ascii="Times New Roman" w:hAnsi="Times New Roman" w:cs="Times New Roman"/>
-          <w:sz w:val="28"/>
-          <w:szCs w:val="28"/>
-          <w:lang w:val="en-US"/>
-        </w:rPr>
-        <w:t>Yaakob</w:t>
-      </w:r>
-      <w:proofErr w:type="spellEnd"/>
-      <w:r>
-        <w:rPr>
-          <w:rFonts w:ascii="Times New Roman" w:hAnsi="Times New Roman" w:cs="Times New Roman"/>
-          <w:sz w:val="28"/>
-          <w:szCs w:val="28"/>
-          <w:lang w:val="en-US"/>
-        </w:rPr>
-        <w:t xml:space="preserve">. </w:t>
+      <w:r>
+        <w:rPr>
+          <w:rFonts w:ascii="Times New Roman" w:hAnsi="Times New Roman" w:cs="Times New Roman"/>
+          <w:sz w:val="28"/>
+          <w:szCs w:val="28"/>
+          <w:lang w:val="en-US"/>
+        </w:rPr>
+        <w:t>Else</w:t>
+      </w:r>
+      <w:r>
+        <w:rPr>
+          <w:rFonts w:ascii="Times New Roman" w:hAnsi="Times New Roman" w:cs="Times New Roman"/>
+          <w:sz w:val="28"/>
+          <w:szCs w:val="28"/>
+          <w:lang w:val="en-US"/>
+        </w:rPr>
+        <w:t xml:space="preserve">vier </w:t>
+      </w:r>
+      <w:r>
+        <w:rPr>
+          <w:rFonts w:ascii="Times New Roman" w:hAnsi="Times New Roman" w:cs="Times New Roman"/>
+          <w:sz w:val="28"/>
+          <w:szCs w:val="28"/>
+          <w:lang w:val="en-US"/>
+        </w:rPr>
+        <w:t>2014</w:t>
+      </w:r>
+      <w:r>
+        <w:rPr>
+          <w:rFonts w:ascii="Times New Roman" w:hAnsi="Times New Roman" w:cs="Times New Roman"/>
+          <w:sz w:val="28"/>
+          <w:szCs w:val="28"/>
+          <w:lang w:val="en-US"/>
+        </w:rPr>
+        <w:t>.</w:t>
+      </w:r>
+    </w:p>
+    <w:p>
+      <w:pPr>
+        <w:spacing w:line="360" w:lineRule="auto"/>
+        <w:ind w:firstLine="709"/>
+        <w:rPr>
+          <w:rFonts w:ascii="Times New Roman" w:hAnsi="Times New Roman" w:cs="Times New Roman"/>
+          <w:sz w:val="28"/>
+          <w:szCs w:val="28"/>
+          <w:lang w:val="en-US"/>
+        </w:rPr>
+      </w:pPr>
+      <w:r>
+        <w:rPr>
+          <w:rFonts w:ascii="Times New Roman" w:hAnsi="Times New Roman" w:cs="Times New Roman"/>
+          <w:sz w:val="28"/>
+          <w:szCs w:val="28"/>
+          <w:lang w:val="en-US"/>
+        </w:rPr>
+        <w:lastRenderedPageBreak/>
+        <w:t xml:space="preserve">6. Keith Gordon McLennan. </w:t>
       </w:r>
       <w:r>
         <w:rPr>
@@ -4364,7 +4660,7 @@
           <w:szCs w:val="28"/>
           <w:lang w:val="en-US"/>
         </w:rPr>
-        <w:t>Renewable hydrogen economy in Asia–Opportunities and challenges: An overview</w:t>
+        <w:t>Structural Studies of the Palladium-Hydrogen System</w:t>
       </w:r>
       <w:r>
         <w:rPr>
@@ -4382,43 +4678,43 @@
           <w:szCs w:val="28"/>
           <w:lang w:val="en-US"/>
         </w:rPr>
-        <w:t xml:space="preserve">. </w:t>
-      </w:r>
-      <w:r>
-        <w:rPr>
-          <w:rFonts w:ascii="Times New Roman" w:hAnsi="Times New Roman" w:cs="Times New Roman"/>
-          <w:sz w:val="28"/>
-          <w:szCs w:val="28"/>
-          <w:lang w:val="en-US"/>
-        </w:rPr>
-        <w:t xml:space="preserve"> </w:t>
-      </w:r>
-      <w:r>
-        <w:rPr>
-          <w:rFonts w:ascii="Times New Roman" w:hAnsi="Times New Roman" w:cs="Times New Roman"/>
-          <w:sz w:val="28"/>
-          <w:szCs w:val="28"/>
-          <w:lang w:val="en-US"/>
-        </w:rPr>
-        <w:t>Else</w:t>
-      </w:r>
-      <w:r>
-        <w:rPr>
-          <w:rFonts w:ascii="Times New Roman" w:hAnsi="Times New Roman" w:cs="Times New Roman"/>
-          <w:sz w:val="28"/>
-          <w:szCs w:val="28"/>
-          <w:lang w:val="en-US"/>
-        </w:rPr>
-        <w:t xml:space="preserve">vier </w:t>
-      </w:r>
-      <w:r>
-        <w:rPr>
-          <w:rFonts w:ascii="Times New Roman" w:hAnsi="Times New Roman" w:cs="Times New Roman"/>
-          <w:sz w:val="28"/>
-          <w:szCs w:val="28"/>
-          <w:lang w:val="en-US"/>
-        </w:rPr>
-        <w:t>2014</w:t>
+        <w:t>.</w:t>
+      </w:r>
+      <w:r>
+        <w:rPr>
+          <w:rFonts w:ascii="Times New Roman" w:hAnsi="Times New Roman" w:cs="Times New Roman"/>
+          <w:sz w:val="28"/>
+          <w:szCs w:val="28"/>
+          <w:lang w:val="en-US"/>
+        </w:rPr>
+        <w:t xml:space="preserve"> Scho</w:t>
+      </w:r>
+      <w:r>
+        <w:rPr>
+          <w:rFonts w:ascii="Times New Roman" w:hAnsi="Times New Roman" w:cs="Times New Roman"/>
+          <w:sz w:val="28"/>
+          <w:szCs w:val="28"/>
+          <w:lang w:val="en-US"/>
+        </w:rPr>
+        <w:t>ol of Science Griffith University.</w:t>
+      </w:r>
+      <w:r>
+        <w:rPr>
+          <w:rFonts w:ascii="Times New Roman" w:hAnsi="Times New Roman" w:cs="Times New Roman"/>
+          <w:sz w:val="28"/>
+          <w:szCs w:val="28"/>
+          <w:lang w:val="en-US"/>
+        </w:rPr>
+        <w:t xml:space="preserve">  </w:t>
+      </w:r>
+      <w:r>
+        <w:rPr>
+          <w:rFonts w:ascii="Times New Roman" w:hAnsi="Times New Roman" w:cs="Times New Roman"/>
+          <w:sz w:val="28"/>
+          <w:szCs w:val="28"/>
+          <w:lang w:val="en-US"/>
+        </w:rPr>
+        <w:t>August 2005.</w:t>
       </w:r>
     </w:p>
     <w:p>
@@ -4544,16 +4840,16 @@
     </w:lvl>
   </w:abstractNum>
   <w:abstractNum w:abstractNumId="1">
-    <w:nsid w:val="5E85566C"/>
+    <w:nsid w:val="40694169"/>
     <w:multiLevelType w:val="hybridMultilevel"/>
-    <w:tmpl w:val="0E263DF4"/>
+    <w:tmpl w:val="32D22D52"/>
     <w:lvl w:ilvl="0" w:tplc="04190001">
       <w:start w:val="1"/>
       <w:numFmt w:val="bullet"/>
       <w:lvlText w:val=""/>
       <w:lvlJc w:val="left"/>
       <w:pPr>
-        <w:ind w:left="1429" w:hanging="360"/>
+        <w:ind w:left="1571" w:hanging="360"/>
       </w:pPr>
       <w:rPr>
         <w:rFonts w:ascii="Symbol" w:hAnsi="Symbol" w:hint="default"/>
@@ -4565,7 +4861,7 @@
       <w:lvlText w:val="o"/>
       <w:lvlJc w:val="left"/>
       <w:pPr>
-        <w:ind w:left="2149" w:hanging="360"/>
+        <w:ind w:left="2291" w:hanging="360"/>
       </w:pPr>
       <w:rPr>
         <w:rFonts w:ascii="Courier New" w:hAnsi="Courier New" w:cs="Courier New" w:hint="default"/>
@@ -4577,7 +4873,7 @@
       <w:lvlText w:val=""/>
       <w:lvlJc w:val="left"/>
       <w:pPr>
-        <w:ind w:left="2869" w:hanging="360"/>
+        <w:ind w:left="3011" w:hanging="360"/>
       </w:pPr>
       <w:rPr>
         <w:rFonts w:ascii="Wingdings" w:hAnsi="Wingdings" w:hint="default"/>
@@ -4589,7 +4885,7 @@
       <w:lvlText w:val=""/>
       <w:lvlJc w:val="left"/>
       <w:pPr>
-        <w:ind w:left="3589" w:hanging="360"/>
+        <w:ind w:left="3731" w:hanging="360"/>
       </w:pPr>
       <w:rPr>
         <w:rFonts w:ascii="Symbol" w:hAnsi="Symbol" w:hint="default"/>
@@ -4601,7 +4897,7 @@
       <w:lvlText w:val="o"/>
       <w:lvlJc w:val="left"/>
       <w:pPr>
-        <w:ind w:left="4309" w:hanging="360"/>
+        <w:ind w:left="4451" w:hanging="360"/>
       </w:pPr>
       <w:rPr>
         <w:rFonts w:ascii="Courier New" w:hAnsi="Courier New" w:cs="Courier New" w:hint="default"/>
@@ -4613,7 +4909,7 @@
       <w:lvlText w:val=""/>
       <w:lvlJc w:val="left"/>
       <w:pPr>
-        <w:ind w:left="5029" w:hanging="360"/>
+        <w:ind w:left="5171" w:hanging="360"/>
       </w:pPr>
       <w:rPr>
         <w:rFonts w:ascii="Wingdings" w:hAnsi="Wingdings" w:hint="default"/>
@@ -4625,7 +4921,7 @@
       <w:lvlText w:val=""/>
       <w:lvlJc w:val="left"/>
       <w:pPr>
-        <w:ind w:left="5749" w:hanging="360"/>
+        <w:ind w:left="5891" w:hanging="360"/>
       </w:pPr>
       <w:rPr>
         <w:rFonts w:ascii="Symbol" w:hAnsi="Symbol" w:hint="default"/>
@@ -4637,7 +4933,7 @@
       <w:lvlText w:val="o"/>
       <w:lvlJc w:val="left"/>
       <w:pPr>
-        <w:ind w:left="6469" w:hanging="360"/>
+        <w:ind w:left="6611" w:hanging="360"/>
       </w:pPr>
       <w:rPr>
         <w:rFonts w:ascii="Courier New" w:hAnsi="Courier New" w:cs="Courier New" w:hint="default"/>
@@ -4649,6 +4945,232 @@
       <w:lvlText w:val=""/>
       <w:lvlJc w:val="left"/>
       <w:pPr>
+        <w:ind w:left="7331" w:hanging="360"/>
+      </w:pPr>
+      <w:rPr>
+        <w:rFonts w:ascii="Wingdings" w:hAnsi="Wingdings" w:hint="default"/>
+      </w:rPr>
+    </w:lvl>
+  </w:abstractNum>
+  <w:abstractNum w:abstractNumId="2">
+    <w:nsid w:val="409D014E"/>
+    <w:multiLevelType w:val="hybridMultilevel"/>
+    <w:tmpl w:val="74CE7184"/>
+    <w:lvl w:ilvl="0" w:tplc="0419000F">
+      <w:start w:val="1"/>
+      <w:numFmt w:val="decimal"/>
+      <w:lvlText w:val="%1."/>
+      <w:lvlJc w:val="left"/>
+      <w:pPr>
+        <w:ind w:left="1571" w:hanging="360"/>
+      </w:pPr>
+      <w:rPr>
+        <w:rFonts w:hint="default"/>
+      </w:rPr>
+    </w:lvl>
+    <w:lvl w:ilvl="1" w:tplc="04190003" w:tentative="1">
+      <w:start w:val="1"/>
+      <w:numFmt w:val="bullet"/>
+      <w:lvlText w:val="o"/>
+      <w:lvlJc w:val="left"/>
+      <w:pPr>
+        <w:ind w:left="2291" w:hanging="360"/>
+      </w:pPr>
+      <w:rPr>
+        <w:rFonts w:ascii="Courier New" w:hAnsi="Courier New" w:cs="Courier New" w:hint="default"/>
+      </w:rPr>
+    </w:lvl>
+    <w:lvl w:ilvl="2" w:tplc="04190005" w:tentative="1">
+      <w:start w:val="1"/>
+      <w:numFmt w:val="bullet"/>
+      <w:lvlText w:val=""/>
+      <w:lvlJc w:val="left"/>
+      <w:pPr>
+        <w:ind w:left="3011" w:hanging="360"/>
+      </w:pPr>
+      <w:rPr>
+        <w:rFonts w:ascii="Wingdings" w:hAnsi="Wingdings" w:hint="default"/>
+      </w:rPr>
+    </w:lvl>
+    <w:lvl w:ilvl="3" w:tplc="04190001" w:tentative="1">
+      <w:start w:val="1"/>
+      <w:numFmt w:val="bullet"/>
+      <w:lvlText w:val=""/>
+      <w:lvlJc w:val="left"/>
+      <w:pPr>
+        <w:ind w:left="3731" w:hanging="360"/>
+      </w:pPr>
+      <w:rPr>
+        <w:rFonts w:ascii="Symbol" w:hAnsi="Symbol" w:hint="default"/>
+      </w:rPr>
+    </w:lvl>
+    <w:lvl w:ilvl="4" w:tplc="04190003" w:tentative="1">
+      <w:start w:val="1"/>
+      <w:numFmt w:val="bullet"/>
+      <w:lvlText w:val="o"/>
+      <w:lvlJc w:val="left"/>
+      <w:pPr>
+        <w:ind w:left="4451" w:hanging="360"/>
+      </w:pPr>
+      <w:rPr>
+        <w:rFonts w:ascii="Courier New" w:hAnsi="Courier New" w:cs="Courier New" w:hint="default"/>
+      </w:rPr>
+    </w:lvl>
+    <w:lvl w:ilvl="5" w:tplc="04190005" w:tentative="1">
+      <w:start w:val="1"/>
+      <w:numFmt w:val="bullet"/>
+      <w:lvlText w:val=""/>
+      <w:lvlJc w:val="left"/>
+      <w:pPr>
+        <w:ind w:left="5171" w:hanging="360"/>
+      </w:pPr>
+      <w:rPr>
+        <w:rFonts w:ascii="Wingdings" w:hAnsi="Wingdings" w:hint="default"/>
+      </w:rPr>
+    </w:lvl>
+    <w:lvl w:ilvl="6" w:tplc="04190001" w:tentative="1">
+      <w:start w:val="1"/>
+      <w:numFmt w:val="bullet"/>
+      <w:lvlText w:val=""/>
+      <w:lvlJc w:val="left"/>
+      <w:pPr>
+        <w:ind w:left="5891" w:hanging="360"/>
+      </w:pPr>
+      <w:rPr>
+        <w:rFonts w:ascii="Symbol" w:hAnsi="Symbol" w:hint="default"/>
+      </w:rPr>
+    </w:lvl>
+    <w:lvl w:ilvl="7" w:tplc="04190003" w:tentative="1">
+      <w:start w:val="1"/>
+      <w:numFmt w:val="bullet"/>
+      <w:lvlText w:val="o"/>
+      <w:lvlJc w:val="left"/>
+      <w:pPr>
+        <w:ind w:left="6611" w:hanging="360"/>
+      </w:pPr>
+      <w:rPr>
+        <w:rFonts w:ascii="Courier New" w:hAnsi="Courier New" w:cs="Courier New" w:hint="default"/>
+      </w:rPr>
+    </w:lvl>
+    <w:lvl w:ilvl="8" w:tplc="04190005" w:tentative="1">
+      <w:start w:val="1"/>
+      <w:numFmt w:val="bullet"/>
+      <w:lvlText w:val=""/>
+      <w:lvlJc w:val="left"/>
+      <w:pPr>
+        <w:ind w:left="7331" w:hanging="360"/>
+      </w:pPr>
+      <w:rPr>
+        <w:rFonts w:ascii="Wingdings" w:hAnsi="Wingdings" w:hint="default"/>
+      </w:rPr>
+    </w:lvl>
+  </w:abstractNum>
+  <w:abstractNum w:abstractNumId="3">
+    <w:nsid w:val="5E85566C"/>
+    <w:multiLevelType w:val="hybridMultilevel"/>
+    <w:tmpl w:val="0E263DF4"/>
+    <w:lvl w:ilvl="0" w:tplc="04190001">
+      <w:start w:val="1"/>
+      <w:numFmt w:val="bullet"/>
+      <w:lvlText w:val=""/>
+      <w:lvlJc w:val="left"/>
+      <w:pPr>
+        <w:ind w:left="1429" w:hanging="360"/>
+      </w:pPr>
+      <w:rPr>
+        <w:rFonts w:ascii="Symbol" w:hAnsi="Symbol" w:hint="default"/>
+      </w:rPr>
+    </w:lvl>
+    <w:lvl w:ilvl="1" w:tplc="04190003" w:tentative="1">
+      <w:start w:val="1"/>
+      <w:numFmt w:val="bullet"/>
+      <w:lvlText w:val="o"/>
+      <w:lvlJc w:val="left"/>
+      <w:pPr>
+        <w:ind w:left="2149" w:hanging="360"/>
+      </w:pPr>
+      <w:rPr>
+        <w:rFonts w:ascii="Courier New" w:hAnsi="Courier New" w:cs="Courier New" w:hint="default"/>
+      </w:rPr>
+    </w:lvl>
+    <w:lvl w:ilvl="2" w:tplc="04190005" w:tentative="1">
+      <w:start w:val="1"/>
+      <w:numFmt w:val="bullet"/>
+      <w:lvlText w:val=""/>
+      <w:lvlJc w:val="left"/>
+      <w:pPr>
+        <w:ind w:left="2869" w:hanging="360"/>
+      </w:pPr>
+      <w:rPr>
+        <w:rFonts w:ascii="Wingdings" w:hAnsi="Wingdings" w:hint="default"/>
+      </w:rPr>
+    </w:lvl>
+    <w:lvl w:ilvl="3" w:tplc="04190001" w:tentative="1">
+      <w:start w:val="1"/>
+      <w:numFmt w:val="bullet"/>
+      <w:lvlText w:val=""/>
+      <w:lvlJc w:val="left"/>
+      <w:pPr>
+        <w:ind w:left="3589" w:hanging="360"/>
+      </w:pPr>
+      <w:rPr>
+        <w:rFonts w:ascii="Symbol" w:hAnsi="Symbol" w:hint="default"/>
+      </w:rPr>
+    </w:lvl>
+    <w:lvl w:ilvl="4" w:tplc="04190003" w:tentative="1">
+      <w:start w:val="1"/>
+      <w:numFmt w:val="bullet"/>
+      <w:lvlText w:val="o"/>
+      <w:lvlJc w:val="left"/>
+      <w:pPr>
+        <w:ind w:left="4309" w:hanging="360"/>
+      </w:pPr>
+      <w:rPr>
+        <w:rFonts w:ascii="Courier New" w:hAnsi="Courier New" w:cs="Courier New" w:hint="default"/>
+      </w:rPr>
+    </w:lvl>
+    <w:lvl w:ilvl="5" w:tplc="04190005" w:tentative="1">
+      <w:start w:val="1"/>
+      <w:numFmt w:val="bullet"/>
+      <w:lvlText w:val=""/>
+      <w:lvlJc w:val="left"/>
+      <w:pPr>
+        <w:ind w:left="5029" w:hanging="360"/>
+      </w:pPr>
+      <w:rPr>
+        <w:rFonts w:ascii="Wingdings" w:hAnsi="Wingdings" w:hint="default"/>
+      </w:rPr>
+    </w:lvl>
+    <w:lvl w:ilvl="6" w:tplc="04190001" w:tentative="1">
+      <w:start w:val="1"/>
+      <w:numFmt w:val="bullet"/>
+      <w:lvlText w:val=""/>
+      <w:lvlJc w:val="left"/>
+      <w:pPr>
+        <w:ind w:left="5749" w:hanging="360"/>
+      </w:pPr>
+      <w:rPr>
+        <w:rFonts w:ascii="Symbol" w:hAnsi="Symbol" w:hint="default"/>
+      </w:rPr>
+    </w:lvl>
+    <w:lvl w:ilvl="7" w:tplc="04190003" w:tentative="1">
+      <w:start w:val="1"/>
+      <w:numFmt w:val="bullet"/>
+      <w:lvlText w:val="o"/>
+      <w:lvlJc w:val="left"/>
+      <w:pPr>
+        <w:ind w:left="6469" w:hanging="360"/>
+      </w:pPr>
+      <w:rPr>
+        <w:rFonts w:ascii="Courier New" w:hAnsi="Courier New" w:cs="Courier New" w:hint="default"/>
+      </w:rPr>
+    </w:lvl>
+    <w:lvl w:ilvl="8" w:tplc="04190005" w:tentative="1">
+      <w:start w:val="1"/>
+      <w:numFmt w:val="bullet"/>
+      <w:lvlText w:val=""/>
+      <w:lvlJc w:val="left"/>
+      <w:pPr>
         <w:ind w:left="7189" w:hanging="360"/>
       </w:pPr>
       <w:rPr>
@@ -4660,7 +5182,13 @@
     <w:abstractNumId w:val="0"/>
   </w:num>
   <w:num w:numId="2">
+    <w:abstractNumId w:val="3"/>
+  </w:num>
+  <w:num w:numId="3">
     <w:abstractNumId w:val="1"/>
+  </w:num>
+  <w:num w:numId="4">
+    <w:abstractNumId w:val="2"/>
   </w:num>
 </w:numbering>
 </file>
@@ -5495,7 +6023,7 @@
 </file>
 
 <file path=customXml/itemProps1.xml><?xml version="1.0" encoding="utf-8"?>
-<ds:datastoreItem xmlns:ds="http://schemas.openxmlformats.org/officeDocument/2006/customXml" ds:itemID="{196477D9-FAC8-4F5F-B588-5A2C2A51ABBD}">
+<ds:datastoreItem xmlns:ds="http://schemas.openxmlformats.org/officeDocument/2006/customXml" ds:itemID="{ACD6A714-E096-4B97-A918-F39F43C27975}">
   <ds:schemaRefs>
     <ds:schemaRef ds:uri="http://schemas.openxmlformats.org/officeDocument/2006/bibliography"/>
   </ds:schemaRefs>

</xml_diff>

<commit_message>
finished part about Kohn Hoenberg Theorems
</commit_message>
<xml_diff>
--- a/Энергетические запросы человечества неуклонно растут.docx
+++ b/Энергетические запросы человечества неуклонно растут.docx
@@ -13522,6 +13522,194 @@
           </w:rPr>
           <m:t>n</m:t>
         </m:r>
+        <m:d>
+          <m:dPr>
+            <m:ctrlPr>
+              <w:rPr>
+                <w:rFonts w:ascii="Cambria Math" w:eastAsiaTheme="minorEastAsia" w:hAnsi="Cambria Math" w:cs="Times New Roman"/>
+                <w:i/>
+                <w:sz w:val="28"/>
+                <w:szCs w:val="28"/>
+              </w:rPr>
+            </m:ctrlPr>
+          </m:dPr>
+          <m:e>
+            <m:r>
+              <m:rPr>
+                <m:sty m:val="bi"/>
+              </m:rPr>
+              <w:rPr>
+                <w:rFonts w:ascii="Cambria Math" w:eastAsiaTheme="minorEastAsia" w:hAnsi="Cambria Math" w:cs="Times New Roman"/>
+                <w:sz w:val="28"/>
+                <w:szCs w:val="28"/>
+                <w:lang w:val="en-US"/>
+              </w:rPr>
+              <m:t>r</m:t>
+            </m:r>
+            <m:ctrlPr>
+              <w:rPr>
+                <w:rFonts w:ascii="Cambria Math" w:eastAsiaTheme="minorEastAsia" w:hAnsi="Cambria Math" w:cs="Times New Roman"/>
+                <w:b/>
+                <w:i/>
+                <w:sz w:val="28"/>
+                <w:szCs w:val="28"/>
+                <w:lang w:val="en-US"/>
+              </w:rPr>
+            </m:ctrlPr>
+          </m:e>
+        </m:d>
+        <m:r>
+          <w:rPr>
+            <w:rFonts w:ascii="Cambria Math" w:eastAsiaTheme="minorEastAsia" w:hAnsi="Cambria Math" w:cs="Times New Roman"/>
+            <w:sz w:val="28"/>
+            <w:szCs w:val="28"/>
+          </w:rPr>
+          <m:t xml:space="preserve">= </m:t>
+        </m:r>
+        <m:nary>
+          <m:naryPr>
+            <m:chr m:val="∑"/>
+            <m:limLoc m:val="undOvr"/>
+            <m:ctrlPr>
+              <w:rPr>
+                <w:rFonts w:ascii="Cambria Math" w:eastAsiaTheme="minorEastAsia" w:hAnsi="Cambria Math" w:cs="Times New Roman"/>
+                <w:i/>
+                <w:sz w:val="28"/>
+                <w:szCs w:val="28"/>
+                <w:lang w:val="en-US"/>
+              </w:rPr>
+            </m:ctrlPr>
+          </m:naryPr>
+          <m:sub>
+            <m:r>
+              <w:rPr>
+                <w:rFonts w:ascii="Cambria Math" w:eastAsiaTheme="minorEastAsia" w:hAnsi="Cambria Math" w:cs="Times New Roman"/>
+                <w:sz w:val="28"/>
+                <w:szCs w:val="28"/>
+                <w:lang w:val="en-US"/>
+              </w:rPr>
+              <m:t>i</m:t>
+            </m:r>
+          </m:sub>
+          <m:sup>
+            <m:r>
+              <w:rPr>
+                <w:rFonts w:ascii="Cambria Math" w:eastAsiaTheme="minorEastAsia" w:hAnsi="Cambria Math" w:cs="Times New Roman"/>
+                <w:sz w:val="28"/>
+                <w:szCs w:val="28"/>
+                <w:lang w:val="en-US"/>
+              </w:rPr>
+              <m:t>N</m:t>
+            </m:r>
+          </m:sup>
+          <m:e>
+            <m:sSup>
+              <m:sSupPr>
+                <m:ctrlPr>
+                  <w:rPr>
+                    <w:rFonts w:ascii="Cambria Math" w:eastAsiaTheme="minorEastAsia" w:hAnsi="Cambria Math" w:cs="Times New Roman"/>
+                    <w:i/>
+                    <w:sz w:val="28"/>
+                    <w:szCs w:val="28"/>
+                    <w:lang w:val="en-US"/>
+                  </w:rPr>
+                </m:ctrlPr>
+              </m:sSupPr>
+              <m:e>
+                <m:d>
+                  <m:dPr>
+                    <m:begChr m:val="|"/>
+                    <m:endChr m:val="|"/>
+                    <m:ctrlPr>
+                      <w:rPr>
+                        <w:rFonts w:ascii="Cambria Math" w:eastAsiaTheme="minorEastAsia" w:hAnsi="Cambria Math" w:cs="Times New Roman"/>
+                        <w:i/>
+                        <w:sz w:val="28"/>
+                        <w:szCs w:val="28"/>
+                        <w:lang w:val="en-US"/>
+                      </w:rPr>
+                    </m:ctrlPr>
+                  </m:dPr>
+                  <m:e>
+                    <m:sSub>
+                      <m:sSubPr>
+                        <m:ctrlPr>
+                          <w:rPr>
+                            <w:rFonts w:ascii="Cambria Math" w:eastAsiaTheme="minorEastAsia" w:hAnsi="Cambria Math" w:cs="Times New Roman"/>
+                            <w:i/>
+                            <w:sz w:val="28"/>
+                            <w:szCs w:val="28"/>
+                            <w:lang w:val="en-US"/>
+                          </w:rPr>
+                        </m:ctrlPr>
+                      </m:sSubPr>
+                      <m:e>
+                        <m:r>
+                          <w:rPr>
+                            <w:rFonts w:ascii="Cambria Math" w:eastAsiaTheme="minorEastAsia" w:hAnsi="Cambria Math" w:cs="Times New Roman"/>
+                            <w:sz w:val="28"/>
+                            <w:szCs w:val="28"/>
+                            <w:lang w:val="en-US"/>
+                          </w:rPr>
+                          <m:t>ϕ</m:t>
+                        </m:r>
+                      </m:e>
+                      <m:sub>
+                        <m:r>
+                          <w:rPr>
+                            <w:rFonts w:ascii="Cambria Math" w:eastAsiaTheme="minorEastAsia" w:hAnsi="Cambria Math" w:cs="Times New Roman"/>
+                            <w:sz w:val="28"/>
+                            <w:szCs w:val="28"/>
+                            <w:lang w:val="en-US"/>
+                          </w:rPr>
+                          <m:t>i</m:t>
+                        </m:r>
+                      </m:sub>
+                    </m:sSub>
+                    <m:d>
+                      <m:dPr>
+                        <m:ctrlPr>
+                          <w:rPr>
+                            <w:rFonts w:ascii="Cambria Math" w:eastAsiaTheme="minorEastAsia" w:hAnsi="Cambria Math" w:cs="Times New Roman"/>
+                            <w:i/>
+                            <w:sz w:val="28"/>
+                            <w:szCs w:val="28"/>
+                            <w:lang w:val="en-US"/>
+                          </w:rPr>
+                        </m:ctrlPr>
+                      </m:dPr>
+                      <m:e>
+                        <m:r>
+                          <m:rPr>
+                            <m:sty m:val="bi"/>
+                          </m:rPr>
+                          <w:rPr>
+                            <w:rFonts w:ascii="Cambria Math" w:eastAsiaTheme="minorEastAsia" w:hAnsi="Cambria Math" w:cs="Times New Roman"/>
+                            <w:sz w:val="28"/>
+                            <w:szCs w:val="28"/>
+                            <w:lang w:val="en-US"/>
+                          </w:rPr>
+                          <m:t>r</m:t>
+                        </m:r>
+                      </m:e>
+                    </m:d>
+                  </m:e>
+                </m:d>
+              </m:e>
+              <m:sup>
+                <m:r>
+                  <w:rPr>
+                    <w:rFonts w:ascii="Cambria Math" w:eastAsiaTheme="minorEastAsia" w:hAnsi="Cambria Math" w:cs="Times New Roman"/>
+                    <w:sz w:val="28"/>
+                    <w:szCs w:val="28"/>
+                    <w:lang w:val="en-US"/>
+                  </w:rPr>
+                  <m:t>2</m:t>
+                </m:r>
+              </m:sup>
+            </m:sSup>
+          </m:e>
+        </m:nary>
         <m:r>
           <w:rPr>
             <w:rFonts w:ascii="Cambria Math" w:eastAsiaTheme="minorEastAsia" w:hAnsi="Cambria Math" w:cs="Times New Roman"/>
@@ -14983,7 +15171,7 @@
           <w:sz w:val="28"/>
           <w:szCs w:val="28"/>
         </w:rPr>
-        <w:t xml:space="preserve"> многие черты из метода </w:t>
+        <w:t xml:space="preserve"> многие черты метода </w:t>
       </w:r>
       <w:r>
         <w:rPr>
@@ -15009,13 +15197,31 @@
         </w:rPr>
         <w:t>Фока</w:t>
       </w:r>
-      <w:r>
-        <w:rPr>
-          <w:rFonts w:ascii="Times New Roman" w:eastAsiaTheme="minorEastAsia" w:hAnsi="Times New Roman" w:cs="Times New Roman"/>
-          <w:sz w:val="28"/>
-          <w:szCs w:val="28"/>
-        </w:rPr>
-        <w:t xml:space="preserve">, такие как </w:t>
+      <w:proofErr w:type="gramStart"/>
+      <w:r>
+        <w:rPr>
+          <w:rFonts w:ascii="Times New Roman" w:eastAsiaTheme="minorEastAsia" w:hAnsi="Times New Roman" w:cs="Times New Roman"/>
+          <w:sz w:val="28"/>
+          <w:szCs w:val="28"/>
+        </w:rPr>
+        <w:t xml:space="preserve"> </w:t>
+      </w:r>
+      <w:r>
+        <w:rPr>
+          <w:rFonts w:ascii="Times New Roman" w:eastAsiaTheme="minorEastAsia" w:hAnsi="Times New Roman" w:cs="Times New Roman"/>
+          <w:sz w:val="28"/>
+          <w:szCs w:val="28"/>
+        </w:rPr>
+        <w:t>,</w:t>
+      </w:r>
+      <w:proofErr w:type="gramEnd"/>
+      <w:r>
+        <w:rPr>
+          <w:rFonts w:ascii="Times New Roman" w:eastAsiaTheme="minorEastAsia" w:hAnsi="Times New Roman" w:cs="Times New Roman"/>
+          <w:sz w:val="28"/>
+          <w:szCs w:val="28"/>
+        </w:rPr>
+        <w:t xml:space="preserve"> такие как </w:t>
       </w:r>
       <w:r>
         <w:rPr>
@@ -15169,6 +15375,490 @@
           <w:szCs w:val="28"/>
         </w:rPr>
       </w:pPr>
+      <w:r>
+        <w:rPr>
+          <w:rFonts w:ascii="Times New Roman" w:eastAsiaTheme="minorEastAsia" w:hAnsi="Times New Roman" w:cs="Times New Roman"/>
+          <w:sz w:val="28"/>
+          <w:szCs w:val="28"/>
+        </w:rPr>
+        <w:t>Теория функционала плотности основана на двух теоремах, впервые д</w:t>
+      </w:r>
+      <w:r>
+        <w:rPr>
+          <w:rFonts w:ascii="Times New Roman" w:eastAsiaTheme="minorEastAsia" w:hAnsi="Times New Roman" w:cs="Times New Roman"/>
+          <w:sz w:val="28"/>
+          <w:szCs w:val="28"/>
+        </w:rPr>
+        <w:t xml:space="preserve">оказанных </w:t>
+      </w:r>
+      <w:proofErr w:type="spellStart"/>
+      <w:r>
+        <w:rPr>
+          <w:rFonts w:ascii="Times New Roman" w:eastAsiaTheme="minorEastAsia" w:hAnsi="Times New Roman" w:cs="Times New Roman"/>
+          <w:sz w:val="28"/>
+          <w:szCs w:val="28"/>
+        </w:rPr>
+        <w:t>Хоэнбергом</w:t>
+      </w:r>
+      <w:proofErr w:type="spellEnd"/>
+      <w:r>
+        <w:rPr>
+          <w:rFonts w:ascii="Times New Roman" w:eastAsiaTheme="minorEastAsia" w:hAnsi="Times New Roman" w:cs="Times New Roman"/>
+          <w:sz w:val="28"/>
+          <w:szCs w:val="28"/>
+        </w:rPr>
+        <w:t xml:space="preserve"> и Коном:</w:t>
+      </w:r>
+    </w:p>
+    <w:p>
+      <w:pPr>
+        <w:spacing w:line="360" w:lineRule="auto"/>
+        <w:ind w:firstLine="851"/>
+        <w:jc w:val="both"/>
+        <w:rPr>
+          <w:rFonts w:ascii="Times New Roman" w:eastAsiaTheme="minorEastAsia" w:hAnsi="Times New Roman" w:cs="Times New Roman"/>
+          <w:sz w:val="28"/>
+          <w:szCs w:val="28"/>
+        </w:rPr>
+      </w:pPr>
+      <w:r>
+        <w:rPr>
+          <w:rFonts w:ascii="Times New Roman" w:eastAsiaTheme="minorEastAsia" w:hAnsi="Times New Roman" w:cs="Times New Roman"/>
+          <w:sz w:val="28"/>
+          <w:szCs w:val="28"/>
+        </w:rPr>
+        <w:t>Теорема 1.</w:t>
+      </w:r>
+      <w:r>
+        <w:rPr>
+          <w:rFonts w:ascii="Times New Roman" w:eastAsiaTheme="minorEastAsia" w:hAnsi="Times New Roman" w:cs="Times New Roman"/>
+          <w:sz w:val="28"/>
+          <w:szCs w:val="28"/>
+        </w:rPr>
+        <w:t xml:space="preserve"> Для любой </w:t>
+      </w:r>
+      <w:r>
+        <w:rPr>
+          <w:rFonts w:ascii="Times New Roman" w:eastAsiaTheme="minorEastAsia" w:hAnsi="Times New Roman" w:cs="Times New Roman"/>
+          <w:sz w:val="28"/>
+          <w:szCs w:val="28"/>
+        </w:rPr>
+        <w:t>конфигурации</w:t>
+      </w:r>
+      <w:r>
+        <w:rPr>
+          <w:rFonts w:ascii="Times New Roman" w:eastAsiaTheme="minorEastAsia" w:hAnsi="Times New Roman" w:cs="Times New Roman"/>
+          <w:sz w:val="28"/>
+          <w:szCs w:val="28"/>
+        </w:rPr>
+        <w:t xml:space="preserve"> взаимодействующих частиц во внешнем потенциале  </w:t>
+      </w:r>
+      <m:oMath>
+        <m:sSub>
+          <m:sSubPr>
+            <m:ctrlPr>
+              <w:rPr>
+                <w:rFonts w:ascii="Cambria Math" w:eastAsiaTheme="minorEastAsia" w:hAnsi="Cambria Math" w:cs="Times New Roman"/>
+                <w:i/>
+                <w:sz w:val="28"/>
+                <w:szCs w:val="28"/>
+              </w:rPr>
+            </m:ctrlPr>
+          </m:sSubPr>
+          <m:e>
+            <m:acc>
+              <m:accPr>
+                <m:ctrlPr>
+                  <w:rPr>
+                    <w:rFonts w:ascii="Cambria Math" w:eastAsiaTheme="minorEastAsia" w:hAnsi="Cambria Math" w:cs="Times New Roman"/>
+                    <w:i/>
+                    <w:sz w:val="28"/>
+                    <w:szCs w:val="28"/>
+                  </w:rPr>
+                </m:ctrlPr>
+              </m:accPr>
+              <m:e>
+                <m:r>
+                  <w:rPr>
+                    <w:rFonts w:ascii="Cambria Math" w:eastAsiaTheme="minorEastAsia" w:hAnsi="Cambria Math" w:cs="Times New Roman"/>
+                    <w:sz w:val="28"/>
+                    <w:szCs w:val="28"/>
+                  </w:rPr>
+                  <m:t>V</m:t>
+                </m:r>
+              </m:e>
+            </m:acc>
+          </m:e>
+          <m:sub>
+            <m:r>
+              <w:rPr>
+                <w:rFonts w:ascii="Cambria Math" w:eastAsiaTheme="minorEastAsia" w:hAnsi="Cambria Math" w:cs="Times New Roman"/>
+                <w:sz w:val="28"/>
+                <w:szCs w:val="28"/>
+              </w:rPr>
+              <m:t>ext</m:t>
+            </m:r>
+          </m:sub>
+        </m:sSub>
+      </m:oMath>
+      <w:r>
+        <w:rPr>
+          <w:rFonts w:ascii="Times New Roman" w:eastAsiaTheme="minorEastAsia" w:hAnsi="Times New Roman" w:cs="Times New Roman"/>
+          <w:sz w:val="28"/>
+          <w:szCs w:val="28"/>
+        </w:rPr>
+        <w:t xml:space="preserve">, потенциал </w:t>
+      </w:r>
+      <m:oMath>
+        <m:sSub>
+          <m:sSubPr>
+            <m:ctrlPr>
+              <w:rPr>
+                <w:rFonts w:ascii="Cambria Math" w:eastAsiaTheme="minorEastAsia" w:hAnsi="Cambria Math" w:cs="Times New Roman"/>
+                <w:i/>
+                <w:sz w:val="28"/>
+                <w:szCs w:val="28"/>
+              </w:rPr>
+            </m:ctrlPr>
+          </m:sSubPr>
+          <m:e>
+            <m:acc>
+              <m:accPr>
+                <m:ctrlPr>
+                  <w:rPr>
+                    <w:rFonts w:ascii="Cambria Math" w:eastAsiaTheme="minorEastAsia" w:hAnsi="Cambria Math" w:cs="Times New Roman"/>
+                    <w:i/>
+                    <w:sz w:val="28"/>
+                    <w:szCs w:val="28"/>
+                  </w:rPr>
+                </m:ctrlPr>
+              </m:accPr>
+              <m:e>
+                <m:r>
+                  <w:rPr>
+                    <w:rFonts w:ascii="Cambria Math" w:eastAsiaTheme="minorEastAsia" w:hAnsi="Cambria Math" w:cs="Times New Roman"/>
+                    <w:sz w:val="28"/>
+                    <w:szCs w:val="28"/>
+                  </w:rPr>
+                  <m:t>V</m:t>
+                </m:r>
+              </m:e>
+            </m:acc>
+          </m:e>
+          <m:sub>
+            <m:r>
+              <w:rPr>
+                <w:rFonts w:ascii="Cambria Math" w:eastAsiaTheme="minorEastAsia" w:hAnsi="Cambria Math" w:cs="Times New Roman"/>
+                <w:sz w:val="28"/>
+                <w:szCs w:val="28"/>
+              </w:rPr>
+              <m:t>ext</m:t>
+            </m:r>
+          </m:sub>
+        </m:sSub>
+      </m:oMath>
+      <w:r>
+        <w:rPr>
+          <w:rFonts w:ascii="Times New Roman" w:eastAsiaTheme="minorEastAsia" w:hAnsi="Times New Roman" w:cs="Times New Roman"/>
+          <w:sz w:val="28"/>
+          <w:szCs w:val="28"/>
+        </w:rPr>
+        <w:t xml:space="preserve"> определяется</w:t>
+      </w:r>
+      <w:r>
+        <w:rPr>
+          <w:rFonts w:ascii="Times New Roman" w:eastAsiaTheme="minorEastAsia" w:hAnsi="Times New Roman" w:cs="Times New Roman"/>
+          <w:sz w:val="28"/>
+          <w:szCs w:val="28"/>
+        </w:rPr>
+        <w:t>,</w:t>
+      </w:r>
+      <w:r>
+        <w:rPr>
+          <w:rFonts w:ascii="Times New Roman" w:eastAsiaTheme="minorEastAsia" w:hAnsi="Times New Roman" w:cs="Times New Roman"/>
+          <w:sz w:val="28"/>
+          <w:szCs w:val="28"/>
+        </w:rPr>
+        <w:t xml:space="preserve"> с точностью до константы</w:t>
+      </w:r>
+      <w:r>
+        <w:rPr>
+          <w:rFonts w:ascii="Times New Roman" w:eastAsiaTheme="minorEastAsia" w:hAnsi="Times New Roman" w:cs="Times New Roman"/>
+          <w:sz w:val="28"/>
+          <w:szCs w:val="28"/>
+        </w:rPr>
+        <w:t>,</w:t>
+      </w:r>
+      <w:r>
+        <w:rPr>
+          <w:rFonts w:ascii="Times New Roman" w:eastAsiaTheme="minorEastAsia" w:hAnsi="Times New Roman" w:cs="Times New Roman"/>
+          <w:sz w:val="28"/>
+          <w:szCs w:val="28"/>
+        </w:rPr>
+        <w:t xml:space="preserve">  плотностью</w:t>
+      </w:r>
+      <w:r>
+        <w:rPr>
+          <w:rFonts w:ascii="Times New Roman" w:eastAsiaTheme="minorEastAsia" w:hAnsi="Times New Roman" w:cs="Times New Roman"/>
+          <w:sz w:val="28"/>
+          <w:szCs w:val="28"/>
+        </w:rPr>
+        <w:t xml:space="preserve"> частиц</w:t>
+      </w:r>
+      <w:r>
+        <w:rPr>
+          <w:rFonts w:ascii="Times New Roman" w:eastAsiaTheme="minorEastAsia" w:hAnsi="Times New Roman" w:cs="Times New Roman"/>
+          <w:sz w:val="28"/>
+          <w:szCs w:val="28"/>
+        </w:rPr>
+        <w:t xml:space="preserve"> основного состояния </w:t>
+      </w:r>
+      <m:oMath>
+        <m:sSub>
+          <m:sSubPr>
+            <m:ctrlPr>
+              <w:rPr>
+                <w:rFonts w:ascii="Cambria Math" w:eastAsiaTheme="minorEastAsia" w:hAnsi="Cambria Math" w:cs="Times New Roman"/>
+                <w:i/>
+                <w:sz w:val="28"/>
+                <w:szCs w:val="28"/>
+              </w:rPr>
+            </m:ctrlPr>
+          </m:sSubPr>
+          <m:e>
+            <m:r>
+              <w:rPr>
+                <w:rFonts w:ascii="Cambria Math" w:eastAsiaTheme="minorEastAsia" w:hAnsi="Cambria Math" w:cs="Times New Roman"/>
+                <w:sz w:val="28"/>
+                <w:szCs w:val="28"/>
+              </w:rPr>
+              <m:t>n</m:t>
+            </m:r>
+          </m:e>
+          <m:sub>
+            <m:r>
+              <w:rPr>
+                <w:rFonts w:ascii="Cambria Math" w:eastAsiaTheme="minorEastAsia" w:hAnsi="Cambria Math" w:cs="Times New Roman"/>
+                <w:sz w:val="28"/>
+                <w:szCs w:val="28"/>
+              </w:rPr>
+              <m:t>0</m:t>
+            </m:r>
+          </m:sub>
+        </m:sSub>
+        <m:r>
+          <w:rPr>
+            <w:rFonts w:ascii="Cambria Math" w:eastAsiaTheme="minorEastAsia" w:hAnsi="Cambria Math" w:cs="Times New Roman"/>
+            <w:sz w:val="28"/>
+            <w:szCs w:val="28"/>
+          </w:rPr>
+          <m:t>(</m:t>
+        </m:r>
+        <m:r>
+          <m:rPr>
+            <m:sty m:val="bi"/>
+          </m:rPr>
+          <w:rPr>
+            <w:rFonts w:ascii="Cambria Math" w:eastAsiaTheme="minorEastAsia" w:hAnsi="Cambria Math" w:cs="Times New Roman"/>
+            <w:sz w:val="28"/>
+            <w:szCs w:val="28"/>
+          </w:rPr>
+          <m:t>r)</m:t>
+        </m:r>
+      </m:oMath>
+      <w:r>
+        <w:rPr>
+          <w:rFonts w:ascii="Times New Roman" w:eastAsiaTheme="minorEastAsia" w:hAnsi="Times New Roman" w:cs="Times New Roman"/>
+          <w:sz w:val="28"/>
+          <w:szCs w:val="28"/>
+        </w:rPr>
+        <w:t>.</w:t>
+      </w:r>
+    </w:p>
+    <w:p>
+      <w:pPr>
+        <w:spacing w:line="360" w:lineRule="auto"/>
+        <w:ind w:firstLine="709"/>
+        <w:jc w:val="both"/>
+        <w:rPr>
+          <w:rFonts w:ascii="Times New Roman" w:eastAsiaTheme="minorEastAsia" w:hAnsi="Times New Roman" w:cs="Times New Roman"/>
+          <w:sz w:val="28"/>
+          <w:szCs w:val="28"/>
+        </w:rPr>
+      </w:pPr>
+      <w:r>
+        <w:rPr>
+          <w:rFonts w:ascii="Times New Roman" w:eastAsiaTheme="minorEastAsia" w:hAnsi="Times New Roman" w:cs="Times New Roman"/>
+          <w:sz w:val="28"/>
+          <w:szCs w:val="28"/>
+        </w:rPr>
+        <w:t>Сле</w:t>
+      </w:r>
+      <w:r>
+        <w:rPr>
+          <w:rFonts w:ascii="Times New Roman" w:eastAsiaTheme="minorEastAsia" w:hAnsi="Times New Roman" w:cs="Times New Roman"/>
+          <w:sz w:val="28"/>
+          <w:szCs w:val="28"/>
+        </w:rPr>
+        <w:t>дствие теоремы 1.</w:t>
+      </w:r>
+      <w:r>
+        <w:rPr>
+          <w:rFonts w:ascii="Times New Roman" w:eastAsiaTheme="minorEastAsia" w:hAnsi="Times New Roman" w:cs="Times New Roman"/>
+          <w:sz w:val="28"/>
+          <w:szCs w:val="28"/>
+        </w:rPr>
+        <w:t xml:space="preserve"> Так как</w:t>
+      </w:r>
+      <w:r>
+        <w:rPr>
+          <w:rFonts w:ascii="Times New Roman" w:eastAsiaTheme="minorEastAsia" w:hAnsi="Times New Roman" w:cs="Times New Roman"/>
+          <w:sz w:val="28"/>
+          <w:szCs w:val="28"/>
+        </w:rPr>
+        <w:t xml:space="preserve"> </w:t>
+      </w:r>
+      <w:r>
+        <w:rPr>
+          <w:rFonts w:ascii="Times New Roman" w:eastAsiaTheme="minorEastAsia" w:hAnsi="Times New Roman" w:cs="Times New Roman"/>
+          <w:sz w:val="28"/>
+          <w:szCs w:val="28"/>
+        </w:rPr>
+        <w:t>г</w:t>
+      </w:r>
+      <w:r>
+        <w:rPr>
+          <w:rFonts w:ascii="Times New Roman" w:eastAsiaTheme="minorEastAsia" w:hAnsi="Times New Roman" w:cs="Times New Roman"/>
+          <w:sz w:val="28"/>
+          <w:szCs w:val="28"/>
+        </w:rPr>
+        <w:t>амильтониан системы  полностью определен, с точностью до несущественного постоянного  сдвига по энергии</w:t>
+      </w:r>
+      <w:r>
+        <w:rPr>
+          <w:rFonts w:ascii="Times New Roman" w:eastAsiaTheme="minorEastAsia" w:hAnsi="Times New Roman" w:cs="Times New Roman"/>
+          <w:sz w:val="28"/>
+          <w:szCs w:val="28"/>
+        </w:rPr>
+        <w:t xml:space="preserve">, то отсюда следует, что </w:t>
+      </w:r>
+      <w:proofErr w:type="spellStart"/>
+      <w:r>
+        <w:rPr>
+          <w:rFonts w:ascii="Times New Roman" w:eastAsiaTheme="minorEastAsia" w:hAnsi="Times New Roman" w:cs="Times New Roman"/>
+          <w:sz w:val="28"/>
+          <w:szCs w:val="28"/>
+        </w:rPr>
+        <w:t>многочастичная</w:t>
+      </w:r>
+      <w:proofErr w:type="spellEnd"/>
+      <w:r>
+        <w:rPr>
+          <w:rFonts w:ascii="Times New Roman" w:eastAsiaTheme="minorEastAsia" w:hAnsi="Times New Roman" w:cs="Times New Roman"/>
+          <w:sz w:val="28"/>
+          <w:szCs w:val="28"/>
+        </w:rPr>
+        <w:t xml:space="preserve"> волновая функция для всех состояний (основного и возбужденного) также определена. Таким </w:t>
+      </w:r>
+      <w:proofErr w:type="gramStart"/>
+      <w:r>
+        <w:rPr>
+          <w:rFonts w:ascii="Times New Roman" w:eastAsiaTheme="minorEastAsia" w:hAnsi="Times New Roman" w:cs="Times New Roman"/>
+          <w:sz w:val="28"/>
+          <w:szCs w:val="28"/>
+        </w:rPr>
+        <w:t>образом</w:t>
+      </w:r>
+      <w:proofErr w:type="gramEnd"/>
+      <w:r>
+        <w:rPr>
+          <w:rFonts w:ascii="Times New Roman" w:eastAsiaTheme="minorEastAsia" w:hAnsi="Times New Roman" w:cs="Times New Roman"/>
+          <w:sz w:val="28"/>
+          <w:szCs w:val="28"/>
+        </w:rPr>
+        <w:t xml:space="preserve"> все свойства системы можно получить, имея лишь функцию плотности частиц основного состояния </w:t>
+      </w:r>
+      <m:oMath>
+        <m:sSub>
+          <m:sSubPr>
+            <m:ctrlPr>
+              <w:rPr>
+                <w:rFonts w:ascii="Cambria Math" w:eastAsiaTheme="minorEastAsia" w:hAnsi="Cambria Math" w:cs="Times New Roman"/>
+                <w:i/>
+                <w:sz w:val="28"/>
+                <w:szCs w:val="28"/>
+              </w:rPr>
+            </m:ctrlPr>
+          </m:sSubPr>
+          <m:e>
+            <m:r>
+              <w:rPr>
+                <w:rFonts w:ascii="Cambria Math" w:eastAsiaTheme="minorEastAsia" w:hAnsi="Cambria Math" w:cs="Times New Roman"/>
+                <w:sz w:val="28"/>
+                <w:szCs w:val="28"/>
+              </w:rPr>
+              <m:t>n</m:t>
+            </m:r>
+          </m:e>
+          <m:sub>
+            <m:r>
+              <w:rPr>
+                <w:rFonts w:ascii="Cambria Math" w:eastAsiaTheme="minorEastAsia" w:hAnsi="Cambria Math" w:cs="Times New Roman"/>
+                <w:sz w:val="28"/>
+                <w:szCs w:val="28"/>
+              </w:rPr>
+              <m:t>0</m:t>
+            </m:r>
+          </m:sub>
+        </m:sSub>
+        <m:r>
+          <w:rPr>
+            <w:rFonts w:ascii="Cambria Math" w:eastAsiaTheme="minorEastAsia" w:hAnsi="Cambria Math" w:cs="Times New Roman"/>
+            <w:sz w:val="28"/>
+            <w:szCs w:val="28"/>
+          </w:rPr>
+          <m:t>(</m:t>
+        </m:r>
+        <m:r>
+          <m:rPr>
+            <m:sty m:val="bi"/>
+          </m:rPr>
+          <w:rPr>
+            <w:rFonts w:ascii="Cambria Math" w:eastAsiaTheme="minorEastAsia" w:hAnsi="Cambria Math" w:cs="Times New Roman"/>
+            <w:sz w:val="28"/>
+            <w:szCs w:val="28"/>
+          </w:rPr>
+          <m:t>r)</m:t>
+        </m:r>
+      </m:oMath>
+      <w:r>
+        <w:rPr>
+          <w:rFonts w:ascii="Times New Roman" w:eastAsiaTheme="minorEastAsia" w:hAnsi="Times New Roman" w:cs="Times New Roman"/>
+          <w:sz w:val="28"/>
+          <w:szCs w:val="28"/>
+        </w:rPr>
+        <w:t>.</w:t>
+      </w:r>
+    </w:p>
+    <w:p>
+      <w:pPr>
+        <w:spacing w:line="360" w:lineRule="auto"/>
+        <w:ind w:firstLine="709"/>
+        <w:jc w:val="both"/>
+        <w:rPr>
+          <w:rFonts w:ascii="Times New Roman" w:eastAsiaTheme="minorEastAsia" w:hAnsi="Times New Roman" w:cs="Times New Roman"/>
+          <w:sz w:val="28"/>
+          <w:szCs w:val="28"/>
+        </w:rPr>
+      </w:pPr>
+      <w:r>
+        <w:rPr>
+          <w:rFonts w:ascii="Times New Roman" w:eastAsiaTheme="minorEastAsia" w:hAnsi="Times New Roman" w:cs="Times New Roman"/>
+          <w:sz w:val="28"/>
+          <w:szCs w:val="28"/>
+        </w:rPr>
+        <w:t>Теорему 1 можно проиллюстрировать, следующим рисунком:</w:t>
+      </w:r>
     </w:p>
     <w:p>
       <w:pPr>
@@ -15177,11 +15867,95 @@
         <w:jc w:val="center"/>
         <w:rPr>
           <w:rFonts w:ascii="Times New Roman" w:eastAsiaTheme="minorEastAsia" w:hAnsi="Times New Roman" w:cs="Times New Roman"/>
-          <w:b/>
           <w:sz w:val="28"/>
           <w:szCs w:val="28"/>
         </w:rPr>
       </w:pPr>
+      <w:r>
+        <w:rPr>
+          <w:rFonts w:ascii="Times New Roman" w:eastAsiaTheme="minorEastAsia" w:hAnsi="Times New Roman" w:cs="Times New Roman"/>
+          <w:noProof/>
+          <w:sz w:val="28"/>
+          <w:szCs w:val="28"/>
+          <w:lang w:eastAsia="ru-RU"/>
+        </w:rPr>
+        <w:drawing>
+          <wp:inline distT="0" distB="0" distL="0" distR="0">
+            <wp:extent cx="3286203" cy="1724025"/>
+            <wp:effectExtent l="0" t="0" r="9525" b="0"/>
+            <wp:docPr id="5" name="Рисунок 5" descr="C:\Users\kuddai\Documents\Диплом Магистратура\ProjectM2\diagram_HK.png"/>
+            <wp:cNvGraphicFramePr>
+              <a:graphicFrameLocks xmlns:a="http://schemas.openxmlformats.org/drawingml/2006/main" noChangeAspect="1"/>
+            </wp:cNvGraphicFramePr>
+            <a:graphic xmlns:a="http://schemas.openxmlformats.org/drawingml/2006/main">
+              <a:graphicData uri="http://schemas.openxmlformats.org/drawingml/2006/picture">
+                <pic:pic xmlns:pic="http://schemas.openxmlformats.org/drawingml/2006/picture">
+                  <pic:nvPicPr>
+                    <pic:cNvPr id="0" name="Picture 3" descr="C:\Users\kuddai\Documents\Диплом Магистратура\ProjectM2\diagram_HK.png"/>
+                    <pic:cNvPicPr>
+                      <a:picLocks noChangeAspect="1" noChangeArrowheads="1"/>
+                    </pic:cNvPicPr>
+                  </pic:nvPicPr>
+                  <pic:blipFill>
+                    <a:blip r:embed="rId11">
+                      <a:extLst>
+                        <a:ext uri="{28A0092B-C50C-407E-A947-70E740481C1C}">
+                          <a14:useLocalDpi xmlns:a14="http://schemas.microsoft.com/office/drawing/2010/main" val="0"/>
+                        </a:ext>
+                      </a:extLst>
+                    </a:blip>
+                    <a:srcRect/>
+                    <a:stretch>
+                      <a:fillRect/>
+                    </a:stretch>
+                  </pic:blipFill>
+                  <pic:spPr bwMode="auto">
+                    <a:xfrm>
+                      <a:off x="0" y="0"/>
+                      <a:ext cx="3286203" cy="1724025"/>
+                    </a:xfrm>
+                    <a:prstGeom prst="rect">
+                      <a:avLst/>
+                    </a:prstGeom>
+                    <a:noFill/>
+                    <a:ln>
+                      <a:noFill/>
+                    </a:ln>
+                  </pic:spPr>
+                </pic:pic>
+              </a:graphicData>
+            </a:graphic>
+          </wp:inline>
+        </w:drawing>
+      </w:r>
+    </w:p>
+    <w:p>
+      <w:pPr>
+        <w:spacing w:line="360" w:lineRule="auto"/>
+        <w:ind w:firstLine="709"/>
+        <w:jc w:val="center"/>
+        <w:rPr>
+          <w:rFonts w:ascii="Times New Roman" w:eastAsiaTheme="minorEastAsia" w:hAnsi="Times New Roman" w:cs="Times New Roman"/>
+          <w:sz w:val="24"/>
+          <w:szCs w:val="28"/>
+        </w:rPr>
+      </w:pPr>
+      <w:r>
+        <w:rPr>
+          <w:rFonts w:ascii="Times New Roman" w:eastAsiaTheme="minorEastAsia" w:hAnsi="Times New Roman" w:cs="Times New Roman"/>
+          <w:sz w:val="24"/>
+          <w:szCs w:val="28"/>
+        </w:rPr>
+        <w:t>Рис.3</w:t>
+      </w:r>
+      <w:r>
+        <w:rPr>
+          <w:rFonts w:ascii="Times New Roman" w:eastAsiaTheme="minorEastAsia" w:hAnsi="Times New Roman" w:cs="Times New Roman"/>
+          <w:sz w:val="24"/>
+          <w:szCs w:val="28"/>
+        </w:rPr>
+        <w:t xml:space="preserve">. </w:t>
+      </w:r>
     </w:p>
     <w:p>
       <w:pPr>
@@ -15189,11 +15963,713 @@
         <w:ind w:firstLine="709"/>
         <w:jc w:val="both"/>
         <w:rPr>
-          <w:rFonts w:ascii="Times New Roman" w:hAnsi="Times New Roman" w:cs="Times New Roman"/>
+          <w:rFonts w:ascii="Times New Roman" w:eastAsiaTheme="minorEastAsia" w:hAnsi="Times New Roman" w:cs="Times New Roman"/>
+          <w:i/>
           <w:sz w:val="28"/>
           <w:szCs w:val="28"/>
         </w:rPr>
       </w:pPr>
+      <w:r>
+        <w:rPr>
+          <w:rFonts w:ascii="Times New Roman" w:eastAsiaTheme="minorEastAsia" w:hAnsi="Times New Roman" w:cs="Times New Roman"/>
+          <w:sz w:val="28"/>
+          <w:szCs w:val="28"/>
+        </w:rPr>
+        <w:t>Здесь маленькие стрелочки отвечают за обычные решения уравнения Шредингера</w:t>
+      </w:r>
+      <w:r>
+        <w:rPr>
+          <w:rFonts w:ascii="Times New Roman" w:eastAsiaTheme="minorEastAsia" w:hAnsi="Times New Roman" w:cs="Times New Roman"/>
+          <w:sz w:val="28"/>
+          <w:szCs w:val="28"/>
+        </w:rPr>
+        <w:t xml:space="preserve">, где потенциал </w:t>
+      </w:r>
+      <m:oMath>
+        <m:sSub>
+          <m:sSubPr>
+            <m:ctrlPr>
+              <w:rPr>
+                <w:rFonts w:ascii="Cambria Math" w:eastAsiaTheme="minorEastAsia" w:hAnsi="Cambria Math" w:cs="Times New Roman"/>
+                <w:i/>
+                <w:sz w:val="28"/>
+                <w:szCs w:val="28"/>
+              </w:rPr>
+            </m:ctrlPr>
+          </m:sSubPr>
+          <m:e>
+            <m:acc>
+              <m:accPr>
+                <m:ctrlPr>
+                  <w:rPr>
+                    <w:rFonts w:ascii="Cambria Math" w:eastAsiaTheme="minorEastAsia" w:hAnsi="Cambria Math" w:cs="Times New Roman"/>
+                    <w:i/>
+                    <w:sz w:val="28"/>
+                    <w:szCs w:val="28"/>
+                  </w:rPr>
+                </m:ctrlPr>
+              </m:accPr>
+              <m:e>
+                <m:r>
+                  <w:rPr>
+                    <w:rFonts w:ascii="Cambria Math" w:eastAsiaTheme="minorEastAsia" w:hAnsi="Cambria Math" w:cs="Times New Roman"/>
+                    <w:sz w:val="28"/>
+                    <w:szCs w:val="28"/>
+                  </w:rPr>
+                  <m:t>V</m:t>
+                </m:r>
+              </m:e>
+            </m:acc>
+          </m:e>
+          <m:sub>
+            <m:r>
+              <w:rPr>
+                <w:rFonts w:ascii="Cambria Math" w:eastAsiaTheme="minorEastAsia" w:hAnsi="Cambria Math" w:cs="Times New Roman"/>
+                <w:sz w:val="28"/>
+                <w:szCs w:val="28"/>
+              </w:rPr>
+              <m:t>ext</m:t>
+            </m:r>
+          </m:sub>
+        </m:sSub>
+      </m:oMath>
+      <w:r>
+        <w:rPr>
+          <w:rFonts w:ascii="Times New Roman" w:eastAsiaTheme="minorEastAsia" w:hAnsi="Times New Roman" w:cs="Times New Roman"/>
+          <w:sz w:val="28"/>
+          <w:szCs w:val="28"/>
+        </w:rPr>
+        <w:t xml:space="preserve"> определяет все состояния системы</w:t>
+      </w:r>
+      <w:proofErr w:type="gramStart"/>
+      <w:r>
+        <w:rPr>
+          <w:rFonts w:ascii="Times New Roman" w:eastAsiaTheme="minorEastAsia" w:hAnsi="Times New Roman" w:cs="Times New Roman"/>
+          <w:sz w:val="28"/>
+          <w:szCs w:val="28"/>
+        </w:rPr>
+        <w:t xml:space="preserve"> </w:t>
+      </w:r>
+      <m:oMath>
+        <m:sSub>
+          <m:sSubPr>
+            <m:ctrlPr>
+              <w:rPr>
+                <w:rFonts w:ascii="Cambria Math" w:eastAsiaTheme="minorEastAsia" w:hAnsi="Cambria Math" w:cs="Times New Roman"/>
+                <w:i/>
+                <w:sz w:val="28"/>
+                <w:szCs w:val="28"/>
+              </w:rPr>
+            </m:ctrlPr>
+          </m:sSubPr>
+          <m:e>
+            <m:r>
+              <m:rPr>
+                <m:sty m:val="p"/>
+              </m:rPr>
+              <w:rPr>
+                <w:rFonts w:ascii="Cambria Math" w:eastAsiaTheme="minorEastAsia" w:hAnsi="Cambria Math" w:cs="Times New Roman"/>
+                <w:sz w:val="28"/>
+                <w:szCs w:val="28"/>
+              </w:rPr>
+              <m:t>Ψ</m:t>
+            </m:r>
+            <m:ctrlPr>
+              <w:rPr>
+                <w:rFonts w:ascii="Cambria Math" w:eastAsiaTheme="minorEastAsia" w:hAnsi="Cambria Math" w:cs="Times New Roman"/>
+                <w:sz w:val="28"/>
+                <w:szCs w:val="28"/>
+              </w:rPr>
+            </m:ctrlPr>
+          </m:e>
+          <m:sub>
+            <m:r>
+              <w:rPr>
+                <w:rFonts w:ascii="Cambria Math" w:eastAsiaTheme="minorEastAsia" w:hAnsi="Cambria Math" w:cs="Times New Roman"/>
+                <w:sz w:val="28"/>
+                <w:szCs w:val="28"/>
+              </w:rPr>
+              <m:t>i</m:t>
+            </m:r>
+          </m:sub>
+        </m:sSub>
+        <m:r>
+          <w:rPr>
+            <w:rFonts w:ascii="Cambria Math" w:eastAsiaTheme="minorEastAsia" w:hAnsi="Cambria Math" w:cs="Times New Roman"/>
+            <w:sz w:val="28"/>
+            <w:szCs w:val="28"/>
+          </w:rPr>
+          <m:t>(</m:t>
+        </m:r>
+        <m:r>
+          <m:rPr>
+            <m:sty m:val="bi"/>
+          </m:rPr>
+          <w:rPr>
+            <w:rFonts w:ascii="Cambria Math" w:eastAsiaTheme="minorEastAsia" w:hAnsi="Cambria Math" w:cs="Times New Roman"/>
+            <w:sz w:val="28"/>
+            <w:szCs w:val="28"/>
+          </w:rPr>
+          <m:t>r)</m:t>
+        </m:r>
+      </m:oMath>
+      <w:r>
+        <w:rPr>
+          <w:rFonts w:ascii="Times New Roman" w:eastAsiaTheme="minorEastAsia" w:hAnsi="Times New Roman" w:cs="Times New Roman"/>
+          <w:sz w:val="28"/>
+          <w:szCs w:val="28"/>
+        </w:rPr>
+        <w:t xml:space="preserve">, </w:t>
+      </w:r>
+      <w:proofErr w:type="gramEnd"/>
+      <w:r>
+        <w:rPr>
+          <w:rFonts w:ascii="Times New Roman" w:eastAsiaTheme="minorEastAsia" w:hAnsi="Times New Roman" w:cs="Times New Roman"/>
+          <w:sz w:val="28"/>
+          <w:szCs w:val="28"/>
+        </w:rPr>
+        <w:t xml:space="preserve">включая основное состояние </w:t>
+      </w:r>
+      <m:oMath>
+        <m:sSub>
+          <m:sSubPr>
+            <m:ctrlPr>
+              <w:rPr>
+                <w:rFonts w:ascii="Cambria Math" w:eastAsiaTheme="minorEastAsia" w:hAnsi="Cambria Math" w:cs="Times New Roman"/>
+                <w:i/>
+                <w:sz w:val="28"/>
+                <w:szCs w:val="28"/>
+              </w:rPr>
+            </m:ctrlPr>
+          </m:sSubPr>
+          <m:e>
+            <m:r>
+              <m:rPr>
+                <m:sty m:val="p"/>
+              </m:rPr>
+              <w:rPr>
+                <w:rFonts w:ascii="Cambria Math" w:eastAsiaTheme="minorEastAsia" w:hAnsi="Cambria Math" w:cs="Times New Roman"/>
+                <w:sz w:val="28"/>
+                <w:szCs w:val="28"/>
+              </w:rPr>
+              <m:t>Ψ</m:t>
+            </m:r>
+            <m:ctrlPr>
+              <w:rPr>
+                <w:rFonts w:ascii="Cambria Math" w:eastAsiaTheme="minorEastAsia" w:hAnsi="Cambria Math" w:cs="Times New Roman"/>
+                <w:sz w:val="28"/>
+                <w:szCs w:val="28"/>
+              </w:rPr>
+            </m:ctrlPr>
+          </m:e>
+          <m:sub>
+            <m:r>
+              <w:rPr>
+                <w:rFonts w:ascii="Cambria Math" w:eastAsiaTheme="minorEastAsia" w:hAnsi="Cambria Math" w:cs="Times New Roman"/>
+                <w:sz w:val="28"/>
+                <w:szCs w:val="28"/>
+              </w:rPr>
+              <m:t>0</m:t>
+            </m:r>
+          </m:sub>
+        </m:sSub>
+        <m:d>
+          <m:dPr>
+            <m:ctrlPr>
+              <w:rPr>
+                <w:rFonts w:ascii="Cambria Math" w:eastAsiaTheme="minorEastAsia" w:hAnsi="Cambria Math" w:cs="Times New Roman"/>
+                <w:i/>
+                <w:sz w:val="28"/>
+                <w:szCs w:val="28"/>
+              </w:rPr>
+            </m:ctrlPr>
+          </m:dPr>
+          <m:e>
+            <m:r>
+              <m:rPr>
+                <m:sty m:val="bi"/>
+              </m:rPr>
+              <w:rPr>
+                <w:rFonts w:ascii="Cambria Math" w:eastAsiaTheme="minorEastAsia" w:hAnsi="Cambria Math" w:cs="Times New Roman"/>
+                <w:sz w:val="28"/>
+                <w:szCs w:val="28"/>
+              </w:rPr>
+              <m:t>r</m:t>
+            </m:r>
+            <m:ctrlPr>
+              <w:rPr>
+                <w:rFonts w:ascii="Cambria Math" w:eastAsiaTheme="minorEastAsia" w:hAnsi="Cambria Math" w:cs="Times New Roman"/>
+                <w:b/>
+                <w:i/>
+                <w:sz w:val="28"/>
+                <w:szCs w:val="28"/>
+              </w:rPr>
+            </m:ctrlPr>
+          </m:e>
+        </m:d>
+      </m:oMath>
+      <w:r>
+        <w:rPr>
+          <w:rFonts w:ascii="Times New Roman" w:eastAsiaTheme="minorEastAsia" w:hAnsi="Times New Roman" w:cs="Times New Roman"/>
+          <w:b/>
+          <w:sz w:val="28"/>
+          <w:szCs w:val="28"/>
+        </w:rPr>
+        <w:t xml:space="preserve"> </w:t>
+      </w:r>
+      <w:r>
+        <w:rPr>
+          <w:rFonts w:ascii="Times New Roman" w:eastAsiaTheme="minorEastAsia" w:hAnsi="Times New Roman" w:cs="Times New Roman"/>
+          <w:sz w:val="28"/>
+          <w:szCs w:val="28"/>
+        </w:rPr>
+        <w:t xml:space="preserve">и плотность основного состояния </w:t>
+      </w:r>
+      <m:oMath>
+        <m:sSub>
+          <m:sSubPr>
+            <m:ctrlPr>
+              <w:rPr>
+                <w:rFonts w:ascii="Cambria Math" w:eastAsiaTheme="minorEastAsia" w:hAnsi="Cambria Math" w:cs="Times New Roman"/>
+                <w:i/>
+                <w:sz w:val="28"/>
+                <w:szCs w:val="28"/>
+              </w:rPr>
+            </m:ctrlPr>
+          </m:sSubPr>
+          <m:e>
+            <m:r>
+              <w:rPr>
+                <w:rFonts w:ascii="Cambria Math" w:eastAsiaTheme="minorEastAsia" w:hAnsi="Cambria Math" w:cs="Times New Roman"/>
+                <w:sz w:val="28"/>
+                <w:szCs w:val="28"/>
+              </w:rPr>
+              <m:t>n</m:t>
+            </m:r>
+          </m:e>
+          <m:sub>
+            <m:r>
+              <w:rPr>
+                <w:rFonts w:ascii="Cambria Math" w:eastAsiaTheme="minorEastAsia" w:hAnsi="Cambria Math" w:cs="Times New Roman"/>
+                <w:sz w:val="28"/>
+                <w:szCs w:val="28"/>
+              </w:rPr>
+              <m:t>0</m:t>
+            </m:r>
+          </m:sub>
+        </m:sSub>
+        <m:r>
+          <w:rPr>
+            <w:rFonts w:ascii="Cambria Math" w:eastAsiaTheme="minorEastAsia" w:hAnsi="Cambria Math" w:cs="Times New Roman"/>
+            <w:sz w:val="28"/>
+            <w:szCs w:val="28"/>
+          </w:rPr>
+          <m:t>(</m:t>
+        </m:r>
+        <m:r>
+          <m:rPr>
+            <m:sty m:val="bi"/>
+          </m:rPr>
+          <w:rPr>
+            <w:rFonts w:ascii="Cambria Math" w:eastAsiaTheme="minorEastAsia" w:hAnsi="Cambria Math" w:cs="Times New Roman"/>
+            <w:sz w:val="28"/>
+            <w:szCs w:val="28"/>
+          </w:rPr>
+          <m:t>r)</m:t>
+        </m:r>
+      </m:oMath>
+      <w:r>
+        <w:rPr>
+          <w:rFonts w:ascii="Times New Roman" w:eastAsiaTheme="minorEastAsia" w:hAnsi="Times New Roman" w:cs="Times New Roman"/>
+          <w:sz w:val="28"/>
+          <w:szCs w:val="28"/>
+        </w:rPr>
+        <w:t xml:space="preserve">. </w:t>
+      </w:r>
+      <w:r>
+        <w:rPr>
+          <w:rFonts w:ascii="Times New Roman" w:eastAsiaTheme="minorEastAsia" w:hAnsi="Times New Roman" w:cs="Times New Roman"/>
+          <w:sz w:val="28"/>
+          <w:szCs w:val="28"/>
+        </w:rPr>
+        <w:lastRenderedPageBreak/>
+        <w:t xml:space="preserve">Стрелочка со звездочкой обозначает теорему 1, которая таким образом замыкает круг. </w:t>
+      </w:r>
+    </w:p>
+    <w:p>
+      <w:pPr>
+        <w:spacing w:line="360" w:lineRule="auto"/>
+        <w:ind w:firstLine="709"/>
+        <w:jc w:val="both"/>
+        <w:rPr>
+          <w:rFonts w:ascii="Times New Roman" w:eastAsiaTheme="minorEastAsia" w:hAnsi="Times New Roman" w:cs="Times New Roman"/>
+          <w:sz w:val="28"/>
+          <w:szCs w:val="28"/>
+          <w:lang w:val="en-US"/>
+        </w:rPr>
+      </w:pPr>
+      <w:r>
+        <w:rPr>
+          <w:rFonts w:ascii="Times New Roman" w:eastAsiaTheme="minorEastAsia" w:hAnsi="Times New Roman" w:cs="Times New Roman"/>
+          <w:sz w:val="28"/>
+          <w:szCs w:val="28"/>
+        </w:rPr>
+        <w:t>Теорема 2. Универсальный функционал энергии</w:t>
+      </w:r>
+      <w:proofErr w:type="gramStart"/>
+      <w:r>
+        <w:rPr>
+          <w:rFonts w:ascii="Times New Roman" w:eastAsiaTheme="minorEastAsia" w:hAnsi="Times New Roman" w:cs="Times New Roman"/>
+          <w:sz w:val="28"/>
+          <w:szCs w:val="28"/>
+        </w:rPr>
+        <w:t xml:space="preserve"> </w:t>
+      </w:r>
+      <m:oMath>
+        <m:r>
+          <w:rPr>
+            <w:rFonts w:ascii="Cambria Math" w:eastAsiaTheme="minorEastAsia" w:hAnsi="Cambria Math" w:cs="Times New Roman"/>
+            <w:sz w:val="28"/>
+            <w:szCs w:val="28"/>
+          </w:rPr>
+          <m:t>E[n]</m:t>
+        </m:r>
+      </m:oMath>
+      <w:r>
+        <w:rPr>
+          <w:rFonts w:ascii="Times New Roman" w:eastAsiaTheme="minorEastAsia" w:hAnsi="Times New Roman" w:cs="Times New Roman"/>
+          <w:sz w:val="28"/>
+          <w:szCs w:val="28"/>
+        </w:rPr>
+        <w:t xml:space="preserve"> </w:t>
+      </w:r>
+      <w:proofErr w:type="gramEnd"/>
+      <w:r>
+        <w:rPr>
+          <w:rFonts w:ascii="Times New Roman" w:eastAsiaTheme="minorEastAsia" w:hAnsi="Times New Roman" w:cs="Times New Roman"/>
+          <w:sz w:val="28"/>
+          <w:szCs w:val="28"/>
+        </w:rPr>
+        <w:t xml:space="preserve">от функции плотности может быть получен для любого потенциала  </w:t>
+      </w:r>
+      <m:oMath>
+        <m:sSub>
+          <m:sSubPr>
+            <m:ctrlPr>
+              <w:rPr>
+                <w:rFonts w:ascii="Cambria Math" w:eastAsiaTheme="minorEastAsia" w:hAnsi="Cambria Math" w:cs="Times New Roman"/>
+                <w:i/>
+                <w:sz w:val="28"/>
+                <w:szCs w:val="28"/>
+              </w:rPr>
+            </m:ctrlPr>
+          </m:sSubPr>
+          <m:e>
+            <m:acc>
+              <m:accPr>
+                <m:ctrlPr>
+                  <w:rPr>
+                    <w:rFonts w:ascii="Cambria Math" w:eastAsiaTheme="minorEastAsia" w:hAnsi="Cambria Math" w:cs="Times New Roman"/>
+                    <w:i/>
+                    <w:sz w:val="28"/>
+                    <w:szCs w:val="28"/>
+                  </w:rPr>
+                </m:ctrlPr>
+              </m:accPr>
+              <m:e>
+                <m:r>
+                  <w:rPr>
+                    <w:rFonts w:ascii="Cambria Math" w:eastAsiaTheme="minorEastAsia" w:hAnsi="Cambria Math" w:cs="Times New Roman"/>
+                    <w:sz w:val="28"/>
+                    <w:szCs w:val="28"/>
+                  </w:rPr>
+                  <m:t>V</m:t>
+                </m:r>
+              </m:e>
+            </m:acc>
+          </m:e>
+          <m:sub>
+            <m:r>
+              <w:rPr>
+                <w:rFonts w:ascii="Cambria Math" w:eastAsiaTheme="minorEastAsia" w:hAnsi="Cambria Math" w:cs="Times New Roman"/>
+                <w:sz w:val="28"/>
+                <w:szCs w:val="28"/>
+              </w:rPr>
+              <m:t>ext</m:t>
+            </m:r>
+          </m:sub>
+        </m:sSub>
+      </m:oMath>
+      <w:r>
+        <w:rPr>
+          <w:rFonts w:ascii="Times New Roman" w:eastAsiaTheme="minorEastAsia" w:hAnsi="Times New Roman" w:cs="Times New Roman"/>
+          <w:sz w:val="28"/>
+          <w:szCs w:val="28"/>
+        </w:rPr>
+        <w:t xml:space="preserve">. </w:t>
+      </w:r>
+      <w:r>
+        <w:rPr>
+          <w:rFonts w:ascii="Times New Roman" w:eastAsiaTheme="minorEastAsia" w:hAnsi="Times New Roman" w:cs="Times New Roman"/>
+          <w:sz w:val="28"/>
+          <w:szCs w:val="28"/>
+        </w:rPr>
+        <w:t xml:space="preserve">Для определенного потенциала </w:t>
+      </w:r>
+      <m:oMath>
+        <m:sSub>
+          <m:sSubPr>
+            <m:ctrlPr>
+              <w:rPr>
+                <w:rFonts w:ascii="Cambria Math" w:eastAsiaTheme="minorEastAsia" w:hAnsi="Cambria Math" w:cs="Times New Roman"/>
+                <w:i/>
+                <w:sz w:val="28"/>
+                <w:szCs w:val="28"/>
+              </w:rPr>
+            </m:ctrlPr>
+          </m:sSubPr>
+          <m:e>
+            <m:acc>
+              <m:accPr>
+                <m:ctrlPr>
+                  <w:rPr>
+                    <w:rFonts w:ascii="Cambria Math" w:eastAsiaTheme="minorEastAsia" w:hAnsi="Cambria Math" w:cs="Times New Roman"/>
+                    <w:i/>
+                    <w:sz w:val="28"/>
+                    <w:szCs w:val="28"/>
+                  </w:rPr>
+                </m:ctrlPr>
+              </m:accPr>
+              <m:e>
+                <m:r>
+                  <w:rPr>
+                    <w:rFonts w:ascii="Cambria Math" w:eastAsiaTheme="minorEastAsia" w:hAnsi="Cambria Math" w:cs="Times New Roman"/>
+                    <w:sz w:val="28"/>
+                    <w:szCs w:val="28"/>
+                  </w:rPr>
+                  <m:t>V</m:t>
+                </m:r>
+              </m:e>
+            </m:acc>
+          </m:e>
+          <m:sub>
+            <m:r>
+              <w:rPr>
+                <w:rFonts w:ascii="Cambria Math" w:eastAsiaTheme="minorEastAsia" w:hAnsi="Cambria Math" w:cs="Times New Roman"/>
+                <w:sz w:val="28"/>
+                <w:szCs w:val="28"/>
+              </w:rPr>
+              <m:t>ext</m:t>
+            </m:r>
+          </m:sub>
+        </m:sSub>
+      </m:oMath>
+      <w:r>
+        <w:rPr>
+          <w:rFonts w:ascii="Times New Roman" w:eastAsiaTheme="minorEastAsia" w:hAnsi="Times New Roman" w:cs="Times New Roman"/>
+          <w:sz w:val="28"/>
+          <w:szCs w:val="28"/>
+        </w:rPr>
+        <w:t xml:space="preserve"> минимум функционала энергии достигается, тогда когда функция плотности</w:t>
+      </w:r>
+      <w:r>
+        <w:rPr>
+          <w:rFonts w:ascii="Times New Roman" w:eastAsiaTheme="minorEastAsia" w:hAnsi="Times New Roman" w:cs="Times New Roman"/>
+          <w:sz w:val="28"/>
+          <w:szCs w:val="28"/>
+        </w:rPr>
+        <w:t xml:space="preserve"> </w:t>
+      </w:r>
+      <m:oMath>
+        <m:r>
+          <w:rPr>
+            <w:rFonts w:ascii="Cambria Math" w:eastAsiaTheme="minorEastAsia" w:hAnsi="Cambria Math" w:cs="Times New Roman"/>
+            <w:sz w:val="28"/>
+            <w:szCs w:val="28"/>
+          </w:rPr>
+          <m:t>n</m:t>
+        </m:r>
+      </m:oMath>
+      <w:r>
+        <w:rPr>
+          <w:rFonts w:ascii="Times New Roman" w:eastAsiaTheme="minorEastAsia" w:hAnsi="Times New Roman" w:cs="Times New Roman"/>
+          <w:sz w:val="28"/>
+          <w:szCs w:val="28"/>
+        </w:rPr>
+        <w:t xml:space="preserve"> является функцией плотности основного состояния</w:t>
+      </w:r>
+      <w:r>
+        <w:rPr>
+          <w:rFonts w:ascii="Times New Roman" w:eastAsiaTheme="minorEastAsia" w:hAnsi="Times New Roman" w:cs="Times New Roman"/>
+          <w:sz w:val="28"/>
+          <w:szCs w:val="28"/>
+        </w:rPr>
+        <w:t xml:space="preserve"> </w:t>
+      </w:r>
+      <m:oMath>
+        <m:sSub>
+          <m:sSubPr>
+            <m:ctrlPr>
+              <w:rPr>
+                <w:rFonts w:ascii="Cambria Math" w:eastAsiaTheme="minorEastAsia" w:hAnsi="Cambria Math" w:cs="Times New Roman"/>
+                <w:i/>
+                <w:sz w:val="28"/>
+                <w:szCs w:val="28"/>
+              </w:rPr>
+            </m:ctrlPr>
+          </m:sSubPr>
+          <m:e>
+            <m:r>
+              <w:rPr>
+                <w:rFonts w:ascii="Cambria Math" w:eastAsiaTheme="minorEastAsia" w:hAnsi="Cambria Math" w:cs="Times New Roman"/>
+                <w:sz w:val="28"/>
+                <w:szCs w:val="28"/>
+              </w:rPr>
+              <m:t>n</m:t>
+            </m:r>
+          </m:e>
+          <m:sub>
+            <m:r>
+              <w:rPr>
+                <w:rFonts w:ascii="Cambria Math" w:eastAsiaTheme="minorEastAsia" w:hAnsi="Cambria Math" w:cs="Times New Roman"/>
+                <w:sz w:val="28"/>
+                <w:szCs w:val="28"/>
+              </w:rPr>
+              <m:t>0</m:t>
+            </m:r>
+          </m:sub>
+        </m:sSub>
+      </m:oMath>
+      <w:r>
+        <w:rPr>
+          <w:rFonts w:ascii="Times New Roman" w:eastAsiaTheme="minorEastAsia" w:hAnsi="Times New Roman" w:cs="Times New Roman"/>
+          <w:sz w:val="28"/>
+          <w:szCs w:val="28"/>
+        </w:rPr>
+        <w:t>.</w:t>
+      </w:r>
+    </w:p>
+    <w:p>
+      <w:pPr>
+        <w:spacing w:line="360" w:lineRule="auto"/>
+        <w:ind w:firstLine="709"/>
+        <w:jc w:val="both"/>
+        <w:rPr>
+          <w:rFonts w:ascii="Times New Roman" w:eastAsiaTheme="minorEastAsia" w:hAnsi="Times New Roman" w:cs="Times New Roman"/>
+          <w:sz w:val="28"/>
+          <w:szCs w:val="28"/>
+        </w:rPr>
+      </w:pPr>
+      <w:r>
+        <w:rPr>
+          <w:rFonts w:ascii="Times New Roman" w:eastAsiaTheme="minorEastAsia" w:hAnsi="Times New Roman" w:cs="Times New Roman"/>
+          <w:sz w:val="28"/>
+          <w:szCs w:val="28"/>
+        </w:rPr>
+        <w:t>Следствие</w:t>
+      </w:r>
+      <w:r>
+        <w:rPr>
+          <w:rFonts w:ascii="Times New Roman" w:eastAsiaTheme="minorEastAsia" w:hAnsi="Times New Roman" w:cs="Times New Roman"/>
+          <w:sz w:val="28"/>
+          <w:szCs w:val="28"/>
+        </w:rPr>
+        <w:t xml:space="preserve"> </w:t>
+      </w:r>
+      <w:r>
+        <w:rPr>
+          <w:rFonts w:ascii="Times New Roman" w:eastAsiaTheme="minorEastAsia" w:hAnsi="Times New Roman" w:cs="Times New Roman"/>
+          <w:sz w:val="28"/>
+          <w:szCs w:val="28"/>
+        </w:rPr>
+        <w:t>теоремы</w:t>
+      </w:r>
+      <w:r>
+        <w:rPr>
+          <w:rFonts w:ascii="Times New Roman" w:eastAsiaTheme="minorEastAsia" w:hAnsi="Times New Roman" w:cs="Times New Roman"/>
+          <w:sz w:val="28"/>
+          <w:szCs w:val="28"/>
+        </w:rPr>
+        <w:t xml:space="preserve"> 2.</w:t>
+      </w:r>
+      <w:r>
+        <w:rPr>
+          <w:rFonts w:ascii="Times New Roman" w:eastAsiaTheme="minorEastAsia" w:hAnsi="Times New Roman" w:cs="Times New Roman"/>
+          <w:sz w:val="28"/>
+          <w:szCs w:val="28"/>
+        </w:rPr>
+        <w:t xml:space="preserve"> Функционала</w:t>
+      </w:r>
+      <w:proofErr w:type="gramStart"/>
+      <w:r>
+        <w:rPr>
+          <w:rFonts w:ascii="Times New Roman" w:eastAsiaTheme="minorEastAsia" w:hAnsi="Times New Roman" w:cs="Times New Roman"/>
+          <w:sz w:val="28"/>
+          <w:szCs w:val="28"/>
+        </w:rPr>
+        <w:t xml:space="preserve"> </w:t>
+      </w:r>
+      <m:oMath>
+        <m:r>
+          <w:rPr>
+            <w:rFonts w:ascii="Cambria Math" w:eastAsiaTheme="minorEastAsia" w:hAnsi="Cambria Math" w:cs="Times New Roman"/>
+            <w:sz w:val="28"/>
+            <w:szCs w:val="28"/>
+          </w:rPr>
+          <m:t>E[n]</m:t>
+        </m:r>
+      </m:oMath>
+      <w:r>
+        <w:rPr>
+          <w:rFonts w:ascii="Times New Roman" w:eastAsiaTheme="minorEastAsia" w:hAnsi="Times New Roman" w:cs="Times New Roman"/>
+          <w:sz w:val="28"/>
+          <w:szCs w:val="28"/>
+        </w:rPr>
+        <w:t xml:space="preserve"> </w:t>
+      </w:r>
+      <w:proofErr w:type="gramEnd"/>
+      <w:r>
+        <w:rPr>
+          <w:rFonts w:ascii="Times New Roman" w:eastAsiaTheme="minorEastAsia" w:hAnsi="Times New Roman" w:cs="Times New Roman"/>
+          <w:sz w:val="28"/>
+          <w:szCs w:val="28"/>
+        </w:rPr>
+        <w:t xml:space="preserve">достаточно, чтобы получить энергию и плотность в основном состоянии. Но в общем случае, возбужденные состояния системы определяются через другой функционал. В работе </w:t>
+      </w:r>
+      <w:proofErr w:type="spellStart"/>
+      <w:r>
+        <w:rPr>
+          <w:rFonts w:ascii="Times New Roman" w:eastAsiaTheme="minorEastAsia" w:hAnsi="Times New Roman" w:cs="Times New Roman"/>
+          <w:sz w:val="28"/>
+          <w:szCs w:val="28"/>
+        </w:rPr>
+        <w:t>Мермина</w:t>
+      </w:r>
+      <w:proofErr w:type="spellEnd"/>
+      <w:r>
+        <w:rPr>
+          <w:rFonts w:ascii="Times New Roman" w:eastAsiaTheme="minorEastAsia" w:hAnsi="Times New Roman" w:cs="Times New Roman"/>
+          <w:sz w:val="28"/>
+          <w:szCs w:val="28"/>
+        </w:rPr>
+        <w:t xml:space="preserve"> [10]</w:t>
+      </w:r>
+      <w:r>
+        <w:rPr>
+          <w:rFonts w:ascii="Times New Roman" w:eastAsiaTheme="minorEastAsia" w:hAnsi="Times New Roman" w:cs="Times New Roman"/>
+          <w:sz w:val="28"/>
+          <w:szCs w:val="28"/>
+        </w:rPr>
+        <w:t xml:space="preserve"> </w:t>
+      </w:r>
+      <w:r>
+        <w:rPr>
+          <w:rFonts w:ascii="Times New Roman" w:eastAsiaTheme="minorEastAsia" w:hAnsi="Times New Roman" w:cs="Times New Roman"/>
+          <w:sz w:val="28"/>
+          <w:szCs w:val="28"/>
+        </w:rPr>
+        <w:t xml:space="preserve">показано, что термодинамические свойства системы в равновесном состоянии могут быть получены из функционала свободной энергии от функции плотности. </w:t>
+      </w:r>
     </w:p>
     <w:p>
       <w:pPr>
@@ -15201,155 +16677,84 @@
         <w:ind w:firstLine="709"/>
         <w:jc w:val="center"/>
         <w:rPr>
-          <w:rFonts w:ascii="Times New Roman" w:hAnsi="Times New Roman" w:cs="Times New Roman"/>
+          <w:rFonts w:ascii="Times New Roman" w:eastAsiaTheme="minorEastAsia" w:hAnsi="Times New Roman" w:cs="Times New Roman"/>
           <w:b/>
           <w:sz w:val="28"/>
           <w:szCs w:val="28"/>
         </w:rPr>
       </w:pPr>
+      <w:r>
+        <w:rPr>
+          <w:rFonts w:ascii="Times New Roman" w:eastAsiaTheme="minorEastAsia" w:hAnsi="Times New Roman" w:cs="Times New Roman"/>
+          <w:b/>
+          <w:sz w:val="28"/>
+          <w:szCs w:val="28"/>
+        </w:rPr>
+        <w:t>3.4. Уравнения Кона</w:t>
+      </w:r>
+      <w:r>
+        <w:rPr>
+          <w:rFonts w:ascii="Times New Roman" w:hAnsi="Times New Roman" w:cs="Times New Roman"/>
+          <w:sz w:val="28"/>
+          <w:szCs w:val="28"/>
+        </w:rPr>
+        <w:t>—</w:t>
+      </w:r>
+      <w:proofErr w:type="spellStart"/>
+      <w:r>
+        <w:rPr>
+          <w:rFonts w:ascii="Times New Roman" w:eastAsiaTheme="minorEastAsia" w:hAnsi="Times New Roman" w:cs="Times New Roman"/>
+          <w:b/>
+          <w:sz w:val="28"/>
+          <w:szCs w:val="28"/>
+        </w:rPr>
+        <w:t>Шэма</w:t>
+      </w:r>
+      <w:proofErr w:type="spellEnd"/>
     </w:p>
     <w:p>
       <w:pPr>
         <w:spacing w:line="360" w:lineRule="auto"/>
         <w:ind w:firstLine="709"/>
-        <w:jc w:val="center"/>
-        <w:rPr>
-          <w:rFonts w:ascii="Times New Roman" w:hAnsi="Times New Roman" w:cs="Times New Roman"/>
-          <w:b/>
+        <w:jc w:val="both"/>
+        <w:rPr>
+          <w:rFonts w:ascii="Times New Roman" w:eastAsiaTheme="minorEastAsia" w:hAnsi="Times New Roman" w:cs="Times New Roman"/>
           <w:sz w:val="28"/>
           <w:szCs w:val="28"/>
         </w:rPr>
       </w:pPr>
+      <w:r>
+        <w:rPr>
+          <w:rFonts w:ascii="Times New Roman" w:eastAsiaTheme="minorEastAsia" w:hAnsi="Times New Roman" w:cs="Times New Roman"/>
+          <w:sz w:val="28"/>
+          <w:szCs w:val="28"/>
+        </w:rPr>
+        <w:t>В ниже изложенной теории используются два следующих допущения:</w:t>
+      </w:r>
     </w:p>
     <w:p>
       <w:pPr>
+        <w:pStyle w:val="a3"/>
+        <w:numPr>
+          <w:ilvl w:val="0"/>
+          <w:numId w:val="6"/>
+        </w:numPr>
         <w:spacing w:line="360" w:lineRule="auto"/>
-        <w:ind w:firstLine="709"/>
-        <w:jc w:val="center"/>
-        <w:rPr>
-          <w:rFonts w:ascii="Times New Roman" w:hAnsi="Times New Roman" w:cs="Times New Roman"/>
-          <w:b/>
+        <w:jc w:val="both"/>
+        <w:rPr>
+          <w:rFonts w:ascii="Times New Roman" w:eastAsiaTheme="minorEastAsia" w:hAnsi="Times New Roman" w:cs="Times New Roman"/>
           <w:sz w:val="28"/>
           <w:szCs w:val="28"/>
         </w:rPr>
       </w:pPr>
-    </w:p>
-    <w:p>
-      <w:pPr>
-        <w:spacing w:line="360" w:lineRule="auto"/>
-        <w:ind w:firstLine="709"/>
-        <w:jc w:val="center"/>
-        <w:rPr>
-          <w:rFonts w:ascii="Times New Roman" w:hAnsi="Times New Roman" w:cs="Times New Roman"/>
-          <w:b/>
-          <w:sz w:val="28"/>
-          <w:szCs w:val="28"/>
-        </w:rPr>
-      </w:pPr>
-    </w:p>
-    <w:p>
-      <w:pPr>
-        <w:spacing w:line="360" w:lineRule="auto"/>
-        <w:ind w:firstLine="709"/>
-        <w:jc w:val="center"/>
-        <w:rPr>
-          <w:rFonts w:ascii="Times New Roman" w:hAnsi="Times New Roman" w:cs="Times New Roman"/>
-          <w:b/>
-          <w:sz w:val="28"/>
-          <w:szCs w:val="28"/>
-        </w:rPr>
-      </w:pPr>
-    </w:p>
-    <w:p>
-      <w:pPr>
-        <w:spacing w:line="360" w:lineRule="auto"/>
-        <w:ind w:firstLine="709"/>
-        <w:jc w:val="center"/>
-        <w:rPr>
-          <w:rFonts w:ascii="Times New Roman" w:hAnsi="Times New Roman" w:cs="Times New Roman"/>
-          <w:b/>
-          <w:sz w:val="28"/>
-          <w:szCs w:val="28"/>
-        </w:rPr>
-      </w:pPr>
-    </w:p>
-    <w:p>
-      <w:pPr>
-        <w:spacing w:line="360" w:lineRule="auto"/>
-        <w:ind w:firstLine="709"/>
-        <w:jc w:val="center"/>
-        <w:rPr>
-          <w:rFonts w:ascii="Times New Roman" w:hAnsi="Times New Roman" w:cs="Times New Roman"/>
-          <w:b/>
-          <w:sz w:val="28"/>
-          <w:szCs w:val="28"/>
-        </w:rPr>
-      </w:pPr>
-    </w:p>
-    <w:p>
-      <w:pPr>
-        <w:spacing w:line="360" w:lineRule="auto"/>
-        <w:ind w:firstLine="709"/>
-        <w:jc w:val="center"/>
-        <w:rPr>
-          <w:rFonts w:ascii="Times New Roman" w:hAnsi="Times New Roman" w:cs="Times New Roman"/>
-          <w:b/>
-          <w:sz w:val="28"/>
-          <w:szCs w:val="28"/>
-        </w:rPr>
-      </w:pPr>
-    </w:p>
-    <w:p>
-      <w:pPr>
-        <w:spacing w:line="360" w:lineRule="auto"/>
-        <w:ind w:firstLine="709"/>
-        <w:jc w:val="center"/>
-        <w:rPr>
-          <w:rFonts w:ascii="Times New Roman" w:hAnsi="Times New Roman" w:cs="Times New Roman"/>
-          <w:b/>
-          <w:sz w:val="28"/>
-          <w:szCs w:val="28"/>
-        </w:rPr>
-      </w:pPr>
-    </w:p>
-    <w:p>
-      <w:pPr>
-        <w:spacing w:line="360" w:lineRule="auto"/>
-        <w:ind w:firstLine="709"/>
-        <w:jc w:val="center"/>
-        <w:rPr>
-          <w:rFonts w:ascii="Times New Roman" w:hAnsi="Times New Roman" w:cs="Times New Roman"/>
-          <w:b/>
-          <w:sz w:val="28"/>
-          <w:szCs w:val="28"/>
-        </w:rPr>
-      </w:pPr>
-    </w:p>
-    <w:p>
-      <w:pPr>
-        <w:spacing w:line="360" w:lineRule="auto"/>
-        <w:ind w:firstLine="709"/>
-        <w:jc w:val="center"/>
-        <w:rPr>
-          <w:rFonts w:ascii="Times New Roman" w:hAnsi="Times New Roman" w:cs="Times New Roman"/>
-          <w:b/>
-          <w:sz w:val="28"/>
-          <w:szCs w:val="28"/>
-        </w:rPr>
-      </w:pPr>
-    </w:p>
-    <w:p>
-      <w:pPr>
-        <w:spacing w:line="360" w:lineRule="auto"/>
-        <w:ind w:firstLine="709"/>
-        <w:jc w:val="center"/>
-        <w:rPr>
-          <w:rFonts w:ascii="Times New Roman" w:hAnsi="Times New Roman" w:cs="Times New Roman"/>
-          <w:b/>
-          <w:sz w:val="28"/>
-          <w:szCs w:val="28"/>
-        </w:rPr>
-      </w:pPr>
+      <w:r>
+        <w:rPr>
+          <w:rFonts w:ascii="Times New Roman" w:eastAsiaTheme="minorEastAsia" w:hAnsi="Times New Roman" w:cs="Times New Roman"/>
+          <w:sz w:val="28"/>
+          <w:szCs w:val="28"/>
+        </w:rPr>
+        <w:t>Предполагается, что плот</w:t>
+      </w:r>
       <w:bookmarkStart w:id="0" w:name="_GoBack"/>
       <w:bookmarkEnd w:id="0"/>
     </w:p>
@@ -15359,8 +16764,7 @@
         <w:ind w:firstLine="709"/>
         <w:jc w:val="center"/>
         <w:rPr>
-          <w:rFonts w:ascii="Times New Roman" w:hAnsi="Times New Roman" w:cs="Times New Roman"/>
-          <w:b/>
+          <w:rFonts w:ascii="Times New Roman" w:eastAsiaTheme="minorEastAsia" w:hAnsi="Times New Roman" w:cs="Times New Roman"/>
           <w:sz w:val="28"/>
           <w:szCs w:val="28"/>
         </w:rPr>
@@ -15372,8 +16776,20 @@
         <w:ind w:firstLine="709"/>
         <w:jc w:val="center"/>
         <w:rPr>
-          <w:rFonts w:ascii="Times New Roman" w:hAnsi="Times New Roman" w:cs="Times New Roman"/>
+          <w:rFonts w:ascii="Times New Roman" w:eastAsiaTheme="minorEastAsia" w:hAnsi="Times New Roman" w:cs="Times New Roman"/>
           <w:b/>
+          <w:sz w:val="28"/>
+          <w:szCs w:val="28"/>
+        </w:rPr>
+      </w:pPr>
+    </w:p>
+    <w:p>
+      <w:pPr>
+        <w:spacing w:line="360" w:lineRule="auto"/>
+        <w:ind w:firstLine="709"/>
+        <w:jc w:val="both"/>
+        <w:rPr>
+          <w:rFonts w:ascii="Times New Roman" w:hAnsi="Times New Roman" w:cs="Times New Roman"/>
           <w:sz w:val="28"/>
           <w:szCs w:val="28"/>
         </w:rPr>
@@ -15404,14 +16820,196 @@
           <w:szCs w:val="28"/>
         </w:rPr>
       </w:pPr>
-      <w:r>
+    </w:p>
+    <w:p>
+      <w:pPr>
+        <w:spacing w:line="360" w:lineRule="auto"/>
+        <w:ind w:firstLine="709"/>
+        <w:jc w:val="center"/>
         <w:rPr>
           <w:rFonts w:ascii="Times New Roman" w:hAnsi="Times New Roman" w:cs="Times New Roman"/>
           <w:b/>
           <w:sz w:val="28"/>
           <w:szCs w:val="28"/>
         </w:rPr>
-        <w:lastRenderedPageBreak/>
+      </w:pPr>
+    </w:p>
+    <w:p>
+      <w:pPr>
+        <w:spacing w:line="360" w:lineRule="auto"/>
+        <w:ind w:firstLine="709"/>
+        <w:jc w:val="center"/>
+        <w:rPr>
+          <w:rFonts w:ascii="Times New Roman" w:hAnsi="Times New Roman" w:cs="Times New Roman"/>
+          <w:b/>
+          <w:sz w:val="28"/>
+          <w:szCs w:val="28"/>
+        </w:rPr>
+      </w:pPr>
+    </w:p>
+    <w:p>
+      <w:pPr>
+        <w:spacing w:line="360" w:lineRule="auto"/>
+        <w:ind w:firstLine="709"/>
+        <w:jc w:val="center"/>
+        <w:rPr>
+          <w:rFonts w:ascii="Times New Roman" w:hAnsi="Times New Roman" w:cs="Times New Roman"/>
+          <w:b/>
+          <w:sz w:val="28"/>
+          <w:szCs w:val="28"/>
+        </w:rPr>
+      </w:pPr>
+    </w:p>
+    <w:p>
+      <w:pPr>
+        <w:spacing w:line="360" w:lineRule="auto"/>
+        <w:ind w:firstLine="709"/>
+        <w:jc w:val="center"/>
+        <w:rPr>
+          <w:rFonts w:ascii="Times New Roman" w:hAnsi="Times New Roman" w:cs="Times New Roman"/>
+          <w:b/>
+          <w:sz w:val="28"/>
+          <w:szCs w:val="28"/>
+        </w:rPr>
+      </w:pPr>
+    </w:p>
+    <w:p>
+      <w:pPr>
+        <w:spacing w:line="360" w:lineRule="auto"/>
+        <w:ind w:firstLine="709"/>
+        <w:jc w:val="center"/>
+        <w:rPr>
+          <w:rFonts w:ascii="Times New Roman" w:hAnsi="Times New Roman" w:cs="Times New Roman"/>
+          <w:b/>
+          <w:sz w:val="28"/>
+          <w:szCs w:val="28"/>
+        </w:rPr>
+      </w:pPr>
+    </w:p>
+    <w:p>
+      <w:pPr>
+        <w:spacing w:line="360" w:lineRule="auto"/>
+        <w:ind w:firstLine="709"/>
+        <w:jc w:val="center"/>
+        <w:rPr>
+          <w:rFonts w:ascii="Times New Roman" w:hAnsi="Times New Roman" w:cs="Times New Roman"/>
+          <w:b/>
+          <w:sz w:val="28"/>
+          <w:szCs w:val="28"/>
+        </w:rPr>
+      </w:pPr>
+    </w:p>
+    <w:p>
+      <w:pPr>
+        <w:spacing w:line="360" w:lineRule="auto"/>
+        <w:ind w:firstLine="709"/>
+        <w:jc w:val="center"/>
+        <w:rPr>
+          <w:rFonts w:ascii="Times New Roman" w:hAnsi="Times New Roman" w:cs="Times New Roman"/>
+          <w:b/>
+          <w:sz w:val="28"/>
+          <w:szCs w:val="28"/>
+        </w:rPr>
+      </w:pPr>
+    </w:p>
+    <w:p>
+      <w:pPr>
+        <w:spacing w:line="360" w:lineRule="auto"/>
+        <w:ind w:firstLine="709"/>
+        <w:jc w:val="center"/>
+        <w:rPr>
+          <w:rFonts w:ascii="Times New Roman" w:hAnsi="Times New Roman" w:cs="Times New Roman"/>
+          <w:b/>
+          <w:sz w:val="28"/>
+          <w:szCs w:val="28"/>
+        </w:rPr>
+      </w:pPr>
+    </w:p>
+    <w:p>
+      <w:pPr>
+        <w:spacing w:line="360" w:lineRule="auto"/>
+        <w:ind w:firstLine="709"/>
+        <w:jc w:val="center"/>
+        <w:rPr>
+          <w:rFonts w:ascii="Times New Roman" w:hAnsi="Times New Roman" w:cs="Times New Roman"/>
+          <w:b/>
+          <w:sz w:val="28"/>
+          <w:szCs w:val="28"/>
+        </w:rPr>
+      </w:pPr>
+    </w:p>
+    <w:p>
+      <w:pPr>
+        <w:spacing w:line="360" w:lineRule="auto"/>
+        <w:ind w:firstLine="709"/>
+        <w:jc w:val="center"/>
+        <w:rPr>
+          <w:rFonts w:ascii="Times New Roman" w:hAnsi="Times New Roman" w:cs="Times New Roman"/>
+          <w:b/>
+          <w:sz w:val="28"/>
+          <w:szCs w:val="28"/>
+        </w:rPr>
+      </w:pPr>
+    </w:p>
+    <w:p>
+      <w:pPr>
+        <w:spacing w:line="360" w:lineRule="auto"/>
+        <w:ind w:firstLine="709"/>
+        <w:jc w:val="center"/>
+        <w:rPr>
+          <w:rFonts w:ascii="Times New Roman" w:hAnsi="Times New Roman" w:cs="Times New Roman"/>
+          <w:b/>
+          <w:sz w:val="28"/>
+          <w:szCs w:val="28"/>
+        </w:rPr>
+      </w:pPr>
+    </w:p>
+    <w:p>
+      <w:pPr>
+        <w:spacing w:line="360" w:lineRule="auto"/>
+        <w:ind w:firstLine="709"/>
+        <w:jc w:val="center"/>
+        <w:rPr>
+          <w:rFonts w:ascii="Times New Roman" w:hAnsi="Times New Roman" w:cs="Times New Roman"/>
+          <w:b/>
+          <w:sz w:val="28"/>
+          <w:szCs w:val="28"/>
+        </w:rPr>
+      </w:pPr>
+    </w:p>
+    <w:p>
+      <w:pPr>
+        <w:spacing w:line="360" w:lineRule="auto"/>
+        <w:ind w:firstLine="709"/>
+        <w:jc w:val="center"/>
+        <w:rPr>
+          <w:rFonts w:ascii="Times New Roman" w:hAnsi="Times New Roman" w:cs="Times New Roman"/>
+          <w:b/>
+          <w:sz w:val="28"/>
+          <w:szCs w:val="28"/>
+        </w:rPr>
+      </w:pPr>
+    </w:p>
+    <w:p>
+      <w:pPr>
+        <w:spacing w:line="360" w:lineRule="auto"/>
+        <w:ind w:firstLine="709"/>
+        <w:jc w:val="center"/>
+        <w:rPr>
+          <w:rFonts w:ascii="Times New Roman" w:hAnsi="Times New Roman" w:cs="Times New Roman"/>
+          <w:b/>
+          <w:sz w:val="28"/>
+          <w:szCs w:val="28"/>
+          <w:lang w:val="en-US"/>
+        </w:rPr>
+      </w:pPr>
+      <w:r>
+        <w:rPr>
+          <w:rFonts w:ascii="Times New Roman" w:hAnsi="Times New Roman" w:cs="Times New Roman"/>
+          <w:b/>
+          <w:sz w:val="28"/>
+          <w:szCs w:val="28"/>
+        </w:rPr>
         <w:t>Библиографический</w:t>
       </w:r>
       <w:r>
@@ -15420,6 +17018,7 @@
           <w:b/>
           <w:sz w:val="28"/>
           <w:szCs w:val="28"/>
+          <w:lang w:val="en-US"/>
         </w:rPr>
         <w:t xml:space="preserve"> </w:t>
       </w:r>
@@ -16260,6 +17859,7 @@
           <w:szCs w:val="28"/>
           <w:lang w:val="en-US"/>
         </w:rPr>
+        <w:lastRenderedPageBreak/>
         <w:t xml:space="preserve">6. Keith Gordon McLennan. </w:t>
       </w:r>
       <w:proofErr w:type="gramStart"/>
@@ -16824,7 +18424,6 @@
           <w:szCs w:val="28"/>
           <w:lang w:val="en-US"/>
         </w:rPr>
-        <w:lastRenderedPageBreak/>
         <w:t xml:space="preserve">13. </w:t>
       </w:r>
       <w:r>
@@ -17050,7 +18649,7 @@
       </w:r>
     </w:p>
     <w:sectPr>
-      <w:footerReference w:type="default" r:id="rId11"/>
+      <w:footerReference w:type="default" r:id="rId12"/>
       <w:pgSz w:w="11906" w:h="16838"/>
       <w:pgMar w:top="1134" w:right="850" w:bottom="1134" w:left="1701" w:header="708" w:footer="708" w:gutter="0"/>
       <w:cols w:space="708"/>
@@ -17474,6 +19073,232 @@
     </w:lvl>
   </w:abstractNum>
   <w:abstractNum w:abstractNumId="3">
+    <w:nsid w:val="466A1923"/>
+    <w:multiLevelType w:val="hybridMultilevel"/>
+    <w:tmpl w:val="12800BFA"/>
+    <w:lvl w:ilvl="0" w:tplc="04190001">
+      <w:start w:val="1"/>
+      <w:numFmt w:val="bullet"/>
+      <w:lvlText w:val=""/>
+      <w:lvlJc w:val="left"/>
+      <w:pPr>
+        <w:ind w:left="1429" w:hanging="360"/>
+      </w:pPr>
+      <w:rPr>
+        <w:rFonts w:ascii="Symbol" w:hAnsi="Symbol" w:hint="default"/>
+      </w:rPr>
+    </w:lvl>
+    <w:lvl w:ilvl="1" w:tplc="04190003" w:tentative="1">
+      <w:start w:val="1"/>
+      <w:numFmt w:val="bullet"/>
+      <w:lvlText w:val="o"/>
+      <w:lvlJc w:val="left"/>
+      <w:pPr>
+        <w:ind w:left="2149" w:hanging="360"/>
+      </w:pPr>
+      <w:rPr>
+        <w:rFonts w:ascii="Courier New" w:hAnsi="Courier New" w:cs="Courier New" w:hint="default"/>
+      </w:rPr>
+    </w:lvl>
+    <w:lvl w:ilvl="2" w:tplc="04190005" w:tentative="1">
+      <w:start w:val="1"/>
+      <w:numFmt w:val="bullet"/>
+      <w:lvlText w:val=""/>
+      <w:lvlJc w:val="left"/>
+      <w:pPr>
+        <w:ind w:left="2869" w:hanging="360"/>
+      </w:pPr>
+      <w:rPr>
+        <w:rFonts w:ascii="Wingdings" w:hAnsi="Wingdings" w:hint="default"/>
+      </w:rPr>
+    </w:lvl>
+    <w:lvl w:ilvl="3" w:tplc="04190001" w:tentative="1">
+      <w:start w:val="1"/>
+      <w:numFmt w:val="bullet"/>
+      <w:lvlText w:val=""/>
+      <w:lvlJc w:val="left"/>
+      <w:pPr>
+        <w:ind w:left="3589" w:hanging="360"/>
+      </w:pPr>
+      <w:rPr>
+        <w:rFonts w:ascii="Symbol" w:hAnsi="Symbol" w:hint="default"/>
+      </w:rPr>
+    </w:lvl>
+    <w:lvl w:ilvl="4" w:tplc="04190003" w:tentative="1">
+      <w:start w:val="1"/>
+      <w:numFmt w:val="bullet"/>
+      <w:lvlText w:val="o"/>
+      <w:lvlJc w:val="left"/>
+      <w:pPr>
+        <w:ind w:left="4309" w:hanging="360"/>
+      </w:pPr>
+      <w:rPr>
+        <w:rFonts w:ascii="Courier New" w:hAnsi="Courier New" w:cs="Courier New" w:hint="default"/>
+      </w:rPr>
+    </w:lvl>
+    <w:lvl w:ilvl="5" w:tplc="04190005" w:tentative="1">
+      <w:start w:val="1"/>
+      <w:numFmt w:val="bullet"/>
+      <w:lvlText w:val=""/>
+      <w:lvlJc w:val="left"/>
+      <w:pPr>
+        <w:ind w:left="5029" w:hanging="360"/>
+      </w:pPr>
+      <w:rPr>
+        <w:rFonts w:ascii="Wingdings" w:hAnsi="Wingdings" w:hint="default"/>
+      </w:rPr>
+    </w:lvl>
+    <w:lvl w:ilvl="6" w:tplc="04190001" w:tentative="1">
+      <w:start w:val="1"/>
+      <w:numFmt w:val="bullet"/>
+      <w:lvlText w:val=""/>
+      <w:lvlJc w:val="left"/>
+      <w:pPr>
+        <w:ind w:left="5749" w:hanging="360"/>
+      </w:pPr>
+      <w:rPr>
+        <w:rFonts w:ascii="Symbol" w:hAnsi="Symbol" w:hint="default"/>
+      </w:rPr>
+    </w:lvl>
+    <w:lvl w:ilvl="7" w:tplc="04190003" w:tentative="1">
+      <w:start w:val="1"/>
+      <w:numFmt w:val="bullet"/>
+      <w:lvlText w:val="o"/>
+      <w:lvlJc w:val="left"/>
+      <w:pPr>
+        <w:ind w:left="6469" w:hanging="360"/>
+      </w:pPr>
+      <w:rPr>
+        <w:rFonts w:ascii="Courier New" w:hAnsi="Courier New" w:cs="Courier New" w:hint="default"/>
+      </w:rPr>
+    </w:lvl>
+    <w:lvl w:ilvl="8" w:tplc="04190005" w:tentative="1">
+      <w:start w:val="1"/>
+      <w:numFmt w:val="bullet"/>
+      <w:lvlText w:val=""/>
+      <w:lvlJc w:val="left"/>
+      <w:pPr>
+        <w:ind w:left="7189" w:hanging="360"/>
+      </w:pPr>
+      <w:rPr>
+        <w:rFonts w:ascii="Wingdings" w:hAnsi="Wingdings" w:hint="default"/>
+      </w:rPr>
+    </w:lvl>
+  </w:abstractNum>
+  <w:abstractNum w:abstractNumId="4">
+    <w:nsid w:val="5C463407"/>
+    <w:multiLevelType w:val="hybridMultilevel"/>
+    <w:tmpl w:val="47A62148"/>
+    <w:lvl w:ilvl="0" w:tplc="04190001">
+      <w:start w:val="1"/>
+      <w:numFmt w:val="bullet"/>
+      <w:lvlText w:val=""/>
+      <w:lvlJc w:val="left"/>
+      <w:pPr>
+        <w:ind w:left="1429" w:hanging="360"/>
+      </w:pPr>
+      <w:rPr>
+        <w:rFonts w:ascii="Symbol" w:hAnsi="Symbol" w:hint="default"/>
+      </w:rPr>
+    </w:lvl>
+    <w:lvl w:ilvl="1" w:tplc="04190003" w:tentative="1">
+      <w:start w:val="1"/>
+      <w:numFmt w:val="bullet"/>
+      <w:lvlText w:val="o"/>
+      <w:lvlJc w:val="left"/>
+      <w:pPr>
+        <w:ind w:left="2149" w:hanging="360"/>
+      </w:pPr>
+      <w:rPr>
+        <w:rFonts w:ascii="Courier New" w:hAnsi="Courier New" w:cs="Courier New" w:hint="default"/>
+      </w:rPr>
+    </w:lvl>
+    <w:lvl w:ilvl="2" w:tplc="04190005" w:tentative="1">
+      <w:start w:val="1"/>
+      <w:numFmt w:val="bullet"/>
+      <w:lvlText w:val=""/>
+      <w:lvlJc w:val="left"/>
+      <w:pPr>
+        <w:ind w:left="2869" w:hanging="360"/>
+      </w:pPr>
+      <w:rPr>
+        <w:rFonts w:ascii="Wingdings" w:hAnsi="Wingdings" w:hint="default"/>
+      </w:rPr>
+    </w:lvl>
+    <w:lvl w:ilvl="3" w:tplc="04190001" w:tentative="1">
+      <w:start w:val="1"/>
+      <w:numFmt w:val="bullet"/>
+      <w:lvlText w:val=""/>
+      <w:lvlJc w:val="left"/>
+      <w:pPr>
+        <w:ind w:left="3589" w:hanging="360"/>
+      </w:pPr>
+      <w:rPr>
+        <w:rFonts w:ascii="Symbol" w:hAnsi="Symbol" w:hint="default"/>
+      </w:rPr>
+    </w:lvl>
+    <w:lvl w:ilvl="4" w:tplc="04190003" w:tentative="1">
+      <w:start w:val="1"/>
+      <w:numFmt w:val="bullet"/>
+      <w:lvlText w:val="o"/>
+      <w:lvlJc w:val="left"/>
+      <w:pPr>
+        <w:ind w:left="4309" w:hanging="360"/>
+      </w:pPr>
+      <w:rPr>
+        <w:rFonts w:ascii="Courier New" w:hAnsi="Courier New" w:cs="Courier New" w:hint="default"/>
+      </w:rPr>
+    </w:lvl>
+    <w:lvl w:ilvl="5" w:tplc="04190005" w:tentative="1">
+      <w:start w:val="1"/>
+      <w:numFmt w:val="bullet"/>
+      <w:lvlText w:val=""/>
+      <w:lvlJc w:val="left"/>
+      <w:pPr>
+        <w:ind w:left="5029" w:hanging="360"/>
+      </w:pPr>
+      <w:rPr>
+        <w:rFonts w:ascii="Wingdings" w:hAnsi="Wingdings" w:hint="default"/>
+      </w:rPr>
+    </w:lvl>
+    <w:lvl w:ilvl="6" w:tplc="04190001" w:tentative="1">
+      <w:start w:val="1"/>
+      <w:numFmt w:val="bullet"/>
+      <w:lvlText w:val=""/>
+      <w:lvlJc w:val="left"/>
+      <w:pPr>
+        <w:ind w:left="5749" w:hanging="360"/>
+      </w:pPr>
+      <w:rPr>
+        <w:rFonts w:ascii="Symbol" w:hAnsi="Symbol" w:hint="default"/>
+      </w:rPr>
+    </w:lvl>
+    <w:lvl w:ilvl="7" w:tplc="04190003" w:tentative="1">
+      <w:start w:val="1"/>
+      <w:numFmt w:val="bullet"/>
+      <w:lvlText w:val="o"/>
+      <w:lvlJc w:val="left"/>
+      <w:pPr>
+        <w:ind w:left="6469" w:hanging="360"/>
+      </w:pPr>
+      <w:rPr>
+        <w:rFonts w:ascii="Courier New" w:hAnsi="Courier New" w:cs="Courier New" w:hint="default"/>
+      </w:rPr>
+    </w:lvl>
+    <w:lvl w:ilvl="8" w:tplc="04190005" w:tentative="1">
+      <w:start w:val="1"/>
+      <w:numFmt w:val="bullet"/>
+      <w:lvlText w:val=""/>
+      <w:lvlJc w:val="left"/>
+      <w:pPr>
+        <w:ind w:left="7189" w:hanging="360"/>
+      </w:pPr>
+      <w:rPr>
+        <w:rFonts w:ascii="Wingdings" w:hAnsi="Wingdings" w:hint="default"/>
+      </w:rPr>
+    </w:lvl>
+  </w:abstractNum>
+  <w:abstractNum w:abstractNumId="5">
     <w:nsid w:val="5E85566C"/>
     <w:multiLevelType w:val="hybridMultilevel"/>
     <w:tmpl w:val="0E263DF4"/>
@@ -17590,13 +19415,19 @@
     <w:abstractNumId w:val="0"/>
   </w:num>
   <w:num w:numId="2">
-    <w:abstractNumId w:val="3"/>
+    <w:abstractNumId w:val="5"/>
   </w:num>
   <w:num w:numId="3">
     <w:abstractNumId w:val="1"/>
   </w:num>
   <w:num w:numId="4">
     <w:abstractNumId w:val="2"/>
+  </w:num>
+  <w:num w:numId="5">
+    <w:abstractNumId w:val="3"/>
+  </w:num>
+  <w:num w:numId="6">
+    <w:abstractNumId w:val="4"/>
   </w:num>
 </w:numbering>
 </file>
@@ -19030,7 +20861,7 @@
 </file>
 
 <file path=customXml/itemProps1.xml><?xml version="1.0" encoding="utf-8"?>
-<ds:datastoreItem xmlns:ds="http://schemas.openxmlformats.org/officeDocument/2006/customXml" ds:itemID="{F68A408D-92E5-4DB4-9894-C0AF9D4AB728}">
+<ds:datastoreItem xmlns:ds="http://schemas.openxmlformats.org/officeDocument/2006/customXml" ds:itemID="{4EEFE4E1-3DCF-4E99-9483-0C7190FB9D20}">
   <ds:schemaRefs>
     <ds:schemaRef ds:uri="http://schemas.openxmlformats.org/officeDocument/2006/bibliography"/>
   </ds:schemaRefs>

</xml_diff>

<commit_message>
finished part about program packages which were used
</commit_message>
<xml_diff>
--- a/Энергетические запросы человечества неуклонно растут.docx
+++ b/Энергетические запросы человечества неуклонно растут.docx
@@ -4,6 +4,764 @@
   <w:body>
     <w:p>
       <w:pPr>
+        <w:spacing w:after="0" w:line="240" w:lineRule="auto"/>
+        <w:jc w:val="center"/>
+        <w:rPr>
+          <w:rFonts w:ascii="Times New Roman" w:eastAsia="Times New Roman" w:hAnsi="Times New Roman" w:cs="Times New Roman"/>
+          <w:b/>
+          <w:sz w:val="24"/>
+          <w:szCs w:val="24"/>
+          <w:lang w:eastAsia="ru-RU"/>
+        </w:rPr>
+      </w:pPr>
+      <w:r>
+        <w:rPr>
+          <w:rFonts w:ascii="Times New Roman" w:eastAsia="Times New Roman" w:hAnsi="Times New Roman" w:cs="Times New Roman"/>
+          <w:b/>
+          <w:sz w:val="24"/>
+          <w:szCs w:val="24"/>
+          <w:lang w:eastAsia="ru-RU"/>
+        </w:rPr>
+        <w:t>МИНОБРНАУКИ РОССИИ</w:t>
+      </w:r>
+    </w:p>
+    <w:p>
+      <w:pPr>
+        <w:spacing w:after="0" w:line="240" w:lineRule="auto"/>
+        <w:jc w:val="center"/>
+        <w:rPr>
+          <w:rFonts w:ascii="Times New Roman" w:eastAsia="Times New Roman" w:hAnsi="Times New Roman" w:cs="Times New Roman"/>
+          <w:b/>
+          <w:sz w:val="28"/>
+          <w:szCs w:val="28"/>
+          <w:lang w:eastAsia="ru-RU"/>
+        </w:rPr>
+      </w:pPr>
+    </w:p>
+    <w:p>
+      <w:pPr>
+        <w:spacing w:after="0" w:line="240" w:lineRule="auto"/>
+        <w:jc w:val="center"/>
+        <w:rPr>
+          <w:rFonts w:ascii="Times New Roman" w:eastAsia="Times New Roman" w:hAnsi="Times New Roman" w:cs="Times New Roman"/>
+          <w:b/>
+          <w:sz w:val="28"/>
+          <w:szCs w:val="28"/>
+          <w:lang w:eastAsia="ru-RU"/>
+        </w:rPr>
+      </w:pPr>
+      <w:r>
+        <w:rPr>
+          <w:rFonts w:ascii="Times New Roman" w:eastAsia="Times New Roman" w:hAnsi="Times New Roman" w:cs="Times New Roman"/>
+          <w:b/>
+          <w:sz w:val="28"/>
+          <w:szCs w:val="28"/>
+          <w:lang w:eastAsia="ru-RU"/>
+        </w:rPr>
+        <w:t xml:space="preserve">Федеральное государственное автономное образовательное </w:t>
+      </w:r>
+      <w:r>
+        <w:rPr>
+          <w:rFonts w:ascii="Times New Roman" w:eastAsia="Times New Roman" w:hAnsi="Times New Roman" w:cs="Times New Roman"/>
+          <w:b/>
+          <w:sz w:val="28"/>
+          <w:szCs w:val="28"/>
+          <w:lang w:eastAsia="ru-RU"/>
+        </w:rPr>
+        <w:br/>
+        <w:t>учреждение высшего образования</w:t>
+      </w:r>
+    </w:p>
+    <w:p>
+      <w:pPr>
+        <w:spacing w:after="0" w:line="240" w:lineRule="auto"/>
+        <w:jc w:val="center"/>
+        <w:rPr>
+          <w:rFonts w:ascii="Times New Roman" w:eastAsia="Times New Roman" w:hAnsi="Times New Roman" w:cs="Times New Roman"/>
+          <w:b/>
+          <w:sz w:val="28"/>
+          <w:szCs w:val="28"/>
+          <w:lang w:eastAsia="ru-RU"/>
+        </w:rPr>
+      </w:pPr>
+      <w:r>
+        <w:rPr>
+          <w:rFonts w:ascii="Times New Roman" w:eastAsia="Times New Roman" w:hAnsi="Times New Roman" w:cs="Times New Roman"/>
+          <w:b/>
+          <w:sz w:val="28"/>
+          <w:szCs w:val="28"/>
+          <w:lang w:eastAsia="ru-RU"/>
+        </w:rPr>
+        <w:t>«Южный федеральный университет»</w:t>
+      </w:r>
+    </w:p>
+    <w:p>
+      <w:pPr>
+        <w:spacing w:after="0" w:line="240" w:lineRule="auto"/>
+        <w:jc w:val="center"/>
+        <w:rPr>
+          <w:rFonts w:ascii="Times New Roman" w:eastAsia="Times New Roman" w:hAnsi="Times New Roman" w:cs="Times New Roman"/>
+          <w:b/>
+          <w:sz w:val="28"/>
+          <w:szCs w:val="28"/>
+          <w:lang w:eastAsia="ru-RU"/>
+        </w:rPr>
+      </w:pPr>
+    </w:p>
+    <w:p>
+      <w:pPr>
+        <w:spacing w:after="0" w:line="240" w:lineRule="auto"/>
+        <w:jc w:val="center"/>
+        <w:rPr>
+          <w:rFonts w:ascii="Times New Roman" w:eastAsia="Times New Roman" w:hAnsi="Times New Roman" w:cs="Times New Roman"/>
+          <w:b/>
+          <w:sz w:val="28"/>
+          <w:szCs w:val="28"/>
+          <w:lang w:eastAsia="ru-RU"/>
+        </w:rPr>
+      </w:pPr>
+      <w:r>
+        <w:rPr>
+          <w:rFonts w:ascii="Times New Roman" w:eastAsia="Times New Roman" w:hAnsi="Times New Roman" w:cs="Times New Roman"/>
+          <w:b/>
+          <w:sz w:val="28"/>
+          <w:szCs w:val="28"/>
+          <w:lang w:eastAsia="ru-RU"/>
+        </w:rPr>
+        <w:t>Физический факультет</w:t>
+      </w:r>
+    </w:p>
+    <w:p>
+      <w:pPr>
+        <w:spacing w:after="0" w:line="240" w:lineRule="auto"/>
+        <w:jc w:val="center"/>
+        <w:rPr>
+          <w:rFonts w:ascii="Times New Roman" w:eastAsia="Times New Roman" w:hAnsi="Times New Roman" w:cs="Times New Roman"/>
+          <w:b/>
+          <w:sz w:val="28"/>
+          <w:szCs w:val="28"/>
+          <w:lang w:eastAsia="ru-RU"/>
+        </w:rPr>
+      </w:pPr>
+      <w:r>
+        <w:rPr>
+          <w:rFonts w:ascii="Times New Roman" w:eastAsia="Times New Roman" w:hAnsi="Times New Roman" w:cs="Times New Roman"/>
+          <w:b/>
+          <w:sz w:val="28"/>
+          <w:szCs w:val="28"/>
+          <w:lang w:eastAsia="ru-RU"/>
+        </w:rPr>
+        <w:t>Кафедра теоретической и вычислительной физики</w:t>
+      </w:r>
+    </w:p>
+    <w:p>
+      <w:pPr>
+        <w:spacing w:after="0" w:line="240" w:lineRule="auto"/>
+        <w:jc w:val="center"/>
+        <w:rPr>
+          <w:rFonts w:ascii="Times New Roman" w:eastAsia="Times New Roman" w:hAnsi="Times New Roman" w:cs="Times New Roman"/>
+          <w:b/>
+          <w:sz w:val="28"/>
+          <w:szCs w:val="28"/>
+          <w:lang w:eastAsia="ru-RU"/>
+        </w:rPr>
+      </w:pPr>
+    </w:p>
+    <w:p>
+      <w:pPr>
+        <w:spacing w:after="0" w:line="240" w:lineRule="auto"/>
+        <w:jc w:val="center"/>
+        <w:rPr>
+          <w:rFonts w:ascii="Times New Roman" w:eastAsia="Times New Roman" w:hAnsi="Times New Roman" w:cs="Times New Roman"/>
+          <w:b/>
+          <w:sz w:val="28"/>
+          <w:szCs w:val="28"/>
+          <w:lang w:eastAsia="ru-RU"/>
+        </w:rPr>
+      </w:pPr>
+    </w:p>
+    <w:p>
+      <w:pPr>
+        <w:spacing w:after="0" w:line="240" w:lineRule="auto"/>
+        <w:jc w:val="center"/>
+        <w:rPr>
+          <w:rFonts w:ascii="Times New Roman" w:eastAsia="Times New Roman" w:hAnsi="Times New Roman" w:cs="Times New Roman"/>
+          <w:b/>
+          <w:sz w:val="28"/>
+          <w:szCs w:val="28"/>
+          <w:lang w:eastAsia="ru-RU"/>
+        </w:rPr>
+      </w:pPr>
+    </w:p>
+    <w:p>
+      <w:pPr>
+        <w:spacing w:after="0" w:line="240" w:lineRule="auto"/>
+        <w:jc w:val="center"/>
+        <w:rPr>
+          <w:rFonts w:ascii="Times New Roman" w:eastAsia="Times New Roman" w:hAnsi="Times New Roman" w:cs="Times New Roman"/>
+          <w:sz w:val="28"/>
+          <w:szCs w:val="28"/>
+          <w:lang w:eastAsia="ru-RU"/>
+        </w:rPr>
+      </w:pPr>
+      <w:r>
+        <w:rPr>
+          <w:rFonts w:ascii="Times New Roman" w:eastAsia="Times New Roman" w:hAnsi="Times New Roman" w:cs="Times New Roman"/>
+          <w:b/>
+          <w:sz w:val="36"/>
+          <w:szCs w:val="36"/>
+          <w:lang w:eastAsia="ru-RU"/>
+        </w:rPr>
+        <w:t>Бураков Руслан Игоревич</w:t>
+      </w:r>
+    </w:p>
+    <w:p>
+      <w:pPr>
+        <w:spacing w:after="0" w:line="240" w:lineRule="auto"/>
+        <w:jc w:val="center"/>
+        <w:rPr>
+          <w:rFonts w:ascii="Times New Roman" w:eastAsia="Times New Roman" w:hAnsi="Times New Roman" w:cs="Times New Roman"/>
+          <w:b/>
+          <w:sz w:val="28"/>
+          <w:szCs w:val="28"/>
+          <w:lang w:eastAsia="ru-RU"/>
+        </w:rPr>
+      </w:pPr>
+    </w:p>
+    <w:p>
+      <w:pPr>
+        <w:spacing w:after="0" w:line="240" w:lineRule="auto"/>
+        <w:jc w:val="right"/>
+        <w:rPr>
+          <w:rFonts w:ascii="Times New Roman" w:eastAsia="Times New Roman" w:hAnsi="Times New Roman" w:cs="Times New Roman"/>
+          <w:b/>
+          <w:sz w:val="28"/>
+          <w:szCs w:val="28"/>
+          <w:lang w:eastAsia="ru-RU"/>
+        </w:rPr>
+      </w:pPr>
+      <w:r>
+        <w:rPr>
+          <w:rFonts w:ascii="Times New Roman" w:eastAsia="Times New Roman" w:hAnsi="Times New Roman" w:cs="Times New Roman"/>
+          <w:b/>
+          <w:sz w:val="28"/>
+          <w:szCs w:val="28"/>
+          <w:lang w:eastAsia="ru-RU"/>
+        </w:rPr>
+        <w:t>___________</w:t>
+      </w:r>
+    </w:p>
+    <w:p>
+      <w:pPr>
+        <w:spacing w:after="0" w:line="240" w:lineRule="auto"/>
+        <w:jc w:val="center"/>
+        <w:rPr>
+          <w:rFonts w:ascii="Times New Roman" w:eastAsia="Times New Roman" w:hAnsi="Times New Roman" w:cs="Times New Roman"/>
+          <w:sz w:val="36"/>
+          <w:szCs w:val="36"/>
+          <w:lang w:eastAsia="ru-RU"/>
+        </w:rPr>
+      </w:pPr>
+    </w:p>
+    <w:p>
+      <w:pPr>
+        <w:spacing w:after="0" w:line="240" w:lineRule="auto"/>
+        <w:jc w:val="center"/>
+        <w:rPr>
+          <w:rFonts w:ascii="Times New Roman" w:eastAsia="Times New Roman" w:hAnsi="Times New Roman" w:cs="Times New Roman"/>
+          <w:sz w:val="28"/>
+          <w:szCs w:val="28"/>
+          <w:lang w:eastAsia="ru-RU"/>
+        </w:rPr>
+      </w:pPr>
+      <w:r>
+        <w:rPr>
+          <w:rFonts w:ascii="Times New Roman" w:eastAsia="Times New Roman" w:hAnsi="Times New Roman" w:cs="Times New Roman"/>
+          <w:b/>
+          <w:sz w:val="36"/>
+          <w:szCs w:val="36"/>
+          <w:lang w:eastAsia="ru-RU"/>
+        </w:rPr>
+        <w:t>МОДЕЛИРОВАНИЕ ДВИЖЕНИЯ ДЕЙТЕРИЯ В КРИСТАЛЛЕ ПАЛЛАДИЯ</w:t>
+      </w:r>
+    </w:p>
+    <w:p>
+      <w:pPr>
+        <w:spacing w:after="0" w:line="240" w:lineRule="auto"/>
+        <w:jc w:val="center"/>
+        <w:rPr>
+          <w:rFonts w:ascii="Times New Roman" w:eastAsia="Times New Roman" w:hAnsi="Times New Roman" w:cs="Times New Roman"/>
+          <w:sz w:val="28"/>
+          <w:szCs w:val="28"/>
+          <w:lang w:eastAsia="ru-RU"/>
+        </w:rPr>
+      </w:pPr>
+    </w:p>
+    <w:p>
+      <w:pPr>
+        <w:spacing w:after="0" w:line="240" w:lineRule="auto"/>
+        <w:jc w:val="center"/>
+        <w:rPr>
+          <w:rFonts w:ascii="Times New Roman" w:eastAsia="Times New Roman" w:hAnsi="Times New Roman" w:cs="Times New Roman"/>
+          <w:b/>
+          <w:sz w:val="28"/>
+          <w:szCs w:val="28"/>
+          <w:lang w:eastAsia="ru-RU"/>
+        </w:rPr>
+      </w:pPr>
+      <w:r>
+        <w:rPr>
+          <w:rFonts w:ascii="Times New Roman" w:eastAsia="Times New Roman" w:hAnsi="Times New Roman" w:cs="Times New Roman"/>
+          <w:b/>
+          <w:sz w:val="28"/>
+          <w:szCs w:val="28"/>
+          <w:lang w:eastAsia="ru-RU"/>
+        </w:rPr>
+        <w:t>МАГИСТЕРСКАЯ ДИССЕРТАЦИЯ</w:t>
+      </w:r>
+    </w:p>
+    <w:p>
+      <w:pPr>
+        <w:spacing w:after="0" w:line="240" w:lineRule="auto"/>
+        <w:jc w:val="center"/>
+        <w:rPr>
+          <w:rFonts w:ascii="Times New Roman" w:eastAsia="Times New Roman" w:hAnsi="Times New Roman" w:cs="Times New Roman"/>
+          <w:b/>
+          <w:sz w:val="28"/>
+          <w:szCs w:val="28"/>
+          <w:lang w:eastAsia="ru-RU"/>
+        </w:rPr>
+      </w:pPr>
+      <w:r>
+        <w:rPr>
+          <w:rFonts w:ascii="Times New Roman" w:eastAsia="Times New Roman" w:hAnsi="Times New Roman" w:cs="Times New Roman"/>
+          <w:b/>
+          <w:sz w:val="28"/>
+          <w:szCs w:val="28"/>
+          <w:lang w:eastAsia="ru-RU"/>
+        </w:rPr>
+        <w:t>по направлению 011200 – Физика</w:t>
+      </w:r>
+    </w:p>
+    <w:p>
+      <w:pPr>
+        <w:spacing w:after="0" w:line="240" w:lineRule="auto"/>
+        <w:jc w:val="center"/>
+        <w:rPr>
+          <w:rFonts w:ascii="Times New Roman" w:eastAsia="Times New Roman" w:hAnsi="Times New Roman" w:cs="Times New Roman"/>
+          <w:b/>
+          <w:color w:val="000000"/>
+          <w:sz w:val="28"/>
+          <w:szCs w:val="28"/>
+          <w:lang w:eastAsia="ru-RU"/>
+        </w:rPr>
+      </w:pPr>
+      <w:r>
+        <w:rPr>
+          <w:rFonts w:ascii="Times New Roman" w:eastAsia="Times New Roman" w:hAnsi="Times New Roman" w:cs="Times New Roman"/>
+          <w:b/>
+          <w:color w:val="000000"/>
+          <w:sz w:val="28"/>
+          <w:szCs w:val="28"/>
+          <w:lang w:eastAsia="ru-RU"/>
+        </w:rPr>
+        <w:t>Магистерская программа - «Физика конденсированного состояния»</w:t>
+      </w:r>
+    </w:p>
+    <w:p>
+      <w:pPr>
+        <w:spacing w:after="0" w:line="240" w:lineRule="auto"/>
+        <w:jc w:val="center"/>
+        <w:rPr>
+          <w:rFonts w:ascii="Times New Roman" w:eastAsia="Times New Roman" w:hAnsi="Times New Roman" w:cs="Times New Roman"/>
+          <w:b/>
+          <w:color w:val="000000"/>
+          <w:sz w:val="28"/>
+          <w:szCs w:val="28"/>
+          <w:lang w:eastAsia="ru-RU"/>
+        </w:rPr>
+      </w:pPr>
+    </w:p>
+    <w:p>
+      <w:pPr>
+        <w:spacing w:after="0" w:line="240" w:lineRule="auto"/>
+        <w:jc w:val="center"/>
+        <w:rPr>
+          <w:rFonts w:ascii="Times New Roman" w:eastAsia="Times New Roman" w:hAnsi="Times New Roman" w:cs="Times New Roman"/>
+          <w:b/>
+          <w:color w:val="000000"/>
+          <w:sz w:val="28"/>
+          <w:szCs w:val="28"/>
+          <w:lang w:eastAsia="ru-RU"/>
+        </w:rPr>
+      </w:pPr>
+      <w:r>
+        <w:rPr>
+          <w:rFonts w:ascii="Times New Roman" w:eastAsia="Times New Roman" w:hAnsi="Times New Roman" w:cs="Times New Roman"/>
+          <w:b/>
+          <w:color w:val="000000"/>
+          <w:sz w:val="28"/>
+          <w:szCs w:val="28"/>
+          <w:lang w:eastAsia="ru-RU"/>
+        </w:rPr>
+        <w:t>Научный руководитель –</w:t>
+      </w:r>
+    </w:p>
+    <w:p>
+      <w:pPr>
+        <w:spacing w:after="0" w:line="240" w:lineRule="auto"/>
+        <w:jc w:val="center"/>
+        <w:rPr>
+          <w:rFonts w:ascii="Times New Roman" w:eastAsia="Times New Roman" w:hAnsi="Times New Roman" w:cs="Times New Roman"/>
+          <w:b/>
+          <w:color w:val="000000"/>
+          <w:sz w:val="28"/>
+          <w:szCs w:val="28"/>
+          <w:lang w:eastAsia="ru-RU"/>
+        </w:rPr>
+      </w:pPr>
+      <w:r>
+        <w:rPr>
+          <w:rFonts w:ascii="Times New Roman" w:eastAsia="Times New Roman" w:hAnsi="Times New Roman" w:cs="Times New Roman"/>
+          <w:b/>
+          <w:color w:val="000000"/>
+          <w:sz w:val="28"/>
+          <w:szCs w:val="28"/>
+          <w:lang w:eastAsia="ru-RU"/>
+        </w:rPr>
+        <w:t>доц., к.ф.-м.н. Авакян Леон Александрович</w:t>
+      </w:r>
+    </w:p>
+    <w:p>
+      <w:pPr>
+        <w:spacing w:after="0" w:line="240" w:lineRule="auto"/>
+        <w:rPr>
+          <w:rFonts w:ascii="Times New Roman" w:eastAsia="Times New Roman" w:hAnsi="Times New Roman" w:cs="Times New Roman"/>
+          <w:b/>
+          <w:color w:val="000000"/>
+          <w:sz w:val="28"/>
+          <w:szCs w:val="28"/>
+          <w:lang w:eastAsia="ru-RU"/>
+        </w:rPr>
+      </w:pPr>
+    </w:p>
+    <w:p>
+      <w:pPr>
+        <w:spacing w:after="0" w:line="240" w:lineRule="auto"/>
+        <w:jc w:val="right"/>
+        <w:rPr>
+          <w:rFonts w:ascii="Times New Roman" w:eastAsia="Times New Roman" w:hAnsi="Times New Roman" w:cs="Times New Roman"/>
+          <w:b/>
+          <w:color w:val="000000"/>
+          <w:sz w:val="28"/>
+          <w:szCs w:val="28"/>
+          <w:lang w:eastAsia="ru-RU"/>
+        </w:rPr>
+      </w:pPr>
+      <w:r>
+        <w:rPr>
+          <w:rFonts w:ascii="Times New Roman" w:eastAsia="Times New Roman" w:hAnsi="Times New Roman" w:cs="Times New Roman"/>
+          <w:b/>
+          <w:color w:val="000000"/>
+          <w:sz w:val="28"/>
+          <w:szCs w:val="28"/>
+          <w:lang w:eastAsia="ru-RU"/>
+        </w:rPr>
+        <w:t>___________</w:t>
+      </w:r>
+    </w:p>
+    <w:p>
+      <w:pPr>
+        <w:spacing w:after="0" w:line="240" w:lineRule="auto"/>
+        <w:jc w:val="right"/>
+        <w:rPr>
+          <w:rFonts w:ascii="Times New Roman" w:eastAsia="Times New Roman" w:hAnsi="Times New Roman" w:cs="Times New Roman"/>
+          <w:b/>
+          <w:color w:val="000000"/>
+          <w:sz w:val="28"/>
+          <w:szCs w:val="28"/>
+          <w:lang w:eastAsia="ru-RU"/>
+        </w:rPr>
+      </w:pPr>
+    </w:p>
+    <w:p>
+      <w:pPr>
+        <w:spacing w:after="0" w:line="240" w:lineRule="auto"/>
+        <w:jc w:val="center"/>
+        <w:rPr>
+          <w:rFonts w:ascii="Times New Roman" w:eastAsia="Times New Roman" w:hAnsi="Times New Roman" w:cs="Times New Roman"/>
+          <w:b/>
+          <w:color w:val="000000"/>
+          <w:sz w:val="28"/>
+          <w:szCs w:val="28"/>
+          <w:lang w:eastAsia="ru-RU"/>
+        </w:rPr>
+      </w:pPr>
+    </w:p>
+    <w:p>
+      <w:pPr>
+        <w:spacing w:after="0" w:line="240" w:lineRule="auto"/>
+        <w:jc w:val="center"/>
+        <w:rPr>
+          <w:rFonts w:ascii="Times New Roman" w:eastAsia="Times New Roman" w:hAnsi="Times New Roman" w:cs="Times New Roman"/>
+          <w:b/>
+          <w:color w:val="000000"/>
+          <w:sz w:val="28"/>
+          <w:szCs w:val="28"/>
+          <w:lang w:eastAsia="ru-RU"/>
+        </w:rPr>
+      </w:pPr>
+      <w:r>
+        <w:rPr>
+          <w:rFonts w:ascii="Times New Roman" w:eastAsia="Times New Roman" w:hAnsi="Times New Roman" w:cs="Times New Roman"/>
+          <w:b/>
+          <w:color w:val="000000"/>
+          <w:sz w:val="28"/>
+          <w:szCs w:val="28"/>
+          <w:lang w:eastAsia="ru-RU"/>
+        </w:rPr>
+        <w:t>Рецензент –</w:t>
+      </w:r>
+    </w:p>
+    <w:p>
+      <w:pPr>
+        <w:spacing w:after="0" w:line="240" w:lineRule="auto"/>
+        <w:jc w:val="center"/>
+        <w:rPr>
+          <w:rFonts w:ascii="Times New Roman" w:eastAsia="Times New Roman" w:hAnsi="Times New Roman" w:cs="Times New Roman"/>
+          <w:b/>
+          <w:color w:val="000000"/>
+          <w:sz w:val="28"/>
+          <w:szCs w:val="28"/>
+          <w:lang w:eastAsia="ru-RU"/>
+        </w:rPr>
+      </w:pPr>
+      <w:r>
+        <w:rPr>
+          <w:rFonts w:ascii="Times New Roman" w:eastAsia="Times New Roman" w:hAnsi="Times New Roman" w:cs="Times New Roman"/>
+          <w:b/>
+          <w:color w:val="000000"/>
+          <w:sz w:val="28"/>
+          <w:szCs w:val="28"/>
+          <w:lang w:eastAsia="ru-RU"/>
+        </w:rPr>
+        <w:t xml:space="preserve"> к.ф.-м.н. Русакова Е.Б.</w:t>
+      </w:r>
+    </w:p>
+    <w:p>
+      <w:pPr>
+        <w:spacing w:after="0" w:line="240" w:lineRule="auto"/>
+        <w:jc w:val="center"/>
+        <w:rPr>
+          <w:rFonts w:ascii="Times New Roman" w:eastAsia="Times New Roman" w:hAnsi="Times New Roman" w:cs="Times New Roman"/>
+          <w:b/>
+          <w:sz w:val="28"/>
+          <w:szCs w:val="28"/>
+          <w:lang w:eastAsia="ru-RU"/>
+        </w:rPr>
+      </w:pPr>
+    </w:p>
+    <w:p>
+      <w:pPr>
+        <w:spacing w:after="0" w:line="240" w:lineRule="auto"/>
+        <w:jc w:val="right"/>
+        <w:rPr>
+          <w:rFonts w:ascii="Times New Roman" w:eastAsia="Times New Roman" w:hAnsi="Times New Roman" w:cs="Times New Roman"/>
+          <w:b/>
+          <w:sz w:val="28"/>
+          <w:szCs w:val="28"/>
+          <w:lang w:eastAsia="ru-RU"/>
+        </w:rPr>
+      </w:pPr>
+      <w:r>
+        <w:rPr>
+          <w:rFonts w:ascii="Times New Roman" w:eastAsia="Times New Roman" w:hAnsi="Times New Roman" w:cs="Times New Roman"/>
+          <w:b/>
+          <w:sz w:val="28"/>
+          <w:szCs w:val="28"/>
+          <w:lang w:eastAsia="ru-RU"/>
+        </w:rPr>
+        <w:t>___________</w:t>
+      </w:r>
+    </w:p>
+    <w:p>
+      <w:pPr>
+        <w:spacing w:after="0" w:line="240" w:lineRule="auto"/>
+        <w:jc w:val="right"/>
+        <w:rPr>
+          <w:rFonts w:ascii="Times New Roman" w:eastAsia="Times New Roman" w:hAnsi="Times New Roman" w:cs="Times New Roman"/>
+          <w:b/>
+          <w:sz w:val="28"/>
+          <w:szCs w:val="28"/>
+          <w:lang w:eastAsia="ru-RU"/>
+        </w:rPr>
+      </w:pPr>
+    </w:p>
+    <w:p>
+      <w:pPr>
+        <w:spacing w:after="0" w:line="240" w:lineRule="auto"/>
+        <w:rPr>
+          <w:rFonts w:ascii="Times New Roman" w:eastAsia="Times New Roman" w:hAnsi="Times New Roman" w:cs="Times New Roman"/>
+          <w:b/>
+          <w:sz w:val="28"/>
+          <w:szCs w:val="28"/>
+          <w:lang w:eastAsia="ar-SA"/>
+        </w:rPr>
+      </w:pPr>
+      <w:r>
+        <w:rPr>
+          <w:rFonts w:ascii="Times New Roman" w:eastAsia="Times New Roman" w:hAnsi="Times New Roman" w:cs="Times New Roman"/>
+          <w:b/>
+          <w:sz w:val="28"/>
+          <w:szCs w:val="28"/>
+          <w:lang w:eastAsia="ar-SA"/>
+        </w:rPr>
+        <w:t>К защите допускаю:</w:t>
+      </w:r>
+    </w:p>
+    <w:p>
+      <w:pPr>
+        <w:spacing w:after="0" w:line="240" w:lineRule="auto"/>
+        <w:rPr>
+          <w:rFonts w:ascii="Times New Roman" w:eastAsia="Times New Roman" w:hAnsi="Times New Roman" w:cs="Times New Roman"/>
+          <w:b/>
+          <w:sz w:val="28"/>
+          <w:szCs w:val="28"/>
+          <w:lang w:eastAsia="ar-SA"/>
+        </w:rPr>
+      </w:pPr>
+      <w:r>
+        <w:rPr>
+          <w:rFonts w:ascii="Times New Roman" w:eastAsia="Times New Roman" w:hAnsi="Times New Roman" w:cs="Times New Roman"/>
+          <w:b/>
+          <w:sz w:val="28"/>
+          <w:szCs w:val="28"/>
+          <w:lang w:eastAsia="ar-SA"/>
+        </w:rPr>
+        <w:t>Заведующий кафедрой теоретической и вычислительной физики</w:t>
+      </w:r>
+    </w:p>
+    <w:p>
+      <w:pPr>
+        <w:spacing w:after="0" w:line="240" w:lineRule="auto"/>
+        <w:jc w:val="center"/>
+        <w:rPr>
+          <w:rFonts w:ascii="Times New Roman" w:eastAsia="Times New Roman" w:hAnsi="Times New Roman" w:cs="Times New Roman"/>
+          <w:b/>
+          <w:sz w:val="28"/>
+          <w:szCs w:val="28"/>
+          <w:lang w:eastAsia="ru-RU"/>
+        </w:rPr>
+      </w:pPr>
+      <w:r>
+        <w:rPr>
+          <w:rFonts w:ascii="Times New Roman" w:eastAsia="Times New Roman" w:hAnsi="Times New Roman" w:cs="Times New Roman"/>
+          <w:b/>
+          <w:sz w:val="28"/>
+          <w:szCs w:val="28"/>
+          <w:lang w:eastAsia="ar-SA"/>
+        </w:rPr>
+        <w:t>проф., д. ф.-м. н. Бугаев Лусеген Арменакович</w:t>
+      </w:r>
+    </w:p>
+    <w:p>
+      <w:pPr>
+        <w:spacing w:after="0" w:line="240" w:lineRule="auto"/>
+        <w:jc w:val="center"/>
+        <w:rPr>
+          <w:rFonts w:ascii="Times New Roman" w:eastAsia="Times New Roman" w:hAnsi="Times New Roman" w:cs="Times New Roman"/>
+          <w:b/>
+          <w:sz w:val="28"/>
+          <w:szCs w:val="28"/>
+          <w:lang w:eastAsia="ru-RU"/>
+        </w:rPr>
+      </w:pPr>
+    </w:p>
+    <w:p>
+      <w:pPr>
+        <w:spacing w:after="0" w:line="240" w:lineRule="auto"/>
+        <w:jc w:val="right"/>
+        <w:rPr>
+          <w:rFonts w:ascii="Times New Roman" w:eastAsia="Times New Roman" w:hAnsi="Times New Roman" w:cs="Times New Roman"/>
+          <w:b/>
+          <w:sz w:val="28"/>
+          <w:szCs w:val="28"/>
+          <w:lang w:eastAsia="ru-RU"/>
+        </w:rPr>
+      </w:pPr>
+      <w:r>
+        <w:rPr>
+          <w:rFonts w:ascii="Times New Roman" w:eastAsia="Times New Roman" w:hAnsi="Times New Roman" w:cs="Times New Roman"/>
+          <w:b/>
+          <w:sz w:val="28"/>
+          <w:szCs w:val="28"/>
+          <w:lang w:eastAsia="ru-RU"/>
+        </w:rPr>
+        <w:t>___________</w:t>
+      </w:r>
+    </w:p>
+    <w:p>
+      <w:pPr>
+        <w:spacing w:after="0" w:line="240" w:lineRule="auto"/>
+        <w:jc w:val="center"/>
+        <w:rPr>
+          <w:rFonts w:ascii="Times New Roman" w:eastAsia="Times New Roman" w:hAnsi="Times New Roman" w:cs="Times New Roman"/>
+          <w:b/>
+          <w:sz w:val="28"/>
+          <w:szCs w:val="28"/>
+          <w:lang w:eastAsia="ru-RU"/>
+        </w:rPr>
+      </w:pPr>
+    </w:p>
+    <w:p>
+      <w:pPr>
+        <w:spacing w:after="0" w:line="240" w:lineRule="auto"/>
+        <w:rPr>
+          <w:rFonts w:ascii="Times New Roman" w:eastAsia="Times New Roman" w:hAnsi="Times New Roman" w:cs="Times New Roman"/>
+          <w:b/>
+          <w:sz w:val="28"/>
+          <w:szCs w:val="28"/>
+          <w:lang w:eastAsia="ru-RU"/>
+        </w:rPr>
+      </w:pPr>
+    </w:p>
+    <w:p>
+      <w:pPr>
+        <w:spacing w:after="0" w:line="240" w:lineRule="auto"/>
+        <w:rPr>
+          <w:rFonts w:ascii="Times New Roman" w:eastAsia="Times New Roman" w:hAnsi="Times New Roman" w:cs="Times New Roman"/>
+          <w:b/>
+          <w:sz w:val="28"/>
+          <w:szCs w:val="28"/>
+          <w:lang w:eastAsia="ru-RU"/>
+        </w:rPr>
+      </w:pPr>
+    </w:p>
+    <w:p>
+      <w:pPr>
+        <w:spacing w:after="0" w:line="240" w:lineRule="auto"/>
+        <w:jc w:val="center"/>
+        <w:rPr>
+          <w:rFonts w:ascii="Times New Roman" w:eastAsia="Times New Roman" w:hAnsi="Times New Roman" w:cs="Times New Roman"/>
+          <w:b/>
+          <w:sz w:val="28"/>
+          <w:szCs w:val="28"/>
+          <w:lang w:eastAsia="ru-RU"/>
+        </w:rPr>
+      </w:pPr>
+      <w:r>
+        <w:rPr>
+          <w:rFonts w:ascii="Times New Roman" w:eastAsia="Times New Roman" w:hAnsi="Times New Roman" w:cs="Times New Roman"/>
+          <w:b/>
+          <w:sz w:val="28"/>
+          <w:szCs w:val="28"/>
+          <w:lang w:eastAsia="ru-RU"/>
+        </w:rPr>
+        <w:t>Ростов-на-Дону – 2015</w:t>
+      </w:r>
+    </w:p>
+    <w:p>
+      <w:pPr>
         <w:spacing w:line="360" w:lineRule="auto"/>
         <w:jc w:val="center"/>
         <w:rPr>
@@ -13,14 +771,297 @@
           <w:szCs w:val="28"/>
         </w:rPr>
       </w:pPr>
-      <w:r>
+    </w:p>
+    <w:p>
+      <w:pPr>
+        <w:spacing w:line="360" w:lineRule="auto"/>
+        <w:jc w:val="center"/>
         <w:rPr>
           <w:rFonts w:ascii="Times New Roman" w:hAnsi="Times New Roman" w:cs="Times New Roman"/>
           <w:b/>
           <w:sz w:val="28"/>
           <w:szCs w:val="28"/>
         </w:rPr>
+      </w:pPr>
+      <w:r>
+        <w:rPr>
+          <w:rFonts w:ascii="Times New Roman" w:hAnsi="Times New Roman" w:cs="Times New Roman"/>
+          <w:b/>
+          <w:sz w:val="28"/>
+          <w:szCs w:val="28"/>
+        </w:rPr>
+        <w:lastRenderedPageBreak/>
+        <w:t>Содержание.</w:t>
+      </w:r>
+    </w:p>
+    <w:p>
+      <w:pPr>
+        <w:spacing w:line="360" w:lineRule="auto"/>
+        <w:jc w:val="center"/>
+        <w:rPr>
+          <w:rFonts w:ascii="Times New Roman" w:hAnsi="Times New Roman" w:cs="Times New Roman"/>
+          <w:b/>
+          <w:sz w:val="28"/>
+          <w:szCs w:val="28"/>
+        </w:rPr>
+      </w:pPr>
+    </w:p>
+    <w:p>
+      <w:pPr>
+        <w:spacing w:line="360" w:lineRule="auto"/>
+        <w:rPr>
+          <w:rFonts w:ascii="Times New Roman" w:hAnsi="Times New Roman" w:cs="Times New Roman"/>
+          <w:b/>
+          <w:sz w:val="28"/>
+          <w:szCs w:val="28"/>
+        </w:rPr>
+      </w:pPr>
+    </w:p>
+    <w:p>
+      <w:pPr>
+        <w:spacing w:line="360" w:lineRule="auto"/>
+        <w:jc w:val="center"/>
+        <w:rPr>
+          <w:rFonts w:ascii="Times New Roman" w:hAnsi="Times New Roman" w:cs="Times New Roman"/>
+          <w:b/>
+          <w:sz w:val="28"/>
+          <w:szCs w:val="28"/>
+        </w:rPr>
+      </w:pPr>
+    </w:p>
+    <w:p>
+      <w:pPr>
+        <w:spacing w:line="360" w:lineRule="auto"/>
+        <w:jc w:val="center"/>
+        <w:rPr>
+          <w:rFonts w:ascii="Times New Roman" w:hAnsi="Times New Roman" w:cs="Times New Roman"/>
+          <w:b/>
+          <w:sz w:val="28"/>
+          <w:szCs w:val="28"/>
+        </w:rPr>
+      </w:pPr>
+    </w:p>
+    <w:p>
+      <w:pPr>
+        <w:spacing w:line="360" w:lineRule="auto"/>
+        <w:jc w:val="center"/>
+        <w:rPr>
+          <w:rFonts w:ascii="Times New Roman" w:hAnsi="Times New Roman" w:cs="Times New Roman"/>
+          <w:b/>
+          <w:sz w:val="28"/>
+          <w:szCs w:val="28"/>
+        </w:rPr>
+      </w:pPr>
+    </w:p>
+    <w:p>
+      <w:pPr>
+        <w:spacing w:line="360" w:lineRule="auto"/>
+        <w:jc w:val="center"/>
+        <w:rPr>
+          <w:rFonts w:ascii="Times New Roman" w:hAnsi="Times New Roman" w:cs="Times New Roman"/>
+          <w:b/>
+          <w:sz w:val="28"/>
+          <w:szCs w:val="28"/>
+        </w:rPr>
+      </w:pPr>
+    </w:p>
+    <w:p>
+      <w:pPr>
+        <w:spacing w:line="360" w:lineRule="auto"/>
+        <w:jc w:val="center"/>
+        <w:rPr>
+          <w:rFonts w:ascii="Times New Roman" w:hAnsi="Times New Roman" w:cs="Times New Roman"/>
+          <w:b/>
+          <w:sz w:val="28"/>
+          <w:szCs w:val="28"/>
+        </w:rPr>
+      </w:pPr>
+    </w:p>
+    <w:p>
+      <w:pPr>
+        <w:spacing w:line="360" w:lineRule="auto"/>
+        <w:jc w:val="center"/>
+        <w:rPr>
+          <w:rFonts w:ascii="Times New Roman" w:hAnsi="Times New Roman" w:cs="Times New Roman"/>
+          <w:b/>
+          <w:sz w:val="28"/>
+          <w:szCs w:val="28"/>
+        </w:rPr>
+      </w:pPr>
+    </w:p>
+    <w:p>
+      <w:pPr>
+        <w:spacing w:line="360" w:lineRule="auto"/>
+        <w:jc w:val="center"/>
+        <w:rPr>
+          <w:rFonts w:ascii="Times New Roman" w:hAnsi="Times New Roman" w:cs="Times New Roman"/>
+          <w:b/>
+          <w:sz w:val="28"/>
+          <w:szCs w:val="28"/>
+        </w:rPr>
+      </w:pPr>
+    </w:p>
+    <w:p>
+      <w:pPr>
+        <w:spacing w:line="360" w:lineRule="auto"/>
+        <w:jc w:val="center"/>
+        <w:rPr>
+          <w:rFonts w:ascii="Times New Roman" w:hAnsi="Times New Roman" w:cs="Times New Roman"/>
+          <w:b/>
+          <w:sz w:val="28"/>
+          <w:szCs w:val="28"/>
+        </w:rPr>
+      </w:pPr>
+    </w:p>
+    <w:p>
+      <w:pPr>
+        <w:spacing w:line="360" w:lineRule="auto"/>
+        <w:jc w:val="center"/>
+        <w:rPr>
+          <w:rFonts w:ascii="Times New Roman" w:hAnsi="Times New Roman" w:cs="Times New Roman"/>
+          <w:b/>
+          <w:sz w:val="28"/>
+          <w:szCs w:val="28"/>
+        </w:rPr>
+      </w:pPr>
+    </w:p>
+    <w:p>
+      <w:pPr>
+        <w:spacing w:line="360" w:lineRule="auto"/>
+        <w:jc w:val="center"/>
+        <w:rPr>
+          <w:rFonts w:ascii="Times New Roman" w:hAnsi="Times New Roman" w:cs="Times New Roman"/>
+          <w:b/>
+          <w:sz w:val="28"/>
+          <w:szCs w:val="28"/>
+        </w:rPr>
+      </w:pPr>
+    </w:p>
+    <w:p>
+      <w:pPr>
+        <w:spacing w:line="360" w:lineRule="auto"/>
+        <w:jc w:val="center"/>
+        <w:rPr>
+          <w:rFonts w:ascii="Times New Roman" w:hAnsi="Times New Roman" w:cs="Times New Roman"/>
+          <w:b/>
+          <w:sz w:val="28"/>
+          <w:szCs w:val="28"/>
+        </w:rPr>
+      </w:pPr>
+    </w:p>
+    <w:p>
+      <w:pPr>
+        <w:spacing w:line="360" w:lineRule="auto"/>
+        <w:jc w:val="center"/>
+        <w:rPr>
+          <w:rFonts w:ascii="Times New Roman" w:hAnsi="Times New Roman" w:cs="Times New Roman"/>
+          <w:b/>
+          <w:sz w:val="28"/>
+          <w:szCs w:val="28"/>
+        </w:rPr>
+      </w:pPr>
+    </w:p>
+    <w:p>
+      <w:pPr>
+        <w:spacing w:line="360" w:lineRule="auto"/>
+        <w:jc w:val="center"/>
+        <w:rPr>
+          <w:rFonts w:ascii="Times New Roman" w:hAnsi="Times New Roman" w:cs="Times New Roman"/>
+          <w:b/>
+          <w:sz w:val="28"/>
+          <w:szCs w:val="28"/>
+        </w:rPr>
+      </w:pPr>
+    </w:p>
+    <w:p>
+      <w:pPr>
+        <w:spacing w:line="360" w:lineRule="auto"/>
+        <w:jc w:val="center"/>
+        <w:rPr>
+          <w:rFonts w:ascii="Times New Roman" w:hAnsi="Times New Roman" w:cs="Times New Roman"/>
+          <w:b/>
+          <w:sz w:val="28"/>
+          <w:szCs w:val="28"/>
+        </w:rPr>
+      </w:pPr>
+    </w:p>
+    <w:p>
+      <w:pPr>
+        <w:spacing w:line="360" w:lineRule="auto"/>
+        <w:jc w:val="center"/>
+        <w:rPr>
+          <w:rFonts w:ascii="Times New Roman" w:hAnsi="Times New Roman" w:cs="Times New Roman"/>
+          <w:b/>
+          <w:sz w:val="28"/>
+          <w:szCs w:val="28"/>
+        </w:rPr>
+      </w:pPr>
+    </w:p>
+    <w:p>
+      <w:pPr>
+        <w:spacing w:line="360" w:lineRule="auto"/>
+        <w:jc w:val="center"/>
+        <w:rPr>
+          <w:rFonts w:ascii="Times New Roman" w:hAnsi="Times New Roman" w:cs="Times New Roman"/>
+          <w:b/>
+          <w:sz w:val="28"/>
+          <w:szCs w:val="28"/>
+        </w:rPr>
+      </w:pPr>
+    </w:p>
+    <w:p>
+      <w:pPr>
+        <w:spacing w:line="360" w:lineRule="auto"/>
+        <w:jc w:val="center"/>
+        <w:rPr>
+          <w:rFonts w:ascii="Times New Roman" w:hAnsi="Times New Roman" w:cs="Times New Roman"/>
+          <w:b/>
+          <w:sz w:val="28"/>
+          <w:szCs w:val="28"/>
+        </w:rPr>
+      </w:pPr>
+    </w:p>
+    <w:p>
+      <w:pPr>
+        <w:spacing w:line="360" w:lineRule="auto"/>
+        <w:jc w:val="center"/>
+        <w:rPr>
+          <w:rFonts w:ascii="Times New Roman" w:hAnsi="Times New Roman" w:cs="Times New Roman"/>
+          <w:b/>
+          <w:sz w:val="28"/>
+          <w:szCs w:val="28"/>
+        </w:rPr>
+      </w:pPr>
+    </w:p>
+    <w:p>
+      <w:pPr>
+        <w:spacing w:line="360" w:lineRule="auto"/>
+        <w:jc w:val="center"/>
+        <w:rPr>
+          <w:rFonts w:ascii="Times New Roman" w:hAnsi="Times New Roman" w:cs="Times New Roman"/>
+          <w:b/>
+          <w:sz w:val="28"/>
+          <w:szCs w:val="28"/>
+        </w:rPr>
+      </w:pPr>
+      <w:r>
+        <w:rPr>
+          <w:rFonts w:ascii="Times New Roman" w:hAnsi="Times New Roman" w:cs="Times New Roman"/>
+          <w:b/>
+          <w:sz w:val="28"/>
+          <w:szCs w:val="28"/>
+        </w:rPr>
+        <w:lastRenderedPageBreak/>
         <w:t>1. Введение</w:t>
+      </w:r>
+      <w:r>
+        <w:rPr>
+          <w:rFonts w:ascii="Times New Roman" w:hAnsi="Times New Roman" w:cs="Times New Roman"/>
+          <w:b/>
+          <w:sz w:val="28"/>
+          <w:szCs w:val="28"/>
+        </w:rPr>
+        <w:t>.</w:t>
       </w:r>
     </w:p>
     <w:p>
@@ -90,7 +1131,7 @@
           <w:sz w:val="28"/>
           <w:szCs w:val="28"/>
         </w:rPr>
-        <w:t xml:space="preserve"> </w:t>
+        <w:t>.</w:t>
       </w:r>
     </w:p>
     <w:p>
@@ -1151,6 +2192,15 @@
           <w:szCs w:val="28"/>
         </w:rPr>
         <w:t xml:space="preserve"> Водородная энергетика</w:t>
+      </w:r>
+      <w:r>
+        <w:rPr>
+          <w:rFonts w:ascii="Times New Roman" w:hAnsi="Times New Roman" w:cs="Times New Roman"/>
+          <w:b/>
+          <w:sz w:val="28"/>
+          <w:szCs w:val="28"/>
+        </w:rPr>
+        <w:t>.</w:t>
       </w:r>
     </w:p>
     <w:p>
@@ -3803,6 +4853,15 @@
         </w:rPr>
         <w:t xml:space="preserve"> Хранение водорода</w:t>
       </w:r>
+      <w:r>
+        <w:rPr>
+          <w:rFonts w:ascii="Times New Roman" w:hAnsi="Times New Roman" w:cs="Times New Roman"/>
+          <w:b/>
+          <w:sz w:val="28"/>
+          <w:szCs w:val="28"/>
+        </w:rPr>
+        <w:t>.</w:t>
+      </w:r>
     </w:p>
     <w:p>
       <w:pPr>
@@ -4295,6 +5354,15 @@
         </w:rPr>
         <w:t>1.4. Постановка задачи</w:t>
       </w:r>
+      <w:r>
+        <w:rPr>
+          <w:rFonts w:ascii="Times New Roman" w:hAnsi="Times New Roman" w:cs="Times New Roman"/>
+          <w:b/>
+          <w:sz w:val="28"/>
+          <w:szCs w:val="28"/>
+        </w:rPr>
+        <w:t>.</w:t>
+      </w:r>
     </w:p>
     <w:p>
       <w:pPr>
@@ -4814,6 +5882,15 @@
           <w:szCs w:val="28"/>
         </w:rPr>
         <w:t>2. Основные свойства гидрида палладия</w:t>
+      </w:r>
+      <w:r>
+        <w:rPr>
+          <w:rFonts w:ascii="Times New Roman" w:hAnsi="Times New Roman" w:cs="Times New Roman"/>
+          <w:b/>
+          <w:sz w:val="28"/>
+          <w:szCs w:val="28"/>
+        </w:rPr>
+        <w:t>.</w:t>
       </w:r>
     </w:p>
     <w:p>
@@ -5872,7 +6949,43 @@
           <w:sz w:val="28"/>
           <w:szCs w:val="28"/>
         </w:rPr>
-        <w:t>. Теория функционала плотности</w:t>
+        <w:t>.</w:t>
+      </w:r>
+      <w:r>
+        <w:rPr>
+          <w:rFonts w:ascii="Times New Roman" w:hAnsi="Times New Roman" w:cs="Times New Roman"/>
+          <w:b/>
+          <w:sz w:val="28"/>
+          <w:szCs w:val="28"/>
+        </w:rPr>
+        <w:t xml:space="preserve"> </w:t>
+      </w:r>
+      <w:r>
+        <w:rPr>
+          <w:rFonts w:ascii="Times New Roman" w:hAnsi="Times New Roman" w:cs="Times New Roman"/>
+          <w:b/>
+          <w:sz w:val="28"/>
+          <w:szCs w:val="28"/>
+        </w:rPr>
+        <w:t>Основы теории</w:t>
+      </w:r>
+      <w:r>
+        <w:rPr>
+          <w:rFonts w:ascii="Times New Roman" w:hAnsi="Times New Roman" w:cs="Times New Roman"/>
+          <w:b/>
+          <w:sz w:val="28"/>
+          <w:szCs w:val="28"/>
+        </w:rPr>
+        <w:t xml:space="preserve"> функционала плотности</w:t>
+      </w:r>
+      <w:r>
+        <w:rPr>
+          <w:rFonts w:ascii="Times New Roman" w:hAnsi="Times New Roman" w:cs="Times New Roman"/>
+          <w:b/>
+          <w:sz w:val="28"/>
+          <w:szCs w:val="28"/>
+        </w:rPr>
+        <w:t>.</w:t>
       </w:r>
     </w:p>
     <w:p>
@@ -5908,6 +7021,15 @@
           <w:szCs w:val="28"/>
         </w:rPr>
         <w:t>3.1. Краткий обзор</w:t>
+      </w:r>
+      <w:r>
+        <w:rPr>
+          <w:rFonts w:ascii="Times New Roman" w:hAnsi="Times New Roman" w:cs="Times New Roman"/>
+          <w:b/>
+          <w:sz w:val="28"/>
+          <w:szCs w:val="28"/>
+        </w:rPr>
+        <w:t>.</w:t>
       </w:r>
     </w:p>
     <w:p>
@@ -15238,6 +16360,15 @@
         </w:rPr>
         <w:t>Хоэнберга</w:t>
       </w:r>
+      <w:r>
+        <w:rPr>
+          <w:rFonts w:ascii="Times New Roman" w:hAnsi="Times New Roman" w:cs="Times New Roman"/>
+          <w:b/>
+          <w:sz w:val="28"/>
+          <w:szCs w:val="28"/>
+        </w:rPr>
+        <w:t>.</w:t>
+      </w:r>
     </w:p>
     <w:p>
       <w:pPr>
@@ -15597,7 +16728,23 @@
           <w:sz w:val="28"/>
           <w:szCs w:val="28"/>
         </w:rPr>
-        <w:t xml:space="preserve">, то отсюда следует, что многочастичная волновая функция для всех состояний (основного и возбужденного) также определена. Таким образом все свойства системы можно получить, имея лишь функцию плотности частиц основного состояния </w:t>
+        <w:t xml:space="preserve">, то отсюда следует, что многочастичная волновая функция для всех состояний (основного и возбужденного) также определена. Таким </w:t>
+      </w:r>
+      <w:r>
+        <w:rPr>
+          <w:rFonts w:ascii="Times New Roman" w:eastAsiaTheme="minorEastAsia" w:hAnsi="Times New Roman" w:cs="Times New Roman"/>
+          <w:sz w:val="28"/>
+          <w:szCs w:val="28"/>
+        </w:rPr>
+        <w:t>образом,</w:t>
+      </w:r>
+      <w:r>
+        <w:rPr>
+          <w:rFonts w:ascii="Times New Roman" w:eastAsiaTheme="minorEastAsia" w:hAnsi="Times New Roman" w:cs="Times New Roman"/>
+          <w:sz w:val="28"/>
+          <w:szCs w:val="28"/>
+        </w:rPr>
+        <w:t xml:space="preserve"> все свойства системы можно получить, имея лишь функцию плотности частиц основного состояния </w:t>
       </w:r>
       <m:oMath>
         <m:sSub>
@@ -16477,6 +17624,15 @@
           <w:szCs w:val="28"/>
         </w:rPr>
         <w:t>Шэма</w:t>
+      </w:r>
+      <w:r>
+        <w:rPr>
+          <w:rFonts w:ascii="Times New Roman" w:eastAsiaTheme="minorEastAsia" w:hAnsi="Times New Roman" w:cs="Times New Roman"/>
+          <w:b/>
+          <w:sz w:val="28"/>
+          <w:szCs w:val="28"/>
+        </w:rPr>
+        <w:t>.</w:t>
       </w:r>
     </w:p>
     <w:p>
@@ -18164,527 +19320,521 @@
           <w:szCs w:val="28"/>
         </w:rPr>
       </w:pPr>
-      <m:oMath>
-        <m:sSub>
-          <m:sSubPr>
-            <m:ctrlPr>
-              <w:rPr>
-                <w:rFonts w:ascii="Cambria Math" w:eastAsiaTheme="minorEastAsia" w:hAnsi="Cambria Math" w:cs="Times New Roman"/>
-                <w:i/>
-                <w:sz w:val="28"/>
-                <w:szCs w:val="28"/>
-              </w:rPr>
-            </m:ctrlPr>
-          </m:sSubPr>
-          <m:e>
-            <m:r>
-              <w:rPr>
-                <w:rFonts w:ascii="Cambria Math" w:eastAsiaTheme="minorEastAsia" w:hAnsi="Cambria Math" w:cs="Times New Roman"/>
-                <w:sz w:val="28"/>
-                <w:szCs w:val="28"/>
-              </w:rPr>
-              <m:t>V</m:t>
-            </m:r>
-          </m:e>
-          <m:sub>
-            <m:r>
-              <w:rPr>
-                <w:rFonts w:ascii="Cambria Math" w:eastAsiaTheme="minorEastAsia" w:hAnsi="Cambria Math" w:cs="Times New Roman"/>
-                <w:sz w:val="28"/>
-                <w:szCs w:val="28"/>
-              </w:rPr>
-              <m:t>H</m:t>
-            </m:r>
-          </m:sub>
-        </m:sSub>
-        <m:d>
-          <m:dPr>
-            <m:begChr m:val="["/>
-            <m:endChr m:val="]"/>
-            <m:ctrlPr>
-              <w:rPr>
-                <w:rFonts w:ascii="Cambria Math" w:eastAsiaTheme="minorEastAsia" w:hAnsi="Cambria Math" w:cs="Times New Roman"/>
-                <w:i/>
-                <w:sz w:val="28"/>
-                <w:szCs w:val="28"/>
-              </w:rPr>
-            </m:ctrlPr>
-          </m:dPr>
-          <m:e>
-            <m:r>
-              <w:rPr>
-                <w:rFonts w:ascii="Cambria Math" w:eastAsiaTheme="minorEastAsia" w:hAnsi="Cambria Math" w:cs="Times New Roman"/>
-                <w:sz w:val="28"/>
-                <w:szCs w:val="28"/>
-              </w:rPr>
-              <m:t>n</m:t>
-            </m:r>
-          </m:e>
-        </m:d>
-        <m:r>
-          <w:rPr>
-            <w:rFonts w:ascii="Cambria Math" w:eastAsiaTheme="minorEastAsia" w:hAnsi="Cambria Math" w:cs="Times New Roman"/>
-            <w:sz w:val="28"/>
-            <w:szCs w:val="28"/>
-          </w:rPr>
-          <m:t>=</m:t>
-        </m:r>
-        <m:f>
-          <m:fPr>
-            <m:ctrlPr>
-              <w:rPr>
-                <w:rFonts w:ascii="Cambria Math" w:eastAsiaTheme="minorEastAsia" w:hAnsi="Cambria Math" w:cs="Times New Roman"/>
-                <w:i/>
-                <w:sz w:val="28"/>
-                <w:szCs w:val="28"/>
-              </w:rPr>
-            </m:ctrlPr>
-          </m:fPr>
-          <m:num>
-            <m:r>
-              <w:rPr>
-                <w:rFonts w:ascii="Cambria Math" w:eastAsiaTheme="minorEastAsia" w:hAnsi="Cambria Math" w:cs="Times New Roman"/>
-                <w:sz w:val="28"/>
-                <w:szCs w:val="28"/>
-              </w:rPr>
-              <m:t>1</m:t>
-            </m:r>
-          </m:num>
-          <m:den>
-            <m:r>
-              <w:rPr>
-                <w:rFonts w:ascii="Cambria Math" w:eastAsiaTheme="minorEastAsia" w:hAnsi="Cambria Math" w:cs="Times New Roman"/>
-                <w:sz w:val="28"/>
-                <w:szCs w:val="28"/>
-              </w:rPr>
-              <m:t>2</m:t>
-            </m:r>
-          </m:den>
-        </m:f>
-        <m:nary>
-          <m:naryPr>
-            <m:limLoc m:val="undOvr"/>
-            <m:subHide m:val="1"/>
-            <m:supHide m:val="1"/>
-            <m:ctrlPr>
-              <w:rPr>
-                <w:rFonts w:ascii="Cambria Math" w:eastAsiaTheme="minorEastAsia" w:hAnsi="Cambria Math" w:cs="Times New Roman"/>
-                <w:i/>
-                <w:sz w:val="28"/>
-                <w:szCs w:val="28"/>
-              </w:rPr>
-            </m:ctrlPr>
-          </m:naryPr>
-          <m:sub/>
-          <m:sup/>
-          <m:e>
-            <m:f>
-              <m:fPr>
-                <m:ctrlPr>
-                  <w:rPr>
-                    <w:rFonts w:ascii="Cambria Math" w:eastAsiaTheme="minorEastAsia" w:hAnsi="Cambria Math" w:cs="Times New Roman"/>
-                    <w:i/>
-                    <w:sz w:val="28"/>
-                    <w:szCs w:val="28"/>
-                  </w:rPr>
-                </m:ctrlPr>
-              </m:fPr>
-              <m:num>
-                <m:r>
-                  <w:rPr>
-                    <w:rFonts w:ascii="Cambria Math" w:eastAsiaTheme="minorEastAsia" w:hAnsi="Cambria Math" w:cs="Times New Roman"/>
-                    <w:sz w:val="28"/>
-                    <w:szCs w:val="28"/>
-                  </w:rPr>
-                  <m:t>n</m:t>
-                </m:r>
-                <m:d>
-                  <m:dPr>
-                    <m:ctrlPr>
-                      <w:rPr>
-                        <w:rFonts w:ascii="Cambria Math" w:eastAsiaTheme="minorEastAsia" w:hAnsi="Cambria Math" w:cs="Times New Roman"/>
-                        <w:i/>
-                        <w:sz w:val="28"/>
-                        <w:szCs w:val="28"/>
-                      </w:rPr>
-                    </m:ctrlPr>
-                  </m:dPr>
-                  <m:e>
-                    <m:sSub>
-                      <m:sSubPr>
-                        <m:ctrlPr>
-                          <w:rPr>
-                            <w:rFonts w:ascii="Cambria Math" w:eastAsiaTheme="minorEastAsia" w:hAnsi="Cambria Math" w:cs="Times New Roman"/>
-                            <w:b/>
-                            <w:i/>
-                            <w:sz w:val="28"/>
-                            <w:szCs w:val="28"/>
-                          </w:rPr>
-                        </m:ctrlPr>
-                      </m:sSubPr>
-                      <m:e>
-                        <m:r>
-                          <m:rPr>
-                            <m:sty m:val="bi"/>
-                          </m:rPr>
-                          <w:rPr>
-                            <w:rFonts w:ascii="Cambria Math" w:eastAsiaTheme="minorEastAsia" w:hAnsi="Cambria Math" w:cs="Times New Roman"/>
-                            <w:sz w:val="28"/>
-                            <w:szCs w:val="28"/>
-                          </w:rPr>
-                          <m:t>r</m:t>
-                        </m:r>
-                        <m:ctrlPr>
-                          <w:rPr>
-                            <w:rFonts w:ascii="Cambria Math" w:eastAsiaTheme="minorEastAsia" w:hAnsi="Cambria Math" w:cs="Times New Roman"/>
-                            <w:i/>
-                            <w:sz w:val="28"/>
-                            <w:szCs w:val="28"/>
-                          </w:rPr>
-                        </m:ctrlPr>
-                      </m:e>
-                      <m:sub>
-                        <m:r>
-                          <w:rPr>
-                            <w:rFonts w:ascii="Cambria Math" w:eastAsiaTheme="minorEastAsia" w:hAnsi="Cambria Math" w:cs="Times New Roman"/>
-                            <w:sz w:val="28"/>
-                            <w:szCs w:val="28"/>
-                          </w:rPr>
-                          <m:t>1</m:t>
-                        </m:r>
-                      </m:sub>
-                    </m:sSub>
-                    <m:ctrlPr>
-                      <w:rPr>
-                        <w:rFonts w:ascii="Cambria Math" w:eastAsiaTheme="minorEastAsia" w:hAnsi="Cambria Math" w:cs="Times New Roman"/>
-                        <w:b/>
-                        <w:i/>
-                        <w:sz w:val="28"/>
-                        <w:szCs w:val="28"/>
-                      </w:rPr>
-                    </m:ctrlPr>
-                  </m:e>
-                </m:d>
-                <m:r>
-                  <w:rPr>
-                    <w:rFonts w:ascii="Cambria Math" w:eastAsiaTheme="minorEastAsia" w:hAnsi="Cambria Math" w:cs="Times New Roman"/>
-                    <w:sz w:val="28"/>
-                    <w:szCs w:val="28"/>
-                  </w:rPr>
-                  <m:t>n(</m:t>
-                </m:r>
-                <m:sSub>
-                  <m:sSubPr>
-                    <m:ctrlPr>
-                      <w:rPr>
-                        <w:rFonts w:ascii="Cambria Math" w:eastAsiaTheme="minorEastAsia" w:hAnsi="Cambria Math" w:cs="Times New Roman"/>
-                        <w:b/>
-                        <w:i/>
-                        <w:sz w:val="28"/>
-                        <w:szCs w:val="28"/>
-                      </w:rPr>
-                    </m:ctrlPr>
-                  </m:sSubPr>
-                  <m:e>
-                    <m:r>
-                      <m:rPr>
-                        <m:sty m:val="bi"/>
-                      </m:rPr>
-                      <w:rPr>
-                        <w:rFonts w:ascii="Cambria Math" w:eastAsiaTheme="minorEastAsia" w:hAnsi="Cambria Math" w:cs="Times New Roman"/>
-                        <w:sz w:val="28"/>
-                        <w:szCs w:val="28"/>
-                      </w:rPr>
-                      <m:t>r</m:t>
-                    </m:r>
-                    <m:ctrlPr>
-                      <w:rPr>
-                        <w:rFonts w:ascii="Cambria Math" w:eastAsiaTheme="minorEastAsia" w:hAnsi="Cambria Math" w:cs="Times New Roman"/>
-                        <w:i/>
-                        <w:sz w:val="28"/>
-                        <w:szCs w:val="28"/>
-                      </w:rPr>
-                    </m:ctrlPr>
-                  </m:e>
-                  <m:sub>
-                    <m:r>
-                      <w:rPr>
-                        <w:rFonts w:ascii="Cambria Math" w:eastAsiaTheme="minorEastAsia" w:hAnsi="Cambria Math" w:cs="Times New Roman"/>
-                        <w:sz w:val="28"/>
-                        <w:szCs w:val="28"/>
-                      </w:rPr>
-                      <m:t>2</m:t>
-                    </m:r>
-                  </m:sub>
-                </m:sSub>
-                <m:r>
-                  <m:rPr>
-                    <m:sty m:val="bi"/>
-                  </m:rPr>
-                  <w:rPr>
-                    <w:rFonts w:ascii="Cambria Math" w:eastAsiaTheme="minorEastAsia" w:hAnsi="Cambria Math" w:cs="Times New Roman"/>
-                    <w:sz w:val="28"/>
-                    <w:szCs w:val="28"/>
-                  </w:rPr>
-                  <m:t>)</m:t>
-                </m:r>
-              </m:num>
-              <m:den>
-                <m:d>
-                  <m:dPr>
-                    <m:begChr m:val="|"/>
-                    <m:endChr m:val="|"/>
-                    <m:ctrlPr>
-                      <w:rPr>
-                        <w:rFonts w:ascii="Cambria Math" w:eastAsiaTheme="minorEastAsia" w:hAnsi="Cambria Math" w:cs="Times New Roman"/>
-                        <w:i/>
-                        <w:sz w:val="28"/>
-                        <w:szCs w:val="28"/>
-                      </w:rPr>
-                    </m:ctrlPr>
-                  </m:dPr>
-                  <m:e>
-                    <m:sSub>
-                      <m:sSubPr>
-                        <m:ctrlPr>
-                          <w:rPr>
-                            <w:rFonts w:ascii="Cambria Math" w:eastAsiaTheme="minorEastAsia" w:hAnsi="Cambria Math" w:cs="Times New Roman"/>
-                            <w:b/>
-                            <w:i/>
-                            <w:sz w:val="28"/>
-                            <w:szCs w:val="28"/>
-                          </w:rPr>
-                        </m:ctrlPr>
-                      </m:sSubPr>
-                      <m:e>
-                        <m:r>
-                          <m:rPr>
-                            <m:sty m:val="bi"/>
-                          </m:rPr>
-                          <w:rPr>
-                            <w:rFonts w:ascii="Cambria Math" w:eastAsiaTheme="minorEastAsia" w:hAnsi="Cambria Math" w:cs="Times New Roman"/>
-                            <w:sz w:val="28"/>
-                            <w:szCs w:val="28"/>
-                          </w:rPr>
-                          <m:t>r</m:t>
-                        </m:r>
-                      </m:e>
-                      <m:sub>
-                        <m:r>
-                          <w:rPr>
-                            <w:rFonts w:ascii="Cambria Math" w:eastAsiaTheme="minorEastAsia" w:hAnsi="Cambria Math" w:cs="Times New Roman"/>
-                            <w:sz w:val="28"/>
-                            <w:szCs w:val="28"/>
-                          </w:rPr>
-                          <m:t>1</m:t>
-                        </m:r>
-                      </m:sub>
-                    </m:sSub>
-                    <m:r>
-                      <m:rPr>
-                        <m:sty m:val="bi"/>
-                      </m:rPr>
-                      <w:rPr>
-                        <w:rFonts w:ascii="Cambria Math" w:eastAsiaTheme="minorEastAsia" w:hAnsi="Cambria Math" w:cs="Times New Roman"/>
-                        <w:sz w:val="28"/>
-                        <w:szCs w:val="28"/>
-                      </w:rPr>
-                      <m:t>-</m:t>
-                    </m:r>
-                    <m:sSub>
-                      <m:sSubPr>
-                        <m:ctrlPr>
-                          <w:rPr>
-                            <w:rFonts w:ascii="Cambria Math" w:eastAsiaTheme="minorEastAsia" w:hAnsi="Cambria Math" w:cs="Times New Roman"/>
-                            <w:b/>
-                            <w:i/>
-                            <w:sz w:val="28"/>
-                            <w:szCs w:val="28"/>
-                          </w:rPr>
-                        </m:ctrlPr>
-                      </m:sSubPr>
-                      <m:e>
-                        <m:r>
-                          <m:rPr>
-                            <m:sty m:val="bi"/>
-                          </m:rPr>
-                          <w:rPr>
-                            <w:rFonts w:ascii="Cambria Math" w:eastAsiaTheme="minorEastAsia" w:hAnsi="Cambria Math" w:cs="Times New Roman"/>
-                            <w:sz w:val="28"/>
-                            <w:szCs w:val="28"/>
-                          </w:rPr>
-                          <m:t>r</m:t>
-                        </m:r>
-                      </m:e>
-                      <m:sub>
-                        <m:r>
-                          <w:rPr>
-                            <w:rFonts w:ascii="Cambria Math" w:eastAsiaTheme="minorEastAsia" w:hAnsi="Cambria Math" w:cs="Times New Roman"/>
-                            <w:sz w:val="28"/>
-                            <w:szCs w:val="28"/>
-                          </w:rPr>
-                          <m:t>2</m:t>
-                        </m:r>
-                      </m:sub>
-                    </m:sSub>
-                  </m:e>
-                </m:d>
-              </m:den>
-            </m:f>
-            <m:r>
-              <m:rPr>
-                <m:sty m:val="bi"/>
-              </m:rPr>
-              <w:rPr>
-                <w:rFonts w:ascii="Cambria Math" w:eastAsiaTheme="minorEastAsia" w:hAnsi="Cambria Math" w:cs="Times New Roman"/>
-                <w:sz w:val="28"/>
-                <w:szCs w:val="28"/>
-              </w:rPr>
-              <m:t>d</m:t>
-            </m:r>
-            <m:sSub>
-              <m:sSubPr>
-                <m:ctrlPr>
-                  <w:rPr>
-                    <w:rFonts w:ascii="Cambria Math" w:eastAsiaTheme="minorEastAsia" w:hAnsi="Cambria Math" w:cs="Times New Roman"/>
-                    <w:b/>
-                    <w:i/>
-                    <w:sz w:val="28"/>
-                    <w:szCs w:val="28"/>
-                  </w:rPr>
-                </m:ctrlPr>
-              </m:sSubPr>
-              <m:e>
-                <m:r>
-                  <m:rPr>
-                    <m:sty m:val="bi"/>
-                  </m:rPr>
-                  <w:rPr>
-                    <w:rFonts w:ascii="Cambria Math" w:eastAsiaTheme="minorEastAsia" w:hAnsi="Cambria Math" w:cs="Times New Roman"/>
-                    <w:sz w:val="28"/>
-                    <w:szCs w:val="28"/>
-                  </w:rPr>
-                  <m:t>r</m:t>
-                </m:r>
-              </m:e>
-              <m:sub>
-                <m:r>
-                  <m:rPr>
-                    <m:sty m:val="bi"/>
-                  </m:rPr>
-                  <w:rPr>
-                    <w:rFonts w:ascii="Cambria Math" w:eastAsiaTheme="minorEastAsia" w:hAnsi="Cambria Math" w:cs="Times New Roman"/>
-                    <w:sz w:val="28"/>
-                    <w:szCs w:val="28"/>
-                  </w:rPr>
-                  <m:t>1</m:t>
-                </m:r>
-              </m:sub>
-            </m:sSub>
-            <m:r>
-              <m:rPr>
-                <m:sty m:val="bi"/>
-              </m:rPr>
-              <w:rPr>
-                <w:rFonts w:ascii="Cambria Math" w:eastAsiaTheme="minorEastAsia" w:hAnsi="Cambria Math" w:cs="Times New Roman"/>
-                <w:sz w:val="28"/>
-                <w:szCs w:val="28"/>
-              </w:rPr>
-              <m:t>d</m:t>
-            </m:r>
-            <m:sSub>
-              <m:sSubPr>
-                <m:ctrlPr>
-                  <w:rPr>
-                    <w:rFonts w:ascii="Cambria Math" w:eastAsiaTheme="minorEastAsia" w:hAnsi="Cambria Math" w:cs="Times New Roman"/>
-                    <w:b/>
-                    <w:i/>
-                    <w:sz w:val="28"/>
-                    <w:szCs w:val="28"/>
-                  </w:rPr>
-                </m:ctrlPr>
-              </m:sSubPr>
-              <m:e>
-                <m:r>
-                  <m:rPr>
-                    <m:sty m:val="bi"/>
-                  </m:rPr>
-                  <w:rPr>
-                    <w:rFonts w:ascii="Cambria Math" w:eastAsiaTheme="minorEastAsia" w:hAnsi="Cambria Math" w:cs="Times New Roman"/>
-                    <w:sz w:val="28"/>
-                    <w:szCs w:val="28"/>
-                  </w:rPr>
-                  <m:t>r</m:t>
-                </m:r>
-              </m:e>
-              <m:sub>
-                <m:r>
-                  <m:rPr>
-                    <m:sty m:val="bi"/>
-                  </m:rPr>
-                  <w:rPr>
-                    <w:rFonts w:ascii="Cambria Math" w:eastAsiaTheme="minorEastAsia" w:hAnsi="Cambria Math" w:cs="Times New Roman"/>
-                    <w:sz w:val="28"/>
-                    <w:szCs w:val="28"/>
-                  </w:rPr>
-                  <m:t>2</m:t>
-                </m:r>
-              </m:sub>
-            </m:sSub>
-            <m:r>
-              <m:rPr>
-                <m:sty m:val="bi"/>
-              </m:rPr>
-              <w:rPr>
-                <w:rFonts w:ascii="Cambria Math" w:eastAsiaTheme="minorEastAsia" w:hAnsi="Cambria Math" w:cs="Times New Roman"/>
-                <w:sz w:val="28"/>
-                <w:szCs w:val="28"/>
-              </w:rPr>
-              <m:t xml:space="preserve"> </m:t>
-            </m:r>
-            <m:r>
-              <w:rPr>
-                <w:rFonts w:ascii="Cambria Math" w:eastAsiaTheme="minorEastAsia" w:hAnsi="Cambria Math" w:cs="Times New Roman"/>
-                <w:sz w:val="28"/>
-                <w:szCs w:val="28"/>
-              </w:rPr>
-              <m:t>(1</m:t>
-            </m:r>
-            <m:r>
-              <w:rPr>
-                <w:rFonts w:ascii="Cambria Math" w:eastAsiaTheme="minorEastAsia" w:hAnsi="Cambria Math" w:cs="Times New Roman"/>
-                <w:sz w:val="28"/>
-                <w:szCs w:val="28"/>
-              </w:rPr>
-              <m:t>5</m:t>
-            </m:r>
-            <m:r>
-              <w:rPr>
-                <w:rFonts w:ascii="Cambria Math" w:eastAsiaTheme="minorEastAsia" w:hAnsi="Cambria Math" w:cs="Times New Roman"/>
-                <w:sz w:val="28"/>
-                <w:szCs w:val="28"/>
-              </w:rPr>
-              <m:t>)</m:t>
-            </m:r>
-          </m:e>
-        </m:nary>
-        <m:r>
-          <w:rPr>
-            <w:rFonts w:ascii="Cambria Math" w:eastAsiaTheme="minorEastAsia" w:hAnsi="Cambria Math" w:cs="Times New Roman"/>
-            <w:sz w:val="28"/>
-            <w:szCs w:val="28"/>
-          </w:rPr>
-          <m:t xml:space="preserve"> </m:t>
-        </m:r>
-      </m:oMath>
-      <w:r>
-        <w:rPr>
-          <w:rFonts w:ascii="Times New Roman" w:eastAsiaTheme="minorEastAsia" w:hAnsi="Times New Roman" w:cs="Times New Roman"/>
-          <w:sz w:val="28"/>
-          <w:szCs w:val="28"/>
-        </w:rPr>
-        <w:t xml:space="preserve"> </w:t>
-      </w:r>
+      <m:oMathPara>
+        <m:oMath>
+          <m:sSub>
+            <m:sSubPr>
+              <m:ctrlPr>
+                <w:rPr>
+                  <w:rFonts w:ascii="Cambria Math" w:eastAsiaTheme="minorEastAsia" w:hAnsi="Cambria Math" w:cs="Times New Roman"/>
+                  <w:i/>
+                  <w:sz w:val="28"/>
+                  <w:szCs w:val="28"/>
+                </w:rPr>
+              </m:ctrlPr>
+            </m:sSubPr>
+            <m:e>
+              <m:r>
+                <w:rPr>
+                  <w:rFonts w:ascii="Cambria Math" w:eastAsiaTheme="minorEastAsia" w:hAnsi="Cambria Math" w:cs="Times New Roman"/>
+                  <w:sz w:val="28"/>
+                  <w:szCs w:val="28"/>
+                </w:rPr>
+                <m:t>V</m:t>
+              </m:r>
+            </m:e>
+            <m:sub>
+              <m:r>
+                <w:rPr>
+                  <w:rFonts w:ascii="Cambria Math" w:eastAsiaTheme="minorEastAsia" w:hAnsi="Cambria Math" w:cs="Times New Roman"/>
+                  <w:sz w:val="28"/>
+                  <w:szCs w:val="28"/>
+                </w:rPr>
+                <m:t>H</m:t>
+              </m:r>
+            </m:sub>
+          </m:sSub>
+          <m:d>
+            <m:dPr>
+              <m:begChr m:val="["/>
+              <m:endChr m:val="]"/>
+              <m:ctrlPr>
+                <w:rPr>
+                  <w:rFonts w:ascii="Cambria Math" w:eastAsiaTheme="minorEastAsia" w:hAnsi="Cambria Math" w:cs="Times New Roman"/>
+                  <w:i/>
+                  <w:sz w:val="28"/>
+                  <w:szCs w:val="28"/>
+                </w:rPr>
+              </m:ctrlPr>
+            </m:dPr>
+            <m:e>
+              <m:r>
+                <w:rPr>
+                  <w:rFonts w:ascii="Cambria Math" w:eastAsiaTheme="minorEastAsia" w:hAnsi="Cambria Math" w:cs="Times New Roman"/>
+                  <w:sz w:val="28"/>
+                  <w:szCs w:val="28"/>
+                </w:rPr>
+                <m:t>n</m:t>
+              </m:r>
+            </m:e>
+          </m:d>
+          <m:r>
+            <w:rPr>
+              <w:rFonts w:ascii="Cambria Math" w:eastAsiaTheme="minorEastAsia" w:hAnsi="Cambria Math" w:cs="Times New Roman"/>
+              <w:sz w:val="28"/>
+              <w:szCs w:val="28"/>
+            </w:rPr>
+            <m:t>=</m:t>
+          </m:r>
+          <m:f>
+            <m:fPr>
+              <m:ctrlPr>
+                <w:rPr>
+                  <w:rFonts w:ascii="Cambria Math" w:eastAsiaTheme="minorEastAsia" w:hAnsi="Cambria Math" w:cs="Times New Roman"/>
+                  <w:i/>
+                  <w:sz w:val="28"/>
+                  <w:szCs w:val="28"/>
+                </w:rPr>
+              </m:ctrlPr>
+            </m:fPr>
+            <m:num>
+              <m:r>
+                <w:rPr>
+                  <w:rFonts w:ascii="Cambria Math" w:eastAsiaTheme="minorEastAsia" w:hAnsi="Cambria Math" w:cs="Times New Roman"/>
+                  <w:sz w:val="28"/>
+                  <w:szCs w:val="28"/>
+                </w:rPr>
+                <m:t>1</m:t>
+              </m:r>
+            </m:num>
+            <m:den>
+              <m:r>
+                <w:rPr>
+                  <w:rFonts w:ascii="Cambria Math" w:eastAsiaTheme="minorEastAsia" w:hAnsi="Cambria Math" w:cs="Times New Roman"/>
+                  <w:sz w:val="28"/>
+                  <w:szCs w:val="28"/>
+                </w:rPr>
+                <m:t>2</m:t>
+              </m:r>
+            </m:den>
+          </m:f>
+          <m:nary>
+            <m:naryPr>
+              <m:limLoc m:val="undOvr"/>
+              <m:subHide m:val="1"/>
+              <m:supHide m:val="1"/>
+              <m:ctrlPr>
+                <w:rPr>
+                  <w:rFonts w:ascii="Cambria Math" w:eastAsiaTheme="minorEastAsia" w:hAnsi="Cambria Math" w:cs="Times New Roman"/>
+                  <w:i/>
+                  <w:sz w:val="28"/>
+                  <w:szCs w:val="28"/>
+                </w:rPr>
+              </m:ctrlPr>
+            </m:naryPr>
+            <m:sub/>
+            <m:sup/>
+            <m:e>
+              <m:f>
+                <m:fPr>
+                  <m:ctrlPr>
+                    <w:rPr>
+                      <w:rFonts w:ascii="Cambria Math" w:eastAsiaTheme="minorEastAsia" w:hAnsi="Cambria Math" w:cs="Times New Roman"/>
+                      <w:i/>
+                      <w:sz w:val="28"/>
+                      <w:szCs w:val="28"/>
+                    </w:rPr>
+                  </m:ctrlPr>
+                </m:fPr>
+                <m:num>
+                  <m:r>
+                    <w:rPr>
+                      <w:rFonts w:ascii="Cambria Math" w:eastAsiaTheme="minorEastAsia" w:hAnsi="Cambria Math" w:cs="Times New Roman"/>
+                      <w:sz w:val="28"/>
+                      <w:szCs w:val="28"/>
+                    </w:rPr>
+                    <m:t>n</m:t>
+                  </m:r>
+                  <m:d>
+                    <m:dPr>
+                      <m:ctrlPr>
+                        <w:rPr>
+                          <w:rFonts w:ascii="Cambria Math" w:eastAsiaTheme="minorEastAsia" w:hAnsi="Cambria Math" w:cs="Times New Roman"/>
+                          <w:i/>
+                          <w:sz w:val="28"/>
+                          <w:szCs w:val="28"/>
+                        </w:rPr>
+                      </m:ctrlPr>
+                    </m:dPr>
+                    <m:e>
+                      <m:sSub>
+                        <m:sSubPr>
+                          <m:ctrlPr>
+                            <w:rPr>
+                              <w:rFonts w:ascii="Cambria Math" w:eastAsiaTheme="minorEastAsia" w:hAnsi="Cambria Math" w:cs="Times New Roman"/>
+                              <w:b/>
+                              <w:i/>
+                              <w:sz w:val="28"/>
+                              <w:szCs w:val="28"/>
+                            </w:rPr>
+                          </m:ctrlPr>
+                        </m:sSubPr>
+                        <m:e>
+                          <m:r>
+                            <m:rPr>
+                              <m:sty m:val="bi"/>
+                            </m:rPr>
+                            <w:rPr>
+                              <w:rFonts w:ascii="Cambria Math" w:eastAsiaTheme="minorEastAsia" w:hAnsi="Cambria Math" w:cs="Times New Roman"/>
+                              <w:sz w:val="28"/>
+                              <w:szCs w:val="28"/>
+                            </w:rPr>
+                            <m:t>r</m:t>
+                          </m:r>
+                          <m:ctrlPr>
+                            <w:rPr>
+                              <w:rFonts w:ascii="Cambria Math" w:eastAsiaTheme="minorEastAsia" w:hAnsi="Cambria Math" w:cs="Times New Roman"/>
+                              <w:i/>
+                              <w:sz w:val="28"/>
+                              <w:szCs w:val="28"/>
+                            </w:rPr>
+                          </m:ctrlPr>
+                        </m:e>
+                        <m:sub>
+                          <m:r>
+                            <w:rPr>
+                              <w:rFonts w:ascii="Cambria Math" w:eastAsiaTheme="minorEastAsia" w:hAnsi="Cambria Math" w:cs="Times New Roman"/>
+                              <w:sz w:val="28"/>
+                              <w:szCs w:val="28"/>
+                            </w:rPr>
+                            <m:t>1</m:t>
+                          </m:r>
+                        </m:sub>
+                      </m:sSub>
+                      <m:ctrlPr>
+                        <w:rPr>
+                          <w:rFonts w:ascii="Cambria Math" w:eastAsiaTheme="minorEastAsia" w:hAnsi="Cambria Math" w:cs="Times New Roman"/>
+                          <w:b/>
+                          <w:i/>
+                          <w:sz w:val="28"/>
+                          <w:szCs w:val="28"/>
+                        </w:rPr>
+                      </m:ctrlPr>
+                    </m:e>
+                  </m:d>
+                  <m:r>
+                    <w:rPr>
+                      <w:rFonts w:ascii="Cambria Math" w:eastAsiaTheme="minorEastAsia" w:hAnsi="Cambria Math" w:cs="Times New Roman"/>
+                      <w:sz w:val="28"/>
+                      <w:szCs w:val="28"/>
+                    </w:rPr>
+                    <m:t>n(</m:t>
+                  </m:r>
+                  <m:sSub>
+                    <m:sSubPr>
+                      <m:ctrlPr>
+                        <w:rPr>
+                          <w:rFonts w:ascii="Cambria Math" w:eastAsiaTheme="minorEastAsia" w:hAnsi="Cambria Math" w:cs="Times New Roman"/>
+                          <w:b/>
+                          <w:i/>
+                          <w:sz w:val="28"/>
+                          <w:szCs w:val="28"/>
+                        </w:rPr>
+                      </m:ctrlPr>
+                    </m:sSubPr>
+                    <m:e>
+                      <m:r>
+                        <m:rPr>
+                          <m:sty m:val="bi"/>
+                        </m:rPr>
+                        <w:rPr>
+                          <w:rFonts w:ascii="Cambria Math" w:eastAsiaTheme="minorEastAsia" w:hAnsi="Cambria Math" w:cs="Times New Roman"/>
+                          <w:sz w:val="28"/>
+                          <w:szCs w:val="28"/>
+                        </w:rPr>
+                        <m:t>r</m:t>
+                      </m:r>
+                      <m:ctrlPr>
+                        <w:rPr>
+                          <w:rFonts w:ascii="Cambria Math" w:eastAsiaTheme="minorEastAsia" w:hAnsi="Cambria Math" w:cs="Times New Roman"/>
+                          <w:i/>
+                          <w:sz w:val="28"/>
+                          <w:szCs w:val="28"/>
+                        </w:rPr>
+                      </m:ctrlPr>
+                    </m:e>
+                    <m:sub>
+                      <m:r>
+                        <w:rPr>
+                          <w:rFonts w:ascii="Cambria Math" w:eastAsiaTheme="minorEastAsia" w:hAnsi="Cambria Math" w:cs="Times New Roman"/>
+                          <w:sz w:val="28"/>
+                          <w:szCs w:val="28"/>
+                        </w:rPr>
+                        <m:t>2</m:t>
+                      </m:r>
+                    </m:sub>
+                  </m:sSub>
+                  <m:r>
+                    <m:rPr>
+                      <m:sty m:val="bi"/>
+                    </m:rPr>
+                    <w:rPr>
+                      <w:rFonts w:ascii="Cambria Math" w:eastAsiaTheme="minorEastAsia" w:hAnsi="Cambria Math" w:cs="Times New Roman"/>
+                      <w:sz w:val="28"/>
+                      <w:szCs w:val="28"/>
+                    </w:rPr>
+                    <m:t>)</m:t>
+                  </m:r>
+                </m:num>
+                <m:den>
+                  <m:d>
+                    <m:dPr>
+                      <m:begChr m:val="|"/>
+                      <m:endChr m:val="|"/>
+                      <m:ctrlPr>
+                        <w:rPr>
+                          <w:rFonts w:ascii="Cambria Math" w:eastAsiaTheme="minorEastAsia" w:hAnsi="Cambria Math" w:cs="Times New Roman"/>
+                          <w:i/>
+                          <w:sz w:val="28"/>
+                          <w:szCs w:val="28"/>
+                        </w:rPr>
+                      </m:ctrlPr>
+                    </m:dPr>
+                    <m:e>
+                      <m:sSub>
+                        <m:sSubPr>
+                          <m:ctrlPr>
+                            <w:rPr>
+                              <w:rFonts w:ascii="Cambria Math" w:eastAsiaTheme="minorEastAsia" w:hAnsi="Cambria Math" w:cs="Times New Roman"/>
+                              <w:b/>
+                              <w:i/>
+                              <w:sz w:val="28"/>
+                              <w:szCs w:val="28"/>
+                            </w:rPr>
+                          </m:ctrlPr>
+                        </m:sSubPr>
+                        <m:e>
+                          <m:r>
+                            <m:rPr>
+                              <m:sty m:val="bi"/>
+                            </m:rPr>
+                            <w:rPr>
+                              <w:rFonts w:ascii="Cambria Math" w:eastAsiaTheme="minorEastAsia" w:hAnsi="Cambria Math" w:cs="Times New Roman"/>
+                              <w:sz w:val="28"/>
+                              <w:szCs w:val="28"/>
+                            </w:rPr>
+                            <m:t>r</m:t>
+                          </m:r>
+                        </m:e>
+                        <m:sub>
+                          <m:r>
+                            <w:rPr>
+                              <w:rFonts w:ascii="Cambria Math" w:eastAsiaTheme="minorEastAsia" w:hAnsi="Cambria Math" w:cs="Times New Roman"/>
+                              <w:sz w:val="28"/>
+                              <w:szCs w:val="28"/>
+                            </w:rPr>
+                            <m:t>1</m:t>
+                          </m:r>
+                        </m:sub>
+                      </m:sSub>
+                      <m:r>
+                        <m:rPr>
+                          <m:sty m:val="bi"/>
+                        </m:rPr>
+                        <w:rPr>
+                          <w:rFonts w:ascii="Cambria Math" w:eastAsiaTheme="minorEastAsia" w:hAnsi="Cambria Math" w:cs="Times New Roman"/>
+                          <w:sz w:val="28"/>
+                          <w:szCs w:val="28"/>
+                        </w:rPr>
+                        <m:t>-</m:t>
+                      </m:r>
+                      <m:sSub>
+                        <m:sSubPr>
+                          <m:ctrlPr>
+                            <w:rPr>
+                              <w:rFonts w:ascii="Cambria Math" w:eastAsiaTheme="minorEastAsia" w:hAnsi="Cambria Math" w:cs="Times New Roman"/>
+                              <w:b/>
+                              <w:i/>
+                              <w:sz w:val="28"/>
+                              <w:szCs w:val="28"/>
+                            </w:rPr>
+                          </m:ctrlPr>
+                        </m:sSubPr>
+                        <m:e>
+                          <m:r>
+                            <m:rPr>
+                              <m:sty m:val="bi"/>
+                            </m:rPr>
+                            <w:rPr>
+                              <w:rFonts w:ascii="Cambria Math" w:eastAsiaTheme="minorEastAsia" w:hAnsi="Cambria Math" w:cs="Times New Roman"/>
+                              <w:sz w:val="28"/>
+                              <w:szCs w:val="28"/>
+                            </w:rPr>
+                            <m:t>r</m:t>
+                          </m:r>
+                        </m:e>
+                        <m:sub>
+                          <m:r>
+                            <w:rPr>
+                              <w:rFonts w:ascii="Cambria Math" w:eastAsiaTheme="minorEastAsia" w:hAnsi="Cambria Math" w:cs="Times New Roman"/>
+                              <w:sz w:val="28"/>
+                              <w:szCs w:val="28"/>
+                            </w:rPr>
+                            <m:t>2</m:t>
+                          </m:r>
+                        </m:sub>
+                      </m:sSub>
+                    </m:e>
+                  </m:d>
+                </m:den>
+              </m:f>
+              <m:r>
+                <m:rPr>
+                  <m:sty m:val="bi"/>
+                </m:rPr>
+                <w:rPr>
+                  <w:rFonts w:ascii="Cambria Math" w:eastAsiaTheme="minorEastAsia" w:hAnsi="Cambria Math" w:cs="Times New Roman"/>
+                  <w:sz w:val="28"/>
+                  <w:szCs w:val="28"/>
+                </w:rPr>
+                <m:t>d</m:t>
+              </m:r>
+              <m:sSub>
+                <m:sSubPr>
+                  <m:ctrlPr>
+                    <w:rPr>
+                      <w:rFonts w:ascii="Cambria Math" w:eastAsiaTheme="minorEastAsia" w:hAnsi="Cambria Math" w:cs="Times New Roman"/>
+                      <w:b/>
+                      <w:i/>
+                      <w:sz w:val="28"/>
+                      <w:szCs w:val="28"/>
+                    </w:rPr>
+                  </m:ctrlPr>
+                </m:sSubPr>
+                <m:e>
+                  <m:r>
+                    <m:rPr>
+                      <m:sty m:val="bi"/>
+                    </m:rPr>
+                    <w:rPr>
+                      <w:rFonts w:ascii="Cambria Math" w:eastAsiaTheme="minorEastAsia" w:hAnsi="Cambria Math" w:cs="Times New Roman"/>
+                      <w:sz w:val="28"/>
+                      <w:szCs w:val="28"/>
+                    </w:rPr>
+                    <m:t>r</m:t>
+                  </m:r>
+                </m:e>
+                <m:sub>
+                  <m:r>
+                    <m:rPr>
+                      <m:sty m:val="bi"/>
+                    </m:rPr>
+                    <w:rPr>
+                      <w:rFonts w:ascii="Cambria Math" w:eastAsiaTheme="minorEastAsia" w:hAnsi="Cambria Math" w:cs="Times New Roman"/>
+                      <w:sz w:val="28"/>
+                      <w:szCs w:val="28"/>
+                    </w:rPr>
+                    <m:t>1</m:t>
+                  </m:r>
+                </m:sub>
+              </m:sSub>
+              <m:r>
+                <m:rPr>
+                  <m:sty m:val="bi"/>
+                </m:rPr>
+                <w:rPr>
+                  <w:rFonts w:ascii="Cambria Math" w:eastAsiaTheme="minorEastAsia" w:hAnsi="Cambria Math" w:cs="Times New Roman"/>
+                  <w:sz w:val="28"/>
+                  <w:szCs w:val="28"/>
+                </w:rPr>
+                <m:t>d</m:t>
+              </m:r>
+              <m:sSub>
+                <m:sSubPr>
+                  <m:ctrlPr>
+                    <w:rPr>
+                      <w:rFonts w:ascii="Cambria Math" w:eastAsiaTheme="minorEastAsia" w:hAnsi="Cambria Math" w:cs="Times New Roman"/>
+                      <w:b/>
+                      <w:i/>
+                      <w:sz w:val="28"/>
+                      <w:szCs w:val="28"/>
+                    </w:rPr>
+                  </m:ctrlPr>
+                </m:sSubPr>
+                <m:e>
+                  <m:r>
+                    <m:rPr>
+                      <m:sty m:val="bi"/>
+                    </m:rPr>
+                    <w:rPr>
+                      <w:rFonts w:ascii="Cambria Math" w:eastAsiaTheme="minorEastAsia" w:hAnsi="Cambria Math" w:cs="Times New Roman"/>
+                      <w:sz w:val="28"/>
+                      <w:szCs w:val="28"/>
+                    </w:rPr>
+                    <m:t>r</m:t>
+                  </m:r>
+                </m:e>
+                <m:sub>
+                  <m:r>
+                    <m:rPr>
+                      <m:sty m:val="bi"/>
+                    </m:rPr>
+                    <w:rPr>
+                      <w:rFonts w:ascii="Cambria Math" w:eastAsiaTheme="minorEastAsia" w:hAnsi="Cambria Math" w:cs="Times New Roman"/>
+                      <w:sz w:val="28"/>
+                      <w:szCs w:val="28"/>
+                    </w:rPr>
+                    <m:t>2</m:t>
+                  </m:r>
+                </m:sub>
+              </m:sSub>
+              <m:r>
+                <m:rPr>
+                  <m:sty m:val="bi"/>
+                </m:rPr>
+                <w:rPr>
+                  <w:rFonts w:ascii="Cambria Math" w:eastAsiaTheme="minorEastAsia" w:hAnsi="Cambria Math" w:cs="Times New Roman"/>
+                  <w:sz w:val="28"/>
+                  <w:szCs w:val="28"/>
+                </w:rPr>
+                <m:t xml:space="preserve"> </m:t>
+              </m:r>
+              <m:r>
+                <w:rPr>
+                  <w:rFonts w:ascii="Cambria Math" w:eastAsiaTheme="minorEastAsia" w:hAnsi="Cambria Math" w:cs="Times New Roman"/>
+                  <w:sz w:val="28"/>
+                  <w:szCs w:val="28"/>
+                </w:rPr>
+                <m:t>(1</m:t>
+              </m:r>
+              <m:r>
+                <w:rPr>
+                  <w:rFonts w:ascii="Cambria Math" w:eastAsiaTheme="minorEastAsia" w:hAnsi="Cambria Math" w:cs="Times New Roman"/>
+                  <w:sz w:val="28"/>
+                  <w:szCs w:val="28"/>
+                </w:rPr>
+                <m:t>5</m:t>
+              </m:r>
+              <m:r>
+                <w:rPr>
+                  <w:rFonts w:ascii="Cambria Math" w:eastAsiaTheme="minorEastAsia" w:hAnsi="Cambria Math" w:cs="Times New Roman"/>
+                  <w:sz w:val="28"/>
+                  <w:szCs w:val="28"/>
+                </w:rPr>
+                <m:t>)</m:t>
+              </m:r>
+            </m:e>
+          </m:nary>
+          <m:r>
+            <w:rPr>
+              <w:rFonts w:ascii="Cambria Math" w:eastAsiaTheme="minorEastAsia" w:hAnsi="Cambria Math" w:cs="Times New Roman"/>
+              <w:sz w:val="28"/>
+              <w:szCs w:val="28"/>
+            </w:rPr>
+            <m:t xml:space="preserve"> </m:t>
+          </m:r>
+        </m:oMath>
+      </m:oMathPara>
     </w:p>
     <w:p>
       <w:pPr>
@@ -21853,8 +23003,6 @@
         </w:rPr>
         <w:t>LDA</w:t>
       </w:r>
-      <w:bookmarkStart w:id="0" w:name="_GoBack"/>
-      <w:bookmarkEnd w:id="0"/>
       <w:r>
         <w:rPr>
           <w:rFonts w:ascii="Times New Roman" w:eastAsiaTheme="minorEastAsia" w:hAnsi="Times New Roman" w:cs="Times New Roman"/>
@@ -22026,6 +23174,452 @@
           <w:szCs w:val="28"/>
         </w:rPr>
       </w:pPr>
+      <w:r>
+        <w:rPr>
+          <w:rFonts w:ascii="Times New Roman" w:hAnsi="Times New Roman" w:cs="Times New Roman"/>
+          <w:b/>
+          <w:sz w:val="28"/>
+          <w:szCs w:val="28"/>
+        </w:rPr>
+        <w:lastRenderedPageBreak/>
+        <w:t>4. Программы для расчета ПРФР.</w:t>
+      </w:r>
+    </w:p>
+    <w:p>
+      <w:pPr>
+        <w:spacing w:line="360" w:lineRule="auto"/>
+        <w:ind w:firstLine="709"/>
+        <w:jc w:val="both"/>
+        <w:rPr>
+          <w:rFonts w:ascii="Times New Roman" w:hAnsi="Times New Roman" w:cs="Times New Roman"/>
+          <w:sz w:val="28"/>
+          <w:szCs w:val="28"/>
+        </w:rPr>
+      </w:pPr>
+      <w:r>
+        <w:rPr>
+          <w:rFonts w:ascii="Times New Roman" w:hAnsi="Times New Roman" w:cs="Times New Roman"/>
+          <w:sz w:val="28"/>
+          <w:szCs w:val="28"/>
+        </w:rPr>
+        <w:t>Чтобы рассчитать  ПРФР</w:t>
+      </w:r>
+      <w:r>
+        <w:rPr>
+          <w:rFonts w:ascii="Times New Roman" w:hAnsi="Times New Roman" w:cs="Times New Roman"/>
+          <w:sz w:val="28"/>
+          <w:szCs w:val="28"/>
+        </w:rPr>
+        <w:t>,</w:t>
+      </w:r>
+      <w:r>
+        <w:rPr>
+          <w:rFonts w:ascii="Times New Roman" w:hAnsi="Times New Roman" w:cs="Times New Roman"/>
+          <w:sz w:val="28"/>
+          <w:szCs w:val="28"/>
+        </w:rPr>
+        <w:t xml:space="preserve"> в первую очередь</w:t>
+      </w:r>
+      <w:r>
+        <w:rPr>
+          <w:rFonts w:ascii="Times New Roman" w:hAnsi="Times New Roman" w:cs="Times New Roman"/>
+          <w:sz w:val="28"/>
+          <w:szCs w:val="28"/>
+        </w:rPr>
+        <w:t>,</w:t>
+      </w:r>
+      <w:r>
+        <w:rPr>
+          <w:rFonts w:ascii="Times New Roman" w:hAnsi="Times New Roman" w:cs="Times New Roman"/>
+          <w:sz w:val="28"/>
+          <w:szCs w:val="28"/>
+        </w:rPr>
+        <w:t xml:space="preserve"> использовался </w:t>
+      </w:r>
+      <w:r>
+        <w:rPr>
+          <w:rFonts w:ascii="Times New Roman" w:hAnsi="Times New Roman" w:cs="Times New Roman"/>
+          <w:sz w:val="28"/>
+          <w:szCs w:val="28"/>
+        </w:rPr>
+        <w:t>пакет</w:t>
+      </w:r>
+      <w:r>
+        <w:rPr>
+          <w:rFonts w:ascii="Times New Roman" w:hAnsi="Times New Roman" w:cs="Times New Roman"/>
+          <w:sz w:val="28"/>
+          <w:szCs w:val="28"/>
+        </w:rPr>
+        <w:t xml:space="preserve"> </w:t>
+      </w:r>
+      <w:r>
+        <w:rPr>
+          <w:rFonts w:ascii="Times New Roman" w:hAnsi="Times New Roman" w:cs="Times New Roman"/>
+          <w:sz w:val="28"/>
+          <w:szCs w:val="28"/>
+        </w:rPr>
+        <w:t xml:space="preserve"> </w:t>
+      </w:r>
+      <w:r>
+        <w:rPr>
+          <w:rFonts w:ascii="Times New Roman" w:hAnsi="Times New Roman" w:cs="Times New Roman"/>
+          <w:sz w:val="28"/>
+          <w:szCs w:val="28"/>
+          <w:lang w:val="en-US"/>
+        </w:rPr>
+        <w:t>ABINIT</w:t>
+      </w:r>
+      <w:r>
+        <w:rPr>
+          <w:rFonts w:ascii="Times New Roman" w:hAnsi="Times New Roman" w:cs="Times New Roman"/>
+          <w:sz w:val="28"/>
+          <w:szCs w:val="28"/>
+        </w:rPr>
+        <w:t xml:space="preserve"> </w:t>
+      </w:r>
+      <w:r>
+        <w:rPr>
+          <w:rFonts w:ascii="Times New Roman" w:hAnsi="Times New Roman" w:cs="Times New Roman"/>
+          <w:sz w:val="28"/>
+          <w:szCs w:val="28"/>
+        </w:rPr>
+        <w:t>для</w:t>
+      </w:r>
+      <w:r>
+        <w:rPr>
+          <w:rFonts w:ascii="Times New Roman" w:hAnsi="Times New Roman" w:cs="Times New Roman"/>
+          <w:sz w:val="28"/>
+          <w:szCs w:val="28"/>
+        </w:rPr>
+        <w:t xml:space="preserve"> </w:t>
+      </w:r>
+      <w:r>
+        <w:rPr>
+          <w:rFonts w:ascii="Times New Roman" w:hAnsi="Times New Roman" w:cs="Times New Roman"/>
+          <w:sz w:val="28"/>
+          <w:szCs w:val="28"/>
+        </w:rPr>
+        <w:t>квантово-химических расчетов</w:t>
+      </w:r>
+      <w:r>
+        <w:rPr>
+          <w:rFonts w:ascii="Times New Roman" w:hAnsi="Times New Roman" w:cs="Times New Roman"/>
+          <w:sz w:val="28"/>
+          <w:szCs w:val="28"/>
+        </w:rPr>
+        <w:t xml:space="preserve">, который основан на </w:t>
+      </w:r>
+      <w:r>
+        <w:rPr>
+          <w:rFonts w:ascii="Times New Roman" w:hAnsi="Times New Roman" w:cs="Times New Roman"/>
+          <w:sz w:val="28"/>
+          <w:szCs w:val="28"/>
+          <w:lang w:val="en-US"/>
+        </w:rPr>
+        <w:t>DFT</w:t>
+      </w:r>
+      <w:r>
+        <w:rPr>
+          <w:rFonts w:ascii="Times New Roman" w:hAnsi="Times New Roman" w:cs="Times New Roman"/>
+          <w:sz w:val="28"/>
+          <w:szCs w:val="28"/>
+        </w:rPr>
+        <w:t xml:space="preserve">. </w:t>
+      </w:r>
+      <w:r>
+        <w:rPr>
+          <w:rFonts w:ascii="Times New Roman" w:hAnsi="Times New Roman" w:cs="Times New Roman"/>
+          <w:sz w:val="28"/>
+          <w:szCs w:val="28"/>
+        </w:rPr>
+        <w:t>Программа поддерживает множество конфигураций для оптимизации геометрии, проведения моделирования молекулярной динамики, расчета возбужденных состояний и т.д</w:t>
+      </w:r>
+      <w:r>
+        <w:rPr>
+          <w:rFonts w:ascii="Times New Roman" w:hAnsi="Times New Roman" w:cs="Times New Roman"/>
+          <w:sz w:val="28"/>
+          <w:szCs w:val="28"/>
+        </w:rPr>
+        <w:t xml:space="preserve"> (подробнее </w:t>
+      </w:r>
+      <w:r>
+        <w:rPr>
+          <w:rFonts w:ascii="Times New Roman" w:hAnsi="Times New Roman" w:cs="Times New Roman"/>
+          <w:sz w:val="28"/>
+          <w:szCs w:val="28"/>
+        </w:rPr>
+        <w:t>[16]</w:t>
+      </w:r>
+      <w:r>
+        <w:rPr>
+          <w:rFonts w:ascii="Times New Roman" w:hAnsi="Times New Roman" w:cs="Times New Roman"/>
+          <w:sz w:val="28"/>
+          <w:szCs w:val="28"/>
+        </w:rPr>
+        <w:t>)</w:t>
+      </w:r>
+      <w:r>
+        <w:rPr>
+          <w:rFonts w:ascii="Times New Roman" w:hAnsi="Times New Roman" w:cs="Times New Roman"/>
+          <w:sz w:val="28"/>
+          <w:szCs w:val="28"/>
+        </w:rPr>
+        <w:t xml:space="preserve">. Имеет достаточно развитые возможности по распараллеливанию вычислений как на </w:t>
+      </w:r>
+      <w:r>
+        <w:rPr>
+          <w:rFonts w:ascii="Times New Roman" w:hAnsi="Times New Roman" w:cs="Times New Roman"/>
+          <w:sz w:val="28"/>
+          <w:szCs w:val="28"/>
+          <w:lang w:val="en-US"/>
+        </w:rPr>
+        <w:t>CPU</w:t>
+      </w:r>
+      <w:r>
+        <w:rPr>
+          <w:rFonts w:ascii="Times New Roman" w:hAnsi="Times New Roman" w:cs="Times New Roman"/>
+          <w:sz w:val="28"/>
+          <w:szCs w:val="28"/>
+        </w:rPr>
+        <w:t xml:space="preserve"> </w:t>
+      </w:r>
+      <w:r>
+        <w:rPr>
+          <w:rFonts w:ascii="Times New Roman" w:hAnsi="Times New Roman" w:cs="Times New Roman"/>
+          <w:sz w:val="28"/>
+          <w:szCs w:val="28"/>
+        </w:rPr>
+        <w:t xml:space="preserve">кластерах, так и на </w:t>
+      </w:r>
+      <w:r>
+        <w:rPr>
+          <w:rFonts w:ascii="Times New Roman" w:hAnsi="Times New Roman" w:cs="Times New Roman"/>
+          <w:sz w:val="28"/>
+          <w:szCs w:val="28"/>
+          <w:lang w:val="en-US"/>
+        </w:rPr>
+        <w:t>GPU</w:t>
+      </w:r>
+      <w:r>
+        <w:rPr>
+          <w:rFonts w:ascii="Times New Roman" w:hAnsi="Times New Roman" w:cs="Times New Roman"/>
+          <w:sz w:val="28"/>
+          <w:szCs w:val="28"/>
+        </w:rPr>
+        <w:t xml:space="preserve">. </w:t>
+      </w:r>
+      <w:r>
+        <w:rPr>
+          <w:rFonts w:ascii="Times New Roman" w:hAnsi="Times New Roman" w:cs="Times New Roman"/>
+          <w:sz w:val="28"/>
+          <w:szCs w:val="28"/>
+        </w:rPr>
+        <w:t xml:space="preserve">Исходный код является открытым, снабжен тестовыми примерами и распространяется по лицензии </w:t>
+      </w:r>
+      <w:r>
+        <w:rPr>
+          <w:rFonts w:ascii="Times New Roman" w:hAnsi="Times New Roman" w:cs="Times New Roman"/>
+          <w:sz w:val="28"/>
+          <w:szCs w:val="28"/>
+          <w:lang w:val="en-US"/>
+        </w:rPr>
+        <w:t>GNU</w:t>
+      </w:r>
+      <w:r>
+        <w:rPr>
+          <w:rFonts w:ascii="Times New Roman" w:hAnsi="Times New Roman" w:cs="Times New Roman"/>
+          <w:sz w:val="28"/>
+          <w:szCs w:val="28"/>
+        </w:rPr>
+        <w:t xml:space="preserve"> (</w:t>
+      </w:r>
+      <w:r>
+        <w:rPr>
+          <w:rFonts w:ascii="Times New Roman" w:hAnsi="Times New Roman" w:cs="Times New Roman"/>
+          <w:sz w:val="28"/>
+          <w:szCs w:val="28"/>
+          <w:lang w:val="en-US"/>
+        </w:rPr>
+        <w:t>General</w:t>
+      </w:r>
+      <w:r>
+        <w:rPr>
+          <w:rFonts w:ascii="Times New Roman" w:hAnsi="Times New Roman" w:cs="Times New Roman"/>
+          <w:sz w:val="28"/>
+          <w:szCs w:val="28"/>
+        </w:rPr>
+        <w:t xml:space="preserve"> </w:t>
+      </w:r>
+      <w:r>
+        <w:rPr>
+          <w:rFonts w:ascii="Times New Roman" w:hAnsi="Times New Roman" w:cs="Times New Roman"/>
+          <w:sz w:val="28"/>
+          <w:szCs w:val="28"/>
+          <w:lang w:val="en-US"/>
+        </w:rPr>
+        <w:t>Public</w:t>
+      </w:r>
+      <w:r>
+        <w:rPr>
+          <w:rFonts w:ascii="Times New Roman" w:hAnsi="Times New Roman" w:cs="Times New Roman"/>
+          <w:sz w:val="28"/>
+          <w:szCs w:val="28"/>
+        </w:rPr>
+        <w:t xml:space="preserve"> </w:t>
+      </w:r>
+      <w:r>
+        <w:rPr>
+          <w:rFonts w:ascii="Times New Roman" w:hAnsi="Times New Roman" w:cs="Times New Roman"/>
+          <w:sz w:val="28"/>
+          <w:szCs w:val="28"/>
+          <w:lang w:val="en-US"/>
+        </w:rPr>
+        <w:t>License</w:t>
+      </w:r>
+      <w:r>
+        <w:rPr>
+          <w:rFonts w:ascii="Times New Roman" w:hAnsi="Times New Roman" w:cs="Times New Roman"/>
+          <w:sz w:val="28"/>
+          <w:szCs w:val="28"/>
+        </w:rPr>
+        <w:t>).</w:t>
+      </w:r>
+    </w:p>
+    <w:p>
+      <w:pPr>
+        <w:spacing w:line="360" w:lineRule="auto"/>
+        <w:ind w:firstLine="709"/>
+        <w:jc w:val="both"/>
+        <w:rPr>
+          <w:rFonts w:ascii="Times New Roman" w:hAnsi="Times New Roman" w:cs="Times New Roman"/>
+          <w:sz w:val="28"/>
+          <w:szCs w:val="28"/>
+        </w:rPr>
+      </w:pPr>
+      <w:r>
+        <w:rPr>
+          <w:rFonts w:ascii="Times New Roman" w:hAnsi="Times New Roman" w:cs="Times New Roman"/>
+          <w:sz w:val="28"/>
+          <w:szCs w:val="28"/>
+        </w:rPr>
+        <w:t>Для более удобного анализа различных результатов</w:t>
+      </w:r>
+      <w:r>
+        <w:rPr>
+          <w:rFonts w:ascii="Times New Roman" w:hAnsi="Times New Roman" w:cs="Times New Roman"/>
+          <w:sz w:val="28"/>
+          <w:szCs w:val="28"/>
+        </w:rPr>
+        <w:t xml:space="preserve"> из выходных файлов </w:t>
+      </w:r>
+      <w:r>
+        <w:rPr>
+          <w:rFonts w:ascii="Times New Roman" w:hAnsi="Times New Roman" w:cs="Times New Roman"/>
+          <w:sz w:val="28"/>
+          <w:szCs w:val="28"/>
+          <w:lang w:val="en-US"/>
+        </w:rPr>
+        <w:t>ABINIT</w:t>
+      </w:r>
+      <w:r>
+        <w:rPr>
+          <w:rFonts w:ascii="Times New Roman" w:hAnsi="Times New Roman" w:cs="Times New Roman"/>
+          <w:sz w:val="28"/>
+          <w:szCs w:val="28"/>
+        </w:rPr>
+        <w:t xml:space="preserve"> была написана специальная утилита. Ее исходный код прилагается в приложении 1.</w:t>
+      </w:r>
+    </w:p>
+    <w:p>
+      <w:pPr>
+        <w:spacing w:line="360" w:lineRule="auto"/>
+        <w:ind w:firstLine="709"/>
+        <w:jc w:val="both"/>
+        <w:rPr>
+          <w:rFonts w:ascii="Times New Roman" w:hAnsi="Times New Roman" w:cs="Times New Roman"/>
+          <w:sz w:val="28"/>
+          <w:szCs w:val="28"/>
+        </w:rPr>
+      </w:pPr>
+      <w:r>
+        <w:rPr>
+          <w:rFonts w:ascii="Times New Roman" w:hAnsi="Times New Roman" w:cs="Times New Roman"/>
+          <w:sz w:val="28"/>
+          <w:szCs w:val="28"/>
+        </w:rPr>
+        <w:t xml:space="preserve">Чтобы обработать результаты молекулярной динамики, полученные из </w:t>
+      </w:r>
+      <w:r>
+        <w:rPr>
+          <w:rFonts w:ascii="Times New Roman" w:hAnsi="Times New Roman" w:cs="Times New Roman"/>
+          <w:sz w:val="28"/>
+          <w:szCs w:val="28"/>
+          <w:lang w:val="en-US"/>
+        </w:rPr>
+        <w:t>ABINIT</w:t>
+      </w:r>
+      <w:r>
+        <w:rPr>
+          <w:rFonts w:ascii="Times New Roman" w:hAnsi="Times New Roman" w:cs="Times New Roman"/>
+          <w:sz w:val="28"/>
+          <w:szCs w:val="28"/>
+        </w:rPr>
+        <w:t>,</w:t>
+      </w:r>
+      <w:bookmarkStart w:id="0" w:name="_GoBack"/>
+      <w:bookmarkEnd w:id="0"/>
+      <w:r>
+        <w:rPr>
+          <w:rFonts w:ascii="Times New Roman" w:hAnsi="Times New Roman" w:cs="Times New Roman"/>
+          <w:sz w:val="28"/>
+          <w:szCs w:val="28"/>
+        </w:rPr>
+        <w:t xml:space="preserve"> и вычислить</w:t>
+      </w:r>
+      <w:r>
+        <w:rPr>
+          <w:rFonts w:ascii="Times New Roman" w:hAnsi="Times New Roman" w:cs="Times New Roman"/>
+          <w:sz w:val="28"/>
+          <w:szCs w:val="28"/>
+        </w:rPr>
+        <w:t xml:space="preserve"> ПРФР</w:t>
+      </w:r>
+      <w:r>
+        <w:rPr>
+          <w:rFonts w:ascii="Times New Roman" w:hAnsi="Times New Roman" w:cs="Times New Roman"/>
+          <w:sz w:val="28"/>
+          <w:szCs w:val="28"/>
+        </w:rPr>
+        <w:t xml:space="preserve"> был создан специальный скрипт, исходный код которого находится в приложении 2.  </w:t>
+      </w:r>
+      <w:r>
+        <w:rPr>
+          <w:rFonts w:ascii="Times New Roman" w:hAnsi="Times New Roman" w:cs="Times New Roman"/>
+          <w:sz w:val="28"/>
+          <w:szCs w:val="28"/>
+        </w:rPr>
+        <w:t xml:space="preserve"> </w:t>
+      </w:r>
+    </w:p>
+    <w:p>
+      <w:pPr>
+        <w:spacing w:line="360" w:lineRule="auto"/>
+        <w:ind w:firstLine="709"/>
+        <w:jc w:val="both"/>
+        <w:rPr>
+          <w:rFonts w:ascii="Times New Roman" w:hAnsi="Times New Roman" w:cs="Times New Roman"/>
+          <w:sz w:val="28"/>
+          <w:szCs w:val="28"/>
+        </w:rPr>
+      </w:pPr>
+      <w:r>
+        <w:rPr>
+          <w:rFonts w:ascii="Times New Roman" w:hAnsi="Times New Roman" w:cs="Times New Roman"/>
+          <w:sz w:val="28"/>
+          <w:szCs w:val="28"/>
+        </w:rPr>
+        <w:t xml:space="preserve"> </w:t>
+      </w:r>
     </w:p>
     <w:p>
       <w:pPr>
@@ -22039,13 +23633,495 @@
           <w:szCs w:val="28"/>
         </w:rPr>
       </w:pPr>
-      <w:r>
+    </w:p>
+    <w:p>
+      <w:pPr>
+        <w:spacing w:line="360" w:lineRule="auto"/>
+        <w:ind w:firstLine="709"/>
+        <w:jc w:val="center"/>
         <w:rPr>
           <w:rFonts w:ascii="Times New Roman" w:hAnsi="Times New Roman" w:cs="Times New Roman"/>
           <w:b/>
           <w:sz w:val="28"/>
           <w:szCs w:val="28"/>
         </w:rPr>
+      </w:pPr>
+    </w:p>
+    <w:p>
+      <w:pPr>
+        <w:spacing w:line="360" w:lineRule="auto"/>
+        <w:ind w:firstLine="709"/>
+        <w:jc w:val="center"/>
+        <w:rPr>
+          <w:rFonts w:ascii="Times New Roman" w:hAnsi="Times New Roman" w:cs="Times New Roman"/>
+          <w:b/>
+          <w:sz w:val="28"/>
+          <w:szCs w:val="28"/>
+        </w:rPr>
+      </w:pPr>
+    </w:p>
+    <w:p>
+      <w:pPr>
+        <w:spacing w:line="360" w:lineRule="auto"/>
+        <w:ind w:firstLine="709"/>
+        <w:jc w:val="center"/>
+        <w:rPr>
+          <w:rFonts w:ascii="Times New Roman" w:hAnsi="Times New Roman" w:cs="Times New Roman"/>
+          <w:b/>
+          <w:sz w:val="28"/>
+          <w:szCs w:val="28"/>
+        </w:rPr>
+      </w:pPr>
+    </w:p>
+    <w:p>
+      <w:pPr>
+        <w:spacing w:line="360" w:lineRule="auto"/>
+        <w:ind w:firstLine="709"/>
+        <w:jc w:val="center"/>
+        <w:rPr>
+          <w:rFonts w:ascii="Times New Roman" w:hAnsi="Times New Roman" w:cs="Times New Roman"/>
+          <w:b/>
+          <w:sz w:val="28"/>
+          <w:szCs w:val="28"/>
+        </w:rPr>
+      </w:pPr>
+    </w:p>
+    <w:p>
+      <w:pPr>
+        <w:spacing w:line="360" w:lineRule="auto"/>
+        <w:ind w:firstLine="709"/>
+        <w:jc w:val="center"/>
+        <w:rPr>
+          <w:rFonts w:ascii="Times New Roman" w:hAnsi="Times New Roman" w:cs="Times New Roman"/>
+          <w:b/>
+          <w:sz w:val="28"/>
+          <w:szCs w:val="28"/>
+        </w:rPr>
+      </w:pPr>
+    </w:p>
+    <w:p>
+      <w:pPr>
+        <w:spacing w:line="360" w:lineRule="auto"/>
+        <w:ind w:firstLine="709"/>
+        <w:jc w:val="center"/>
+        <w:rPr>
+          <w:rFonts w:ascii="Times New Roman" w:hAnsi="Times New Roman" w:cs="Times New Roman"/>
+          <w:b/>
+          <w:sz w:val="28"/>
+          <w:szCs w:val="28"/>
+        </w:rPr>
+      </w:pPr>
+    </w:p>
+    <w:p>
+      <w:pPr>
+        <w:spacing w:line="360" w:lineRule="auto"/>
+        <w:ind w:firstLine="709"/>
+        <w:jc w:val="center"/>
+        <w:rPr>
+          <w:rFonts w:ascii="Times New Roman" w:hAnsi="Times New Roman" w:cs="Times New Roman"/>
+          <w:b/>
+          <w:sz w:val="28"/>
+          <w:szCs w:val="28"/>
+        </w:rPr>
+      </w:pPr>
+    </w:p>
+    <w:p>
+      <w:pPr>
+        <w:spacing w:line="360" w:lineRule="auto"/>
+        <w:ind w:firstLine="709"/>
+        <w:jc w:val="center"/>
+        <w:rPr>
+          <w:rFonts w:ascii="Times New Roman" w:hAnsi="Times New Roman" w:cs="Times New Roman"/>
+          <w:b/>
+          <w:sz w:val="28"/>
+          <w:szCs w:val="28"/>
+        </w:rPr>
+      </w:pPr>
+      <w:r>
+        <w:rPr>
+          <w:rFonts w:ascii="Times New Roman" w:hAnsi="Times New Roman" w:cs="Times New Roman"/>
+          <w:b/>
+          <w:sz w:val="28"/>
+          <w:szCs w:val="28"/>
+        </w:rPr>
+        <w:lastRenderedPageBreak/>
+        <w:t xml:space="preserve">5. Анализ изменения параметра решетки </w:t>
+      </w:r>
+      <m:oMath>
+        <m:r>
+          <m:rPr>
+            <m:sty m:val="bi"/>
+          </m:rPr>
+          <w:rPr>
+            <w:rFonts w:ascii="Cambria Math" w:hAnsi="Cambria Math" w:cs="Times New Roman"/>
+            <w:sz w:val="28"/>
+            <w:szCs w:val="28"/>
+          </w:rPr>
+          <m:t>Pd</m:t>
+        </m:r>
+        <m:sSub>
+          <m:sSubPr>
+            <m:ctrlPr>
+              <w:rPr>
+                <w:rFonts w:ascii="Cambria Math" w:hAnsi="Cambria Math" w:cs="Times New Roman"/>
+                <w:b/>
+                <w:i/>
+                <w:sz w:val="28"/>
+                <w:szCs w:val="28"/>
+              </w:rPr>
+            </m:ctrlPr>
+          </m:sSubPr>
+          <m:e>
+            <m:r>
+              <m:rPr>
+                <m:sty m:val="bi"/>
+              </m:rPr>
+              <w:rPr>
+                <w:rFonts w:ascii="Cambria Math" w:hAnsi="Cambria Math" w:cs="Times New Roman"/>
+                <w:sz w:val="28"/>
+                <w:szCs w:val="28"/>
+              </w:rPr>
+              <m:t>H</m:t>
+            </m:r>
+          </m:e>
+          <m:sub>
+            <m:r>
+              <m:rPr>
+                <m:sty m:val="bi"/>
+              </m:rPr>
+              <w:rPr>
+                <w:rFonts w:ascii="Cambria Math" w:hAnsi="Cambria Math" w:cs="Times New Roman"/>
+                <w:sz w:val="28"/>
+                <w:szCs w:val="28"/>
+              </w:rPr>
+              <m:t>x</m:t>
+            </m:r>
+          </m:sub>
+        </m:sSub>
+      </m:oMath>
+      <w:r>
+        <w:rPr>
+          <w:rFonts w:ascii="Times New Roman" w:hAnsi="Times New Roman" w:cs="Times New Roman"/>
+          <w:b/>
+          <w:sz w:val="28"/>
+          <w:szCs w:val="28"/>
+        </w:rPr>
+        <w:t xml:space="preserve"> в зависимости</w:t>
+      </w:r>
+      <w:r>
+        <w:rPr>
+          <w:rFonts w:ascii="Times New Roman" w:hAnsi="Times New Roman" w:cs="Times New Roman"/>
+          <w:b/>
+          <w:sz w:val="28"/>
+          <w:szCs w:val="28"/>
+        </w:rPr>
+        <w:t xml:space="preserve"> </w:t>
+      </w:r>
+      <w:r>
+        <w:rPr>
+          <w:rFonts w:ascii="Times New Roman" w:hAnsi="Times New Roman" w:cs="Times New Roman"/>
+          <w:b/>
+          <w:sz w:val="28"/>
+          <w:szCs w:val="28"/>
+        </w:rPr>
+        <w:t>от концентрации водорода</w:t>
+      </w:r>
+      <w:r>
+        <w:rPr>
+          <w:rFonts w:ascii="Times New Roman" w:hAnsi="Times New Roman" w:cs="Times New Roman"/>
+          <w:b/>
+          <w:sz w:val="28"/>
+          <w:szCs w:val="28"/>
+        </w:rPr>
+        <w:t>.</w:t>
+      </w:r>
+    </w:p>
+    <w:p>
+      <w:pPr>
+        <w:spacing w:line="360" w:lineRule="auto"/>
+        <w:ind w:firstLine="709"/>
+        <w:jc w:val="center"/>
+        <w:rPr>
+          <w:rFonts w:ascii="Times New Roman" w:hAnsi="Times New Roman" w:cs="Times New Roman"/>
+          <w:b/>
+          <w:sz w:val="28"/>
+          <w:szCs w:val="28"/>
+        </w:rPr>
+      </w:pPr>
+    </w:p>
+    <w:p>
+      <w:pPr>
+        <w:spacing w:line="360" w:lineRule="auto"/>
+        <w:ind w:firstLine="709"/>
+        <w:jc w:val="center"/>
+        <w:rPr>
+          <w:rFonts w:ascii="Times New Roman" w:hAnsi="Times New Roman" w:cs="Times New Roman"/>
+          <w:b/>
+          <w:sz w:val="28"/>
+          <w:szCs w:val="28"/>
+        </w:rPr>
+      </w:pPr>
+    </w:p>
+    <w:p>
+      <w:pPr>
+        <w:spacing w:line="360" w:lineRule="auto"/>
+        <w:ind w:firstLine="709"/>
+        <w:jc w:val="center"/>
+        <w:rPr>
+          <w:rFonts w:ascii="Times New Roman" w:hAnsi="Times New Roman" w:cs="Times New Roman"/>
+          <w:b/>
+          <w:sz w:val="28"/>
+          <w:szCs w:val="28"/>
+        </w:rPr>
+      </w:pPr>
+    </w:p>
+    <w:p>
+      <w:pPr>
+        <w:spacing w:line="360" w:lineRule="auto"/>
+        <w:ind w:firstLine="709"/>
+        <w:jc w:val="center"/>
+        <w:rPr>
+          <w:rFonts w:ascii="Times New Roman" w:hAnsi="Times New Roman" w:cs="Times New Roman"/>
+          <w:b/>
+          <w:sz w:val="28"/>
+          <w:szCs w:val="28"/>
+        </w:rPr>
+      </w:pPr>
+    </w:p>
+    <w:p>
+      <w:pPr>
+        <w:spacing w:line="360" w:lineRule="auto"/>
+        <w:ind w:firstLine="709"/>
+        <w:jc w:val="center"/>
+        <w:rPr>
+          <w:rFonts w:ascii="Times New Roman" w:hAnsi="Times New Roman" w:cs="Times New Roman"/>
+          <w:b/>
+          <w:sz w:val="28"/>
+          <w:szCs w:val="28"/>
+        </w:rPr>
+      </w:pPr>
+    </w:p>
+    <w:p>
+      <w:pPr>
+        <w:spacing w:line="360" w:lineRule="auto"/>
+        <w:ind w:firstLine="709"/>
+        <w:jc w:val="center"/>
+        <w:rPr>
+          <w:rFonts w:ascii="Times New Roman" w:hAnsi="Times New Roman" w:cs="Times New Roman"/>
+          <w:b/>
+          <w:sz w:val="28"/>
+          <w:szCs w:val="28"/>
+        </w:rPr>
+      </w:pPr>
+    </w:p>
+    <w:p>
+      <w:pPr>
+        <w:spacing w:line="360" w:lineRule="auto"/>
+        <w:ind w:firstLine="709"/>
+        <w:jc w:val="center"/>
+        <w:rPr>
+          <w:rFonts w:ascii="Times New Roman" w:hAnsi="Times New Roman" w:cs="Times New Roman"/>
+          <w:b/>
+          <w:sz w:val="28"/>
+          <w:szCs w:val="28"/>
+        </w:rPr>
+      </w:pPr>
+    </w:p>
+    <w:p>
+      <w:pPr>
+        <w:spacing w:line="360" w:lineRule="auto"/>
+        <w:ind w:firstLine="709"/>
+        <w:jc w:val="center"/>
+        <w:rPr>
+          <w:rFonts w:ascii="Times New Roman" w:hAnsi="Times New Roman" w:cs="Times New Roman"/>
+          <w:b/>
+          <w:sz w:val="28"/>
+          <w:szCs w:val="28"/>
+        </w:rPr>
+      </w:pPr>
+    </w:p>
+    <w:p>
+      <w:pPr>
+        <w:spacing w:line="360" w:lineRule="auto"/>
+        <w:ind w:firstLine="709"/>
+        <w:jc w:val="center"/>
+        <w:rPr>
+          <w:rFonts w:ascii="Times New Roman" w:hAnsi="Times New Roman" w:cs="Times New Roman"/>
+          <w:b/>
+          <w:sz w:val="28"/>
+          <w:szCs w:val="28"/>
+        </w:rPr>
+      </w:pPr>
+    </w:p>
+    <w:p>
+      <w:pPr>
+        <w:spacing w:line="360" w:lineRule="auto"/>
+        <w:ind w:firstLine="709"/>
+        <w:jc w:val="center"/>
+        <w:rPr>
+          <w:rFonts w:ascii="Times New Roman" w:hAnsi="Times New Roman" w:cs="Times New Roman"/>
+          <w:b/>
+          <w:sz w:val="28"/>
+          <w:szCs w:val="28"/>
+        </w:rPr>
+      </w:pPr>
+    </w:p>
+    <w:p>
+      <w:pPr>
+        <w:spacing w:line="360" w:lineRule="auto"/>
+        <w:ind w:firstLine="709"/>
+        <w:jc w:val="center"/>
+        <w:rPr>
+          <w:rFonts w:ascii="Times New Roman" w:hAnsi="Times New Roman" w:cs="Times New Roman"/>
+          <w:b/>
+          <w:sz w:val="28"/>
+          <w:szCs w:val="28"/>
+        </w:rPr>
+      </w:pPr>
+      <w:r>
+        <w:rPr>
+          <w:rFonts w:ascii="Times New Roman" w:hAnsi="Times New Roman" w:cs="Times New Roman"/>
+          <w:b/>
+          <w:sz w:val="28"/>
+          <w:szCs w:val="28"/>
+        </w:rPr>
+        <w:t xml:space="preserve"> </w:t>
+      </w:r>
+    </w:p>
+    <w:p>
+      <w:pPr>
+        <w:spacing w:line="360" w:lineRule="auto"/>
+        <w:ind w:firstLine="709"/>
+        <w:jc w:val="center"/>
+        <w:rPr>
+          <w:rFonts w:ascii="Times New Roman" w:hAnsi="Times New Roman" w:cs="Times New Roman"/>
+          <w:b/>
+          <w:sz w:val="28"/>
+          <w:szCs w:val="28"/>
+        </w:rPr>
+      </w:pPr>
+    </w:p>
+    <w:p>
+      <w:pPr>
+        <w:spacing w:line="360" w:lineRule="auto"/>
+        <w:ind w:firstLine="709"/>
+        <w:jc w:val="center"/>
+        <w:rPr>
+          <w:rFonts w:ascii="Times New Roman" w:hAnsi="Times New Roman" w:cs="Times New Roman"/>
+          <w:b/>
+          <w:sz w:val="28"/>
+          <w:szCs w:val="28"/>
+        </w:rPr>
+      </w:pPr>
+    </w:p>
+    <w:p>
+      <w:pPr>
+        <w:spacing w:line="360" w:lineRule="auto"/>
+        <w:ind w:firstLine="709"/>
+        <w:jc w:val="center"/>
+        <w:rPr>
+          <w:rFonts w:ascii="Times New Roman" w:hAnsi="Times New Roman" w:cs="Times New Roman"/>
+          <w:b/>
+          <w:sz w:val="28"/>
+          <w:szCs w:val="28"/>
+        </w:rPr>
+      </w:pPr>
+    </w:p>
+    <w:p>
+      <w:pPr>
+        <w:spacing w:line="360" w:lineRule="auto"/>
+        <w:ind w:firstLine="709"/>
+        <w:jc w:val="center"/>
+        <w:rPr>
+          <w:rFonts w:ascii="Times New Roman" w:hAnsi="Times New Roman" w:cs="Times New Roman"/>
+          <w:b/>
+          <w:sz w:val="28"/>
+          <w:szCs w:val="28"/>
+        </w:rPr>
+      </w:pPr>
+    </w:p>
+    <w:p>
+      <w:pPr>
+        <w:spacing w:line="360" w:lineRule="auto"/>
+        <w:ind w:firstLine="709"/>
+        <w:jc w:val="center"/>
+        <w:rPr>
+          <w:rFonts w:ascii="Times New Roman" w:hAnsi="Times New Roman" w:cs="Times New Roman"/>
+          <w:b/>
+          <w:sz w:val="28"/>
+          <w:szCs w:val="28"/>
+        </w:rPr>
+      </w:pPr>
+    </w:p>
+    <w:p>
+      <w:pPr>
+        <w:spacing w:line="360" w:lineRule="auto"/>
+        <w:ind w:firstLine="709"/>
+        <w:jc w:val="center"/>
+        <w:rPr>
+          <w:rFonts w:ascii="Times New Roman" w:hAnsi="Times New Roman" w:cs="Times New Roman"/>
+          <w:b/>
+          <w:sz w:val="28"/>
+          <w:szCs w:val="28"/>
+        </w:rPr>
+      </w:pPr>
+    </w:p>
+    <w:p>
+      <w:pPr>
+        <w:spacing w:line="360" w:lineRule="auto"/>
+        <w:ind w:firstLine="709"/>
+        <w:jc w:val="center"/>
+        <w:rPr>
+          <w:rFonts w:ascii="Times New Roman" w:hAnsi="Times New Roman" w:cs="Times New Roman"/>
+          <w:b/>
+          <w:sz w:val="28"/>
+          <w:szCs w:val="28"/>
+        </w:rPr>
+      </w:pPr>
+    </w:p>
+    <w:p>
+      <w:pPr>
+        <w:spacing w:line="360" w:lineRule="auto"/>
+        <w:ind w:firstLine="709"/>
+        <w:jc w:val="center"/>
+        <w:rPr>
+          <w:rFonts w:ascii="Times New Roman" w:hAnsi="Times New Roman" w:cs="Times New Roman"/>
+          <w:b/>
+          <w:sz w:val="28"/>
+          <w:szCs w:val="28"/>
+        </w:rPr>
+      </w:pPr>
+    </w:p>
+    <w:p>
+      <w:pPr>
+        <w:spacing w:line="360" w:lineRule="auto"/>
+        <w:rPr>
+          <w:rFonts w:ascii="Times New Roman" w:hAnsi="Times New Roman" w:cs="Times New Roman"/>
+          <w:b/>
+          <w:sz w:val="28"/>
+          <w:szCs w:val="28"/>
+        </w:rPr>
+      </w:pPr>
+    </w:p>
+    <w:p>
+      <w:pPr>
+        <w:spacing w:line="360" w:lineRule="auto"/>
+        <w:ind w:firstLine="709"/>
+        <w:jc w:val="center"/>
+        <w:rPr>
+          <w:rFonts w:ascii="Times New Roman" w:hAnsi="Times New Roman" w:cs="Times New Roman"/>
+          <w:b/>
+          <w:sz w:val="28"/>
+          <w:szCs w:val="28"/>
+        </w:rPr>
+      </w:pPr>
+      <w:r>
+        <w:rPr>
+          <w:rFonts w:ascii="Times New Roman" w:hAnsi="Times New Roman" w:cs="Times New Roman"/>
+          <w:b/>
+          <w:sz w:val="28"/>
+          <w:szCs w:val="28"/>
+        </w:rPr>
         <w:t>Библиографический</w:t>
       </w:r>
       <w:r>
@@ -22065,6 +24141,15 @@
           <w:szCs w:val="28"/>
         </w:rPr>
         <w:t>список</w:t>
+      </w:r>
+      <w:r>
+        <w:rPr>
+          <w:rFonts w:ascii="Times New Roman" w:hAnsi="Times New Roman" w:cs="Times New Roman"/>
+          <w:b/>
+          <w:sz w:val="28"/>
+          <w:szCs w:val="28"/>
+        </w:rPr>
+        <w:t>.</w:t>
       </w:r>
     </w:p>
     <w:p>
@@ -23189,6 +25274,108 @@
           <w:szCs w:val="28"/>
         </w:rPr>
       </w:pPr>
+      <w:r>
+        <w:rPr>
+          <w:rFonts w:ascii="Times New Roman" w:hAnsi="Times New Roman" w:cs="Times New Roman"/>
+          <w:sz w:val="28"/>
+          <w:szCs w:val="28"/>
+        </w:rPr>
+        <w:t xml:space="preserve">17. </w:t>
+      </w:r>
+      <w:r>
+        <w:rPr>
+          <w:rFonts w:ascii="Times New Roman" w:hAnsi="Times New Roman" w:cs="Times New Roman"/>
+          <w:sz w:val="28"/>
+          <w:szCs w:val="28"/>
+          <w:lang w:val="en-US"/>
+        </w:rPr>
+        <w:t>www</w:t>
+      </w:r>
+      <w:r>
+        <w:rPr>
+          <w:rFonts w:ascii="Times New Roman" w:hAnsi="Times New Roman" w:cs="Times New Roman"/>
+          <w:sz w:val="28"/>
+          <w:szCs w:val="28"/>
+        </w:rPr>
+        <w:t>.</w:t>
+      </w:r>
+      <w:r>
+        <w:rPr>
+          <w:rFonts w:ascii="Times New Roman" w:hAnsi="Times New Roman" w:cs="Times New Roman"/>
+          <w:sz w:val="28"/>
+          <w:szCs w:val="28"/>
+          <w:lang w:val="en-US"/>
+        </w:rPr>
+        <w:t>abinit</w:t>
+      </w:r>
+      <w:r>
+        <w:rPr>
+          <w:rFonts w:ascii="Times New Roman" w:hAnsi="Times New Roman" w:cs="Times New Roman"/>
+          <w:sz w:val="28"/>
+          <w:szCs w:val="28"/>
+        </w:rPr>
+        <w:t>.</w:t>
+      </w:r>
+      <w:r>
+        <w:rPr>
+          <w:rFonts w:ascii="Times New Roman" w:hAnsi="Times New Roman" w:cs="Times New Roman"/>
+          <w:sz w:val="28"/>
+          <w:szCs w:val="28"/>
+          <w:lang w:val="en-US"/>
+        </w:rPr>
+        <w:t>org</w:t>
+      </w:r>
+      <w:r>
+        <w:rPr>
+          <w:rFonts w:ascii="Times New Roman" w:hAnsi="Times New Roman" w:cs="Times New Roman"/>
+          <w:sz w:val="28"/>
+          <w:szCs w:val="28"/>
+        </w:rPr>
+        <w:t>/</w:t>
+      </w:r>
+      <w:r>
+        <w:rPr>
+          <w:rFonts w:ascii="Times New Roman" w:hAnsi="Times New Roman" w:cs="Times New Roman"/>
+          <w:sz w:val="28"/>
+          <w:szCs w:val="28"/>
+          <w:lang w:val="en-US"/>
+        </w:rPr>
+        <w:t>about</w:t>
+      </w:r>
+      <w:r>
+        <w:rPr>
+          <w:rFonts w:ascii="Times New Roman" w:hAnsi="Times New Roman" w:cs="Times New Roman"/>
+          <w:sz w:val="28"/>
+          <w:szCs w:val="28"/>
+        </w:rPr>
+        <w:t>/</w:t>
+      </w:r>
+      <w:r>
+        <w:rPr>
+          <w:rFonts w:ascii="Times New Roman" w:hAnsi="Times New Roman" w:cs="Times New Roman"/>
+          <w:sz w:val="28"/>
+          <w:szCs w:val="28"/>
+          <w:lang w:val="en-US"/>
+        </w:rPr>
+        <w:t>presentation</w:t>
+      </w:r>
+      <w:r>
+        <w:rPr>
+          <w:rFonts w:ascii="Times New Roman" w:hAnsi="Times New Roman" w:cs="Times New Roman"/>
+          <w:sz w:val="28"/>
+          <w:szCs w:val="28"/>
+        </w:rPr>
+        <w:t>.</w:t>
+      </w:r>
+      <w:r>
+        <w:rPr>
+          <w:rFonts w:ascii="Times New Roman" w:hAnsi="Times New Roman" w:cs="Times New Roman"/>
+          <w:sz w:val="28"/>
+          <w:szCs w:val="28"/>
+          <w:lang w:val="en-US"/>
+        </w:rPr>
+        <w:t>pdf</w:t>
+      </w:r>
     </w:p>
     <w:p>
       <w:pPr>
@@ -23300,7 +25487,7 @@
           <w:rPr>
             <w:noProof/>
           </w:rPr>
-          <w:t>19</w:t>
+          <w:t>22</w:t>
         </w:r>
         <w:r>
           <w:fldChar w:fldCharType="end"/>
@@ -25447,7 +27634,7 @@
 </file>
 
 <file path=customXml/itemProps1.xml><?xml version="1.0" encoding="utf-8"?>
-<ds:datastoreItem xmlns:ds="http://schemas.openxmlformats.org/officeDocument/2006/customXml" ds:itemID="{7B9C3EB4-9EAF-49F7-ACD9-CD5AF908CFED}">
+<ds:datastoreItem xmlns:ds="http://schemas.openxmlformats.org/officeDocument/2006/customXml" ds:itemID="{AC1E2A32-CC55-449E-8D40-77DDE0A6FB3D}">
   <ds:schemaRefs>
     <ds:schemaRef ds:uri="http://schemas.openxmlformats.org/officeDocument/2006/bibliography"/>
   </ds:schemaRefs>

</xml_diff>

<commit_message>
most of the work is done
</commit_message>
<xml_diff>
--- a/Энергетические запросы человечества неуклонно растут.docx
+++ b/Энергетические запросы человечества неуклонно растут.docx
@@ -429,10 +429,12 @@
           <w:szCs w:val="28"/>
           <w:lang w:eastAsia="ru-RU"/>
         </w:rPr>
-        <w:t xml:space="preserve">доц., к.ф.-м.н. </w:t>
-      </w:r>
-      <w:proofErr w:type="spellStart"/>
-      <w:r>
+        <w:t>доц., к.ф.-м.н. Авакян Леон Александрович</w:t>
+      </w:r>
+    </w:p>
+    <w:p>
+      <w:pPr>
+        <w:spacing w:after="0" w:line="240" w:lineRule="auto"/>
         <w:rPr>
           <w:rFonts w:ascii="Times New Roman" w:eastAsia="Times New Roman" w:hAnsi="Times New Roman" w:cs="Times New Roman"/>
           <w:b/>
@@ -441,10 +443,12 @@
           <w:szCs w:val="28"/>
           <w:lang w:eastAsia="ru-RU"/>
         </w:rPr>
-        <w:t>Авакян</w:t>
-      </w:r>
-      <w:proofErr w:type="spellEnd"/>
-      <w:r>
+      </w:pPr>
+    </w:p>
+    <w:p>
+      <w:pPr>
+        <w:spacing w:after="0" w:line="240" w:lineRule="auto"/>
+        <w:jc w:val="right"/>
         <w:rPr>
           <w:rFonts w:ascii="Times New Roman" w:eastAsia="Times New Roman" w:hAnsi="Times New Roman" w:cs="Times New Roman"/>
           <w:b/>
@@ -453,12 +457,8 @@
           <w:szCs w:val="28"/>
           <w:lang w:eastAsia="ru-RU"/>
         </w:rPr>
-        <w:t xml:space="preserve"> Леон Александрович</w:t>
-      </w:r>
-    </w:p>
-    <w:p>
-      <w:pPr>
-        <w:spacing w:after="0" w:line="240" w:lineRule="auto"/>
+      </w:pPr>
+      <w:r>
         <w:rPr>
           <w:rFonts w:ascii="Times New Roman" w:eastAsia="Times New Roman" w:hAnsi="Times New Roman" w:cs="Times New Roman"/>
           <w:b/>
@@ -467,7 +467,8 @@
           <w:szCs w:val="28"/>
           <w:lang w:eastAsia="ru-RU"/>
         </w:rPr>
-      </w:pPr>
+        <w:t>___________</w:t>
+      </w:r>
     </w:p>
     <w:p>
       <w:pPr>
@@ -482,7 +483,11 @@
           <w:lang w:eastAsia="ru-RU"/>
         </w:rPr>
       </w:pPr>
-      <w:r>
+    </w:p>
+    <w:p>
+      <w:pPr>
+        <w:spacing w:after="0" w:line="240" w:lineRule="auto"/>
+        <w:jc w:val="center"/>
         <w:rPr>
           <w:rFonts w:ascii="Times New Roman" w:eastAsia="Times New Roman" w:hAnsi="Times New Roman" w:cs="Times New Roman"/>
           <w:b/>
@@ -491,13 +496,12 @@
           <w:szCs w:val="28"/>
           <w:lang w:eastAsia="ru-RU"/>
         </w:rPr>
-        <w:t>___________</w:t>
-      </w:r>
+      </w:pPr>
     </w:p>
     <w:p>
       <w:pPr>
         <w:spacing w:after="0" w:line="240" w:lineRule="auto"/>
-        <w:jc w:val="right"/>
+        <w:jc w:val="center"/>
         <w:rPr>
           <w:rFonts w:ascii="Times New Roman" w:eastAsia="Times New Roman" w:hAnsi="Times New Roman" w:cs="Times New Roman"/>
           <w:b/>
@@ -507,11 +511,7 @@
           <w:lang w:eastAsia="ru-RU"/>
         </w:rPr>
       </w:pPr>
-    </w:p>
-    <w:p>
-      <w:pPr>
-        <w:spacing w:after="0" w:line="240" w:lineRule="auto"/>
-        <w:jc w:val="center"/>
+      <w:r>
         <w:rPr>
           <w:rFonts w:ascii="Times New Roman" w:eastAsia="Times New Roman" w:hAnsi="Times New Roman" w:cs="Times New Roman"/>
           <w:b/>
@@ -520,7 +520,8 @@
           <w:szCs w:val="28"/>
           <w:lang w:eastAsia="ru-RU"/>
         </w:rPr>
-      </w:pPr>
+        <w:t>Рецензент –</w:t>
+      </w:r>
     </w:p>
     <w:p>
       <w:pPr>
@@ -544,7 +545,7 @@
           <w:szCs w:val="28"/>
           <w:lang w:eastAsia="ru-RU"/>
         </w:rPr>
-        <w:t>Рецензент –</w:t>
+        <w:t xml:space="preserve"> к.ф.-м.н. Русакова Е.Б.</w:t>
       </w:r>
     </w:p>
     <w:p>
@@ -554,46 +555,90 @@
         <w:rPr>
           <w:rFonts w:ascii="Times New Roman" w:eastAsia="Times New Roman" w:hAnsi="Times New Roman" w:cs="Times New Roman"/>
           <w:b/>
-          <w:color w:val="000000"/>
           <w:sz w:val="28"/>
           <w:szCs w:val="28"/>
           <w:lang w:eastAsia="ru-RU"/>
         </w:rPr>
       </w:pPr>
-      <w:r>
+    </w:p>
+    <w:p>
+      <w:pPr>
+        <w:spacing w:after="0" w:line="240" w:lineRule="auto"/>
+        <w:jc w:val="right"/>
         <w:rPr>
           <w:rFonts w:ascii="Times New Roman" w:eastAsia="Times New Roman" w:hAnsi="Times New Roman" w:cs="Times New Roman"/>
           <w:b/>
-          <w:color w:val="000000"/>
           <w:sz w:val="28"/>
           <w:szCs w:val="28"/>
           <w:lang w:eastAsia="ru-RU"/>
         </w:rPr>
-        <w:t xml:space="preserve"> к.ф.-м.н. </w:t>
-      </w:r>
-      <w:proofErr w:type="spellStart"/>
+      </w:pPr>
       <w:r>
         <w:rPr>
           <w:rFonts w:ascii="Times New Roman" w:eastAsia="Times New Roman" w:hAnsi="Times New Roman" w:cs="Times New Roman"/>
           <w:b/>
-          <w:color w:val="000000"/>
           <w:sz w:val="28"/>
           <w:szCs w:val="28"/>
           <w:lang w:eastAsia="ru-RU"/>
         </w:rPr>
-        <w:t>Русакова</w:t>
-      </w:r>
-      <w:proofErr w:type="spellEnd"/>
-      <w:r>
+        <w:t>___________</w:t>
+      </w:r>
+    </w:p>
+    <w:p>
+      <w:pPr>
+        <w:spacing w:after="0" w:line="240" w:lineRule="auto"/>
+        <w:jc w:val="right"/>
         <w:rPr>
           <w:rFonts w:ascii="Times New Roman" w:eastAsia="Times New Roman" w:hAnsi="Times New Roman" w:cs="Times New Roman"/>
           <w:b/>
-          <w:color w:val="000000"/>
           <w:sz w:val="28"/>
           <w:szCs w:val="28"/>
           <w:lang w:eastAsia="ru-RU"/>
         </w:rPr>
-        <w:t xml:space="preserve"> Е.Б.</w:t>
+      </w:pPr>
+    </w:p>
+    <w:p>
+      <w:pPr>
+        <w:spacing w:after="0" w:line="240" w:lineRule="auto"/>
+        <w:rPr>
+          <w:rFonts w:ascii="Times New Roman" w:eastAsia="Times New Roman" w:hAnsi="Times New Roman" w:cs="Times New Roman"/>
+          <w:b/>
+          <w:sz w:val="28"/>
+          <w:szCs w:val="28"/>
+          <w:lang w:eastAsia="ar-SA"/>
+        </w:rPr>
+      </w:pPr>
+      <w:r>
+        <w:rPr>
+          <w:rFonts w:ascii="Times New Roman" w:eastAsia="Times New Roman" w:hAnsi="Times New Roman" w:cs="Times New Roman"/>
+          <w:b/>
+          <w:sz w:val="28"/>
+          <w:szCs w:val="28"/>
+          <w:lang w:eastAsia="ar-SA"/>
+        </w:rPr>
+        <w:t>К защите допускаю:</w:t>
+      </w:r>
+    </w:p>
+    <w:p>
+      <w:pPr>
+        <w:spacing w:after="0" w:line="240" w:lineRule="auto"/>
+        <w:rPr>
+          <w:rFonts w:ascii="Times New Roman" w:eastAsia="Times New Roman" w:hAnsi="Times New Roman" w:cs="Times New Roman"/>
+          <w:b/>
+          <w:sz w:val="28"/>
+          <w:szCs w:val="28"/>
+          <w:lang w:eastAsia="ar-SA"/>
+        </w:rPr>
+      </w:pPr>
+      <w:r>
+        <w:rPr>
+          <w:rFonts w:ascii="Times New Roman" w:eastAsia="Times New Roman" w:hAnsi="Times New Roman" w:cs="Times New Roman"/>
+          <w:b/>
+          <w:sz w:val="28"/>
+          <w:szCs w:val="28"/>
+          <w:lang w:eastAsia="ar-SA"/>
+        </w:rPr>
+        <w:t>Заведующий кафедрой теоретической и вычислительной физики</w:t>
       </w:r>
     </w:p>
     <w:p>
@@ -608,143 +653,16 @@
           <w:lang w:eastAsia="ru-RU"/>
         </w:rPr>
       </w:pPr>
-    </w:p>
-    <w:p>
-      <w:pPr>
-        <w:spacing w:after="0" w:line="240" w:lineRule="auto"/>
-        <w:jc w:val="right"/>
+      <w:r>
         <w:rPr>
           <w:rFonts w:ascii="Times New Roman" w:eastAsia="Times New Roman" w:hAnsi="Times New Roman" w:cs="Times New Roman"/>
           <w:b/>
           <w:sz w:val="28"/>
           <w:szCs w:val="28"/>
-          <w:lang w:eastAsia="ru-RU"/>
-        </w:rPr>
-      </w:pPr>
-      <w:r>
-        <w:rPr>
-          <w:rFonts w:ascii="Times New Roman" w:eastAsia="Times New Roman" w:hAnsi="Times New Roman" w:cs="Times New Roman"/>
-          <w:b/>
-          <w:sz w:val="28"/>
-          <w:szCs w:val="28"/>
-          <w:lang w:eastAsia="ru-RU"/>
-        </w:rPr>
-        <w:t>___________</w:t>
-      </w:r>
-    </w:p>
-    <w:p>
-      <w:pPr>
-        <w:spacing w:after="0" w:line="240" w:lineRule="auto"/>
-        <w:jc w:val="right"/>
-        <w:rPr>
-          <w:rFonts w:ascii="Times New Roman" w:eastAsia="Times New Roman" w:hAnsi="Times New Roman" w:cs="Times New Roman"/>
-          <w:b/>
-          <w:sz w:val="28"/>
-          <w:szCs w:val="28"/>
-          <w:lang w:eastAsia="ru-RU"/>
-        </w:rPr>
-      </w:pPr>
-    </w:p>
-    <w:p>
-      <w:pPr>
-        <w:spacing w:after="0" w:line="240" w:lineRule="auto"/>
-        <w:rPr>
-          <w:rFonts w:ascii="Times New Roman" w:eastAsia="Times New Roman" w:hAnsi="Times New Roman" w:cs="Times New Roman"/>
-          <w:b/>
-          <w:sz w:val="28"/>
-          <w:szCs w:val="28"/>
           <w:lang w:eastAsia="ar-SA"/>
         </w:rPr>
-      </w:pPr>
-      <w:r>
-        <w:rPr>
-          <w:rFonts w:ascii="Times New Roman" w:eastAsia="Times New Roman" w:hAnsi="Times New Roman" w:cs="Times New Roman"/>
-          <w:b/>
-          <w:sz w:val="28"/>
-          <w:szCs w:val="28"/>
-          <w:lang w:eastAsia="ar-SA"/>
-        </w:rPr>
-        <w:t>К защите допускаю:</w:t>
-      </w:r>
-    </w:p>
-    <w:p>
-      <w:pPr>
-        <w:spacing w:after="0" w:line="240" w:lineRule="auto"/>
-        <w:rPr>
-          <w:rFonts w:ascii="Times New Roman" w:eastAsia="Times New Roman" w:hAnsi="Times New Roman" w:cs="Times New Roman"/>
-          <w:b/>
-          <w:sz w:val="28"/>
-          <w:szCs w:val="28"/>
-          <w:lang w:eastAsia="ar-SA"/>
-        </w:rPr>
-      </w:pPr>
-      <w:r>
-        <w:rPr>
-          <w:rFonts w:ascii="Times New Roman" w:eastAsia="Times New Roman" w:hAnsi="Times New Roman" w:cs="Times New Roman"/>
-          <w:b/>
-          <w:sz w:val="28"/>
-          <w:szCs w:val="28"/>
-          <w:lang w:eastAsia="ar-SA"/>
-        </w:rPr>
-        <w:t>Заведующий кафедрой теоретической и вычислительной физики</w:t>
-      </w:r>
-    </w:p>
-    <w:p>
-      <w:pPr>
-        <w:spacing w:after="0" w:line="240" w:lineRule="auto"/>
-        <w:jc w:val="center"/>
-        <w:rPr>
-          <w:rFonts w:ascii="Times New Roman" w:eastAsia="Times New Roman" w:hAnsi="Times New Roman" w:cs="Times New Roman"/>
-          <w:b/>
-          <w:sz w:val="28"/>
-          <w:szCs w:val="28"/>
-          <w:lang w:eastAsia="ru-RU"/>
-        </w:rPr>
-      </w:pPr>
-      <w:r>
-        <w:rPr>
-          <w:rFonts w:ascii="Times New Roman" w:eastAsia="Times New Roman" w:hAnsi="Times New Roman" w:cs="Times New Roman"/>
-          <w:b/>
-          <w:sz w:val="28"/>
-          <w:szCs w:val="28"/>
-          <w:lang w:eastAsia="ar-SA"/>
-        </w:rPr>
-        <w:t xml:space="preserve">проф., д. ф.-м. н. Бугаев </w:t>
-      </w:r>
-      <w:proofErr w:type="spellStart"/>
-      <w:r>
-        <w:rPr>
-          <w:rFonts w:ascii="Times New Roman" w:eastAsia="Times New Roman" w:hAnsi="Times New Roman" w:cs="Times New Roman"/>
-          <w:b/>
-          <w:sz w:val="28"/>
-          <w:szCs w:val="28"/>
-          <w:lang w:eastAsia="ar-SA"/>
-        </w:rPr>
-        <w:t>Лусеген</w:t>
-      </w:r>
-      <w:proofErr w:type="spellEnd"/>
-      <w:r>
-        <w:rPr>
-          <w:rFonts w:ascii="Times New Roman" w:eastAsia="Times New Roman" w:hAnsi="Times New Roman" w:cs="Times New Roman"/>
-          <w:b/>
-          <w:sz w:val="28"/>
-          <w:szCs w:val="28"/>
-          <w:lang w:eastAsia="ar-SA"/>
-        </w:rPr>
-        <w:t xml:space="preserve"> </w:t>
-      </w:r>
-      <w:proofErr w:type="spellStart"/>
-      <w:r>
-        <w:rPr>
-          <w:rFonts w:ascii="Times New Roman" w:eastAsia="Times New Roman" w:hAnsi="Times New Roman" w:cs="Times New Roman"/>
-          <w:b/>
-          <w:sz w:val="28"/>
-          <w:szCs w:val="28"/>
-          <w:lang w:eastAsia="ar-SA"/>
-        </w:rPr>
-        <w:t>Арменакович</w:t>
-      </w:r>
-      <w:proofErr w:type="spellEnd"/>
+        <w:t>проф., д. ф.-м. н. Бугаев Лусеген Арменакович</w:t>
+      </w:r>
     </w:p>
     <w:p>
       <w:pPr>
@@ -1318,7 +1236,6 @@
               </w:rPr>
               <m:t>20</m:t>
             </m:r>
-            <w:proofErr w:type="gramStart"/>
           </m:sup>
         </m:sSup>
         <m:r>
@@ -1327,16 +1244,7 @@
             <w:sz w:val="28"/>
             <w:szCs w:val="28"/>
           </w:rPr>
-          <m:t xml:space="preserve"> Д</m:t>
-        </m:r>
-        <w:proofErr w:type="gramEnd"/>
-        <m:r>
-          <w:rPr>
-            <w:rFonts w:ascii="Cambria Math" w:hAnsi="Cambria Math" w:cs="Times New Roman"/>
-            <w:sz w:val="28"/>
-            <w:szCs w:val="28"/>
-          </w:rPr>
-          <m:t>ж.</m:t>
+          <m:t xml:space="preserve"> Дж.</m:t>
         </m:r>
       </m:oMath>
       <w:r>
@@ -1394,7 +1302,6 @@
               </w:rPr>
               <m:t>20</m:t>
             </m:r>
-            <w:proofErr w:type="gramStart"/>
           </m:sup>
         </m:sSup>
         <m:r>
@@ -1403,16 +1310,7 @@
             <w:sz w:val="28"/>
             <w:szCs w:val="28"/>
           </w:rPr>
-          <m:t xml:space="preserve"> Д</m:t>
-        </m:r>
-        <w:proofErr w:type="gramEnd"/>
-        <m:r>
-          <w:rPr>
-            <w:rFonts w:ascii="Cambria Math" w:hAnsi="Cambria Math" w:cs="Times New Roman"/>
-            <w:sz w:val="28"/>
-            <w:szCs w:val="28"/>
-          </w:rPr>
-          <m:t>ж.</m:t>
+          <m:t xml:space="preserve"> Дж.</m:t>
         </m:r>
       </m:oMath>
       <w:r>
@@ -1487,7 +1385,6 @@
         </w:rPr>
         <w:t xml:space="preserve">Более того, на 2012 год доля энергии добываемой из </w:t>
       </w:r>
-      <w:proofErr w:type="spellStart"/>
       <w:r>
         <w:rPr>
           <w:rFonts w:ascii="Times New Roman" w:hAnsi="Times New Roman" w:cs="Times New Roman"/>
@@ -1520,7 +1417,6 @@
         </w:rPr>
         <w:t>ов</w:t>
       </w:r>
-      <w:proofErr w:type="spellEnd"/>
       <w:r>
         <w:rPr>
           <w:rFonts w:ascii="Times New Roman" w:hAnsi="Times New Roman" w:cs="Times New Roman"/>
@@ -1755,25 +1651,7 @@
           <w:sz w:val="28"/>
           <w:szCs w:val="28"/>
         </w:rPr>
-        <w:t xml:space="preserve"> на 78% </w:t>
-      </w:r>
-      <w:proofErr w:type="gramStart"/>
-      <w:r>
-        <w:rPr>
-          <w:rFonts w:ascii="Times New Roman" w:hAnsi="Times New Roman" w:cs="Times New Roman"/>
-          <w:sz w:val="28"/>
-          <w:szCs w:val="28"/>
-        </w:rPr>
-        <w:t>связана</w:t>
-      </w:r>
-      <w:proofErr w:type="gramEnd"/>
-      <w:r>
-        <w:rPr>
-          <w:rFonts w:ascii="Times New Roman" w:hAnsi="Times New Roman" w:cs="Times New Roman"/>
-          <w:sz w:val="28"/>
-          <w:szCs w:val="28"/>
-        </w:rPr>
-        <w:t xml:space="preserve"> с использованием </w:t>
+        <w:t xml:space="preserve"> на 78% связана с использованием </w:t>
       </w:r>
       <w:r>
         <w:rPr>
@@ -3111,18 +2989,8 @@
                 <w:sz w:val="28"/>
                 <w:szCs w:val="28"/>
               </w:rPr>
-              <w:t xml:space="preserve"> (</w:t>
+              <w:t xml:space="preserve"> (г</w:t>
             </w:r>
-            <w:proofErr w:type="gramStart"/>
-            <w:r>
-              <w:rPr>
-                <w:rFonts w:ascii="Times New Roman" w:hAnsi="Times New Roman" w:cs="Times New Roman"/>
-                <w:sz w:val="28"/>
-                <w:szCs w:val="28"/>
-              </w:rPr>
-              <w:t>г</w:t>
-            </w:r>
-            <w:proofErr w:type="gramEnd"/>
             <w:r>
               <w:rPr>
                 <w:rFonts w:ascii="Times New Roman" w:hAnsi="Times New Roman" w:cs="Times New Roman"/>
@@ -3263,183 +3131,6 @@
         <w:trPr>
           <w:trHeight w:val="988"/>
         </w:trPr>
-        <w:tc>
-          <w:tcPr>
-            <w:tcW w:w="4502" w:type="dxa"/>
-            <w:vAlign w:val="center"/>
-          </w:tcPr>
-          <w:p>
-            <w:pPr>
-              <w:spacing w:line="360" w:lineRule="auto"/>
-              <w:jc w:val="center"/>
-              <w:rPr>
-                <w:rFonts w:ascii="Times New Roman" w:hAnsi="Times New Roman" w:cs="Times New Roman"/>
-                <w:sz w:val="28"/>
-                <w:szCs w:val="28"/>
-              </w:rPr>
-            </w:pPr>
-            <w:r>
-              <w:rPr>
-                <w:rFonts w:ascii="Times New Roman" w:hAnsi="Times New Roman" w:cs="Times New Roman"/>
-                <w:sz w:val="28"/>
-                <w:szCs w:val="28"/>
-              </w:rPr>
-              <w:t>Массовая плотность (</w:t>
-            </w:r>
-            <w:proofErr w:type="gramStart"/>
-            <m:oMath>
-              <m:r>
-                <w:rPr>
-                  <w:rFonts w:ascii="Cambria Math" w:hAnsi="Cambria Math" w:cs="Times New Roman"/>
-                  <w:sz w:val="28"/>
-                  <w:szCs w:val="28"/>
-                </w:rPr>
-                <m:t>кг</m:t>
-              </m:r>
-              <w:proofErr w:type="gramEnd"/>
-              <m:r>
-                <w:rPr>
-                  <w:rFonts w:ascii="Cambria Math" w:hAnsi="Cambria Math" w:cs="Times New Roman"/>
-                  <w:sz w:val="28"/>
-                  <w:szCs w:val="28"/>
-                </w:rPr>
-                <m:t>/</m:t>
-              </m:r>
-              <m:sSup>
-                <m:sSupPr>
-                  <m:ctrlPr>
-                    <w:rPr>
-                      <w:rFonts w:ascii="Cambria Math" w:hAnsi="Cambria Math" w:cs="Times New Roman"/>
-                      <w:i/>
-                      <w:sz w:val="28"/>
-                      <w:szCs w:val="28"/>
-                    </w:rPr>
-                  </m:ctrlPr>
-                </m:sSupPr>
-                <m:e>
-                  <m:r>
-                    <w:rPr>
-                      <w:rFonts w:ascii="Cambria Math" w:hAnsi="Cambria Math" w:cs="Times New Roman"/>
-                      <w:sz w:val="28"/>
-                      <w:szCs w:val="28"/>
-                    </w:rPr>
-                    <m:t>м</m:t>
-                  </m:r>
-                </m:e>
-                <m:sup>
-                  <m:r>
-                    <w:rPr>
-                      <w:rFonts w:ascii="Cambria Math" w:hAnsi="Cambria Math" w:cs="Times New Roman"/>
-                      <w:sz w:val="28"/>
-                      <w:szCs w:val="28"/>
-                    </w:rPr>
-                    <m:t>3</m:t>
-                  </m:r>
-                </m:sup>
-              </m:sSup>
-            </m:oMath>
-            <w:r>
-              <w:rPr>
-                <w:rFonts w:ascii="Times New Roman" w:hAnsi="Times New Roman" w:cs="Times New Roman"/>
-                <w:sz w:val="28"/>
-                <w:szCs w:val="28"/>
-              </w:rPr>
-              <w:t xml:space="preserve">) при давлении – 0.101 МПа, температуре – 0 </w:t>
-            </w:r>
-            <w:r>
-              <w:rPr>
-                <w:rFonts w:ascii="Times New Roman" w:hAnsi="Times New Roman" w:cs="Times New Roman"/>
-                <w:sz w:val="28"/>
-                <w:szCs w:val="28"/>
-                <w:lang w:val="en-US"/>
-              </w:rPr>
-              <w:t>K</w:t>
-            </w:r>
-          </w:p>
-        </w:tc>
-        <w:tc>
-          <w:tcPr>
-            <w:tcW w:w="1418" w:type="dxa"/>
-            <w:vAlign w:val="center"/>
-          </w:tcPr>
-          <w:p>
-            <w:pPr>
-              <w:spacing w:line="360" w:lineRule="auto"/>
-              <w:jc w:val="center"/>
-              <w:rPr>
-                <w:rFonts w:ascii="Times New Roman" w:hAnsi="Times New Roman" w:cs="Times New Roman"/>
-                <w:sz w:val="28"/>
-                <w:szCs w:val="28"/>
-                <w:lang w:val="en-US"/>
-              </w:rPr>
-            </w:pPr>
-            <w:r>
-              <w:rPr>
-                <w:rFonts w:ascii="Times New Roman" w:hAnsi="Times New Roman" w:cs="Times New Roman"/>
-                <w:sz w:val="28"/>
-                <w:szCs w:val="28"/>
-                <w:lang w:val="en-US"/>
-              </w:rPr>
-              <w:t>0.09</w:t>
-            </w:r>
-          </w:p>
-        </w:tc>
-        <w:tc>
-          <w:tcPr>
-            <w:tcW w:w="1417" w:type="dxa"/>
-            <w:vAlign w:val="center"/>
-          </w:tcPr>
-          <w:p>
-            <w:pPr>
-              <w:spacing w:line="360" w:lineRule="auto"/>
-              <w:jc w:val="center"/>
-              <w:rPr>
-                <w:rFonts w:ascii="Times New Roman" w:hAnsi="Times New Roman" w:cs="Times New Roman"/>
-                <w:sz w:val="28"/>
-                <w:szCs w:val="28"/>
-                <w:lang w:val="en-US"/>
-              </w:rPr>
-            </w:pPr>
-            <w:r>
-              <w:rPr>
-                <w:rFonts w:ascii="Times New Roman" w:hAnsi="Times New Roman" w:cs="Times New Roman"/>
-                <w:sz w:val="28"/>
-                <w:szCs w:val="28"/>
-                <w:lang w:val="en-US"/>
-              </w:rPr>
-              <w:t>0.72</w:t>
-            </w:r>
-          </w:p>
-        </w:tc>
-        <w:tc>
-          <w:tcPr>
-            <w:tcW w:w="1525" w:type="dxa"/>
-            <w:vAlign w:val="center"/>
-          </w:tcPr>
-          <w:p>
-            <w:pPr>
-              <w:spacing w:line="360" w:lineRule="auto"/>
-              <w:jc w:val="center"/>
-              <w:rPr>
-                <w:rFonts w:ascii="Times New Roman" w:hAnsi="Times New Roman" w:cs="Times New Roman"/>
-                <w:sz w:val="28"/>
-                <w:szCs w:val="28"/>
-                <w:lang w:val="en-US"/>
-              </w:rPr>
-            </w:pPr>
-            <w:r>
-              <w:rPr>
-                <w:rFonts w:ascii="Times New Roman" w:hAnsi="Times New Roman" w:cs="Times New Roman"/>
-                <w:sz w:val="28"/>
-                <w:szCs w:val="28"/>
-                <w:lang w:val="en-US"/>
-              </w:rPr>
-              <w:t>720</w:t>
-            </w:r>
-          </w:p>
-        </w:tc>
-      </w:tr>
-      <w:tr>
         <w:tc>
           <w:tcPr>
             <w:tcW w:w="4502" w:type="dxa"/>
@@ -3511,6 +3202,173 @@
                 <w:sz w:val="28"/>
                 <w:szCs w:val="28"/>
               </w:rPr>
+              <w:t xml:space="preserve">) при давлении – 0.101 МПа, температуре – 0 </w:t>
+            </w:r>
+            <w:r>
+              <w:rPr>
+                <w:rFonts w:ascii="Times New Roman" w:hAnsi="Times New Roman" w:cs="Times New Roman"/>
+                <w:sz w:val="28"/>
+                <w:szCs w:val="28"/>
+                <w:lang w:val="en-US"/>
+              </w:rPr>
+              <w:t>K</w:t>
+            </w:r>
+          </w:p>
+        </w:tc>
+        <w:tc>
+          <w:tcPr>
+            <w:tcW w:w="1418" w:type="dxa"/>
+            <w:vAlign w:val="center"/>
+          </w:tcPr>
+          <w:p>
+            <w:pPr>
+              <w:spacing w:line="360" w:lineRule="auto"/>
+              <w:jc w:val="center"/>
+              <w:rPr>
+                <w:rFonts w:ascii="Times New Roman" w:hAnsi="Times New Roman" w:cs="Times New Roman"/>
+                <w:sz w:val="28"/>
+                <w:szCs w:val="28"/>
+                <w:lang w:val="en-US"/>
+              </w:rPr>
+            </w:pPr>
+            <w:r>
+              <w:rPr>
+                <w:rFonts w:ascii="Times New Roman" w:hAnsi="Times New Roman" w:cs="Times New Roman"/>
+                <w:sz w:val="28"/>
+                <w:szCs w:val="28"/>
+                <w:lang w:val="en-US"/>
+              </w:rPr>
+              <w:t>0.09</w:t>
+            </w:r>
+          </w:p>
+        </w:tc>
+        <w:tc>
+          <w:tcPr>
+            <w:tcW w:w="1417" w:type="dxa"/>
+            <w:vAlign w:val="center"/>
+          </w:tcPr>
+          <w:p>
+            <w:pPr>
+              <w:spacing w:line="360" w:lineRule="auto"/>
+              <w:jc w:val="center"/>
+              <w:rPr>
+                <w:rFonts w:ascii="Times New Roman" w:hAnsi="Times New Roman" w:cs="Times New Roman"/>
+                <w:sz w:val="28"/>
+                <w:szCs w:val="28"/>
+                <w:lang w:val="en-US"/>
+              </w:rPr>
+            </w:pPr>
+            <w:r>
+              <w:rPr>
+                <w:rFonts w:ascii="Times New Roman" w:hAnsi="Times New Roman" w:cs="Times New Roman"/>
+                <w:sz w:val="28"/>
+                <w:szCs w:val="28"/>
+                <w:lang w:val="en-US"/>
+              </w:rPr>
+              <w:t>0.72</w:t>
+            </w:r>
+          </w:p>
+        </w:tc>
+        <w:tc>
+          <w:tcPr>
+            <w:tcW w:w="1525" w:type="dxa"/>
+            <w:vAlign w:val="center"/>
+          </w:tcPr>
+          <w:p>
+            <w:pPr>
+              <w:spacing w:line="360" w:lineRule="auto"/>
+              <w:jc w:val="center"/>
+              <w:rPr>
+                <w:rFonts w:ascii="Times New Roman" w:hAnsi="Times New Roman" w:cs="Times New Roman"/>
+                <w:sz w:val="28"/>
+                <w:szCs w:val="28"/>
+                <w:lang w:val="en-US"/>
+              </w:rPr>
+            </w:pPr>
+            <w:r>
+              <w:rPr>
+                <w:rFonts w:ascii="Times New Roman" w:hAnsi="Times New Roman" w:cs="Times New Roman"/>
+                <w:sz w:val="28"/>
+                <w:szCs w:val="28"/>
+                <w:lang w:val="en-US"/>
+              </w:rPr>
+              <w:t>720</w:t>
+            </w:r>
+          </w:p>
+        </w:tc>
+      </w:tr>
+      <w:tr>
+        <w:tc>
+          <w:tcPr>
+            <w:tcW w:w="4502" w:type="dxa"/>
+            <w:vAlign w:val="center"/>
+          </w:tcPr>
+          <w:p>
+            <w:pPr>
+              <w:spacing w:line="360" w:lineRule="auto"/>
+              <w:jc w:val="center"/>
+              <w:rPr>
+                <w:rFonts w:ascii="Times New Roman" w:hAnsi="Times New Roman" w:cs="Times New Roman"/>
+                <w:sz w:val="28"/>
+                <w:szCs w:val="28"/>
+              </w:rPr>
+            </w:pPr>
+            <w:r>
+              <w:rPr>
+                <w:rFonts w:ascii="Times New Roman" w:hAnsi="Times New Roman" w:cs="Times New Roman"/>
+                <w:sz w:val="28"/>
+                <w:szCs w:val="28"/>
+              </w:rPr>
+              <w:t>Массовая плотность (</w:t>
+            </w:r>
+            <m:oMath>
+              <m:r>
+                <w:rPr>
+                  <w:rFonts w:ascii="Cambria Math" w:hAnsi="Cambria Math" w:cs="Times New Roman"/>
+                  <w:sz w:val="28"/>
+                  <w:szCs w:val="28"/>
+                </w:rPr>
+                <m:t>кг/</m:t>
+              </m:r>
+              <m:sSup>
+                <m:sSupPr>
+                  <m:ctrlPr>
+                    <w:rPr>
+                      <w:rFonts w:ascii="Cambria Math" w:hAnsi="Cambria Math" w:cs="Times New Roman"/>
+                      <w:i/>
+                      <w:sz w:val="28"/>
+                      <w:szCs w:val="28"/>
+                    </w:rPr>
+                  </m:ctrlPr>
+                </m:sSupPr>
+                <m:e>
+                  <m:r>
+                    <w:rPr>
+                      <w:rFonts w:ascii="Cambria Math" w:hAnsi="Cambria Math" w:cs="Times New Roman"/>
+                      <w:sz w:val="28"/>
+                      <w:szCs w:val="28"/>
+                    </w:rPr>
+                    <m:t>м</m:t>
+                  </m:r>
+                </m:e>
+                <m:sup>
+                  <m:r>
+                    <w:rPr>
+                      <w:rFonts w:ascii="Cambria Math" w:hAnsi="Cambria Math" w:cs="Times New Roman"/>
+                      <w:sz w:val="28"/>
+                      <w:szCs w:val="28"/>
+                    </w:rPr>
+                    <m:t>3</m:t>
+                  </m:r>
+                </m:sup>
+              </m:sSup>
+            </m:oMath>
+            <w:r>
+              <w:rPr>
+                <w:rFonts w:ascii="Times New Roman" w:hAnsi="Times New Roman" w:cs="Times New Roman"/>
+                <w:sz w:val="28"/>
+                <w:szCs w:val="28"/>
+              </w:rPr>
               <w:t xml:space="preserve">) жидкого </w:t>
             </w:r>
             <w:r>
@@ -3536,18 +3394,8 @@
                 <w:sz w:val="28"/>
                 <w:szCs w:val="28"/>
               </w:rPr>
-              <w:t xml:space="preserve"> при 20</w:t>
+              <w:t xml:space="preserve"> при 20 К</w:t>
             </w:r>
-            <w:proofErr w:type="gramStart"/>
-            <w:r>
-              <w:rPr>
-                <w:rFonts w:ascii="Times New Roman" w:hAnsi="Times New Roman" w:cs="Times New Roman"/>
-                <w:sz w:val="28"/>
-                <w:szCs w:val="28"/>
-              </w:rPr>
-              <w:t xml:space="preserve"> К</w:t>
-            </w:r>
-            <w:proofErr w:type="gramEnd"/>
           </w:p>
         </w:tc>
         <w:tc>
@@ -3790,18 +3638,8 @@
                 <w:sz w:val="28"/>
                 <w:szCs w:val="28"/>
               </w:rPr>
-              <w:t>МДж/</w:t>
+              <w:t>МДж/кг</w:t>
             </w:r>
-            <w:proofErr w:type="gramStart"/>
-            <w:r>
-              <w:rPr>
-                <w:rFonts w:ascii="Times New Roman" w:hAnsi="Times New Roman" w:cs="Times New Roman"/>
-                <w:sz w:val="28"/>
-                <w:szCs w:val="28"/>
-              </w:rPr>
-              <w:t>кг</w:t>
-            </w:r>
-            <w:proofErr w:type="gramEnd"/>
             <w:r>
               <w:rPr>
                 <w:rFonts w:ascii="Times New Roman" w:hAnsi="Times New Roman" w:cs="Times New Roman"/>
@@ -3932,25 +3770,7 @@
                 <w:sz w:val="28"/>
                 <w:szCs w:val="28"/>
               </w:rPr>
-              <w:t>Нижняя удельная теплота сгорания (МДж/</w:t>
-            </w:r>
-            <w:proofErr w:type="gramStart"/>
-            <w:r>
-              <w:rPr>
-                <w:rFonts w:ascii="Times New Roman" w:hAnsi="Times New Roman" w:cs="Times New Roman"/>
-                <w:sz w:val="28"/>
-                <w:szCs w:val="28"/>
-              </w:rPr>
-              <w:t>кг</w:t>
-            </w:r>
-            <w:proofErr w:type="gramEnd"/>
-            <w:r>
-              <w:rPr>
-                <w:rFonts w:ascii="Times New Roman" w:hAnsi="Times New Roman" w:cs="Times New Roman"/>
-                <w:sz w:val="28"/>
-                <w:szCs w:val="28"/>
-              </w:rPr>
-              <w:t>)</w:t>
+              <w:t>Нижняя удельная теплота сгорания (МДж/кг)</w:t>
             </w:r>
             <w:r>
               <w:rPr>
@@ -4342,25 +4162,7 @@
                 <w:sz w:val="28"/>
                 <w:szCs w:val="28"/>
               </w:rPr>
-              <w:t>Скорость диффузии в воздухе (</w:t>
-            </w:r>
-            <w:proofErr w:type="gramStart"/>
-            <w:r>
-              <w:rPr>
-                <w:rFonts w:ascii="Times New Roman" w:hAnsi="Times New Roman" w:cs="Times New Roman"/>
-                <w:sz w:val="28"/>
-                <w:szCs w:val="28"/>
-              </w:rPr>
-              <w:t>м</w:t>
-            </w:r>
-            <w:proofErr w:type="gramEnd"/>
-            <w:r>
-              <w:rPr>
-                <w:rFonts w:ascii="Times New Roman" w:hAnsi="Times New Roman" w:cs="Times New Roman"/>
-                <w:sz w:val="28"/>
-                <w:szCs w:val="28"/>
-              </w:rPr>
-              <w:t>/с)</w:t>
+              <w:t>Скорость диффузии в воздухе (м/с)</w:t>
             </w:r>
           </w:p>
         </w:tc>
@@ -4564,25 +4366,7 @@
                 <w:sz w:val="28"/>
                 <w:szCs w:val="28"/>
               </w:rPr>
-              <w:t>Скорость пламени в воздухе (</w:t>
-            </w:r>
-            <w:proofErr w:type="gramStart"/>
-            <w:r>
-              <w:rPr>
-                <w:rFonts w:ascii="Times New Roman" w:hAnsi="Times New Roman" w:cs="Times New Roman"/>
-                <w:sz w:val="28"/>
-                <w:szCs w:val="28"/>
-              </w:rPr>
-              <w:t>см</w:t>
-            </w:r>
-            <w:proofErr w:type="gramEnd"/>
-            <w:r>
-              <w:rPr>
-                <w:rFonts w:ascii="Times New Roman" w:hAnsi="Times New Roman" w:cs="Times New Roman"/>
-                <w:sz w:val="28"/>
-                <w:szCs w:val="28"/>
-              </w:rPr>
-              <w:t>/с)</w:t>
+              <w:t>Скорость пламени в воздухе (см/с)</w:t>
             </w:r>
           </w:p>
         </w:tc>
@@ -5814,26 +5598,40 @@
           <w:sz w:val="28"/>
           <w:szCs w:val="28"/>
         </w:rPr>
+        <w:t xml:space="preserve"> сил</w:t>
+      </w:r>
+      <w:r>
+        <w:rPr>
+          <w:rFonts w:ascii="Times New Roman" w:hAnsi="Times New Roman" w:cs="Times New Roman"/>
+          <w:sz w:val="28"/>
+          <w:szCs w:val="28"/>
+        </w:rPr>
+        <w:t>ы</w:t>
+      </w:r>
+      <w:r>
+        <w:rPr>
+          <w:rFonts w:ascii="Times New Roman" w:hAnsi="Times New Roman" w:cs="Times New Roman"/>
+          <w:sz w:val="28"/>
+          <w:szCs w:val="28"/>
+        </w:rPr>
         <w:t xml:space="preserve"> </w:t>
       </w:r>
-      <w:proofErr w:type="gramStart"/>
-      <w:r>
-        <w:rPr>
-          <w:rFonts w:ascii="Times New Roman" w:hAnsi="Times New Roman" w:cs="Times New Roman"/>
-          <w:sz w:val="28"/>
-          <w:szCs w:val="28"/>
-        </w:rPr>
-        <w:t>сил</w:t>
-      </w:r>
-      <w:r>
-        <w:rPr>
-          <w:rFonts w:ascii="Times New Roman" w:hAnsi="Times New Roman" w:cs="Times New Roman"/>
-          <w:sz w:val="28"/>
-          <w:szCs w:val="28"/>
-        </w:rPr>
-        <w:t>ы</w:t>
-      </w:r>
-      <w:proofErr w:type="gramEnd"/>
+      <w:r>
+        <w:rPr>
+          <w:rFonts w:ascii="Times New Roman" w:hAnsi="Times New Roman" w:cs="Times New Roman"/>
+          <w:sz w:val="28"/>
+          <w:szCs w:val="28"/>
+        </w:rPr>
+        <w:t>действующие на атомы</w:t>
+      </w:r>
+      <w:r>
+        <w:rPr>
+          <w:rFonts w:ascii="Times New Roman" w:hAnsi="Times New Roman" w:cs="Times New Roman"/>
+          <w:sz w:val="28"/>
+          <w:szCs w:val="28"/>
+        </w:rPr>
+        <w:t>, после чего происходит расчет движения</w:t>
+      </w:r>
       <w:r>
         <w:rPr>
           <w:rFonts w:ascii="Times New Roman" w:hAnsi="Times New Roman" w:cs="Times New Roman"/>
@@ -5848,15 +5646,7 @@
           <w:sz w:val="28"/>
           <w:szCs w:val="28"/>
         </w:rPr>
-        <w:t>действующие на атомы</w:t>
-      </w:r>
-      <w:r>
-        <w:rPr>
-          <w:rFonts w:ascii="Times New Roman" w:hAnsi="Times New Roman" w:cs="Times New Roman"/>
-          <w:sz w:val="28"/>
-          <w:szCs w:val="28"/>
-        </w:rPr>
-        <w:t>, после чего происходит расчет движения</w:t>
+        <w:t>с помощью метода</w:t>
       </w:r>
       <w:r>
         <w:rPr>
@@ -5872,7 +5662,31 @@
           <w:sz w:val="28"/>
           <w:szCs w:val="28"/>
         </w:rPr>
-        <w:t>с помощью метода</w:t>
+        <w:t>первопринци</w:t>
+      </w:r>
+      <w:r>
+        <w:rPr>
+          <w:rFonts w:ascii="Times New Roman" w:hAnsi="Times New Roman" w:cs="Times New Roman"/>
+          <w:sz w:val="28"/>
+          <w:szCs w:val="28"/>
+        </w:rPr>
+        <w:t xml:space="preserve">пной </w:t>
+      </w:r>
+      <w:r>
+        <w:rPr>
+          <w:rFonts w:ascii="Times New Roman" w:hAnsi="Times New Roman" w:cs="Times New Roman"/>
+          <w:sz w:val="28"/>
+          <w:szCs w:val="28"/>
+        </w:rPr>
+        <w:t>(ab initio)</w:t>
+      </w:r>
+      <w:r>
+        <w:rPr>
+          <w:rFonts w:ascii="Times New Roman" w:hAnsi="Times New Roman" w:cs="Times New Roman"/>
+          <w:sz w:val="28"/>
+          <w:szCs w:val="28"/>
+        </w:rPr>
+        <w:t xml:space="preserve"> молекулярной динамики. </w:t>
       </w:r>
       <w:r>
         <w:rPr>
@@ -5882,117 +5696,13 @@
         </w:rPr>
         <w:t xml:space="preserve"> </w:t>
       </w:r>
-      <w:proofErr w:type="spellStart"/>
-      <w:r>
-        <w:rPr>
-          <w:rFonts w:ascii="Times New Roman" w:hAnsi="Times New Roman" w:cs="Times New Roman"/>
-          <w:sz w:val="28"/>
-          <w:szCs w:val="28"/>
-        </w:rPr>
-        <w:t>первопринци</w:t>
-      </w:r>
-      <w:r>
-        <w:rPr>
-          <w:rFonts w:ascii="Times New Roman" w:hAnsi="Times New Roman" w:cs="Times New Roman"/>
-          <w:sz w:val="28"/>
-          <w:szCs w:val="28"/>
-        </w:rPr>
-        <w:t>пной</w:t>
-      </w:r>
-      <w:proofErr w:type="spellEnd"/>
-      <w:r>
-        <w:rPr>
-          <w:rFonts w:ascii="Times New Roman" w:hAnsi="Times New Roman" w:cs="Times New Roman"/>
-          <w:sz w:val="28"/>
-          <w:szCs w:val="28"/>
-        </w:rPr>
-        <w:t xml:space="preserve"> </w:t>
-      </w:r>
-      <w:r>
-        <w:rPr>
-          <w:rFonts w:ascii="Times New Roman" w:hAnsi="Times New Roman" w:cs="Times New Roman"/>
-          <w:sz w:val="28"/>
-          <w:szCs w:val="28"/>
-        </w:rPr>
-        <w:t>(</w:t>
-      </w:r>
-      <w:proofErr w:type="spellStart"/>
-      <w:r>
-        <w:rPr>
-          <w:rFonts w:ascii="Times New Roman" w:hAnsi="Times New Roman" w:cs="Times New Roman"/>
-          <w:sz w:val="28"/>
-          <w:szCs w:val="28"/>
-        </w:rPr>
-        <w:t>ab</w:t>
-      </w:r>
-      <w:proofErr w:type="spellEnd"/>
-      <w:r>
-        <w:rPr>
-          <w:rFonts w:ascii="Times New Roman" w:hAnsi="Times New Roman" w:cs="Times New Roman"/>
-          <w:sz w:val="28"/>
-          <w:szCs w:val="28"/>
-        </w:rPr>
-        <w:t xml:space="preserve"> </w:t>
-      </w:r>
-      <w:proofErr w:type="spellStart"/>
-      <w:r>
-        <w:rPr>
-          <w:rFonts w:ascii="Times New Roman" w:hAnsi="Times New Roman" w:cs="Times New Roman"/>
-          <w:sz w:val="28"/>
-          <w:szCs w:val="28"/>
-        </w:rPr>
-        <w:t>initio</w:t>
-      </w:r>
-      <w:proofErr w:type="spellEnd"/>
-      <w:r>
-        <w:rPr>
-          <w:rFonts w:ascii="Times New Roman" w:hAnsi="Times New Roman" w:cs="Times New Roman"/>
-          <w:sz w:val="28"/>
-          <w:szCs w:val="28"/>
-        </w:rPr>
-        <w:t>)</w:t>
-      </w:r>
-      <w:r>
-        <w:rPr>
-          <w:rFonts w:ascii="Times New Roman" w:hAnsi="Times New Roman" w:cs="Times New Roman"/>
-          <w:sz w:val="28"/>
-          <w:szCs w:val="28"/>
-        </w:rPr>
-        <w:t xml:space="preserve"> молекулярной динамики. </w:t>
-      </w:r>
-      <w:r>
-        <w:rPr>
-          <w:rFonts w:ascii="Times New Roman" w:hAnsi="Times New Roman" w:cs="Times New Roman"/>
-          <w:sz w:val="28"/>
-          <w:szCs w:val="28"/>
-        </w:rPr>
-        <w:t xml:space="preserve"> </w:t>
-      </w:r>
-      <w:r>
-        <w:rPr>
-          <w:rFonts w:ascii="Times New Roman" w:hAnsi="Times New Roman" w:cs="Times New Roman"/>
-          <w:sz w:val="28"/>
-          <w:szCs w:val="28"/>
-        </w:rPr>
-        <w:t xml:space="preserve">Также проводилось изучение </w:t>
-      </w:r>
-      <w:proofErr w:type="gramStart"/>
-      <w:r>
-        <w:rPr>
-          <w:rFonts w:ascii="Times New Roman" w:hAnsi="Times New Roman" w:cs="Times New Roman"/>
-          <w:sz w:val="28"/>
-          <w:szCs w:val="28"/>
-        </w:rPr>
-        <w:t>изменения параметра решетки гидрида палладия</w:t>
-      </w:r>
-      <w:proofErr w:type="gramEnd"/>
-      <w:r>
-        <w:rPr>
-          <w:rFonts w:ascii="Times New Roman" w:hAnsi="Times New Roman" w:cs="Times New Roman"/>
-          <w:sz w:val="28"/>
-          <w:szCs w:val="28"/>
-        </w:rPr>
-        <w:t xml:space="preserve"> в зависимости от концентрации водорода. Эти результаты сравнивались с имеющимися экспериментальными данными, чтобы проверить какие параметры </w:t>
+      <w:r>
+        <w:rPr>
+          <w:rFonts w:ascii="Times New Roman" w:hAnsi="Times New Roman" w:cs="Times New Roman"/>
+          <w:sz w:val="28"/>
+          <w:szCs w:val="28"/>
+        </w:rPr>
+        <w:t xml:space="preserve">Также проводилось изучение изменения параметра решетки гидрида палладия в зависимости от концентрации водорода. Эти результаты сравнивались с имеющимися экспериментальными данными, чтобы проверить какие параметры </w:t>
       </w:r>
       <w:r>
         <w:rPr>
@@ -6319,25 +6029,7 @@
           <w:sz w:val="28"/>
           <w:szCs w:val="28"/>
         </w:rPr>
-        <w:t>Гидрид палладия существует в двух основных фазах</w:t>
-      </w:r>
-      <w:proofErr w:type="gramStart"/>
-      <w:r>
-        <w:rPr>
-          <w:rFonts w:ascii="Times New Roman" w:hAnsi="Times New Roman" w:cs="Times New Roman"/>
-          <w:sz w:val="28"/>
-          <w:szCs w:val="28"/>
-        </w:rPr>
-        <w:t>.</w:t>
-      </w:r>
-      <w:proofErr w:type="gramEnd"/>
-      <w:r>
-        <w:rPr>
-          <w:rFonts w:ascii="Times New Roman" w:hAnsi="Times New Roman" w:cs="Times New Roman"/>
-          <w:sz w:val="28"/>
-          <w:szCs w:val="28"/>
-        </w:rPr>
-        <w:t xml:space="preserve"> </w:t>
+        <w:t xml:space="preserve">Гидрид палладия существует в двух основных фазах. </w:t>
       </w:r>
       <m:oMath>
         <m:r>
@@ -6355,25 +6047,7 @@
           <w:sz w:val="28"/>
           <w:szCs w:val="28"/>
         </w:rPr>
-        <w:t xml:space="preserve">– </w:t>
-      </w:r>
-      <w:proofErr w:type="gramStart"/>
-      <w:r>
-        <w:rPr>
-          <w:rFonts w:ascii="Times New Roman" w:eastAsiaTheme="minorEastAsia" w:hAnsi="Times New Roman" w:cs="Times New Roman"/>
-          <w:sz w:val="28"/>
-          <w:szCs w:val="28"/>
-        </w:rPr>
-        <w:t>ф</w:t>
-      </w:r>
-      <w:proofErr w:type="gramEnd"/>
-      <w:r>
-        <w:rPr>
-          <w:rFonts w:ascii="Times New Roman" w:eastAsiaTheme="minorEastAsia" w:hAnsi="Times New Roman" w:cs="Times New Roman"/>
-          <w:sz w:val="28"/>
-          <w:szCs w:val="28"/>
-        </w:rPr>
-        <w:t>аза характеризуется постоянной решетк</w:t>
+        <w:t>– фаза характеризуется постоянной решетк</w:t>
       </w:r>
       <w:r>
         <w:rPr>
@@ -6672,7 +6346,6 @@
         </w:rPr>
         <w:t>:</w:t>
       </w:r>
-      <w:proofErr w:type="spellStart"/>
       <w:r>
         <w:rPr>
           <w:rFonts w:ascii="Times New Roman" w:hAnsi="Times New Roman" w:cs="Times New Roman"/>
@@ -6682,7 +6355,6 @@
         </w:rPr>
         <w:t>Pd</w:t>
       </w:r>
-      <w:proofErr w:type="spellEnd"/>
       <w:r>
         <w:rPr>
           <w:rFonts w:ascii="Times New Roman" w:hAnsi="Times New Roman" w:cs="Times New Roman"/>
@@ -6747,7 +6419,6 @@
           <w:szCs w:val="28"/>
         </w:rPr>
       </w:pPr>
-      <w:proofErr w:type="gramStart"/>
       <w:r>
         <w:rPr>
           <w:rFonts w:ascii="Times New Roman" w:hAnsi="Times New Roman" w:cs="Times New Roman"/>
@@ -6755,18 +6426,8 @@
           <w:szCs w:val="28"/>
         </w:rPr>
         <w:lastRenderedPageBreak/>
-        <w:t>Выше критической точки (на рис. 1 этому соответствует температура</w:t>
-      </w:r>
-      <w:proofErr w:type="gramEnd"/>
-      <w:r>
-        <w:rPr>
-          <w:rFonts w:ascii="Times New Roman" w:hAnsi="Times New Roman" w:cs="Times New Roman"/>
-          <w:sz w:val="28"/>
-          <w:szCs w:val="28"/>
-        </w:rPr>
-        <w:t xml:space="preserve"> равная 295</w:t>
-      </w:r>
-      <w:proofErr w:type="gramStart"/>
+        <w:t>Выше критической точки (на рис. 1 этому соответствует температура равная 295</w:t>
+      </w:r>
       <m:oMath>
         <m:r>
           <w:rPr>
@@ -6777,7 +6438,6 @@
           <m:t>°С</m:t>
         </m:r>
       </m:oMath>
-      <w:proofErr w:type="gramEnd"/>
       <w:r>
         <w:rPr>
           <w:rFonts w:ascii="Times New Roman" w:eastAsiaTheme="minorEastAsia" w:hAnsi="Times New Roman" w:cs="Times New Roman"/>
@@ -6792,25 +6452,7 @@
           <w:sz w:val="28"/>
           <w:szCs w:val="28"/>
         </w:rPr>
-        <w:t xml:space="preserve">) </w:t>
-      </w:r>
-      <w:proofErr w:type="spellStart"/>
-      <w:r>
-        <w:rPr>
-          <w:rFonts w:ascii="Times New Roman" w:hAnsi="Times New Roman" w:cs="Times New Roman"/>
-          <w:sz w:val="28"/>
-          <w:szCs w:val="28"/>
-        </w:rPr>
-        <w:t>гистериз</w:t>
-      </w:r>
-      <w:proofErr w:type="spellEnd"/>
-      <w:r>
-        <w:rPr>
-          <w:rFonts w:ascii="Times New Roman" w:hAnsi="Times New Roman" w:cs="Times New Roman"/>
-          <w:sz w:val="28"/>
-          <w:szCs w:val="28"/>
-        </w:rPr>
-        <w:t xml:space="preserve"> исчезает. При этом подразумевается, что остается только одна фаза.</w:t>
+        <w:t>) гистериз исчезает. При этом подразумевается, что остается только одна фаза.</w:t>
       </w:r>
     </w:p>
     <w:p>
@@ -7062,25 +6704,7 @@
           <w:sz w:val="28"/>
           <w:szCs w:val="28"/>
         </w:rPr>
-        <w:t xml:space="preserve"> занимают </w:t>
-      </w:r>
-      <w:proofErr w:type="spellStart"/>
-      <w:r>
-        <w:rPr>
-          <w:rFonts w:ascii="Times New Roman" w:hAnsi="Times New Roman" w:cs="Times New Roman"/>
-          <w:sz w:val="28"/>
-          <w:szCs w:val="28"/>
-        </w:rPr>
-        <w:t>октаэдрические</w:t>
-      </w:r>
-      <w:proofErr w:type="spellEnd"/>
-      <w:r>
-        <w:rPr>
-          <w:rFonts w:ascii="Times New Roman" w:hAnsi="Times New Roman" w:cs="Times New Roman"/>
-          <w:sz w:val="28"/>
-          <w:szCs w:val="28"/>
-        </w:rPr>
-        <w:t xml:space="preserve"> пазы в системе гидрида палладия. В дальнейшем начинают за</w:t>
+        <w:t xml:space="preserve"> занимают октаэдрические пазы в системе гидрида палладия. В дальнейшем начинают за</w:t>
       </w:r>
       <w:r>
         <w:rPr>
@@ -7129,25 +6753,7 @@
           <w:sz w:val="28"/>
           <w:szCs w:val="28"/>
         </w:rPr>
-        <w:t xml:space="preserve">все наоборот – вначале заполняются тетраэдрические пазы, а затем </w:t>
-      </w:r>
-      <w:proofErr w:type="spellStart"/>
-      <w:r>
-        <w:rPr>
-          <w:rFonts w:ascii="Times New Roman" w:hAnsi="Times New Roman" w:cs="Times New Roman"/>
-          <w:sz w:val="28"/>
-          <w:szCs w:val="28"/>
-        </w:rPr>
-        <w:t>октаэдрические</w:t>
-      </w:r>
-      <w:proofErr w:type="spellEnd"/>
-      <w:r>
-        <w:rPr>
-          <w:rFonts w:ascii="Times New Roman" w:hAnsi="Times New Roman" w:cs="Times New Roman"/>
-          <w:sz w:val="28"/>
-          <w:szCs w:val="28"/>
-        </w:rPr>
-        <w:t>.</w:t>
+        <w:t>все наоборот – вначале заполняются тетраэдрические пазы, а затем октаэдрические.</w:t>
       </w:r>
       <w:r>
         <w:rPr>
@@ -7223,25 +6829,7 @@
           <w:sz w:val="28"/>
           <w:szCs w:val="28"/>
         </w:rPr>
-        <w:t xml:space="preserve">На рис.1 все </w:t>
-      </w:r>
-      <w:proofErr w:type="spellStart"/>
-      <w:r>
-        <w:rPr>
-          <w:rFonts w:ascii="Times New Roman" w:hAnsi="Times New Roman" w:cs="Times New Roman"/>
-          <w:sz w:val="28"/>
-          <w:szCs w:val="28"/>
-        </w:rPr>
-        <w:t>октаэдрические</w:t>
-      </w:r>
-      <w:proofErr w:type="spellEnd"/>
-      <w:r>
-        <w:rPr>
-          <w:rFonts w:ascii="Times New Roman" w:hAnsi="Times New Roman" w:cs="Times New Roman"/>
-          <w:sz w:val="28"/>
-          <w:szCs w:val="28"/>
-        </w:rPr>
-        <w:t xml:space="preserve"> пазы</w:t>
+        <w:t>На рис.1 все октаэдрические пазы</w:t>
       </w:r>
       <w:r>
         <w:rPr>
@@ -7867,18 +7455,8 @@
           <w:sz w:val="28"/>
           <w:szCs w:val="28"/>
         </w:rPr>
-        <w:t xml:space="preserve"> свойства основного состояния и всех возбужденных состояний. Доказательства существования таких функционалов даны в оригинальных работах Кона и </w:t>
-      </w:r>
-      <w:proofErr w:type="spellStart"/>
-      <w:r>
-        <w:rPr>
-          <w:rFonts w:ascii="Times New Roman" w:hAnsi="Times New Roman" w:cs="Times New Roman"/>
-          <w:sz w:val="28"/>
-          <w:szCs w:val="28"/>
-        </w:rPr>
-        <w:t>Хоэнберга</w:t>
-      </w:r>
-      <w:proofErr w:type="spellEnd"/>
+        <w:t xml:space="preserve"> свойства основного состояния и всех возбужденных состояний. Доказательства существования таких функционалов даны в оригинальных работах Кона и Хоэнберга</w:t>
+      </w:r>
       <w:r>
         <w:rPr>
           <w:rFonts w:ascii="Times New Roman" w:hAnsi="Times New Roman" w:cs="Times New Roman"/>
@@ -7917,18 +7495,8 @@
           <w:sz w:val="28"/>
           <w:szCs w:val="28"/>
         </w:rPr>
-        <w:t xml:space="preserve">и </w:t>
-      </w:r>
-      <w:proofErr w:type="spellStart"/>
-      <w:r>
-        <w:rPr>
-          <w:rFonts w:ascii="Times New Roman" w:hAnsi="Times New Roman" w:cs="Times New Roman"/>
-          <w:sz w:val="28"/>
-          <w:szCs w:val="28"/>
-        </w:rPr>
-        <w:t>Мермина</w:t>
-      </w:r>
-      <w:proofErr w:type="spellEnd"/>
+        <w:t>и Мермина</w:t>
+      </w:r>
       <w:r>
         <w:rPr>
           <w:rFonts w:ascii="Times New Roman" w:hAnsi="Times New Roman" w:cs="Times New Roman"/>
@@ -8119,33 +7687,15 @@
           <w:sz w:val="28"/>
           <w:szCs w:val="28"/>
         </w:rPr>
-        <w:t xml:space="preserve"> и </w:t>
-      </w:r>
-      <w:proofErr w:type="spellStart"/>
-      <w:r>
-        <w:rPr>
-          <w:rFonts w:ascii="Times New Roman" w:hAnsi="Times New Roman" w:cs="Times New Roman"/>
-          <w:sz w:val="28"/>
-          <w:szCs w:val="28"/>
-        </w:rPr>
-        <w:t>Шэм</w:t>
-      </w:r>
-      <w:r>
-        <w:rPr>
-          <w:rFonts w:ascii="Times New Roman" w:hAnsi="Times New Roman" w:cs="Times New Roman"/>
-          <w:sz w:val="28"/>
-          <w:szCs w:val="28"/>
-        </w:rPr>
-        <w:t>а</w:t>
-      </w:r>
-      <w:proofErr w:type="spellEnd"/>
-      <w:r>
-        <w:rPr>
-          <w:rFonts w:ascii="Times New Roman" w:hAnsi="Times New Roman" w:cs="Times New Roman"/>
-          <w:sz w:val="28"/>
-          <w:szCs w:val="28"/>
-        </w:rPr>
-        <w:t>, были получены уравнения</w:t>
+        <w:t xml:space="preserve"> и Шэм</w:t>
+      </w:r>
+      <w:r>
+        <w:rPr>
+          <w:rFonts w:ascii="Times New Roman" w:hAnsi="Times New Roman" w:cs="Times New Roman"/>
+          <w:sz w:val="28"/>
+          <w:szCs w:val="28"/>
+        </w:rPr>
+        <w:t>а, были получены уравнения</w:t>
       </w:r>
       <w:r>
         <w:rPr>
@@ -8237,27 +7787,7 @@
           <w:sz w:val="28"/>
           <w:szCs w:val="28"/>
         </w:rPr>
-        <w:t xml:space="preserve">Решение уравнение Шредингера для </w:t>
-      </w:r>
-      <w:proofErr w:type="spellStart"/>
-      <w:r>
-        <w:rPr>
-          <w:rFonts w:ascii="Times New Roman" w:hAnsi="Times New Roman" w:cs="Times New Roman"/>
-          <w:b/>
-          <w:sz w:val="28"/>
-          <w:szCs w:val="28"/>
-        </w:rPr>
-        <w:t>многочастичных</w:t>
-      </w:r>
-      <w:proofErr w:type="spellEnd"/>
-      <w:r>
-        <w:rPr>
-          <w:rFonts w:ascii="Times New Roman" w:hAnsi="Times New Roman" w:cs="Times New Roman"/>
-          <w:b/>
-          <w:sz w:val="28"/>
-          <w:szCs w:val="28"/>
-        </w:rPr>
-        <w:t xml:space="preserve"> систем. </w:t>
+        <w:t xml:space="preserve">Решение уравнение Шредингера для многочастичных систем. </w:t>
       </w:r>
       <w:r>
         <w:rPr>
@@ -8518,25 +8048,7 @@
           <w:sz w:val="28"/>
           <w:szCs w:val="28"/>
         </w:rPr>
-        <w:t xml:space="preserve"> </w:t>
-      </w:r>
-      <w:proofErr w:type="gramStart"/>
-      <w:r>
-        <w:rPr>
-          <w:rFonts w:ascii="Times New Roman" w:eastAsiaTheme="minorEastAsia" w:hAnsi="Times New Roman" w:cs="Times New Roman"/>
-          <w:sz w:val="28"/>
-          <w:szCs w:val="28"/>
-        </w:rPr>
-        <w:t>положены</w:t>
-      </w:r>
-      <w:proofErr w:type="gramEnd"/>
-      <w:r>
-        <w:rPr>
-          <w:rFonts w:ascii="Times New Roman" w:eastAsiaTheme="minorEastAsia" w:hAnsi="Times New Roman" w:cs="Times New Roman"/>
-          <w:sz w:val="28"/>
-          <w:szCs w:val="28"/>
-        </w:rPr>
-        <w:t xml:space="preserve"> равными единице. </w:t>
+        <w:t xml:space="preserve"> положены равными единице. </w:t>
       </w:r>
       <w:r>
         <w:rPr>
@@ -8577,25 +8089,7 @@
           <w:szCs w:val="28"/>
         </w:rPr>
         <w:lastRenderedPageBreak/>
-        <w:t xml:space="preserve">является </w:t>
-      </w:r>
-      <w:proofErr w:type="spellStart"/>
-      <w:r>
-        <w:rPr>
-          <w:rFonts w:ascii="Times New Roman" w:eastAsiaTheme="minorEastAsia" w:hAnsi="Times New Roman" w:cs="Times New Roman"/>
-          <w:sz w:val="28"/>
-          <w:szCs w:val="28"/>
-        </w:rPr>
-        <w:t>боровский</w:t>
-      </w:r>
-      <w:proofErr w:type="spellEnd"/>
-      <w:r>
-        <w:rPr>
-          <w:rFonts w:ascii="Times New Roman" w:eastAsiaTheme="minorEastAsia" w:hAnsi="Times New Roman" w:cs="Times New Roman"/>
-          <w:sz w:val="28"/>
-          <w:szCs w:val="28"/>
-        </w:rPr>
-        <w:t xml:space="preserve"> радиус </w:t>
+        <w:t xml:space="preserve">является боровский радиус </w:t>
       </w:r>
       <m:oMath>
         <m:sSub>
@@ -9623,25 +9117,7 @@
           <w:sz w:val="28"/>
           <w:szCs w:val="28"/>
         </w:rPr>
-        <w:t xml:space="preserve">и </w:t>
-      </w:r>
-      <w:proofErr w:type="gramStart"/>
-      <w:r>
-        <w:rPr>
-          <w:rFonts w:ascii="Times New Roman" w:eastAsiaTheme="minorEastAsia" w:hAnsi="Times New Roman" w:cs="Times New Roman"/>
-          <w:sz w:val="28"/>
-          <w:szCs w:val="28"/>
-        </w:rPr>
-        <w:t>электрон-электронного</w:t>
-      </w:r>
-      <w:proofErr w:type="gramEnd"/>
-      <w:r>
-        <w:rPr>
-          <w:rFonts w:ascii="Times New Roman" w:eastAsiaTheme="minorEastAsia" w:hAnsi="Times New Roman" w:cs="Times New Roman"/>
-          <w:sz w:val="28"/>
-          <w:szCs w:val="28"/>
-        </w:rPr>
-        <w:t xml:space="preserve"> взаимодействия.</w:t>
+        <w:t>и электрон-электронного взаимодействия.</w:t>
       </w:r>
     </w:p>
     <w:p>
@@ -11488,7 +10964,6 @@
         </w:rPr>
         <w:t xml:space="preserve"> составляется из одноэлектронных волновых функций</w:t>
       </w:r>
-      <w:proofErr w:type="gramStart"/>
       <w:r>
         <w:rPr>
           <w:rFonts w:ascii="Times New Roman" w:eastAsiaTheme="minorEastAsia" w:hAnsi="Times New Roman" w:cs="Times New Roman"/>
@@ -11599,7 +11074,6 @@
         </w:rPr>
         <w:t xml:space="preserve">, </w:t>
       </w:r>
-      <w:proofErr w:type="gramEnd"/>
       <w:r>
         <w:rPr>
           <w:rFonts w:ascii="Times New Roman" w:eastAsiaTheme="minorEastAsia" w:hAnsi="Times New Roman" w:cs="Times New Roman"/>
@@ -14308,25 +13782,7 @@
           <w:sz w:val="28"/>
           <w:szCs w:val="28"/>
         </w:rPr>
-        <w:t xml:space="preserve">Варьируя выражение (6) и учитывая нормировку волновых </w:t>
-      </w:r>
-      <w:proofErr w:type="gramStart"/>
-      <w:r>
-        <w:rPr>
-          <w:rFonts w:ascii="Times New Roman" w:hAnsi="Times New Roman" w:cs="Times New Roman"/>
-          <w:sz w:val="28"/>
-          <w:szCs w:val="28"/>
-        </w:rPr>
-        <w:t>функций</w:t>
-      </w:r>
-      <w:proofErr w:type="gramEnd"/>
-      <w:r>
-        <w:rPr>
-          <w:rFonts w:ascii="Times New Roman" w:hAnsi="Times New Roman" w:cs="Times New Roman"/>
-          <w:sz w:val="28"/>
-          <w:szCs w:val="28"/>
-        </w:rPr>
-        <w:t xml:space="preserve"> получаем</w:t>
+        <w:t>Варьируя выражение (6) и учитывая нормировку волновых функций получаем</w:t>
       </w:r>
       <w:r>
         <w:rPr>
@@ -16540,23 +15996,13 @@
         </w:rPr>
         <w:t xml:space="preserve">Таким </w:t>
       </w:r>
-      <w:proofErr w:type="gramStart"/>
-      <w:r>
-        <w:rPr>
-          <w:rFonts w:ascii="Times New Roman" w:eastAsiaTheme="minorEastAsia" w:hAnsi="Times New Roman" w:cs="Times New Roman"/>
-          <w:sz w:val="28"/>
-          <w:szCs w:val="28"/>
-        </w:rPr>
-        <w:t>образом</w:t>
-      </w:r>
-      <w:proofErr w:type="gramEnd"/>
-      <w:r>
-        <w:rPr>
-          <w:rFonts w:ascii="Times New Roman" w:eastAsiaTheme="minorEastAsia" w:hAnsi="Times New Roman" w:cs="Times New Roman"/>
-          <w:sz w:val="28"/>
-          <w:szCs w:val="28"/>
-        </w:rPr>
-        <w:t xml:space="preserve"> </w:t>
+      <w:r>
+        <w:rPr>
+          <w:rFonts w:ascii="Times New Roman" w:eastAsiaTheme="minorEastAsia" w:hAnsi="Times New Roman" w:cs="Times New Roman"/>
+          <w:sz w:val="28"/>
+          <w:szCs w:val="28"/>
+        </w:rPr>
+        <w:t xml:space="preserve">образом </w:t>
       </w:r>
       <w:r>
         <w:rPr>
@@ -16652,18 +16098,8 @@
           <w:sz w:val="28"/>
           <w:szCs w:val="28"/>
         </w:rPr>
-        <w:t xml:space="preserve">Фока решаются путем итеративной процедуры </w:t>
-      </w:r>
-      <w:proofErr w:type="spellStart"/>
-      <w:r>
-        <w:rPr>
-          <w:rFonts w:ascii="Times New Roman" w:eastAsiaTheme="minorEastAsia" w:hAnsi="Times New Roman" w:cs="Times New Roman"/>
-          <w:sz w:val="28"/>
-          <w:szCs w:val="28"/>
-        </w:rPr>
-        <w:t>самосогласования</w:t>
-      </w:r>
-      <w:proofErr w:type="spellEnd"/>
+        <w:t>Фока решаются путем итеративной процедуры самосогласования</w:t>
+      </w:r>
       <w:r>
         <w:rPr>
           <w:rFonts w:ascii="Times New Roman" w:eastAsiaTheme="minorEastAsia" w:hAnsi="Times New Roman" w:cs="Times New Roman"/>
@@ -17070,25 +16506,7 @@
           <w:sz w:val="28"/>
           <w:szCs w:val="28"/>
         </w:rPr>
-        <w:t xml:space="preserve"> и процедура </w:t>
-      </w:r>
-      <w:proofErr w:type="spellStart"/>
-      <w:r>
-        <w:rPr>
-          <w:rFonts w:ascii="Times New Roman" w:eastAsiaTheme="minorEastAsia" w:hAnsi="Times New Roman" w:cs="Times New Roman"/>
-          <w:sz w:val="28"/>
-          <w:szCs w:val="28"/>
-        </w:rPr>
-        <w:t>самосогласования</w:t>
-      </w:r>
-      <w:proofErr w:type="spellEnd"/>
-      <w:r>
-        <w:rPr>
-          <w:rFonts w:ascii="Times New Roman" w:eastAsiaTheme="minorEastAsia" w:hAnsi="Times New Roman" w:cs="Times New Roman"/>
-          <w:sz w:val="28"/>
-          <w:szCs w:val="28"/>
-        </w:rPr>
-        <w:t xml:space="preserve">. </w:t>
+        <w:t xml:space="preserve"> и процедура самосогласования. </w:t>
       </w:r>
     </w:p>
     <w:p>
@@ -17133,7 +16551,6 @@
         </w:rPr>
         <w:t>—</w:t>
       </w:r>
-      <w:proofErr w:type="spellStart"/>
       <w:r>
         <w:rPr>
           <w:rFonts w:ascii="Times New Roman" w:hAnsi="Times New Roman" w:cs="Times New Roman"/>
@@ -17143,7 +16560,6 @@
         </w:rPr>
         <w:t>Хоэнберга</w:t>
       </w:r>
-      <w:proofErr w:type="spellEnd"/>
       <w:r>
         <w:rPr>
           <w:rFonts w:ascii="Times New Roman" w:hAnsi="Times New Roman" w:cs="Times New Roman"/>
@@ -17179,25 +16595,7 @@
           <w:sz w:val="28"/>
           <w:szCs w:val="28"/>
         </w:rPr>
-        <w:t xml:space="preserve">оказанных </w:t>
-      </w:r>
-      <w:proofErr w:type="spellStart"/>
-      <w:r>
-        <w:rPr>
-          <w:rFonts w:ascii="Times New Roman" w:eastAsiaTheme="minorEastAsia" w:hAnsi="Times New Roman" w:cs="Times New Roman"/>
-          <w:sz w:val="28"/>
-          <w:szCs w:val="28"/>
-        </w:rPr>
-        <w:t>Хоэнбергом</w:t>
-      </w:r>
-      <w:proofErr w:type="spellEnd"/>
-      <w:r>
-        <w:rPr>
-          <w:rFonts w:ascii="Times New Roman" w:eastAsiaTheme="minorEastAsia" w:hAnsi="Times New Roman" w:cs="Times New Roman"/>
-          <w:sz w:val="28"/>
-          <w:szCs w:val="28"/>
-        </w:rPr>
-        <w:t xml:space="preserve"> и Коном:</w:t>
+        <w:t>оказанных Хоэнбергом и Коном:</w:t>
       </w:r>
     </w:p>
     <w:p>
@@ -17530,25 +16928,7 @@
           <w:sz w:val="28"/>
           <w:szCs w:val="28"/>
         </w:rPr>
-        <w:t xml:space="preserve">, то отсюда следует, что </w:t>
-      </w:r>
-      <w:proofErr w:type="spellStart"/>
-      <w:r>
-        <w:rPr>
-          <w:rFonts w:ascii="Times New Roman" w:eastAsiaTheme="minorEastAsia" w:hAnsi="Times New Roman" w:cs="Times New Roman"/>
-          <w:sz w:val="28"/>
-          <w:szCs w:val="28"/>
-        </w:rPr>
-        <w:t>многочастичная</w:t>
-      </w:r>
-      <w:proofErr w:type="spellEnd"/>
-      <w:r>
-        <w:rPr>
-          <w:rFonts w:ascii="Times New Roman" w:eastAsiaTheme="minorEastAsia" w:hAnsi="Times New Roman" w:cs="Times New Roman"/>
-          <w:sz w:val="28"/>
-          <w:szCs w:val="28"/>
-        </w:rPr>
-        <w:t xml:space="preserve"> волновая функция для всех состояний (основного и возбужденного) также определена. Таким </w:t>
+        <w:t xml:space="preserve">, то отсюда следует, что многочастичная волновая функция для всех состояний (основного и возбужденного) также определена. Таким </w:t>
       </w:r>
       <w:r>
         <w:rPr>
@@ -17828,16 +17208,7 @@
           <w:sz w:val="28"/>
           <w:szCs w:val="28"/>
         </w:rPr>
-        <w:t xml:space="preserve"> определяет все состояния системы</w:t>
-      </w:r>
-      <w:proofErr w:type="gramStart"/>
-      <w:r>
-        <w:rPr>
-          <w:rFonts w:ascii="Times New Roman" w:eastAsiaTheme="minorEastAsia" w:hAnsi="Times New Roman" w:cs="Times New Roman"/>
-          <w:sz w:val="28"/>
-          <w:szCs w:val="28"/>
-        </w:rPr>
-        <w:t xml:space="preserve"> </w:t>
+        <w:t xml:space="preserve"> определяет все состояния системы </w:t>
       </w:r>
       <m:oMath>
         <m:sSub>
@@ -17908,16 +17279,7 @@
           <w:sz w:val="28"/>
           <w:szCs w:val="28"/>
         </w:rPr>
-        <w:t xml:space="preserve">, </w:t>
-      </w:r>
-      <w:proofErr w:type="gramEnd"/>
-      <w:r>
-        <w:rPr>
-          <w:rFonts w:ascii="Times New Roman" w:eastAsiaTheme="minorEastAsia" w:hAnsi="Times New Roman" w:cs="Times New Roman"/>
-          <w:sz w:val="28"/>
-          <w:szCs w:val="28"/>
-        </w:rPr>
-        <w:t xml:space="preserve">включая основное состояние </w:t>
+        <w:t xml:space="preserve">, включая основное состояние </w:t>
       </w:r>
       <m:oMath>
         <m:sSub>
@@ -18102,16 +17464,7 @@
           <w:sz w:val="28"/>
           <w:szCs w:val="28"/>
         </w:rPr>
-        <w:t>Теорема 2. Универсальный функционал энергии</w:t>
-      </w:r>
-      <w:proofErr w:type="gramStart"/>
-      <w:r>
-        <w:rPr>
-          <w:rFonts w:ascii="Times New Roman" w:eastAsiaTheme="minorEastAsia" w:hAnsi="Times New Roman" w:cs="Times New Roman"/>
-          <w:sz w:val="28"/>
-          <w:szCs w:val="28"/>
-        </w:rPr>
-        <w:t xml:space="preserve"> </w:t>
+        <w:t xml:space="preserve">Теорема 2. Универсальный функционал энергии </w:t>
       </w:r>
       <m:oMath>
         <m:r>
@@ -18129,16 +17482,7 @@
           <w:sz w:val="28"/>
           <w:szCs w:val="28"/>
         </w:rPr>
-        <w:t xml:space="preserve"> </w:t>
-      </w:r>
-      <w:proofErr w:type="gramEnd"/>
-      <w:r>
-        <w:rPr>
-          <w:rFonts w:ascii="Times New Roman" w:eastAsiaTheme="minorEastAsia" w:hAnsi="Times New Roman" w:cs="Times New Roman"/>
-          <w:sz w:val="28"/>
-          <w:szCs w:val="28"/>
-        </w:rPr>
-        <w:t xml:space="preserve">от функции плотности может быть получен для любого потенциала  </w:t>
+        <w:t xml:space="preserve"> от функции плотности может быть получен для любого потенциала  </w:t>
       </w:r>
       <m:oMath>
         <m:sSub>
@@ -18386,16 +17730,7 @@
           <w:sz w:val="28"/>
           <w:szCs w:val="28"/>
         </w:rPr>
-        <w:t xml:space="preserve"> Функционала</w:t>
-      </w:r>
-      <w:proofErr w:type="gramStart"/>
-      <w:r>
-        <w:rPr>
-          <w:rFonts w:ascii="Times New Roman" w:eastAsiaTheme="minorEastAsia" w:hAnsi="Times New Roman" w:cs="Times New Roman"/>
-          <w:sz w:val="28"/>
-          <w:szCs w:val="28"/>
-        </w:rPr>
-        <w:t xml:space="preserve"> </w:t>
+        <w:t xml:space="preserve"> Функционала </w:t>
       </w:r>
       <m:oMath>
         <m:r>
@@ -18413,27 +17748,8 @@
           <w:sz w:val="28"/>
           <w:szCs w:val="28"/>
         </w:rPr>
-        <w:t xml:space="preserve"> </w:t>
-      </w:r>
-      <w:proofErr w:type="gramEnd"/>
-      <w:r>
-        <w:rPr>
-          <w:rFonts w:ascii="Times New Roman" w:eastAsiaTheme="minorEastAsia" w:hAnsi="Times New Roman" w:cs="Times New Roman"/>
-          <w:sz w:val="28"/>
-          <w:szCs w:val="28"/>
-        </w:rPr>
-        <w:t xml:space="preserve">достаточно, чтобы получить энергию и плотность в основном состоянии. Но в общем случае, возбужденные состояния системы определяются через другой функционал. В работе </w:t>
-      </w:r>
-      <w:proofErr w:type="spellStart"/>
-      <w:r>
-        <w:rPr>
-          <w:rFonts w:ascii="Times New Roman" w:eastAsiaTheme="minorEastAsia" w:hAnsi="Times New Roman" w:cs="Times New Roman"/>
-          <w:sz w:val="28"/>
-          <w:szCs w:val="28"/>
-        </w:rPr>
-        <w:t>Мермина</w:t>
-      </w:r>
-      <w:proofErr w:type="spellEnd"/>
+        <w:t xml:space="preserve"> достаточно, чтобы получить энергию и плотность в основном состоянии. Но в общем случае, возбужденные состояния системы определяются через другой функционал. В работе Мермина</w:t>
+      </w:r>
       <w:r>
         <w:rPr>
           <w:rFonts w:ascii="Times New Roman" w:eastAsiaTheme="minorEastAsia" w:hAnsi="Times New Roman" w:cs="Times New Roman"/>
@@ -18500,7 +17816,6 @@
         </w:rPr>
         <w:t>—</w:t>
       </w:r>
-      <w:proofErr w:type="spellStart"/>
       <w:r>
         <w:rPr>
           <w:rFonts w:ascii="Times New Roman" w:eastAsiaTheme="minorEastAsia" w:hAnsi="Times New Roman" w:cs="Times New Roman"/>
@@ -18510,7 +17825,6 @@
         </w:rPr>
         <w:t>Шэма</w:t>
       </w:r>
-      <w:proofErr w:type="spellEnd"/>
       <w:r>
         <w:rPr>
           <w:rFonts w:ascii="Times New Roman" w:eastAsiaTheme="minorEastAsia" w:hAnsi="Times New Roman" w:cs="Times New Roman"/>
@@ -18882,33 +18196,15 @@
           <w:sz w:val="28"/>
           <w:szCs w:val="28"/>
         </w:rPr>
-        <w:t xml:space="preserve"> и </w:t>
-      </w:r>
-      <w:proofErr w:type="gramStart"/>
-      <w:r>
-        <w:rPr>
-          <w:rFonts w:ascii="Times New Roman" w:eastAsiaTheme="minorEastAsia" w:hAnsi="Times New Roman" w:cs="Times New Roman"/>
-          <w:sz w:val="28"/>
-          <w:szCs w:val="28"/>
-        </w:rPr>
-        <w:t>элект</w:t>
-      </w:r>
-      <w:r>
-        <w:rPr>
-          <w:rFonts w:ascii="Times New Roman" w:eastAsiaTheme="minorEastAsia" w:hAnsi="Times New Roman" w:cs="Times New Roman"/>
-          <w:sz w:val="28"/>
-          <w:szCs w:val="28"/>
-        </w:rPr>
-        <w:t>рон-электронное</w:t>
-      </w:r>
-      <w:proofErr w:type="gramEnd"/>
-      <w:r>
-        <w:rPr>
-          <w:rFonts w:ascii="Times New Roman" w:eastAsiaTheme="minorEastAsia" w:hAnsi="Times New Roman" w:cs="Times New Roman"/>
-          <w:sz w:val="28"/>
-          <w:szCs w:val="28"/>
-        </w:rPr>
-        <w:t xml:space="preserve"> взаимодействие </w:t>
+        <w:t xml:space="preserve"> и элект</w:t>
+      </w:r>
+      <w:r>
+        <w:rPr>
+          <w:rFonts w:ascii="Times New Roman" w:eastAsiaTheme="minorEastAsia" w:hAnsi="Times New Roman" w:cs="Times New Roman"/>
+          <w:sz w:val="28"/>
+          <w:szCs w:val="28"/>
+        </w:rPr>
+        <w:t xml:space="preserve">рон-электронное взаимодействие </w:t>
       </w:r>
       <m:oMath>
         <m:sSub>
@@ -20823,25 +20119,7 @@
           <w:sz w:val="28"/>
           <w:szCs w:val="28"/>
         </w:rPr>
-        <w:t xml:space="preserve">это обменно-корреляционный потенциал, учитывающий ошибки, которые мы допускаем, беря кинетическую энергию независимых электронов и учитывая </w:t>
-      </w:r>
-      <w:proofErr w:type="gramStart"/>
-      <w:r>
-        <w:rPr>
-          <w:rFonts w:ascii="Times New Roman" w:eastAsiaTheme="minorEastAsia" w:hAnsi="Times New Roman" w:cs="Times New Roman"/>
-          <w:sz w:val="28"/>
-          <w:szCs w:val="28"/>
-        </w:rPr>
-        <w:t>электрон-электронное</w:t>
-      </w:r>
-      <w:proofErr w:type="gramEnd"/>
-      <w:r>
-        <w:rPr>
-          <w:rFonts w:ascii="Times New Roman" w:eastAsiaTheme="minorEastAsia" w:hAnsi="Times New Roman" w:cs="Times New Roman"/>
-          <w:sz w:val="28"/>
-          <w:szCs w:val="28"/>
-        </w:rPr>
-        <w:t xml:space="preserve"> взаимодействие  в виде </w:t>
+        <w:t xml:space="preserve">это обменно-корреляционный потенциал, учитывающий ошибки, которые мы допускаем, беря кинетическую энергию независимых электронов и учитывая электрон-электронное взаимодействие  в виде </w:t>
       </w:r>
       <m:oMath>
         <m:sSub>
@@ -22288,25 +21566,7 @@
           <w:sz w:val="28"/>
           <w:szCs w:val="28"/>
         </w:rPr>
-        <w:t>является уравнениями Кона—</w:t>
-      </w:r>
-      <w:proofErr w:type="spellStart"/>
-      <w:r>
-        <w:rPr>
-          <w:rFonts w:ascii="Times New Roman" w:hAnsi="Times New Roman" w:cs="Times New Roman"/>
-          <w:sz w:val="28"/>
-          <w:szCs w:val="28"/>
-        </w:rPr>
-        <w:t>Шэма</w:t>
-      </w:r>
-      <w:proofErr w:type="spellEnd"/>
-      <w:r>
-        <w:rPr>
-          <w:rFonts w:ascii="Times New Roman" w:hAnsi="Times New Roman" w:cs="Times New Roman"/>
-          <w:sz w:val="28"/>
-          <w:szCs w:val="28"/>
-        </w:rPr>
-        <w:t xml:space="preserve">. Стоит подчеркнуть их схожесть с (7). Здесь также описаны независимые электроны, в некотором усредненном эффективном поле. Но в отличие от (7) здесь эффективное поле полностью определяется электронной плотностью </w:t>
+        <w:t xml:space="preserve">является уравнениями Кона—Шэма. Стоит подчеркнуть их схожесть с (7). Здесь также описаны независимые электроны, в некотором усредненном эффективном поле. Но в отличие от (7) здесь эффективное поле полностью определяется электронной плотностью </w:t>
       </w:r>
       <m:oMath>
         <m:r>
@@ -22421,7 +21681,6 @@
           <w:lang w:val="en-US"/>
         </w:rPr>
       </w:pPr>
-      <w:proofErr w:type="gramStart"/>
       <w:r>
         <w:rPr>
           <w:rFonts w:ascii="Times New Roman" w:eastAsiaTheme="minorEastAsia" w:hAnsi="Times New Roman" w:cs="Times New Roman"/>
@@ -22595,7 +21854,6 @@
         </w:rPr>
         <w:t xml:space="preserve"> </w:t>
       </w:r>
-      <w:proofErr w:type="gramEnd"/>
       <w:r>
         <w:rPr>
           <w:rFonts w:ascii="Times New Roman" w:eastAsiaTheme="minorEastAsia" w:hAnsi="Times New Roman" w:cs="Times New Roman"/>
@@ -22627,25 +21885,7 @@
           <w:sz w:val="28"/>
           <w:szCs w:val="28"/>
         </w:rPr>
-        <w:t xml:space="preserve">остается </w:t>
-      </w:r>
-      <w:proofErr w:type="spellStart"/>
-      <w:r>
-        <w:rPr>
-          <w:rFonts w:ascii="Times New Roman" w:eastAsiaTheme="minorEastAsia" w:hAnsi="Times New Roman" w:cs="Times New Roman"/>
-          <w:sz w:val="28"/>
-          <w:szCs w:val="28"/>
-        </w:rPr>
-        <w:t>первопринципной</w:t>
-      </w:r>
-      <w:proofErr w:type="spellEnd"/>
-      <w:r>
-        <w:rPr>
-          <w:rFonts w:ascii="Times New Roman" w:eastAsiaTheme="minorEastAsia" w:hAnsi="Times New Roman" w:cs="Times New Roman"/>
-          <w:sz w:val="28"/>
-          <w:szCs w:val="28"/>
-        </w:rPr>
-        <w:t xml:space="preserve"> теорией</w:t>
+        <w:t>остается первопринципной теорией</w:t>
       </w:r>
       <w:r>
         <w:rPr>
@@ -23487,52 +22727,14 @@
         </w:rPr>
         <w:t xml:space="preserve">англ.: </w:t>
       </w:r>
-      <w:proofErr w:type="spellStart"/>
-      <w:r>
-        <w:rPr>
-          <w:rFonts w:ascii="Times New Roman" w:eastAsiaTheme="minorEastAsia" w:hAnsi="Times New Roman" w:cs="Times New Roman"/>
-          <w:sz w:val="28"/>
-          <w:szCs w:val="28"/>
-        </w:rPr>
-        <w:t>generalized</w:t>
-      </w:r>
-      <w:proofErr w:type="spellEnd"/>
-      <w:r>
-        <w:rPr>
-          <w:rFonts w:ascii="Times New Roman" w:eastAsiaTheme="minorEastAsia" w:hAnsi="Times New Roman" w:cs="Times New Roman"/>
-          <w:sz w:val="28"/>
-          <w:szCs w:val="28"/>
-        </w:rPr>
-        <w:t xml:space="preserve"> </w:t>
-      </w:r>
-      <w:proofErr w:type="spellStart"/>
-      <w:r>
-        <w:rPr>
-          <w:rFonts w:ascii="Times New Roman" w:eastAsiaTheme="minorEastAsia" w:hAnsi="Times New Roman" w:cs="Times New Roman"/>
-          <w:sz w:val="28"/>
-          <w:szCs w:val="28"/>
-        </w:rPr>
-        <w:t>gradient</w:t>
-      </w:r>
-      <w:proofErr w:type="spellEnd"/>
-      <w:r>
-        <w:rPr>
-          <w:rFonts w:ascii="Times New Roman" w:eastAsiaTheme="minorEastAsia" w:hAnsi="Times New Roman" w:cs="Times New Roman"/>
-          <w:sz w:val="28"/>
-          <w:szCs w:val="28"/>
-        </w:rPr>
-        <w:t xml:space="preserve"> </w:t>
-      </w:r>
-      <w:proofErr w:type="spellStart"/>
-      <w:r>
-        <w:rPr>
-          <w:rFonts w:ascii="Times New Roman" w:eastAsiaTheme="minorEastAsia" w:hAnsi="Times New Roman" w:cs="Times New Roman"/>
-          <w:sz w:val="28"/>
-          <w:szCs w:val="28"/>
-        </w:rPr>
-        <w:t>approximation</w:t>
-      </w:r>
-      <w:proofErr w:type="spellEnd"/>
+      <w:r>
+        <w:rPr>
+          <w:rFonts w:ascii="Times New Roman" w:eastAsiaTheme="minorEastAsia" w:hAnsi="Times New Roman" w:cs="Times New Roman"/>
+          <w:sz w:val="28"/>
+          <w:szCs w:val="28"/>
+        </w:rPr>
+        <w:t>generalized gradient approximation</w:t>
+      </w:r>
       <w:r>
         <w:rPr>
           <w:rFonts w:ascii="Times New Roman" w:eastAsiaTheme="minorEastAsia" w:hAnsi="Times New Roman" w:cs="Times New Roman"/>
@@ -23903,7 +23105,6 @@
           <w:szCs w:val="28"/>
         </w:rPr>
       </w:pPr>
-      <w:proofErr w:type="gramStart"/>
       <w:r>
         <w:rPr>
           <w:rFonts w:ascii="Times New Roman" w:eastAsiaTheme="minorEastAsia" w:hAnsi="Times New Roman" w:cs="Times New Roman"/>
@@ -23944,16 +23145,7 @@
           <w:sz w:val="28"/>
           <w:szCs w:val="28"/>
         </w:rPr>
-        <w:t>, если в электронной плотности есть сильные неоднородности.</w:t>
-      </w:r>
-      <w:proofErr w:type="gramEnd"/>
-      <w:r>
-        <w:rPr>
-          <w:rFonts w:ascii="Times New Roman" w:eastAsiaTheme="minorEastAsia" w:hAnsi="Times New Roman" w:cs="Times New Roman"/>
-          <w:sz w:val="28"/>
-          <w:szCs w:val="28"/>
-        </w:rPr>
-        <w:t xml:space="preserve">  </w:t>
+        <w:t xml:space="preserve">, если в электронной плотности есть сильные неоднородности.  </w:t>
       </w:r>
     </w:p>
     <w:p>
@@ -24247,23 +23439,13 @@
         </w:rPr>
         <w:t xml:space="preserve"> </w:t>
       </w:r>
-      <w:proofErr w:type="gramStart"/>
-      <w:r>
-        <w:rPr>
-          <w:rFonts w:ascii="Times New Roman" w:hAnsi="Times New Roman" w:cs="Times New Roman"/>
-          <w:sz w:val="28"/>
-          <w:szCs w:val="28"/>
-        </w:rPr>
-        <w:t>квантово-химических</w:t>
-      </w:r>
-      <w:proofErr w:type="gramEnd"/>
-      <w:r>
-        <w:rPr>
-          <w:rFonts w:ascii="Times New Roman" w:hAnsi="Times New Roman" w:cs="Times New Roman"/>
-          <w:sz w:val="28"/>
-          <w:szCs w:val="28"/>
-        </w:rPr>
-        <w:t xml:space="preserve"> расчетов</w:t>
+      <w:r>
+        <w:rPr>
+          <w:rFonts w:ascii="Times New Roman" w:hAnsi="Times New Roman" w:cs="Times New Roman"/>
+          <w:sz w:val="28"/>
+          <w:szCs w:val="28"/>
+        </w:rPr>
+        <w:t>квантово-химических расчетов</w:t>
       </w:r>
       <w:r>
         <w:rPr>
@@ -24296,28 +23478,8 @@
           <w:sz w:val="28"/>
           <w:szCs w:val="28"/>
         </w:rPr>
-        <w:t xml:space="preserve">Программа поддерживает множество конфигураций для оптимизации геометрии, проведения моделирования молекулярной динамики, расчета возбужденных состояний и </w:t>
-      </w:r>
-      <w:proofErr w:type="spellStart"/>
-      <w:r>
-        <w:rPr>
-          <w:rFonts w:ascii="Times New Roman" w:hAnsi="Times New Roman" w:cs="Times New Roman"/>
-          <w:sz w:val="28"/>
-          <w:szCs w:val="28"/>
-        </w:rPr>
-        <w:t>т</w:t>
-      </w:r>
-      <w:proofErr w:type="gramStart"/>
-      <w:r>
-        <w:rPr>
-          <w:rFonts w:ascii="Times New Roman" w:hAnsi="Times New Roman" w:cs="Times New Roman"/>
-          <w:sz w:val="28"/>
-          <w:szCs w:val="28"/>
-        </w:rPr>
-        <w:t>.д</w:t>
-      </w:r>
-      <w:proofErr w:type="spellEnd"/>
-      <w:proofErr w:type="gramEnd"/>
+        <w:t>Программа поддерживает множество конфигураций для оптимизации геометрии, проведения моделирования молекулярной динамики, расчета возбужденных состояний и т.д</w:t>
+      </w:r>
       <w:r>
         <w:rPr>
           <w:rFonts w:ascii="Times New Roman" w:hAnsi="Times New Roman" w:cs="Times New Roman"/>
@@ -26522,61 +25684,7 @@
           <w:sz w:val="28"/>
           <w:szCs w:val="28"/>
         </w:rPr>
-        <w:t xml:space="preserve">лгоритм </w:t>
-      </w:r>
-      <w:proofErr w:type="spellStart"/>
-      <w:r>
-        <w:rPr>
-          <w:rFonts w:ascii="Times New Roman" w:hAnsi="Times New Roman" w:cs="Times New Roman"/>
-          <w:sz w:val="28"/>
-          <w:szCs w:val="28"/>
-        </w:rPr>
-        <w:t>Бройдена</w:t>
-      </w:r>
-      <w:proofErr w:type="spellEnd"/>
-      <w:r>
-        <w:rPr>
-          <w:rFonts w:ascii="Times New Roman" w:hAnsi="Times New Roman" w:cs="Times New Roman"/>
-          <w:sz w:val="28"/>
-          <w:szCs w:val="28"/>
-        </w:rPr>
-        <w:t xml:space="preserve"> — </w:t>
-      </w:r>
-      <w:proofErr w:type="spellStart"/>
-      <w:r>
-        <w:rPr>
-          <w:rFonts w:ascii="Times New Roman" w:hAnsi="Times New Roman" w:cs="Times New Roman"/>
-          <w:sz w:val="28"/>
-          <w:szCs w:val="28"/>
-        </w:rPr>
-        <w:t>Флетчера</w:t>
-      </w:r>
-      <w:proofErr w:type="spellEnd"/>
-      <w:r>
-        <w:rPr>
-          <w:rFonts w:ascii="Times New Roman" w:hAnsi="Times New Roman" w:cs="Times New Roman"/>
-          <w:sz w:val="28"/>
-          <w:szCs w:val="28"/>
-        </w:rPr>
-        <w:t xml:space="preserve"> — Гольдфарба — </w:t>
-      </w:r>
-      <w:proofErr w:type="spellStart"/>
-      <w:r>
-        <w:rPr>
-          <w:rFonts w:ascii="Times New Roman" w:hAnsi="Times New Roman" w:cs="Times New Roman"/>
-          <w:sz w:val="28"/>
-          <w:szCs w:val="28"/>
-        </w:rPr>
-        <w:t>Шанно</w:t>
-      </w:r>
-      <w:proofErr w:type="spellEnd"/>
-      <w:r>
-        <w:rPr>
-          <w:rFonts w:ascii="Times New Roman" w:hAnsi="Times New Roman" w:cs="Times New Roman"/>
-          <w:sz w:val="28"/>
-          <w:szCs w:val="28"/>
-        </w:rPr>
-        <w:t xml:space="preserve"> (BFGS) (англ.</w:t>
+        <w:t>лгоритм Бройдена — Флетчера — Гольдфарба — Шанно (BFGS) (англ.</w:t>
       </w:r>
       <w:r>
         <w:rPr>
@@ -26592,80 +25700,16 @@
           <w:sz w:val="28"/>
           <w:szCs w:val="28"/>
         </w:rPr>
-        <w:t xml:space="preserve"> </w:t>
-      </w:r>
-      <w:proofErr w:type="spellStart"/>
-      <w:r>
-        <w:rPr>
-          <w:rFonts w:ascii="Times New Roman" w:hAnsi="Times New Roman" w:cs="Times New Roman"/>
-          <w:sz w:val="28"/>
-          <w:szCs w:val="28"/>
-        </w:rPr>
-        <w:t>Broyden</w:t>
-      </w:r>
-      <w:proofErr w:type="spellEnd"/>
-      <w:r>
-        <w:rPr>
-          <w:rFonts w:ascii="Times New Roman" w:hAnsi="Times New Roman" w:cs="Times New Roman"/>
-          <w:sz w:val="28"/>
-          <w:szCs w:val="28"/>
-        </w:rPr>
-        <w:t xml:space="preserve"> — </w:t>
-      </w:r>
-      <w:proofErr w:type="spellStart"/>
-      <w:r>
-        <w:rPr>
-          <w:rFonts w:ascii="Times New Roman" w:hAnsi="Times New Roman" w:cs="Times New Roman"/>
-          <w:sz w:val="28"/>
-          <w:szCs w:val="28"/>
-        </w:rPr>
-        <w:t>Fletch</w:t>
-      </w:r>
-      <w:r>
-        <w:rPr>
-          <w:rFonts w:ascii="Times New Roman" w:hAnsi="Times New Roman" w:cs="Times New Roman"/>
-          <w:sz w:val="28"/>
-          <w:szCs w:val="28"/>
-        </w:rPr>
-        <w:t>er</w:t>
-      </w:r>
-      <w:proofErr w:type="spellEnd"/>
-      <w:r>
-        <w:rPr>
-          <w:rFonts w:ascii="Times New Roman" w:hAnsi="Times New Roman" w:cs="Times New Roman"/>
-          <w:sz w:val="28"/>
-          <w:szCs w:val="28"/>
-        </w:rPr>
-        <w:t xml:space="preserve"> — </w:t>
-      </w:r>
-      <w:proofErr w:type="spellStart"/>
-      <w:r>
-        <w:rPr>
-          <w:rFonts w:ascii="Times New Roman" w:hAnsi="Times New Roman" w:cs="Times New Roman"/>
-          <w:sz w:val="28"/>
-          <w:szCs w:val="28"/>
-        </w:rPr>
-        <w:t>Goldfarb</w:t>
-      </w:r>
-      <w:proofErr w:type="spellEnd"/>
-      <w:r>
-        <w:rPr>
-          <w:rFonts w:ascii="Times New Roman" w:hAnsi="Times New Roman" w:cs="Times New Roman"/>
-          <w:sz w:val="28"/>
-          <w:szCs w:val="28"/>
-        </w:rPr>
-        <w:t xml:space="preserve"> — </w:t>
-      </w:r>
-      <w:proofErr w:type="spellStart"/>
-      <w:r>
-        <w:rPr>
-          <w:rFonts w:ascii="Times New Roman" w:hAnsi="Times New Roman" w:cs="Times New Roman"/>
-          <w:sz w:val="28"/>
-          <w:szCs w:val="28"/>
-        </w:rPr>
-        <w:t>Shanno</w:t>
-      </w:r>
-      <w:proofErr w:type="spellEnd"/>
+        <w:t xml:space="preserve"> Broyden — Fletch</w:t>
+      </w:r>
+      <w:r>
+        <w:rPr>
+          <w:rFonts w:ascii="Times New Roman" w:hAnsi="Times New Roman" w:cs="Times New Roman"/>
+          <w:sz w:val="28"/>
+          <w:szCs w:val="28"/>
+        </w:rPr>
+        <w:t>er — Goldfarb — Shanno</w:t>
+      </w:r>
       <w:r>
         <w:rPr>
           <w:rFonts w:ascii="Times New Roman" w:hAnsi="Times New Roman" w:cs="Times New Roman"/>
@@ -26757,25 +25801,7 @@
           <w:sz w:val="28"/>
           <w:szCs w:val="28"/>
         </w:rPr>
-        <w:t xml:space="preserve"> </w:t>
-      </w:r>
-      <w:proofErr w:type="gramStart"/>
-      <w:r>
-        <w:rPr>
-          <w:rFonts w:ascii="Times New Roman" w:hAnsi="Times New Roman" w:cs="Times New Roman"/>
-          <w:sz w:val="28"/>
-          <w:szCs w:val="28"/>
-        </w:rPr>
-        <w:t>использовать</w:t>
-      </w:r>
-      <w:proofErr w:type="gramEnd"/>
-      <w:r>
-        <w:rPr>
-          <w:rFonts w:ascii="Times New Roman" w:hAnsi="Times New Roman" w:cs="Times New Roman"/>
-          <w:sz w:val="28"/>
-          <w:szCs w:val="28"/>
-        </w:rPr>
-        <w:t xml:space="preserve"> </w:t>
+        <w:t xml:space="preserve"> использовать </w:t>
       </w:r>
       <w:r>
         <w:rPr>
@@ -26997,8 +26023,6 @@
     <w:p>
       <w:pPr>
         <w:spacing w:line="360" w:lineRule="auto"/>
-        <w:ind w:firstLine="709"/>
-        <w:jc w:val="center"/>
         <w:rPr>
           <w:rFonts w:ascii="Times New Roman" w:hAnsi="Times New Roman" w:cs="Times New Roman"/>
           <w:b/>
@@ -27019,19 +26043,16 @@
           <w:szCs w:val="28"/>
         </w:rPr>
       </w:pPr>
-    </w:p>
-    <w:p>
-      <w:pPr>
-        <w:spacing w:line="360" w:lineRule="auto"/>
-        <w:ind w:firstLine="709"/>
-        <w:jc w:val="center"/>
+      <w:r>
         <w:rPr>
           <w:rFonts w:ascii="Times New Roman" w:hAnsi="Times New Roman" w:cs="Times New Roman"/>
           <w:b/>
           <w:sz w:val="28"/>
           <w:szCs w:val="28"/>
         </w:rPr>
-      </w:pPr>
+        <w:lastRenderedPageBreak/>
+        <w:t xml:space="preserve">6. </w:t>
+      </w:r>
       <w:r>
         <w:rPr>
           <w:rFonts w:ascii="Times New Roman" w:hAnsi="Times New Roman" w:cs="Times New Roman"/>
@@ -27039,19 +26060,8 @@
           <w:sz w:val="28"/>
           <w:szCs w:val="28"/>
         </w:rPr>
-        <w:t xml:space="preserve">6. Анализ </w:t>
-      </w:r>
-      <w:proofErr w:type="gramStart"/>
-      <w:r>
-        <w:rPr>
-          <w:rFonts w:ascii="Times New Roman" w:hAnsi="Times New Roman" w:cs="Times New Roman"/>
-          <w:b/>
-          <w:sz w:val="28"/>
-          <w:szCs w:val="28"/>
-        </w:rPr>
-        <w:t>полученных</w:t>
-      </w:r>
-      <w:proofErr w:type="gramEnd"/>
+        <w:t>Результаты расчета</w:t>
+      </w:r>
       <w:r>
         <w:rPr>
           <w:rFonts w:ascii="Times New Roman" w:hAnsi="Times New Roman" w:cs="Times New Roman"/>
@@ -27097,51 +26107,15 @@
           <w:sz w:val="28"/>
           <w:szCs w:val="28"/>
         </w:rPr>
-        <w:t xml:space="preserve">В качестве метода моделирования молекулярной динамики использовалась </w:t>
-      </w:r>
-      <w:proofErr w:type="spellStart"/>
-      <w:r>
-        <w:rPr>
-          <w:rFonts w:ascii="Times New Roman" w:hAnsi="Times New Roman" w:cs="Times New Roman"/>
-          <w:sz w:val="28"/>
-          <w:szCs w:val="28"/>
-        </w:rPr>
-        <w:t>Ланжевенова</w:t>
-      </w:r>
-      <w:proofErr w:type="spellEnd"/>
-      <w:r>
-        <w:rPr>
-          <w:rFonts w:ascii="Times New Roman" w:hAnsi="Times New Roman" w:cs="Times New Roman"/>
-          <w:sz w:val="28"/>
-          <w:szCs w:val="28"/>
-        </w:rPr>
-        <w:t xml:space="preserve"> молекулярная динамика. Выбранный шаг равнялся </w:t>
-      </w:r>
-      <w:r>
-        <w:rPr>
-          <w:rFonts w:ascii="Times New Roman" w:hAnsi="Times New Roman" w:cs="Times New Roman"/>
-          <w:sz w:val="28"/>
-          <w:szCs w:val="28"/>
-        </w:rPr>
-        <w:t xml:space="preserve">1 </w:t>
-      </w:r>
-      <w:proofErr w:type="spellStart"/>
-      <w:r>
-        <w:rPr>
-          <w:rFonts w:ascii="Times New Roman" w:hAnsi="Times New Roman" w:cs="Times New Roman"/>
-          <w:sz w:val="28"/>
-          <w:szCs w:val="28"/>
-        </w:rPr>
-        <w:t>фемтосекунде</w:t>
-      </w:r>
-      <w:proofErr w:type="spellEnd"/>
-      <w:r>
-        <w:rPr>
-          <w:rFonts w:ascii="Times New Roman" w:hAnsi="Times New Roman" w:cs="Times New Roman"/>
-          <w:sz w:val="28"/>
-          <w:szCs w:val="28"/>
-        </w:rPr>
-        <w:t>. Температура термостата была установлена на 300</w:t>
+        <w:t xml:space="preserve">В качестве метода моделирования молекулярной динамики использовалась Ланжевенова молекулярная динамика. Выбранный шаг равнялся </w:t>
+      </w:r>
+      <w:r>
+        <w:rPr>
+          <w:rFonts w:ascii="Times New Roman" w:hAnsi="Times New Roman" w:cs="Times New Roman"/>
+          <w:sz w:val="28"/>
+          <w:szCs w:val="28"/>
+        </w:rPr>
+        <w:t>1 фемтосекунде. Температура термостата была установлена на 300</w:t>
       </w:r>
       <w:r>
         <w:rPr>
@@ -27175,8 +26149,7 @@
         <w:ind w:firstLine="709"/>
         <w:jc w:val="both"/>
         <w:rPr>
-          <w:rFonts w:ascii="Times New Roman" w:hAnsi="Times New Roman" w:cs="Times New Roman"/>
-          <w:i/>
+          <w:rFonts w:ascii="Times New Roman" w:eastAsiaTheme="minorEastAsia" w:hAnsi="Times New Roman" w:cs="Times New Roman"/>
           <w:sz w:val="28"/>
           <w:szCs w:val="28"/>
         </w:rPr>
@@ -27256,7 +26229,43 @@
           <w:sz w:val="28"/>
           <w:szCs w:val="28"/>
         </w:rPr>
-        <w:t xml:space="preserve"> = 0.5, 0.75, 1.0 </w:t>
+        <w:t xml:space="preserve"> = 0.5</w:t>
+      </w:r>
+      <w:r>
+        <w:rPr>
+          <w:rFonts w:ascii="Times New Roman" w:eastAsiaTheme="minorEastAsia" w:hAnsi="Times New Roman" w:cs="Times New Roman"/>
+          <w:i/>
+          <w:sz w:val="28"/>
+          <w:szCs w:val="28"/>
+        </w:rPr>
+        <w:t>0</w:t>
+      </w:r>
+      <w:r>
+        <w:rPr>
+          <w:rFonts w:ascii="Times New Roman" w:eastAsiaTheme="minorEastAsia" w:hAnsi="Times New Roman" w:cs="Times New Roman"/>
+          <w:i/>
+          <w:sz w:val="28"/>
+          <w:szCs w:val="28"/>
+        </w:rPr>
+        <w:t>, 0.75, 1.0</w:t>
+      </w:r>
+      <w:r>
+        <w:rPr>
+          <w:rFonts w:ascii="Times New Roman" w:eastAsiaTheme="minorEastAsia" w:hAnsi="Times New Roman" w:cs="Times New Roman"/>
+          <w:i/>
+          <w:sz w:val="28"/>
+          <w:szCs w:val="28"/>
+        </w:rPr>
+        <w:t>0</w:t>
+      </w:r>
+      <w:r>
+        <w:rPr>
+          <w:rFonts w:ascii="Times New Roman" w:eastAsiaTheme="minorEastAsia" w:hAnsi="Times New Roman" w:cs="Times New Roman"/>
+          <w:i/>
+          <w:sz w:val="28"/>
+          <w:szCs w:val="28"/>
+        </w:rPr>
+        <w:t xml:space="preserve"> </w:t>
       </w:r>
       <w:r>
         <w:rPr>
@@ -27272,6 +26281,22 @@
           <w:sz w:val="28"/>
           <w:szCs w:val="28"/>
         </w:rPr>
+        <w:t>, с помощью программы, описанной в приложении 2</w:t>
+      </w:r>
+      <w:r>
+        <w:rPr>
+          <w:rFonts w:ascii="Times New Roman" w:eastAsiaTheme="minorEastAsia" w:hAnsi="Times New Roman" w:cs="Times New Roman"/>
+          <w:sz w:val="28"/>
+          <w:szCs w:val="28"/>
+        </w:rPr>
+        <w:t>,</w:t>
+      </w:r>
+      <w:r>
+        <w:rPr>
+          <w:rFonts w:ascii="Times New Roman" w:eastAsiaTheme="minorEastAsia" w:hAnsi="Times New Roman" w:cs="Times New Roman"/>
+          <w:sz w:val="28"/>
+          <w:szCs w:val="28"/>
+        </w:rPr>
         <w:t xml:space="preserve"> парные радиальные функции распределения </w:t>
       </w:r>
       <w:r>
@@ -27280,18 +26305,283 @@
           <w:sz w:val="28"/>
           <w:szCs w:val="28"/>
         </w:rPr>
-        <w:t xml:space="preserve">атомов водорода. Полученные результаты </w:t>
-      </w:r>
-      <w:bookmarkStart w:id="0" w:name="_GoBack"/>
-      <w:bookmarkEnd w:id="0"/>
-      <w:r>
-        <w:rPr>
-          <w:rFonts w:ascii="Times New Roman" w:eastAsiaTheme="minorEastAsia" w:hAnsi="Times New Roman" w:cs="Times New Roman"/>
+        <w:t>атомов водорода</w:t>
+      </w:r>
+      <w:r>
+        <w:rPr>
+          <w:rFonts w:ascii="Times New Roman" w:eastAsiaTheme="minorEastAsia" w:hAnsi="Times New Roman" w:cs="Times New Roman"/>
+          <w:sz w:val="28"/>
+          <w:szCs w:val="28"/>
+        </w:rPr>
+        <w:t xml:space="preserve"> на основе моделирования молекулярной динамики произведенного в программе </w:t>
+      </w:r>
+      <w:r>
+        <w:rPr>
+          <w:rFonts w:ascii="Times New Roman" w:eastAsiaTheme="minorEastAsia" w:hAnsi="Times New Roman" w:cs="Times New Roman"/>
+          <w:sz w:val="28"/>
+          <w:szCs w:val="28"/>
+          <w:lang w:val="en-US"/>
+        </w:rPr>
+        <w:t>ABINIT</w:t>
+      </w:r>
+      <w:r>
+        <w:rPr>
+          <w:rFonts w:ascii="Times New Roman" w:eastAsiaTheme="minorEastAsia" w:hAnsi="Times New Roman" w:cs="Times New Roman"/>
+          <w:sz w:val="28"/>
+          <w:szCs w:val="28"/>
+        </w:rPr>
+        <w:t>.</w:t>
+      </w:r>
+      <w:r>
+        <w:rPr>
+          <w:rFonts w:ascii="Times New Roman" w:eastAsiaTheme="minorEastAsia" w:hAnsi="Times New Roman" w:cs="Times New Roman"/>
+          <w:sz w:val="28"/>
+          <w:szCs w:val="28"/>
+        </w:rPr>
+        <w:t xml:space="preserve"> </w:t>
+      </w:r>
+      <w:r>
+        <w:rPr>
+          <w:rFonts w:ascii="Times New Roman" w:eastAsiaTheme="minorEastAsia" w:hAnsi="Times New Roman" w:cs="Times New Roman"/>
+          <w:sz w:val="28"/>
+          <w:szCs w:val="28"/>
+        </w:rPr>
+        <w:t xml:space="preserve"> Полученные результаты </w:t>
+      </w:r>
+      <w:r>
+        <w:rPr>
+          <w:rFonts w:ascii="Times New Roman" w:eastAsiaTheme="minorEastAsia" w:hAnsi="Times New Roman" w:cs="Times New Roman"/>
+          <w:sz w:val="28"/>
+          <w:szCs w:val="28"/>
+        </w:rPr>
+        <w:t>были</w:t>
+      </w:r>
+      <w:r>
+        <w:rPr>
+          <w:rFonts w:ascii="Times New Roman" w:eastAsiaTheme="minorEastAsia" w:hAnsi="Times New Roman" w:cs="Times New Roman"/>
+          <w:sz w:val="28"/>
+          <w:szCs w:val="28"/>
+        </w:rPr>
+        <w:t xml:space="preserve"> </w:t>
+      </w:r>
+      <w:r>
+        <w:rPr>
+          <w:rFonts w:ascii="Times New Roman" w:eastAsiaTheme="minorEastAsia" w:hAnsi="Times New Roman" w:cs="Times New Roman"/>
+          <w:sz w:val="28"/>
+          <w:szCs w:val="28"/>
+        </w:rPr>
+        <w:t xml:space="preserve">аппроксимированы с помощью распределения Гаусса, чтобы получить </w:t>
+      </w:r>
+      <w:r>
+        <w:rPr>
+          <w:rFonts w:ascii="Times New Roman" w:eastAsiaTheme="minorEastAsia" w:hAnsi="Times New Roman" w:cs="Times New Roman"/>
+          <w:sz w:val="28"/>
+          <w:szCs w:val="28"/>
+        </w:rPr>
+        <w:t>с</w:t>
+      </w:r>
+      <w:r>
+        <w:rPr>
+          <w:rFonts w:ascii="Times New Roman" w:eastAsiaTheme="minorEastAsia" w:hAnsi="Times New Roman" w:cs="Times New Roman"/>
+          <w:sz w:val="28"/>
+          <w:szCs w:val="28"/>
+        </w:rPr>
+        <w:t>реднеквадратическое отклонение</w:t>
+      </w:r>
+      <w:r>
+        <w:rPr>
+          <w:rFonts w:ascii="Times New Roman" w:eastAsiaTheme="minorEastAsia" w:hAnsi="Times New Roman" w:cs="Times New Roman"/>
+          <w:sz w:val="28"/>
+          <w:szCs w:val="28"/>
+        </w:rPr>
+        <w:t xml:space="preserve"> и среднее значение. </w:t>
+      </w:r>
+      <w:r>
+        <w:rPr>
+          <w:rFonts w:ascii="Times New Roman" w:eastAsiaTheme="minorEastAsia" w:hAnsi="Times New Roman" w:cs="Times New Roman"/>
+          <w:sz w:val="28"/>
+          <w:szCs w:val="28"/>
+        </w:rPr>
+        <w:t xml:space="preserve">Также используя данную аппроксимацию, возможно, получить приблизительную вероятность того, что атомы водорода сблизятся на </w:t>
+      </w:r>
+      <w:r>
+        <w:rPr>
+          <w:rFonts w:ascii="Times New Roman" w:eastAsiaTheme="minorEastAsia" w:hAnsi="Times New Roman" w:cs="Times New Roman"/>
+          <w:sz w:val="28"/>
+          <w:szCs w:val="28"/>
+        </w:rPr>
+        <w:t xml:space="preserve">расстояние меньшее чем, например, расстояние между атомами водорода в молекуле водорода (около 0.74 </w:t>
+      </w:r>
+      <m:oMath>
+        <m:r>
+          <w:rPr>
+            <w:rFonts w:ascii="Cambria Math" w:hAnsi="Cambria Math" w:cs="Times New Roman"/>
+            <w:sz w:val="28"/>
+            <w:szCs w:val="28"/>
+          </w:rPr>
+          <m:t>Å</m:t>
+        </m:r>
+      </m:oMath>
+      <w:r>
+        <w:rPr>
+          <w:rFonts w:ascii="Times New Roman" w:eastAsiaTheme="minorEastAsia" w:hAnsi="Times New Roman" w:cs="Times New Roman"/>
+          <w:sz w:val="28"/>
+          <w:szCs w:val="28"/>
+        </w:rPr>
+        <w:t>).</w:t>
+      </w:r>
+    </w:p>
+    <w:p>
+      <w:pPr>
+        <w:spacing w:line="240" w:lineRule="auto"/>
+        <w:ind w:firstLine="709"/>
+        <w:jc w:val="both"/>
+        <w:rPr>
+          <w:rFonts w:ascii="Times New Roman" w:eastAsiaTheme="minorEastAsia" w:hAnsi="Times New Roman" w:cs="Times New Roman"/>
+          <w:sz w:val="28"/>
+          <w:szCs w:val="28"/>
+        </w:rPr>
+      </w:pPr>
+      <w:r>
+        <w:rPr>
+          <w:rFonts w:ascii="Times New Roman" w:eastAsiaTheme="minorEastAsia" w:hAnsi="Times New Roman" w:cs="Times New Roman"/>
+          <w:sz w:val="28"/>
+          <w:szCs w:val="28"/>
+        </w:rPr>
+        <w:t xml:space="preserve">Полученные результаты: </w:t>
+      </w:r>
+    </w:p>
+    <w:p>
+      <w:pPr>
+        <w:spacing w:line="240" w:lineRule="auto"/>
+        <w:jc w:val="center"/>
+        <w:rPr>
+          <w:rFonts w:ascii="Times New Roman" w:hAnsi="Times New Roman" w:cs="Times New Roman"/>
+          <w:b/>
+          <w:sz w:val="28"/>
+          <w:szCs w:val="28"/>
+        </w:rPr>
+      </w:pPr>
+      <w:r>
+        <w:rPr>
+          <w:rFonts w:ascii="Times New Roman" w:hAnsi="Times New Roman" w:cs="Times New Roman"/>
+          <w:b/>
+          <w:sz w:val="28"/>
+          <w:szCs w:val="28"/>
+        </w:rPr>
+        <w:drawing>
+          <wp:inline distT="0" distB="0" distL="0" distR="0" wp14:anchorId="062B6123" wp14:editId="493A3EA0">
+            <wp:extent cx="5940425" cy="3106630"/>
+            <wp:effectExtent l="0" t="0" r="3175" b="0"/>
+            <wp:docPr id="1026" name="Picture 2" descr="C:\Users\Nastya\Desktop\моделирование движения водорода в кристалле палладия2\моделирование движения водорода в кристалле Pd\Pd_H2_g3.png"/>
+            <wp:cNvGraphicFramePr>
+              <a:graphicFrameLocks xmlns:a="http://schemas.openxmlformats.org/drawingml/2006/main" noChangeAspect="1"/>
+            </wp:cNvGraphicFramePr>
+            <a:graphic xmlns:a="http://schemas.openxmlformats.org/drawingml/2006/main">
+              <a:graphicData uri="http://schemas.openxmlformats.org/drawingml/2006/picture">
+                <pic:pic xmlns:pic="http://schemas.openxmlformats.org/drawingml/2006/picture">
+                  <pic:nvPicPr>
+                    <pic:cNvPr id="1026" name="Picture 2" descr="C:\Users\Nastya\Desktop\моделирование движения водорода в кристалле палладия2\моделирование движения водорода в кристалле Pd\Pd_H2_g3.png"/>
+                    <pic:cNvPicPr>
+                      <a:picLocks noChangeAspect="1" noChangeArrowheads="1"/>
+                    </pic:cNvPicPr>
+                  </pic:nvPicPr>
+                  <pic:blipFill>
+                    <a:blip r:embed="rId12" cstate="print">
+                      <a:extLst>
+                        <a:ext uri="{28A0092B-C50C-407E-A947-70E740481C1C}">
+                          <a14:useLocalDpi xmlns:a14="http://schemas.microsoft.com/office/drawing/2010/main" val="0"/>
+                        </a:ext>
+                      </a:extLst>
+                    </a:blip>
+                    <a:srcRect/>
+                    <a:stretch>
+                      <a:fillRect/>
+                    </a:stretch>
+                  </pic:blipFill>
+                  <pic:spPr bwMode="auto">
+                    <a:xfrm>
+                      <a:off x="0" y="0"/>
+                      <a:ext cx="5940425" cy="3106630"/>
+                    </a:xfrm>
+                    <a:prstGeom prst="rect">
+                      <a:avLst/>
+                    </a:prstGeom>
+                    <a:noFill/>
+                    <a:extLst/>
+                  </pic:spPr>
+                </pic:pic>
+              </a:graphicData>
+            </a:graphic>
+          </wp:inline>
+        </w:drawing>
+      </w:r>
+    </w:p>
+    <w:p>
+      <w:pPr>
+        <w:spacing w:line="240" w:lineRule="auto"/>
+        <w:jc w:val="center"/>
+        <w:rPr>
+          <w:rFonts w:ascii="Times New Roman" w:hAnsi="Times New Roman" w:cs="Times New Roman"/>
           <w:i/>
-          <w:sz w:val="28"/>
-          <w:szCs w:val="28"/>
-        </w:rPr>
-        <w:t xml:space="preserve"> </w:t>
+          <w:sz w:val="24"/>
+          <w:szCs w:val="28"/>
+          <w:lang w:val="en-US"/>
+        </w:rPr>
+      </w:pPr>
+      <w:r>
+        <w:rPr>
+          <w:rFonts w:ascii="Times New Roman" w:hAnsi="Times New Roman" w:cs="Times New Roman"/>
+          <w:sz w:val="24"/>
+          <w:szCs w:val="28"/>
+        </w:rPr>
+        <w:t xml:space="preserve">Рис.4. </w:t>
+      </w:r>
+      <w:r>
+        <w:rPr>
+          <w:rFonts w:ascii="Times New Roman" w:hAnsi="Times New Roman" w:cs="Times New Roman"/>
+          <w:sz w:val="24"/>
+          <w:szCs w:val="24"/>
+        </w:rPr>
+        <w:t>ПРФРА (</w:t>
+      </w:r>
+      <w:r>
+        <w:rPr>
+          <w:rFonts w:ascii="Times New Roman" w:eastAsiaTheme="minorEastAsia" w:hAnsi="Times New Roman" w:cs="Times New Roman"/>
+          <w:i/>
+          <w:sz w:val="24"/>
+          <w:szCs w:val="24"/>
+          <w:lang w:val="en-US"/>
+        </w:rPr>
+        <w:t>x</w:t>
+      </w:r>
+      <w:r>
+        <w:rPr>
+          <w:rFonts w:ascii="Times New Roman" w:eastAsiaTheme="minorEastAsia" w:hAnsi="Times New Roman" w:cs="Times New Roman"/>
+          <w:i/>
+          <w:sz w:val="24"/>
+          <w:szCs w:val="24"/>
+        </w:rPr>
+        <w:t xml:space="preserve"> = 0.5</w:t>
+      </w:r>
+      <w:r>
+        <w:rPr>
+          <w:rFonts w:ascii="Times New Roman" w:eastAsiaTheme="minorEastAsia" w:hAnsi="Times New Roman" w:cs="Times New Roman"/>
+          <w:i/>
+          <w:sz w:val="24"/>
+          <w:szCs w:val="24"/>
+        </w:rPr>
+        <w:t>0</w:t>
+      </w:r>
+      <w:r>
+        <w:rPr>
+          <w:rFonts w:ascii="Times New Roman" w:eastAsiaTheme="minorEastAsia" w:hAnsi="Times New Roman" w:cs="Times New Roman"/>
+          <w:i/>
+          <w:sz w:val="24"/>
+          <w:szCs w:val="24"/>
+          <w:lang w:val="en-US"/>
+        </w:rPr>
+        <w:t>)</w:t>
       </w:r>
     </w:p>
     <w:p>
@@ -27323,7 +26613,6 @@
     <w:p>
       <w:pPr>
         <w:spacing w:line="360" w:lineRule="auto"/>
-        <w:ind w:firstLine="709"/>
         <w:jc w:val="center"/>
         <w:rPr>
           <w:rFonts w:ascii="Times New Roman" w:hAnsi="Times New Roman" w:cs="Times New Roman"/>
@@ -27332,6 +26621,60 @@
           <w:szCs w:val="28"/>
         </w:rPr>
       </w:pPr>
+      <w:r>
+        <w:rPr>
+          <w:rFonts w:ascii="Times New Roman" w:hAnsi="Times New Roman" w:cs="Times New Roman"/>
+          <w:b/>
+          <w:sz w:val="28"/>
+          <w:szCs w:val="28"/>
+        </w:rPr>
+        <w:drawing>
+          <wp:inline distT="0" distB="0" distL="0" distR="0" wp14:anchorId="33D3CB8C" wp14:editId="5F348084">
+            <wp:extent cx="5940425" cy="3106630"/>
+            <wp:effectExtent l="0" t="0" r="3175" b="0"/>
+            <wp:docPr id="2050" name="Picture 2" descr="C:\Users\Nastya\Desktop\моделирование движения водорода в кристалле палладия2\моделирование движения водорода в кристалле Pd\PdH3_g3.png"/>
+            <wp:cNvGraphicFramePr>
+              <a:graphicFrameLocks xmlns:a="http://schemas.openxmlformats.org/drawingml/2006/main" noChangeAspect="1"/>
+            </wp:cNvGraphicFramePr>
+            <a:graphic xmlns:a="http://schemas.openxmlformats.org/drawingml/2006/main">
+              <a:graphicData uri="http://schemas.openxmlformats.org/drawingml/2006/picture">
+                <pic:pic xmlns:pic="http://schemas.openxmlformats.org/drawingml/2006/picture">
+                  <pic:nvPicPr>
+                    <pic:cNvPr id="2050" name="Picture 2" descr="C:\Users\Nastya\Desktop\моделирование движения водорода в кристалле палладия2\моделирование движения водорода в кристалле Pd\PdH3_g3.png"/>
+                    <pic:cNvPicPr>
+                      <a:picLocks noChangeAspect="1" noChangeArrowheads="1"/>
+                    </pic:cNvPicPr>
+                  </pic:nvPicPr>
+                  <pic:blipFill>
+                    <a:blip r:embed="rId13" cstate="print">
+                      <a:extLst>
+                        <a:ext uri="{28A0092B-C50C-407E-A947-70E740481C1C}">
+                          <a14:useLocalDpi xmlns:a14="http://schemas.microsoft.com/office/drawing/2010/main" val="0"/>
+                        </a:ext>
+                      </a:extLst>
+                    </a:blip>
+                    <a:srcRect/>
+                    <a:stretch>
+                      <a:fillRect/>
+                    </a:stretch>
+                  </pic:blipFill>
+                  <pic:spPr bwMode="auto">
+                    <a:xfrm>
+                      <a:off x="0" y="0"/>
+                      <a:ext cx="5940425" cy="3106630"/>
+                    </a:xfrm>
+                    <a:prstGeom prst="rect">
+                      <a:avLst/>
+                    </a:prstGeom>
+                    <a:noFill/>
+                    <a:extLst/>
+                  </pic:spPr>
+                </pic:pic>
+              </a:graphicData>
+            </a:graphic>
+          </wp:inline>
+        </w:drawing>
+      </w:r>
     </w:p>
     <w:p>
       <w:pPr>
@@ -27339,12 +26682,83 @@
         <w:ind w:firstLine="709"/>
         <w:jc w:val="center"/>
         <w:rPr>
-          <w:rFonts w:ascii="Times New Roman" w:hAnsi="Times New Roman" w:cs="Times New Roman"/>
-          <w:b/>
-          <w:sz w:val="28"/>
-          <w:szCs w:val="28"/>
-        </w:rPr>
-      </w:pPr>
+          <w:rFonts w:ascii="Times New Roman" w:eastAsiaTheme="minorEastAsia" w:hAnsi="Times New Roman" w:cs="Times New Roman"/>
+          <w:i/>
+          <w:sz w:val="24"/>
+          <w:szCs w:val="24"/>
+        </w:rPr>
+      </w:pPr>
+      <w:r>
+        <w:rPr>
+          <w:rFonts w:ascii="Times New Roman" w:hAnsi="Times New Roman" w:cs="Times New Roman"/>
+          <w:sz w:val="24"/>
+          <w:szCs w:val="28"/>
+        </w:rPr>
+        <w:t>Рис.5.</w:t>
+      </w:r>
+      <w:r>
+        <w:rPr>
+          <w:rFonts w:ascii="Times New Roman" w:hAnsi="Times New Roman" w:cs="Times New Roman"/>
+          <w:sz w:val="24"/>
+          <w:szCs w:val="28"/>
+        </w:rPr>
+        <w:t xml:space="preserve"> </w:t>
+      </w:r>
+      <w:r>
+        <w:rPr>
+          <w:rFonts w:ascii="Times New Roman" w:hAnsi="Times New Roman" w:cs="Times New Roman"/>
+          <w:sz w:val="24"/>
+          <w:szCs w:val="24"/>
+        </w:rPr>
+        <w:t>ПРФРА (</w:t>
+      </w:r>
+      <w:r>
+        <w:rPr>
+          <w:rFonts w:ascii="Times New Roman" w:eastAsiaTheme="minorEastAsia" w:hAnsi="Times New Roman" w:cs="Times New Roman"/>
+          <w:i/>
+          <w:sz w:val="24"/>
+          <w:szCs w:val="24"/>
+          <w:lang w:val="en-US"/>
+        </w:rPr>
+        <w:t>x</w:t>
+      </w:r>
+      <w:r>
+        <w:rPr>
+          <w:rFonts w:ascii="Times New Roman" w:eastAsiaTheme="minorEastAsia" w:hAnsi="Times New Roman" w:cs="Times New Roman"/>
+          <w:i/>
+          <w:sz w:val="24"/>
+          <w:szCs w:val="24"/>
+        </w:rPr>
+        <w:t xml:space="preserve"> = 0.</w:t>
+      </w:r>
+      <w:r>
+        <w:rPr>
+          <w:rFonts w:ascii="Times New Roman" w:eastAsiaTheme="minorEastAsia" w:hAnsi="Times New Roman" w:cs="Times New Roman"/>
+          <w:i/>
+          <w:sz w:val="24"/>
+          <w:szCs w:val="24"/>
+        </w:rPr>
+        <w:t>7</w:t>
+      </w:r>
+      <w:r>
+        <w:rPr>
+          <w:rFonts w:ascii="Times New Roman" w:eastAsiaTheme="minorEastAsia" w:hAnsi="Times New Roman" w:cs="Times New Roman"/>
+          <w:i/>
+          <w:sz w:val="24"/>
+          <w:szCs w:val="24"/>
+        </w:rPr>
+        <w:t>5</w:t>
+      </w:r>
+      <w:r>
+        <w:rPr>
+          <w:rFonts w:ascii="Times New Roman" w:eastAsiaTheme="minorEastAsia" w:hAnsi="Times New Roman" w:cs="Times New Roman"/>
+          <w:i/>
+          <w:sz w:val="24"/>
+          <w:szCs w:val="24"/>
+          <w:lang w:val="en-US"/>
+        </w:rPr>
+        <w:t>)</w:t>
+      </w:r>
     </w:p>
     <w:p>
       <w:pPr>
@@ -27352,12 +26766,76 @@
         <w:ind w:firstLine="709"/>
         <w:jc w:val="center"/>
         <w:rPr>
-          <w:rFonts w:ascii="Times New Roman" w:hAnsi="Times New Roman" w:cs="Times New Roman"/>
-          <w:b/>
-          <w:sz w:val="28"/>
-          <w:szCs w:val="28"/>
-        </w:rPr>
-      </w:pPr>
+          <w:rFonts w:ascii="Times New Roman" w:eastAsiaTheme="minorEastAsia" w:hAnsi="Times New Roman" w:cs="Times New Roman"/>
+          <w:i/>
+          <w:sz w:val="24"/>
+          <w:szCs w:val="24"/>
+        </w:rPr>
+      </w:pPr>
+    </w:p>
+    <w:p>
+      <w:pPr>
+        <w:spacing w:line="360" w:lineRule="auto"/>
+        <w:jc w:val="center"/>
+        <w:rPr>
+          <w:rFonts w:ascii="Times New Roman" w:hAnsi="Times New Roman" w:cs="Times New Roman"/>
+          <w:sz w:val="24"/>
+          <w:szCs w:val="28"/>
+        </w:rPr>
+      </w:pPr>
+      <w:r>
+        <w:rPr>
+          <w:rFonts w:ascii="Times New Roman" w:hAnsi="Times New Roman" w:cs="Times New Roman"/>
+          <w:sz w:val="24"/>
+          <w:szCs w:val="28"/>
+        </w:rPr>
+        <w:drawing>
+          <wp:inline distT="0" distB="0" distL="0" distR="0" wp14:anchorId="0282D324" wp14:editId="6FEAC851">
+            <wp:extent cx="5940425" cy="3087623"/>
+            <wp:effectExtent l="0" t="0" r="3175" b="0"/>
+            <wp:docPr id="3074" name="Picture 2" descr="C:\Users\Nastya\Desktop\моделирование движения водорода в кристалле палладия2\моделирование движения водорода в кристалле Pd\Pd_H4_g3.png"/>
+            <wp:cNvGraphicFramePr>
+              <a:graphicFrameLocks xmlns:a="http://schemas.openxmlformats.org/drawingml/2006/main" noChangeAspect="1"/>
+            </wp:cNvGraphicFramePr>
+            <a:graphic xmlns:a="http://schemas.openxmlformats.org/drawingml/2006/main">
+              <a:graphicData uri="http://schemas.openxmlformats.org/drawingml/2006/picture">
+                <pic:pic xmlns:pic="http://schemas.openxmlformats.org/drawingml/2006/picture">
+                  <pic:nvPicPr>
+                    <pic:cNvPr id="3074" name="Picture 2" descr="C:\Users\Nastya\Desktop\моделирование движения водорода в кристалле палладия2\моделирование движения водорода в кристалле Pd\Pd_H4_g3.png"/>
+                    <pic:cNvPicPr>
+                      <a:picLocks noChangeAspect="1" noChangeArrowheads="1"/>
+                    </pic:cNvPicPr>
+                  </pic:nvPicPr>
+                  <pic:blipFill>
+                    <a:blip r:embed="rId14" cstate="print">
+                      <a:extLst>
+                        <a:ext uri="{28A0092B-C50C-407E-A947-70E740481C1C}">
+                          <a14:useLocalDpi xmlns:a14="http://schemas.microsoft.com/office/drawing/2010/main" val="0"/>
+                        </a:ext>
+                      </a:extLst>
+                    </a:blip>
+                    <a:srcRect/>
+                    <a:stretch>
+                      <a:fillRect/>
+                    </a:stretch>
+                  </pic:blipFill>
+                  <pic:spPr bwMode="auto">
+                    <a:xfrm>
+                      <a:off x="0" y="0"/>
+                      <a:ext cx="5940425" cy="3087623"/>
+                    </a:xfrm>
+                    <a:prstGeom prst="rect">
+                      <a:avLst/>
+                    </a:prstGeom>
+                    <a:noFill/>
+                    <a:extLst/>
+                  </pic:spPr>
+                </pic:pic>
+              </a:graphicData>
+            </a:graphic>
+          </wp:inline>
+        </w:drawing>
+      </w:r>
     </w:p>
     <w:p>
       <w:pPr>
@@ -27366,11 +26844,72 @@
         <w:jc w:val="center"/>
         <w:rPr>
           <w:rFonts w:ascii="Times New Roman" w:hAnsi="Times New Roman" w:cs="Times New Roman"/>
-          <w:b/>
-          <w:sz w:val="28"/>
-          <w:szCs w:val="28"/>
-        </w:rPr>
-      </w:pPr>
+          <w:sz w:val="28"/>
+          <w:szCs w:val="28"/>
+        </w:rPr>
+      </w:pPr>
+      <w:r>
+        <w:rPr>
+          <w:rFonts w:ascii="Times New Roman" w:hAnsi="Times New Roman" w:cs="Times New Roman"/>
+          <w:sz w:val="28"/>
+          <w:szCs w:val="28"/>
+        </w:rPr>
+        <w:t xml:space="preserve">Рис.6. </w:t>
+      </w:r>
+      <w:r>
+        <w:rPr>
+          <w:rFonts w:ascii="Times New Roman" w:hAnsi="Times New Roman" w:cs="Times New Roman"/>
+          <w:sz w:val="24"/>
+          <w:szCs w:val="24"/>
+        </w:rPr>
+        <w:t>ПРФРА (</w:t>
+      </w:r>
+      <w:r>
+        <w:rPr>
+          <w:rFonts w:ascii="Times New Roman" w:eastAsiaTheme="minorEastAsia" w:hAnsi="Times New Roman" w:cs="Times New Roman"/>
+          <w:i/>
+          <w:sz w:val="24"/>
+          <w:szCs w:val="24"/>
+          <w:lang w:val="en-US"/>
+        </w:rPr>
+        <w:t>x</w:t>
+      </w:r>
+      <w:r>
+        <w:rPr>
+          <w:rFonts w:ascii="Times New Roman" w:eastAsiaTheme="minorEastAsia" w:hAnsi="Times New Roman" w:cs="Times New Roman"/>
+          <w:i/>
+          <w:sz w:val="24"/>
+          <w:szCs w:val="24"/>
+        </w:rPr>
+        <w:t xml:space="preserve"> = </w:t>
+      </w:r>
+      <w:r>
+        <w:rPr>
+          <w:rFonts w:ascii="Times New Roman" w:eastAsiaTheme="minorEastAsia" w:hAnsi="Times New Roman" w:cs="Times New Roman"/>
+          <w:i/>
+          <w:sz w:val="24"/>
+          <w:szCs w:val="24"/>
+        </w:rPr>
+        <w:t>1</w:t>
+      </w:r>
+      <w:r>
+        <w:rPr>
+          <w:rFonts w:ascii="Times New Roman" w:eastAsiaTheme="minorEastAsia" w:hAnsi="Times New Roman" w:cs="Times New Roman"/>
+          <w:i/>
+          <w:sz w:val="24"/>
+          <w:szCs w:val="24"/>
+        </w:rPr>
+        <w:t>.00</w:t>
+      </w:r>
+      <w:r>
+        <w:rPr>
+          <w:rFonts w:ascii="Times New Roman" w:eastAsiaTheme="minorEastAsia" w:hAnsi="Times New Roman" w:cs="Times New Roman"/>
+          <w:i/>
+          <w:sz w:val="24"/>
+          <w:szCs w:val="24"/>
+        </w:rPr>
+        <w:t>)</w:t>
+      </w:r>
     </w:p>
     <w:p>
       <w:pPr>
@@ -27389,10 +26928,568 @@
       <w:pPr>
         <w:spacing w:line="360" w:lineRule="auto"/>
         <w:ind w:firstLine="709"/>
-        <w:jc w:val="center"/>
-        <w:rPr>
-          <w:rFonts w:ascii="Times New Roman" w:hAnsi="Times New Roman" w:cs="Times New Roman"/>
-          <w:b/>
+        <w:jc w:val="both"/>
+        <w:rPr>
+          <w:rFonts w:ascii="Times New Roman" w:eastAsiaTheme="minorEastAsia" w:hAnsi="Times New Roman" w:cs="Times New Roman"/>
+          <w:sz w:val="28"/>
+          <w:szCs w:val="28"/>
+        </w:rPr>
+      </w:pPr>
+      <w:r>
+        <w:rPr>
+          <w:rFonts w:ascii="Times New Roman" w:hAnsi="Times New Roman" w:cs="Times New Roman"/>
+          <w:sz w:val="28"/>
+          <w:szCs w:val="28"/>
+        </w:rPr>
+        <w:lastRenderedPageBreak/>
+        <w:t xml:space="preserve">Во всех трех случаях </w:t>
+      </w:r>
+      <m:oMath>
+        <m:r>
+          <w:rPr>
+            <w:rFonts w:ascii="Cambria Math" w:hAnsi="Cambria Math" w:cs="Times New Roman"/>
+            <w:sz w:val="28"/>
+            <w:szCs w:val="28"/>
+          </w:rPr>
+          <m:t>μ</m:t>
+        </m:r>
+      </m:oMath>
+      <w:r>
+        <w:rPr>
+          <w:rFonts w:ascii="Times New Roman" w:eastAsiaTheme="minorEastAsia" w:hAnsi="Times New Roman" w:cs="Times New Roman"/>
+          <w:sz w:val="28"/>
+          <w:szCs w:val="28"/>
+        </w:rPr>
+        <w:t xml:space="preserve"> </w:t>
+      </w:r>
+      <w:r>
+        <w:rPr>
+          <w:rFonts w:ascii="Times New Roman" w:eastAsiaTheme="minorEastAsia" w:hAnsi="Times New Roman" w:cs="Times New Roman"/>
+          <w:sz w:val="28"/>
+          <w:szCs w:val="28"/>
+        </w:rPr>
+        <w:t xml:space="preserve">есть среднее расстояние в </w:t>
+      </w:r>
+      <m:oMath>
+        <m:r>
+          <w:rPr>
+            <w:rFonts w:ascii="Cambria Math" w:hAnsi="Cambria Math" w:cs="Times New Roman"/>
+            <w:sz w:val="28"/>
+            <w:szCs w:val="28"/>
+          </w:rPr>
+          <m:t>Å</m:t>
+        </m:r>
+      </m:oMath>
+      <w:r>
+        <w:rPr>
+          <w:rFonts w:ascii="Times New Roman" w:eastAsiaTheme="minorEastAsia" w:hAnsi="Times New Roman" w:cs="Times New Roman"/>
+          <w:sz w:val="28"/>
+          <w:szCs w:val="28"/>
+        </w:rPr>
+        <w:t xml:space="preserve">, а </w:t>
+      </w:r>
+      <m:oMath>
+        <m:r>
+          <w:rPr>
+            <w:rFonts w:ascii="Cambria Math" w:eastAsiaTheme="minorEastAsia" w:hAnsi="Cambria Math" w:cs="Times New Roman"/>
+            <w:sz w:val="28"/>
+            <w:szCs w:val="28"/>
+          </w:rPr>
+          <m:t>σ</m:t>
+        </m:r>
+      </m:oMath>
+      <w:r>
+        <w:rPr>
+          <w:rFonts w:ascii="Times New Roman" w:eastAsiaTheme="minorEastAsia" w:hAnsi="Times New Roman" w:cs="Times New Roman"/>
+          <w:sz w:val="28"/>
+          <w:szCs w:val="28"/>
+        </w:rPr>
+        <w:t xml:space="preserve"> </w:t>
+      </w:r>
+      <w:r>
+        <w:rPr>
+          <w:rFonts w:ascii="Times New Roman" w:eastAsiaTheme="minorEastAsia" w:hAnsi="Times New Roman" w:cs="Times New Roman"/>
+          <w:sz w:val="28"/>
+          <w:szCs w:val="28"/>
+        </w:rPr>
+        <w:t xml:space="preserve">есть </w:t>
+      </w:r>
+      <w:r>
+        <w:rPr>
+          <w:rFonts w:ascii="Times New Roman" w:eastAsiaTheme="minorEastAsia" w:hAnsi="Times New Roman" w:cs="Times New Roman"/>
+          <w:sz w:val="28"/>
+          <w:szCs w:val="28"/>
+        </w:rPr>
+        <w:t>с</w:t>
+      </w:r>
+      <w:r>
+        <w:rPr>
+          <w:rFonts w:ascii="Times New Roman" w:eastAsiaTheme="minorEastAsia" w:hAnsi="Times New Roman" w:cs="Times New Roman"/>
+          <w:sz w:val="28"/>
+          <w:szCs w:val="28"/>
+        </w:rPr>
+        <w:t xml:space="preserve">реднеквадратическое отклонение </w:t>
+      </w:r>
+      <w:r>
+        <w:rPr>
+          <w:rFonts w:ascii="Times New Roman" w:eastAsiaTheme="minorEastAsia" w:hAnsi="Times New Roman" w:cs="Times New Roman"/>
+          <w:sz w:val="28"/>
+          <w:szCs w:val="28"/>
+        </w:rPr>
+        <w:t xml:space="preserve">в </w:t>
+      </w:r>
+      <m:oMath>
+        <m:r>
+          <w:rPr>
+            <w:rFonts w:ascii="Cambria Math" w:hAnsi="Cambria Math" w:cs="Times New Roman"/>
+            <w:sz w:val="28"/>
+            <w:szCs w:val="28"/>
+          </w:rPr>
+          <m:t>Å</m:t>
+        </m:r>
+      </m:oMath>
+      <w:r>
+        <w:rPr>
+          <w:rFonts w:ascii="Times New Roman" w:eastAsiaTheme="minorEastAsia" w:hAnsi="Times New Roman" w:cs="Times New Roman"/>
+          <w:sz w:val="28"/>
+          <w:szCs w:val="28"/>
+        </w:rPr>
+        <w:t>.</w:t>
+      </w:r>
+      <w:r>
+        <w:rPr>
+          <w:rFonts w:ascii="Times New Roman" w:eastAsiaTheme="minorEastAsia" w:hAnsi="Times New Roman" w:cs="Times New Roman"/>
+          <w:sz w:val="28"/>
+          <w:szCs w:val="28"/>
+        </w:rPr>
+        <w:t xml:space="preserve"> В таблице 3 показана зависимость </w:t>
+      </w:r>
+      <m:oMath>
+        <m:r>
+          <w:rPr>
+            <w:rFonts w:ascii="Cambria Math" w:hAnsi="Cambria Math" w:cs="Times New Roman"/>
+            <w:sz w:val="28"/>
+            <w:szCs w:val="28"/>
+          </w:rPr>
+          <m:t>μ</m:t>
+        </m:r>
+        <m:r>
+          <w:rPr>
+            <w:rFonts w:ascii="Cambria Math" w:hAnsi="Cambria Math" w:cs="Times New Roman"/>
+            <w:sz w:val="28"/>
+            <w:szCs w:val="28"/>
+          </w:rPr>
+          <m:t xml:space="preserve"> и </m:t>
+        </m:r>
+        <m:r>
+          <w:rPr>
+            <w:rFonts w:ascii="Cambria Math" w:eastAsiaTheme="minorEastAsia" w:hAnsi="Cambria Math" w:cs="Times New Roman"/>
+            <w:sz w:val="28"/>
+            <w:szCs w:val="28"/>
+          </w:rPr>
+          <m:t>σ</m:t>
+        </m:r>
+      </m:oMath>
+      <w:r>
+        <w:rPr>
+          <w:rFonts w:ascii="Times New Roman" w:eastAsiaTheme="minorEastAsia" w:hAnsi="Times New Roman" w:cs="Times New Roman"/>
+          <w:sz w:val="28"/>
+          <w:szCs w:val="28"/>
+        </w:rPr>
+        <w:t xml:space="preserve"> от концентрации.</w:t>
+      </w:r>
+    </w:p>
+    <w:tbl>
+      <w:tblPr>
+        <w:tblStyle w:val="a8"/>
+        <w:tblW w:w="0" w:type="auto"/>
+        <w:tblLook w:val="04A0" w:firstRow="1" w:lastRow="0" w:firstColumn="1" w:lastColumn="0" w:noHBand="0" w:noVBand="1"/>
+      </w:tblPr>
+      <w:tblGrid>
+        <w:gridCol w:w="3190"/>
+        <w:gridCol w:w="3190"/>
+        <w:gridCol w:w="3191"/>
+      </w:tblGrid>
+      <w:tr>
+        <w:trPr>
+          <w:trHeight w:val="851"/>
+        </w:trPr>
+        <w:tc>
+          <w:tcPr>
+            <w:tcW w:w="3190" w:type="dxa"/>
+            <w:vAlign w:val="center"/>
+          </w:tcPr>
+          <w:p>
+            <w:pPr>
+              <w:spacing w:line="360" w:lineRule="auto"/>
+              <w:jc w:val="center"/>
+              <w:rPr>
+                <w:rFonts w:ascii="Times New Roman" w:eastAsiaTheme="minorEastAsia" w:hAnsi="Times New Roman" w:cs="Times New Roman"/>
+                <w:sz w:val="28"/>
+                <w:szCs w:val="28"/>
+              </w:rPr>
+            </w:pPr>
+            <w:r>
+              <w:rPr>
+                <w:rFonts w:ascii="Times New Roman" w:eastAsiaTheme="minorEastAsia" w:hAnsi="Times New Roman" w:cs="Times New Roman"/>
+                <w:sz w:val="28"/>
+                <w:szCs w:val="28"/>
+              </w:rPr>
+              <w:t>концентрация</w:t>
+            </w:r>
+          </w:p>
+        </w:tc>
+        <w:tc>
+          <w:tcPr>
+            <w:tcW w:w="3190" w:type="dxa"/>
+            <w:vAlign w:val="center"/>
+          </w:tcPr>
+          <w:p>
+            <w:pPr>
+              <w:spacing w:line="360" w:lineRule="auto"/>
+              <w:jc w:val="center"/>
+              <w:rPr>
+                <w:rFonts w:ascii="Times New Roman" w:eastAsiaTheme="minorEastAsia" w:hAnsi="Times New Roman" w:cs="Times New Roman"/>
+                <w:sz w:val="28"/>
+                <w:szCs w:val="28"/>
+              </w:rPr>
+            </w:pPr>
+            <w:r>
+              <w:rPr>
+                <w:rFonts w:ascii="Times New Roman" w:eastAsiaTheme="minorEastAsia" w:hAnsi="Times New Roman" w:cs="Times New Roman"/>
+                <w:sz w:val="28"/>
+                <w:szCs w:val="28"/>
+              </w:rPr>
+              <w:t>среднее расстояние</w:t>
+            </w:r>
+            <w:r>
+              <w:rPr>
+                <w:rFonts w:ascii="Times New Roman" w:eastAsiaTheme="minorEastAsia" w:hAnsi="Times New Roman" w:cs="Times New Roman"/>
+                <w:sz w:val="28"/>
+                <w:szCs w:val="28"/>
+              </w:rPr>
+              <w:t>,</w:t>
+            </w:r>
+            <w:r>
+              <w:rPr>
+                <w:rFonts w:ascii="Times New Roman" w:eastAsiaTheme="minorEastAsia" w:hAnsi="Times New Roman" w:cs="Times New Roman"/>
+                <w:sz w:val="28"/>
+                <w:szCs w:val="28"/>
+              </w:rPr>
+              <w:t xml:space="preserve"> Å</w:t>
+            </w:r>
+          </w:p>
+        </w:tc>
+        <w:tc>
+          <w:tcPr>
+            <w:tcW w:w="3191" w:type="dxa"/>
+            <w:vAlign w:val="center"/>
+          </w:tcPr>
+          <w:p>
+            <w:pPr>
+              <w:spacing w:line="360" w:lineRule="auto"/>
+              <w:jc w:val="center"/>
+              <w:rPr>
+                <w:rFonts w:ascii="Times New Roman" w:eastAsiaTheme="minorEastAsia" w:hAnsi="Times New Roman" w:cs="Times New Roman"/>
+                <w:sz w:val="28"/>
+                <w:szCs w:val="28"/>
+              </w:rPr>
+            </w:pPr>
+            <m:oMathPara>
+              <m:oMath>
+                <m:r>
+                  <w:rPr>
+                    <w:rFonts w:ascii="Cambria Math" w:eastAsiaTheme="minorEastAsia" w:hAnsi="Cambria Math" w:cs="Times New Roman"/>
+                    <w:sz w:val="28"/>
+                    <w:szCs w:val="28"/>
+                  </w:rPr>
+                  <m:t>σ</m:t>
+                </m:r>
+                <m:r>
+                  <w:rPr>
+                    <w:rFonts w:ascii="Cambria Math" w:eastAsiaTheme="minorEastAsia" w:hAnsi="Cambria Math" w:cs="Times New Roman"/>
+                    <w:sz w:val="28"/>
+                    <w:szCs w:val="28"/>
+                  </w:rPr>
+                  <m:t xml:space="preserve">, </m:t>
+                </m:r>
+                <m:r>
+                  <m:rPr>
+                    <m:sty m:val="p"/>
+                  </m:rPr>
+                  <w:rPr>
+                    <w:rFonts w:ascii="Cambria Math" w:eastAsiaTheme="minorEastAsia" w:hAnsi="Cambria Math" w:cs="Times New Roman"/>
+                    <w:sz w:val="28"/>
+                    <w:szCs w:val="28"/>
+                  </w:rPr>
+                  <m:t>Å</m:t>
+                </m:r>
+              </m:oMath>
+            </m:oMathPara>
+          </w:p>
+        </w:tc>
+      </w:tr>
+      <w:tr>
+        <w:trPr>
+          <w:trHeight w:val="851"/>
+        </w:trPr>
+        <w:tc>
+          <w:tcPr>
+            <w:tcW w:w="3190" w:type="dxa"/>
+            <w:vAlign w:val="center"/>
+          </w:tcPr>
+          <w:p>
+            <w:pPr>
+              <w:spacing w:line="360" w:lineRule="auto"/>
+              <w:jc w:val="center"/>
+              <w:rPr>
+                <w:rFonts w:ascii="Times New Roman" w:eastAsiaTheme="minorEastAsia" w:hAnsi="Times New Roman" w:cs="Times New Roman"/>
+                <w:sz w:val="28"/>
+                <w:szCs w:val="28"/>
+              </w:rPr>
+            </w:pPr>
+            <w:r>
+              <w:rPr>
+                <w:rFonts w:ascii="Times New Roman" w:eastAsiaTheme="minorEastAsia" w:hAnsi="Times New Roman" w:cs="Times New Roman"/>
+                <w:sz w:val="28"/>
+                <w:szCs w:val="28"/>
+              </w:rPr>
+              <w:t>0.50</w:t>
+            </w:r>
+          </w:p>
+        </w:tc>
+        <w:tc>
+          <w:tcPr>
+            <w:tcW w:w="3190" w:type="dxa"/>
+            <w:vAlign w:val="center"/>
+          </w:tcPr>
+          <w:p>
+            <w:pPr>
+              <w:spacing w:line="360" w:lineRule="auto"/>
+              <w:jc w:val="center"/>
+              <w:rPr>
+                <w:rFonts w:ascii="Times New Roman" w:eastAsiaTheme="minorEastAsia" w:hAnsi="Times New Roman" w:cs="Times New Roman"/>
+                <w:sz w:val="28"/>
+                <w:szCs w:val="28"/>
+              </w:rPr>
+            </w:pPr>
+            <w:r>
+              <w:rPr>
+                <w:rFonts w:ascii="Times New Roman" w:eastAsiaTheme="minorEastAsia" w:hAnsi="Times New Roman" w:cs="Times New Roman"/>
+                <w:sz w:val="28"/>
+                <w:szCs w:val="28"/>
+              </w:rPr>
+              <w:t>2.92</w:t>
+            </w:r>
+          </w:p>
+        </w:tc>
+        <w:tc>
+          <w:tcPr>
+            <w:tcW w:w="3191" w:type="dxa"/>
+            <w:vAlign w:val="center"/>
+          </w:tcPr>
+          <w:p>
+            <w:pPr>
+              <w:spacing w:line="360" w:lineRule="auto"/>
+              <w:jc w:val="center"/>
+              <w:rPr>
+                <w:rFonts w:ascii="Times New Roman" w:eastAsiaTheme="minorEastAsia" w:hAnsi="Times New Roman" w:cs="Times New Roman"/>
+                <w:sz w:val="28"/>
+                <w:szCs w:val="28"/>
+              </w:rPr>
+            </w:pPr>
+            <w:r>
+              <w:rPr>
+                <w:rFonts w:ascii="Times New Roman" w:eastAsiaTheme="minorEastAsia" w:hAnsi="Times New Roman" w:cs="Times New Roman"/>
+                <w:sz w:val="28"/>
+                <w:szCs w:val="28"/>
+              </w:rPr>
+              <w:t>0.30</w:t>
+            </w:r>
+          </w:p>
+        </w:tc>
+      </w:tr>
+      <w:tr>
+        <w:trPr>
+          <w:trHeight w:val="851"/>
+        </w:trPr>
+        <w:tc>
+          <w:tcPr>
+            <w:tcW w:w="3190" w:type="dxa"/>
+            <w:vAlign w:val="center"/>
+          </w:tcPr>
+          <w:p>
+            <w:pPr>
+              <w:spacing w:line="360" w:lineRule="auto"/>
+              <w:jc w:val="center"/>
+              <w:rPr>
+                <w:rFonts w:ascii="Times New Roman" w:eastAsiaTheme="minorEastAsia" w:hAnsi="Times New Roman" w:cs="Times New Roman"/>
+                <w:sz w:val="28"/>
+                <w:szCs w:val="28"/>
+              </w:rPr>
+            </w:pPr>
+            <w:r>
+              <w:rPr>
+                <w:rFonts w:ascii="Times New Roman" w:eastAsiaTheme="minorEastAsia" w:hAnsi="Times New Roman" w:cs="Times New Roman"/>
+                <w:sz w:val="28"/>
+                <w:szCs w:val="28"/>
+              </w:rPr>
+              <w:t>0.75</w:t>
+            </w:r>
+          </w:p>
+        </w:tc>
+        <w:tc>
+          <w:tcPr>
+            <w:tcW w:w="3190" w:type="dxa"/>
+            <w:vAlign w:val="center"/>
+          </w:tcPr>
+          <w:p>
+            <w:pPr>
+              <w:spacing w:line="360" w:lineRule="auto"/>
+              <w:jc w:val="center"/>
+              <w:rPr>
+                <w:rFonts w:ascii="Times New Roman" w:eastAsiaTheme="minorEastAsia" w:hAnsi="Times New Roman" w:cs="Times New Roman"/>
+                <w:sz w:val="28"/>
+                <w:szCs w:val="28"/>
+              </w:rPr>
+            </w:pPr>
+            <w:r>
+              <w:rPr>
+                <w:rFonts w:ascii="Times New Roman" w:eastAsiaTheme="minorEastAsia" w:hAnsi="Times New Roman" w:cs="Times New Roman"/>
+                <w:sz w:val="28"/>
+                <w:szCs w:val="28"/>
+              </w:rPr>
+              <w:t>2.91</w:t>
+            </w:r>
+          </w:p>
+        </w:tc>
+        <w:tc>
+          <w:tcPr>
+            <w:tcW w:w="3191" w:type="dxa"/>
+            <w:vAlign w:val="center"/>
+          </w:tcPr>
+          <w:p>
+            <w:pPr>
+              <w:spacing w:line="360" w:lineRule="auto"/>
+              <w:jc w:val="center"/>
+              <w:rPr>
+                <w:rFonts w:ascii="Times New Roman" w:eastAsiaTheme="minorEastAsia" w:hAnsi="Times New Roman" w:cs="Times New Roman"/>
+                <w:sz w:val="28"/>
+                <w:szCs w:val="28"/>
+              </w:rPr>
+            </w:pPr>
+            <w:r>
+              <w:rPr>
+                <w:rFonts w:ascii="Times New Roman" w:eastAsiaTheme="minorEastAsia" w:hAnsi="Times New Roman" w:cs="Times New Roman"/>
+                <w:sz w:val="28"/>
+                <w:szCs w:val="28"/>
+              </w:rPr>
+              <w:t>0.27</w:t>
+            </w:r>
+          </w:p>
+        </w:tc>
+      </w:tr>
+      <w:tr>
+        <w:trPr>
+          <w:trHeight w:val="851"/>
+        </w:trPr>
+        <w:tc>
+          <w:tcPr>
+            <w:tcW w:w="3190" w:type="dxa"/>
+            <w:vAlign w:val="center"/>
+          </w:tcPr>
+          <w:p>
+            <w:pPr>
+              <w:spacing w:line="360" w:lineRule="auto"/>
+              <w:jc w:val="center"/>
+              <w:rPr>
+                <w:rFonts w:ascii="Times New Roman" w:eastAsiaTheme="minorEastAsia" w:hAnsi="Times New Roman" w:cs="Times New Roman"/>
+                <w:sz w:val="28"/>
+                <w:szCs w:val="28"/>
+              </w:rPr>
+            </w:pPr>
+            <w:r>
+              <w:rPr>
+                <w:rFonts w:ascii="Times New Roman" w:eastAsiaTheme="minorEastAsia" w:hAnsi="Times New Roman" w:cs="Times New Roman"/>
+                <w:sz w:val="28"/>
+                <w:szCs w:val="28"/>
+              </w:rPr>
+              <w:t>1.00</w:t>
+            </w:r>
+          </w:p>
+        </w:tc>
+        <w:tc>
+          <w:tcPr>
+            <w:tcW w:w="3190" w:type="dxa"/>
+            <w:vAlign w:val="center"/>
+          </w:tcPr>
+          <w:p>
+            <w:pPr>
+              <w:spacing w:line="360" w:lineRule="auto"/>
+              <w:jc w:val="center"/>
+              <w:rPr>
+                <w:rFonts w:ascii="Times New Roman" w:eastAsiaTheme="minorEastAsia" w:hAnsi="Times New Roman" w:cs="Times New Roman"/>
+                <w:sz w:val="28"/>
+                <w:szCs w:val="28"/>
+              </w:rPr>
+            </w:pPr>
+            <w:r>
+              <w:rPr>
+                <w:rFonts w:ascii="Times New Roman" w:eastAsiaTheme="minorEastAsia" w:hAnsi="Times New Roman" w:cs="Times New Roman"/>
+                <w:sz w:val="28"/>
+                <w:szCs w:val="28"/>
+              </w:rPr>
+              <w:t>2.90</w:t>
+            </w:r>
+          </w:p>
+        </w:tc>
+        <w:tc>
+          <w:tcPr>
+            <w:tcW w:w="3191" w:type="dxa"/>
+            <w:vAlign w:val="center"/>
+          </w:tcPr>
+          <w:p>
+            <w:pPr>
+              <w:spacing w:line="360" w:lineRule="auto"/>
+              <w:jc w:val="center"/>
+              <w:rPr>
+                <w:rFonts w:ascii="Times New Roman" w:eastAsiaTheme="minorEastAsia" w:hAnsi="Times New Roman" w:cs="Times New Roman"/>
+                <w:sz w:val="28"/>
+                <w:szCs w:val="28"/>
+              </w:rPr>
+            </w:pPr>
+            <w:r>
+              <w:rPr>
+                <w:rFonts w:ascii="Times New Roman" w:eastAsiaTheme="minorEastAsia" w:hAnsi="Times New Roman" w:cs="Times New Roman"/>
+                <w:sz w:val="28"/>
+                <w:szCs w:val="28"/>
+              </w:rPr>
+              <w:t>0.23</w:t>
+            </w:r>
+          </w:p>
+        </w:tc>
+      </w:tr>
+    </w:tbl>
+    <w:p>
+      <w:pPr>
+        <w:spacing w:line="360" w:lineRule="auto"/>
+        <w:ind w:firstLine="709"/>
+        <w:jc w:val="both"/>
+        <w:rPr>
+          <w:rFonts w:ascii="Times New Roman" w:eastAsiaTheme="minorEastAsia" w:hAnsi="Times New Roman" w:cs="Times New Roman"/>
+          <w:sz w:val="28"/>
+          <w:szCs w:val="28"/>
+        </w:rPr>
+      </w:pPr>
+    </w:p>
+    <w:p>
+      <w:pPr>
+        <w:spacing w:line="360" w:lineRule="auto"/>
+        <w:ind w:firstLine="709"/>
+        <w:jc w:val="both"/>
+        <w:rPr>
+          <w:rFonts w:ascii="Times New Roman" w:hAnsi="Times New Roman" w:cs="Times New Roman"/>
+          <w:i/>
           <w:sz w:val="28"/>
           <w:szCs w:val="28"/>
         </w:rPr>
@@ -27531,6 +27628,19 @@
     <w:p>
       <w:pPr>
         <w:spacing w:line="360" w:lineRule="auto"/>
+        <w:ind w:firstLine="709"/>
+        <w:jc w:val="center"/>
+        <w:rPr>
+          <w:rFonts w:ascii="Times New Roman" w:hAnsi="Times New Roman" w:cs="Times New Roman"/>
+          <w:b/>
+          <w:sz w:val="28"/>
+          <w:szCs w:val="28"/>
+        </w:rPr>
+      </w:pPr>
+    </w:p>
+    <w:p>
+      <w:pPr>
+        <w:spacing w:line="360" w:lineRule="auto"/>
         <w:rPr>
           <w:rFonts w:ascii="Times New Roman" w:hAnsi="Times New Roman" w:cs="Times New Roman"/>
           <w:b/>
@@ -27558,6 +27668,7 @@
           <w:sz w:val="28"/>
           <w:szCs w:val="28"/>
         </w:rPr>
+        <w:lastRenderedPageBreak/>
         <w:t>Библиографический</w:t>
       </w:r>
       <w:r>
@@ -27607,7 +27718,6 @@
         </w:rPr>
         <w:t xml:space="preserve">1. </w:t>
       </w:r>
-      <w:proofErr w:type="gramStart"/>
       <w:r>
         <w:rPr>
           <w:rFonts w:ascii="Times New Roman" w:hAnsi="Times New Roman" w:cs="Times New Roman"/>
@@ -27691,16 +27801,7 @@
           <w:sz w:val="28"/>
           <w:szCs w:val="28"/>
         </w:rPr>
-        <w:t>).</w:t>
-      </w:r>
-      <w:proofErr w:type="gramEnd"/>
-      <w:r>
-        <w:rPr>
-          <w:rFonts w:ascii="Times New Roman" w:hAnsi="Times New Roman" w:cs="Times New Roman"/>
-          <w:sz w:val="28"/>
-          <w:szCs w:val="28"/>
-        </w:rPr>
-        <w:t xml:space="preserve"> </w:t>
+        <w:t xml:space="preserve">). </w:t>
       </w:r>
       <w:r>
         <w:rPr>
@@ -27848,7 +27949,6 @@
         </w:rPr>
         <w:t xml:space="preserve">. </w:t>
       </w:r>
-      <w:proofErr w:type="gramStart"/>
       <w:r>
         <w:rPr>
           <w:rFonts w:ascii="Times New Roman" w:hAnsi="Times New Roman" w:cs="Times New Roman"/>
@@ -27882,9 +27982,8 @@
           <w:szCs w:val="28"/>
           <w:lang w:val="en-US"/>
         </w:rPr>
-        <w:t>.</w:t>
-      </w:r>
-      <w:proofErr w:type="gramEnd"/>
+        <w:t xml:space="preserve">. </w:t>
+      </w:r>
       <w:r>
         <w:rPr>
           <w:rFonts w:ascii="Times New Roman" w:hAnsi="Times New Roman" w:cs="Times New Roman"/>
@@ -27892,9 +27991,8 @@
           <w:szCs w:val="28"/>
           <w:lang w:val="en-US"/>
         </w:rPr>
-        <w:t xml:space="preserve"> </w:t>
-      </w:r>
-      <w:proofErr w:type="gramStart"/>
+        <w:t>"</w:t>
+      </w:r>
       <w:r>
         <w:rPr>
           <w:rFonts w:ascii="Times New Roman" w:hAnsi="Times New Roman" w:cs="Times New Roman"/>
@@ -27902,26 +28000,7 @@
           <w:szCs w:val="28"/>
           <w:lang w:val="en-US"/>
         </w:rPr>
-        <w:t>"</w:t>
-      </w:r>
-      <w:r>
-        <w:rPr>
-          <w:rFonts w:ascii="Times New Roman" w:hAnsi="Times New Roman" w:cs="Times New Roman"/>
-          <w:sz w:val="28"/>
-          <w:szCs w:val="28"/>
-          <w:lang w:val="en-US"/>
-        </w:rPr>
-        <w:t>Climate Change 2014 Synthesis Report.</w:t>
-      </w:r>
-      <w:proofErr w:type="gramEnd"/>
-      <w:r>
-        <w:rPr>
-          <w:rFonts w:ascii="Times New Roman" w:hAnsi="Times New Roman" w:cs="Times New Roman"/>
-          <w:sz w:val="28"/>
-          <w:szCs w:val="28"/>
-          <w:lang w:val="en-US"/>
-        </w:rPr>
-        <w:t xml:space="preserve"> Observed Changes </w:t>
+        <w:t xml:space="preserve">Climate Change 2014 Synthesis Report. Observed Changes </w:t>
       </w:r>
       <w:r>
         <w:rPr>
@@ -27997,9 +28076,8 @@
           <w:szCs w:val="28"/>
           <w:lang w:val="en-US"/>
         </w:rPr>
-        <w:t>Miller, R. G.; Sorrell, S. R. (2 December 2013). </w:t>
-      </w:r>
-      <w:proofErr w:type="gramStart"/>
+        <w:t>Miller, R. G.; Sorrell, S. R. (2 December 2013). "The futu</w:t>
+      </w:r>
       <w:r>
         <w:rPr>
           <w:rFonts w:ascii="Times New Roman" w:hAnsi="Times New Roman" w:cs="Times New Roman"/>
@@ -28007,7 +28085,7 @@
           <w:szCs w:val="28"/>
           <w:lang w:val="en-US"/>
         </w:rPr>
-        <w:t>"The futu</w:t>
+        <w:t>r</w:t>
       </w:r>
       <w:r>
         <w:rPr>
@@ -28016,18 +28094,8 @@
           <w:szCs w:val="28"/>
           <w:lang w:val="en-US"/>
         </w:rPr>
-        <w:t>r</w:t>
-      </w:r>
-      <w:r>
-        <w:rPr>
-          <w:rFonts w:ascii="Times New Roman" w:hAnsi="Times New Roman" w:cs="Times New Roman"/>
-          <w:sz w:val="28"/>
-          <w:szCs w:val="28"/>
-          <w:lang w:val="en-US"/>
-        </w:rPr>
         <w:t>e of oil supply".</w:t>
       </w:r>
-      <w:proofErr w:type="gramEnd"/>
       <w:r>
         <w:rPr>
           <w:rFonts w:ascii="Times New Roman" w:hAnsi="Times New Roman" w:cs="Times New Roman"/>
@@ -28178,47 +28246,7 @@
           <w:szCs w:val="28"/>
           <w:lang w:val="en-US"/>
         </w:rPr>
-        <w:t xml:space="preserve">. </w:t>
-      </w:r>
-      <w:proofErr w:type="spellStart"/>
-      <w:r>
-        <w:rPr>
-          <w:rFonts w:ascii="Times New Roman" w:hAnsi="Times New Roman" w:cs="Times New Roman"/>
-          <w:sz w:val="28"/>
-          <w:szCs w:val="28"/>
-          <w:lang w:val="en-US"/>
-        </w:rPr>
-        <w:t>Annu</w:t>
-      </w:r>
-      <w:proofErr w:type="spellEnd"/>
-      <w:r>
-        <w:rPr>
-          <w:rFonts w:ascii="Times New Roman" w:hAnsi="Times New Roman" w:cs="Times New Roman"/>
-          <w:sz w:val="28"/>
-          <w:szCs w:val="28"/>
-          <w:lang w:val="en-US"/>
-        </w:rPr>
-        <w:t xml:space="preserve"> Rev Energy Environ 1999</w:t>
-      </w:r>
-      <w:proofErr w:type="gramStart"/>
-      <w:r>
-        <w:rPr>
-          <w:rFonts w:ascii="Times New Roman" w:hAnsi="Times New Roman" w:cs="Times New Roman"/>
-          <w:sz w:val="28"/>
-          <w:szCs w:val="28"/>
-          <w:lang w:val="en-US"/>
-        </w:rPr>
-        <w:t>;24:227</w:t>
-      </w:r>
-      <w:proofErr w:type="gramEnd"/>
-      <w:r>
-        <w:rPr>
-          <w:rFonts w:ascii="Times New Roman" w:hAnsi="Times New Roman" w:cs="Times New Roman"/>
-          <w:sz w:val="28"/>
-          <w:szCs w:val="28"/>
-          <w:lang w:val="en-US"/>
-        </w:rPr>
-        <w:t>–79</w:t>
+        <w:t>. Annu Rev Energy Environ 1999;24:227–79</w:t>
       </w:r>
       <w:r>
         <w:rPr>
@@ -28249,9 +28277,8 @@
           <w:szCs w:val="28"/>
           <w:lang w:val="en-US"/>
         </w:rPr>
-        <w:t xml:space="preserve">5. </w:t>
-      </w:r>
-      <w:proofErr w:type="spellStart"/>
+        <w:t xml:space="preserve">5. Manoj Pudukudy, Zahira Yaakob. </w:t>
+      </w:r>
       <w:r>
         <w:rPr>
           <w:rFonts w:ascii="Times New Roman" w:hAnsi="Times New Roman" w:cs="Times New Roman"/>
@@ -28259,9 +28286,8 @@
           <w:szCs w:val="28"/>
           <w:lang w:val="en-US"/>
         </w:rPr>
-        <w:t>Manoj</w:t>
-      </w:r>
-      <w:proofErr w:type="spellEnd"/>
+        <w:t>"</w:t>
+      </w:r>
       <w:r>
         <w:rPr>
           <w:rFonts w:ascii="Times New Roman" w:hAnsi="Times New Roman" w:cs="Times New Roman"/>
@@ -28269,9 +28295,8 @@
           <w:szCs w:val="28"/>
           <w:lang w:val="en-US"/>
         </w:rPr>
-        <w:t xml:space="preserve"> </w:t>
-      </w:r>
-      <w:proofErr w:type="spellStart"/>
+        <w:t>Renewable hydrogen economy in Asia–Opportunities and challenges: An overview</w:t>
+      </w:r>
       <w:r>
         <w:rPr>
           <w:rFonts w:ascii="Times New Roman" w:hAnsi="Times New Roman" w:cs="Times New Roman"/>
@@ -28279,9 +28304,8 @@
           <w:szCs w:val="28"/>
           <w:lang w:val="en-US"/>
         </w:rPr>
-        <w:t>Pudukudy</w:t>
-      </w:r>
-      <w:proofErr w:type="spellEnd"/>
+        <w:t>"</w:t>
+      </w:r>
       <w:r>
         <w:rPr>
           <w:rFonts w:ascii="Times New Roman" w:hAnsi="Times New Roman" w:cs="Times New Roman"/>
@@ -28289,9 +28313,8 @@
           <w:szCs w:val="28"/>
           <w:lang w:val="en-US"/>
         </w:rPr>
-        <w:t xml:space="preserve">, </w:t>
-      </w:r>
-      <w:proofErr w:type="spellStart"/>
+        <w:t xml:space="preserve">. </w:t>
+      </w:r>
       <w:r>
         <w:rPr>
           <w:rFonts w:ascii="Times New Roman" w:hAnsi="Times New Roman" w:cs="Times New Roman"/>
@@ -28299,9 +28322,8 @@
           <w:szCs w:val="28"/>
           <w:lang w:val="en-US"/>
         </w:rPr>
-        <w:t>Zahira</w:t>
-      </w:r>
-      <w:proofErr w:type="spellEnd"/>
+        <w:t xml:space="preserve"> Elsevier </w:t>
+      </w:r>
       <w:r>
         <w:rPr>
           <w:rFonts w:ascii="Times New Roman" w:hAnsi="Times New Roman" w:cs="Times New Roman"/>
@@ -28309,9 +28331,8 @@
           <w:szCs w:val="28"/>
           <w:lang w:val="en-US"/>
         </w:rPr>
-        <w:t xml:space="preserve"> </w:t>
-      </w:r>
-      <w:proofErr w:type="spellStart"/>
+        <w:t>2014</w:t>
+      </w:r>
       <w:r>
         <w:rPr>
           <w:rFonts w:ascii="Times New Roman" w:hAnsi="Times New Roman" w:cs="Times New Roman"/>
@@ -28319,92 +28340,8 @@
           <w:szCs w:val="28"/>
           <w:lang w:val="en-US"/>
         </w:rPr>
-        <w:t>Yaakob</w:t>
-      </w:r>
-      <w:proofErr w:type="spellEnd"/>
-      <w:r>
-        <w:rPr>
-          <w:rFonts w:ascii="Times New Roman" w:hAnsi="Times New Roman" w:cs="Times New Roman"/>
-          <w:sz w:val="28"/>
-          <w:szCs w:val="28"/>
-          <w:lang w:val="en-US"/>
-        </w:rPr>
-        <w:t xml:space="preserve">. </w:t>
-      </w:r>
-      <w:r>
-        <w:rPr>
-          <w:rFonts w:ascii="Times New Roman" w:hAnsi="Times New Roman" w:cs="Times New Roman"/>
-          <w:sz w:val="28"/>
-          <w:szCs w:val="28"/>
-          <w:lang w:val="en-US"/>
-        </w:rPr>
-        <w:t>"</w:t>
-      </w:r>
-      <w:r>
-        <w:rPr>
-          <w:rFonts w:ascii="Times New Roman" w:hAnsi="Times New Roman" w:cs="Times New Roman"/>
-          <w:sz w:val="28"/>
-          <w:szCs w:val="28"/>
-          <w:lang w:val="en-US"/>
-        </w:rPr>
-        <w:t>Renewable hydrogen economy in Asia–Opportunities and challenges: An overview</w:t>
-      </w:r>
-      <w:r>
-        <w:rPr>
-          <w:rFonts w:ascii="Times New Roman" w:hAnsi="Times New Roman" w:cs="Times New Roman"/>
-          <w:sz w:val="28"/>
-          <w:szCs w:val="28"/>
-          <w:lang w:val="en-US"/>
-        </w:rPr>
-        <w:t>"</w:t>
-      </w:r>
-      <w:r>
-        <w:rPr>
-          <w:rFonts w:ascii="Times New Roman" w:hAnsi="Times New Roman" w:cs="Times New Roman"/>
-          <w:sz w:val="28"/>
-          <w:szCs w:val="28"/>
-          <w:lang w:val="en-US"/>
-        </w:rPr>
-        <w:t xml:space="preserve">. </w:t>
-      </w:r>
-      <w:r>
-        <w:rPr>
-          <w:rFonts w:ascii="Times New Roman" w:hAnsi="Times New Roman" w:cs="Times New Roman"/>
-          <w:sz w:val="28"/>
-          <w:szCs w:val="28"/>
-          <w:lang w:val="en-US"/>
-        </w:rPr>
-        <w:t xml:space="preserve"> </w:t>
-      </w:r>
-      <w:proofErr w:type="gramStart"/>
-      <w:r>
-        <w:rPr>
-          <w:rFonts w:ascii="Times New Roman" w:hAnsi="Times New Roman" w:cs="Times New Roman"/>
-          <w:sz w:val="28"/>
-          <w:szCs w:val="28"/>
-          <w:lang w:val="en-US"/>
-        </w:rPr>
-        <w:t xml:space="preserve">Elsevier </w:t>
-      </w:r>
-      <w:r>
-        <w:rPr>
-          <w:rFonts w:ascii="Times New Roman" w:hAnsi="Times New Roman" w:cs="Times New Roman"/>
-          <w:sz w:val="28"/>
-          <w:szCs w:val="28"/>
-          <w:lang w:val="en-US"/>
-        </w:rPr>
-        <w:t>2014</w:t>
-      </w:r>
-      <w:r>
-        <w:rPr>
-          <w:rFonts w:ascii="Times New Roman" w:hAnsi="Times New Roman" w:cs="Times New Roman"/>
-          <w:sz w:val="28"/>
-          <w:szCs w:val="28"/>
-          <w:lang w:val="en-US"/>
-        </w:rPr>
         <w:t>.</w:t>
       </w:r>
-      <w:proofErr w:type="gramEnd"/>
     </w:p>
     <w:p>
       <w:pPr>
@@ -28426,7 +28363,6 @@
         </w:rPr>
         <w:t xml:space="preserve">6. Keith Gordon McLennan. </w:t>
       </w:r>
-      <w:proofErr w:type="gramStart"/>
       <w:r>
         <w:rPr>
           <w:rFonts w:ascii="Times New Roman" w:hAnsi="Times New Roman" w:cs="Times New Roman"/>
@@ -28461,9 +28397,8 @@
           <w:szCs w:val="28"/>
           <w:lang w:val="en-US"/>
         </w:rPr>
-        <w:t>.</w:t>
-      </w:r>
-      <w:proofErr w:type="gramEnd"/>
+        <w:t>. Scho</w:t>
+      </w:r>
       <w:r>
         <w:rPr>
           <w:rFonts w:ascii="Times New Roman" w:hAnsi="Times New Roman" w:cs="Times New Roman"/>
@@ -28471,28 +28406,8 @@
           <w:szCs w:val="28"/>
           <w:lang w:val="en-US"/>
         </w:rPr>
-        <w:t xml:space="preserve"> </w:t>
-      </w:r>
-      <w:proofErr w:type="gramStart"/>
-      <w:r>
-        <w:rPr>
-          <w:rFonts w:ascii="Times New Roman" w:hAnsi="Times New Roman" w:cs="Times New Roman"/>
-          <w:sz w:val="28"/>
-          <w:szCs w:val="28"/>
-          <w:lang w:val="en-US"/>
-        </w:rPr>
-        <w:t>Scho</w:t>
-      </w:r>
-      <w:r>
-        <w:rPr>
-          <w:rFonts w:ascii="Times New Roman" w:hAnsi="Times New Roman" w:cs="Times New Roman"/>
-          <w:sz w:val="28"/>
-          <w:szCs w:val="28"/>
-          <w:lang w:val="en-US"/>
-        </w:rPr>
         <w:t>ol of Science Griffith University.</w:t>
       </w:r>
-      <w:proofErr w:type="gramEnd"/>
       <w:r>
         <w:rPr>
           <w:rFonts w:ascii="Times New Roman" w:hAnsi="Times New Roman" w:cs="Times New Roman"/>
@@ -28524,7 +28439,6 @@
           <w:lang w:val="en-US"/>
         </w:rPr>
       </w:pPr>
-      <w:proofErr w:type="gramStart"/>
       <w:r>
         <w:rPr>
           <w:rFonts w:ascii="Times New Roman" w:hAnsi="Times New Roman" w:cs="Times New Roman"/>
@@ -28541,9 +28455,8 @@
           <w:szCs w:val="28"/>
           <w:lang w:val="en-US"/>
         </w:rPr>
-        <w:t xml:space="preserve">George W. Crabtree, Mildred S. </w:t>
-      </w:r>
-      <w:proofErr w:type="spellStart"/>
+        <w:t xml:space="preserve">George W. Crabtree, Mildred S. Dresselhaus, and Michelle V.Buchanan. </w:t>
+      </w:r>
       <w:r>
         <w:rPr>
           <w:rFonts w:ascii="Times New Roman" w:hAnsi="Times New Roman" w:cs="Times New Roman"/>
@@ -28551,9 +28464,8 @@
           <w:szCs w:val="28"/>
           <w:lang w:val="en-US"/>
         </w:rPr>
-        <w:t>Dresselhaus</w:t>
-      </w:r>
-      <w:proofErr w:type="spellEnd"/>
+        <w:t>"</w:t>
+      </w:r>
       <w:r>
         <w:rPr>
           <w:rFonts w:ascii="Times New Roman" w:hAnsi="Times New Roman" w:cs="Times New Roman"/>
@@ -28561,9 +28473,8 @@
           <w:szCs w:val="28"/>
           <w:lang w:val="en-US"/>
         </w:rPr>
-        <w:t xml:space="preserve">, and Michelle </w:t>
-      </w:r>
-      <w:proofErr w:type="spellStart"/>
+        <w:t>The Hydrogen Economy</w:t>
+      </w:r>
       <w:r>
         <w:rPr>
           <w:rFonts w:ascii="Times New Roman" w:hAnsi="Times New Roman" w:cs="Times New Roman"/>
@@ -28571,9 +28482,8 @@
           <w:szCs w:val="28"/>
           <w:lang w:val="en-US"/>
         </w:rPr>
-        <w:t>V.Buchanan</w:t>
-      </w:r>
-      <w:proofErr w:type="spellEnd"/>
+        <w:t>"</w:t>
+      </w:r>
       <w:r>
         <w:rPr>
           <w:rFonts w:ascii="Times New Roman" w:hAnsi="Times New Roman" w:cs="Times New Roman"/>
@@ -28581,9 +28491,8 @@
           <w:szCs w:val="28"/>
           <w:lang w:val="en-US"/>
         </w:rPr>
-        <w:t>.</w:t>
-      </w:r>
-      <w:proofErr w:type="gramEnd"/>
+        <w:t>. Physics Today. December 2004.</w:t>
+      </w:r>
       <w:r>
         <w:rPr>
           <w:rFonts w:ascii="Times New Roman" w:hAnsi="Times New Roman" w:cs="Times New Roman"/>
@@ -28591,95 +28500,8 @@
           <w:szCs w:val="28"/>
           <w:lang w:val="en-US"/>
         </w:rPr>
-        <w:t xml:space="preserve"> </w:t>
-      </w:r>
-      <w:proofErr w:type="gramStart"/>
-      <w:r>
-        <w:rPr>
-          <w:rFonts w:ascii="Times New Roman" w:hAnsi="Times New Roman" w:cs="Times New Roman"/>
-          <w:sz w:val="28"/>
-          <w:szCs w:val="28"/>
-          <w:lang w:val="en-US"/>
-        </w:rPr>
-        <w:t>"</w:t>
-      </w:r>
-      <w:r>
-        <w:rPr>
-          <w:rFonts w:ascii="Times New Roman" w:hAnsi="Times New Roman" w:cs="Times New Roman"/>
-          <w:sz w:val="28"/>
-          <w:szCs w:val="28"/>
-          <w:lang w:val="en-US"/>
-        </w:rPr>
-        <w:t>The Hydrogen Economy</w:t>
-      </w:r>
-      <w:r>
-        <w:rPr>
-          <w:rFonts w:ascii="Times New Roman" w:hAnsi="Times New Roman" w:cs="Times New Roman"/>
-          <w:sz w:val="28"/>
-          <w:szCs w:val="28"/>
-          <w:lang w:val="en-US"/>
-        </w:rPr>
-        <w:t>"</w:t>
-      </w:r>
-      <w:r>
-        <w:rPr>
-          <w:rFonts w:ascii="Times New Roman" w:hAnsi="Times New Roman" w:cs="Times New Roman"/>
-          <w:sz w:val="28"/>
-          <w:szCs w:val="28"/>
-          <w:lang w:val="en-US"/>
-        </w:rPr>
-        <w:t>.</w:t>
-      </w:r>
-      <w:proofErr w:type="gramEnd"/>
-      <w:r>
-        <w:rPr>
-          <w:rFonts w:ascii="Times New Roman" w:hAnsi="Times New Roman" w:cs="Times New Roman"/>
-          <w:sz w:val="28"/>
-          <w:szCs w:val="28"/>
-          <w:lang w:val="en-US"/>
-        </w:rPr>
-        <w:t xml:space="preserve"> </w:t>
-      </w:r>
-      <w:proofErr w:type="gramStart"/>
-      <w:r>
-        <w:rPr>
-          <w:rFonts w:ascii="Times New Roman" w:hAnsi="Times New Roman" w:cs="Times New Roman"/>
-          <w:sz w:val="28"/>
-          <w:szCs w:val="28"/>
-          <w:lang w:val="en-US"/>
-        </w:rPr>
-        <w:t>Physics Today.</w:t>
-      </w:r>
-      <w:proofErr w:type="gramEnd"/>
-      <w:r>
-        <w:rPr>
-          <w:rFonts w:ascii="Times New Roman" w:hAnsi="Times New Roman" w:cs="Times New Roman"/>
-          <w:sz w:val="28"/>
-          <w:szCs w:val="28"/>
-          <w:lang w:val="en-US"/>
-        </w:rPr>
-        <w:t xml:space="preserve"> December 2004.</w:t>
-      </w:r>
-      <w:r>
-        <w:rPr>
-          <w:rFonts w:ascii="Times New Roman" w:hAnsi="Times New Roman" w:cs="Times New Roman"/>
-          <w:sz w:val="28"/>
-          <w:szCs w:val="28"/>
-          <w:lang w:val="en-US"/>
-        </w:rPr>
-        <w:t xml:space="preserve"> </w:t>
-      </w:r>
-      <w:proofErr w:type="gramStart"/>
-      <w:r>
-        <w:rPr>
-          <w:rFonts w:ascii="Times New Roman" w:hAnsi="Times New Roman" w:cs="Times New Roman"/>
-          <w:sz w:val="28"/>
-          <w:szCs w:val="28"/>
-          <w:lang w:val="en-US"/>
-        </w:rPr>
-        <w:t>p. 41.</w:t>
-      </w:r>
-      <w:proofErr w:type="gramEnd"/>
+        <w:t xml:space="preserve"> p. 41.</w:t>
+      </w:r>
     </w:p>
     <w:p>
       <w:pPr>
@@ -28700,10 +28522,8 @@
           <w:szCs w:val="28"/>
           <w:lang w:val="en-US"/>
         </w:rPr>
-        <w:lastRenderedPageBreak/>
-        <w:t xml:space="preserve">8. Linda L. Jewell, </w:t>
-      </w:r>
-      <w:proofErr w:type="spellStart"/>
+        <w:t xml:space="preserve">8. Linda L. Jewell, Burtron H. Davis. </w:t>
+      </w:r>
       <w:r>
         <w:rPr>
           <w:rFonts w:ascii="Times New Roman" w:hAnsi="Times New Roman" w:cs="Times New Roman"/>
@@ -28711,9 +28531,8 @@
           <w:szCs w:val="28"/>
           <w:lang w:val="en-US"/>
         </w:rPr>
-        <w:t>Burtron</w:t>
-      </w:r>
-      <w:proofErr w:type="spellEnd"/>
+        <w:t>"</w:t>
+      </w:r>
       <w:r>
         <w:rPr>
           <w:rFonts w:ascii="Times New Roman" w:hAnsi="Times New Roman" w:cs="Times New Roman"/>
@@ -28721,7 +28540,7 @@
           <w:szCs w:val="28"/>
           <w:lang w:val="en-US"/>
         </w:rPr>
-        <w:t xml:space="preserve"> H. Davis. </w:t>
+        <w:t>Review of absorption and adsorption in the hydrogen-palladium system</w:t>
       </w:r>
       <w:r>
         <w:rPr>
@@ -28739,37 +28558,8 @@
           <w:szCs w:val="28"/>
           <w:lang w:val="en-US"/>
         </w:rPr>
-        <w:t>Review of absorption and adsorption in the hydrogen-palladium system</w:t>
-      </w:r>
-      <w:r>
-        <w:rPr>
-          <w:rFonts w:ascii="Times New Roman" w:hAnsi="Times New Roman" w:cs="Times New Roman"/>
-          <w:sz w:val="28"/>
-          <w:szCs w:val="28"/>
-          <w:lang w:val="en-US"/>
-        </w:rPr>
-        <w:t>"</w:t>
-      </w:r>
-      <w:r>
-        <w:rPr>
-          <w:rFonts w:ascii="Times New Roman" w:hAnsi="Times New Roman" w:cs="Times New Roman"/>
-          <w:sz w:val="28"/>
-          <w:szCs w:val="28"/>
-          <w:lang w:val="en-US"/>
-        </w:rPr>
-        <w:t xml:space="preserve">. Applied Catalysis A: General 310 (2006) 1-15. </w:t>
-      </w:r>
-      <w:proofErr w:type="gramStart"/>
-      <w:r>
-        <w:rPr>
-          <w:rFonts w:ascii="Times New Roman" w:hAnsi="Times New Roman" w:cs="Times New Roman"/>
-          <w:sz w:val="28"/>
-          <w:szCs w:val="28"/>
-          <w:lang w:val="en-US"/>
-        </w:rPr>
-        <w:t>p.6.</w:t>
-      </w:r>
-      <w:proofErr w:type="gramEnd"/>
+        <w:t>. Applied Catalysis A: General 310 (2006) 1-15. p.6.</w:t>
+      </w:r>
     </w:p>
     <w:p>
       <w:pPr>
@@ -28783,7 +28573,6 @@
           <w:lang w:val="en-US"/>
         </w:rPr>
       </w:pPr>
-      <w:proofErr w:type="gramStart"/>
       <w:r>
         <w:rPr>
           <w:rFonts w:ascii="Times New Roman" w:hAnsi="Times New Roman" w:cs="Times New Roman"/>
@@ -28791,57 +28580,7 @@
           <w:szCs w:val="28"/>
           <w:lang w:val="en-US"/>
         </w:rPr>
-        <w:t xml:space="preserve">9. P. </w:t>
-      </w:r>
-      <w:proofErr w:type="spellStart"/>
-      <w:r>
-        <w:rPr>
-          <w:rFonts w:ascii="Times New Roman" w:hAnsi="Times New Roman" w:cs="Times New Roman"/>
-          <w:sz w:val="28"/>
-          <w:szCs w:val="28"/>
-          <w:lang w:val="en-US"/>
-        </w:rPr>
-        <w:t>Hohnberg</w:t>
-      </w:r>
-      <w:proofErr w:type="spellEnd"/>
-      <w:r>
-        <w:rPr>
-          <w:rFonts w:ascii="Times New Roman" w:hAnsi="Times New Roman" w:cs="Times New Roman"/>
-          <w:sz w:val="28"/>
-          <w:szCs w:val="28"/>
-          <w:lang w:val="en-US"/>
-        </w:rPr>
-        <w:t>, W. Kohn.</w:t>
-      </w:r>
-      <w:proofErr w:type="gramEnd"/>
-      <w:r>
-        <w:rPr>
-          <w:rFonts w:ascii="Times New Roman" w:hAnsi="Times New Roman" w:cs="Times New Roman"/>
-          <w:sz w:val="28"/>
-          <w:szCs w:val="28"/>
-          <w:lang w:val="en-US"/>
-        </w:rPr>
-        <w:t xml:space="preserve"> Phys. Rev. A, 136, </w:t>
-      </w:r>
-      <w:proofErr w:type="gramStart"/>
-      <w:r>
-        <w:rPr>
-          <w:rFonts w:ascii="Times New Roman" w:hAnsi="Times New Roman" w:cs="Times New Roman"/>
-          <w:sz w:val="28"/>
-          <w:szCs w:val="28"/>
-          <w:lang w:val="en-US"/>
-        </w:rPr>
-        <w:t>B864(</w:t>
-      </w:r>
-      <w:proofErr w:type="gramEnd"/>
-      <w:r>
-        <w:rPr>
-          <w:rFonts w:ascii="Times New Roman" w:hAnsi="Times New Roman" w:cs="Times New Roman"/>
-          <w:sz w:val="28"/>
-          <w:szCs w:val="28"/>
-          <w:lang w:val="en-US"/>
-        </w:rPr>
-        <w:t>1964).</w:t>
+        <w:t>9. P. Hohnberg, W. Kohn. Phys. Rev. A, 136, B864(1964).</w:t>
       </w:r>
     </w:p>
     <w:p>
@@ -28863,27 +28602,7 @@
           <w:szCs w:val="28"/>
           <w:lang w:val="en-US"/>
         </w:rPr>
-        <w:t xml:space="preserve">10. D. </w:t>
-      </w:r>
-      <w:proofErr w:type="spellStart"/>
-      <w:r>
-        <w:rPr>
-          <w:rFonts w:ascii="Times New Roman" w:hAnsi="Times New Roman" w:cs="Times New Roman"/>
-          <w:sz w:val="28"/>
-          <w:szCs w:val="28"/>
-          <w:lang w:val="en-US"/>
-        </w:rPr>
-        <w:t>Mermin</w:t>
-      </w:r>
-      <w:proofErr w:type="spellEnd"/>
-      <w:r>
-        <w:rPr>
-          <w:rFonts w:ascii="Times New Roman" w:hAnsi="Times New Roman" w:cs="Times New Roman"/>
-          <w:sz w:val="28"/>
-          <w:szCs w:val="28"/>
-          <w:lang w:val="en-US"/>
-        </w:rPr>
-        <w:t>, Phys. Rev. 137, A1441 (1965).</w:t>
+        <w:t>10. D. Mermin, Phys. Rev. 137, A1441 (1965).</w:t>
       </w:r>
     </w:p>
     <w:p>
@@ -28929,7 +28648,6 @@
           <w:lang w:val="en-US"/>
         </w:rPr>
       </w:pPr>
-      <w:proofErr w:type="gramStart"/>
       <w:r>
         <w:rPr>
           <w:rFonts w:ascii="Times New Roman" w:hAnsi="Times New Roman" w:cs="Times New Roman"/>
@@ -28946,29 +28664,8 @@
           <w:szCs w:val="28"/>
           <w:lang w:val="en-US"/>
         </w:rPr>
-        <w:t xml:space="preserve">D.R. </w:t>
-      </w:r>
-      <w:proofErr w:type="spellStart"/>
-      <w:r>
-        <w:rPr>
-          <w:rFonts w:ascii="Times New Roman" w:hAnsi="Times New Roman" w:cs="Times New Roman"/>
-          <w:sz w:val="28"/>
-          <w:szCs w:val="28"/>
-          <w:lang w:val="en-US"/>
-        </w:rPr>
-        <w:t>Hartree</w:t>
-      </w:r>
-      <w:proofErr w:type="spellEnd"/>
-      <w:r>
-        <w:rPr>
-          <w:rFonts w:ascii="Times New Roman" w:hAnsi="Times New Roman" w:cs="Times New Roman"/>
-          <w:sz w:val="28"/>
-          <w:szCs w:val="28"/>
-          <w:lang w:val="en-US"/>
-        </w:rPr>
-        <w:t>, Proc. Cambridge Philos. Soc. 24, 89(1928).</w:t>
-      </w:r>
-      <w:proofErr w:type="gramEnd"/>
+        <w:t>D.R. Hartree, Proc. Cambridge Philos. Soc. 24, 89(1928).</w:t>
+      </w:r>
     </w:p>
     <w:p>
       <w:pPr>
@@ -28989,6 +28686,7 @@
           <w:szCs w:val="28"/>
           <w:lang w:val="en-US"/>
         </w:rPr>
+        <w:lastRenderedPageBreak/>
         <w:t xml:space="preserve">13. </w:t>
       </w:r>
       <w:r>
@@ -28998,27 +28696,7 @@
           <w:szCs w:val="28"/>
           <w:lang w:val="en-US"/>
         </w:rPr>
-        <w:t xml:space="preserve">V. </w:t>
-      </w:r>
-      <w:proofErr w:type="spellStart"/>
-      <w:r>
-        <w:rPr>
-          <w:rFonts w:ascii="Times New Roman" w:hAnsi="Times New Roman" w:cs="Times New Roman"/>
-          <w:sz w:val="28"/>
-          <w:szCs w:val="28"/>
-          <w:lang w:val="en-US"/>
-        </w:rPr>
-        <w:t>Fock</w:t>
-      </w:r>
-      <w:proofErr w:type="spellEnd"/>
-      <w:r>
-        <w:rPr>
-          <w:rFonts w:ascii="Times New Roman" w:hAnsi="Times New Roman" w:cs="Times New Roman"/>
-          <w:sz w:val="28"/>
-          <w:szCs w:val="28"/>
-          <w:lang w:val="en-US"/>
-        </w:rPr>
-        <w:t>, Z. Phys. 61, 126, 1930.</w:t>
+        <w:t>V. Fock, Z. Phys. 61, 126, 1930.</w:t>
       </w:r>
     </w:p>
     <w:p>
@@ -29058,9 +28736,8 @@
           <w:szCs w:val="28"/>
           <w:lang w:val="en-US"/>
         </w:rPr>
-        <w:t xml:space="preserve">ractical Methods. </w:t>
-      </w:r>
-      <w:proofErr w:type="gramStart"/>
+        <w:t xml:space="preserve">ractical Methods. University of </w:t>
+      </w:r>
       <w:r>
         <w:rPr>
           <w:rFonts w:ascii="Times New Roman" w:hAnsi="Times New Roman" w:cs="Times New Roman"/>
@@ -29068,18 +28745,8 @@
           <w:szCs w:val="28"/>
           <w:lang w:val="en-US"/>
         </w:rPr>
-        <w:t xml:space="preserve">University of </w:t>
-      </w:r>
-      <w:r>
-        <w:rPr>
-          <w:rFonts w:ascii="Times New Roman" w:hAnsi="Times New Roman" w:cs="Times New Roman"/>
-          <w:sz w:val="28"/>
-          <w:szCs w:val="28"/>
-          <w:lang w:val="en-US"/>
-        </w:rPr>
         <w:t>Illinois, Urbana-Champaign, 2004.</w:t>
       </w:r>
-      <w:proofErr w:type="gramEnd"/>
     </w:p>
     <w:p>
       <w:pPr>
@@ -29193,7 +28860,6 @@
         </w:rPr>
         <w:t>.</w:t>
       </w:r>
-      <w:proofErr w:type="spellStart"/>
       <w:r>
         <w:rPr>
           <w:rFonts w:ascii="Times New Roman" w:hAnsi="Times New Roman" w:cs="Times New Roman"/>
@@ -29203,7 +28869,6 @@
         </w:rPr>
         <w:t>abinit</w:t>
       </w:r>
-      <w:proofErr w:type="spellEnd"/>
       <w:r>
         <w:rPr>
           <w:rFonts w:ascii="Times New Roman" w:hAnsi="Times New Roman" w:cs="Times New Roman"/>
@@ -29339,21 +29004,202 @@
           <w:rFonts w:ascii="Times New Roman" w:hAnsi="Times New Roman" w:cs="Times New Roman"/>
           <w:sz w:val="28"/>
           <w:szCs w:val="28"/>
+        </w:rPr>
+      </w:pPr>
+      <w:r>
+        <w:rPr>
+          <w:rFonts w:ascii="Times New Roman" w:hAnsi="Times New Roman" w:cs="Times New Roman"/>
+          <w:sz w:val="28"/>
+          <w:szCs w:val="28"/>
           <w:lang w:val="en-US"/>
         </w:rPr>
-      </w:pPr>
-      <w:r>
-        <w:rPr>
-          <w:rFonts w:ascii="Times New Roman" w:hAnsi="Times New Roman" w:cs="Times New Roman"/>
-          <w:sz w:val="28"/>
-          <w:szCs w:val="28"/>
-          <w:lang w:val="en-US"/>
-        </w:rPr>
         <w:t xml:space="preserve">  </w:t>
       </w:r>
     </w:p>
+    <w:p>
+      <w:pPr>
+        <w:spacing w:line="360" w:lineRule="auto"/>
+        <w:ind w:firstLine="709"/>
+        <w:jc w:val="both"/>
+        <w:rPr>
+          <w:rFonts w:ascii="Times New Roman" w:hAnsi="Times New Roman" w:cs="Times New Roman"/>
+          <w:sz w:val="28"/>
+          <w:szCs w:val="28"/>
+        </w:rPr>
+      </w:pPr>
+    </w:p>
+    <w:p>
+      <w:pPr>
+        <w:spacing w:line="360" w:lineRule="auto"/>
+        <w:ind w:firstLine="709"/>
+        <w:jc w:val="both"/>
+        <w:rPr>
+          <w:rFonts w:ascii="Times New Roman" w:hAnsi="Times New Roman" w:cs="Times New Roman"/>
+          <w:sz w:val="28"/>
+          <w:szCs w:val="28"/>
+        </w:rPr>
+      </w:pPr>
+    </w:p>
+    <w:p>
+      <w:pPr>
+        <w:spacing w:line="360" w:lineRule="auto"/>
+        <w:ind w:firstLine="709"/>
+        <w:jc w:val="both"/>
+        <w:rPr>
+          <w:rFonts w:ascii="Times New Roman" w:hAnsi="Times New Roman" w:cs="Times New Roman"/>
+          <w:sz w:val="28"/>
+          <w:szCs w:val="28"/>
+        </w:rPr>
+      </w:pPr>
+    </w:p>
+    <w:p>
+      <w:pPr>
+        <w:spacing w:line="360" w:lineRule="auto"/>
+        <w:ind w:firstLine="709"/>
+        <w:jc w:val="both"/>
+        <w:rPr>
+          <w:rFonts w:ascii="Times New Roman" w:hAnsi="Times New Roman" w:cs="Times New Roman"/>
+          <w:sz w:val="28"/>
+          <w:szCs w:val="28"/>
+        </w:rPr>
+      </w:pPr>
+    </w:p>
+    <w:p>
+      <w:pPr>
+        <w:spacing w:line="360" w:lineRule="auto"/>
+        <w:ind w:firstLine="709"/>
+        <w:jc w:val="both"/>
+        <w:rPr>
+          <w:rFonts w:ascii="Times New Roman" w:hAnsi="Times New Roman" w:cs="Times New Roman"/>
+          <w:sz w:val="28"/>
+          <w:szCs w:val="28"/>
+        </w:rPr>
+      </w:pPr>
+    </w:p>
+    <w:p>
+      <w:pPr>
+        <w:spacing w:line="360" w:lineRule="auto"/>
+        <w:ind w:firstLine="709"/>
+        <w:jc w:val="both"/>
+        <w:rPr>
+          <w:rFonts w:ascii="Times New Roman" w:hAnsi="Times New Roman" w:cs="Times New Roman"/>
+          <w:sz w:val="28"/>
+          <w:szCs w:val="28"/>
+        </w:rPr>
+      </w:pPr>
+    </w:p>
+    <w:p>
+      <w:pPr>
+        <w:spacing w:line="360" w:lineRule="auto"/>
+        <w:ind w:firstLine="709"/>
+        <w:jc w:val="both"/>
+        <w:rPr>
+          <w:rFonts w:ascii="Times New Roman" w:hAnsi="Times New Roman" w:cs="Times New Roman"/>
+          <w:sz w:val="28"/>
+          <w:szCs w:val="28"/>
+        </w:rPr>
+      </w:pPr>
+    </w:p>
+    <w:p>
+      <w:pPr>
+        <w:spacing w:line="360" w:lineRule="auto"/>
+        <w:ind w:firstLine="709"/>
+        <w:jc w:val="both"/>
+        <w:rPr>
+          <w:rFonts w:ascii="Times New Roman" w:hAnsi="Times New Roman" w:cs="Times New Roman"/>
+          <w:sz w:val="28"/>
+          <w:szCs w:val="28"/>
+        </w:rPr>
+      </w:pPr>
+    </w:p>
+    <w:p>
+      <w:pPr>
+        <w:spacing w:line="360" w:lineRule="auto"/>
+        <w:ind w:firstLine="709"/>
+        <w:jc w:val="both"/>
+        <w:rPr>
+          <w:rFonts w:ascii="Times New Roman" w:hAnsi="Times New Roman" w:cs="Times New Roman"/>
+          <w:sz w:val="28"/>
+          <w:szCs w:val="28"/>
+        </w:rPr>
+      </w:pPr>
+    </w:p>
+    <w:p>
+      <w:pPr>
+        <w:spacing w:line="360" w:lineRule="auto"/>
+        <w:ind w:firstLine="709"/>
+        <w:jc w:val="both"/>
+        <w:rPr>
+          <w:rFonts w:ascii="Times New Roman" w:hAnsi="Times New Roman" w:cs="Times New Roman"/>
+          <w:sz w:val="28"/>
+          <w:szCs w:val="28"/>
+        </w:rPr>
+      </w:pPr>
+    </w:p>
+    <w:p>
+      <w:pPr>
+        <w:spacing w:line="360" w:lineRule="auto"/>
+        <w:ind w:firstLine="709"/>
+        <w:jc w:val="both"/>
+        <w:rPr>
+          <w:rFonts w:ascii="Times New Roman" w:hAnsi="Times New Roman" w:cs="Times New Roman"/>
+          <w:sz w:val="28"/>
+          <w:szCs w:val="28"/>
+        </w:rPr>
+      </w:pPr>
+    </w:p>
+    <w:p>
+      <w:pPr>
+        <w:spacing w:line="360" w:lineRule="auto"/>
+        <w:ind w:firstLine="709"/>
+        <w:jc w:val="both"/>
+        <w:rPr>
+          <w:rFonts w:ascii="Times New Roman" w:hAnsi="Times New Roman" w:cs="Times New Roman"/>
+          <w:sz w:val="28"/>
+          <w:szCs w:val="28"/>
+        </w:rPr>
+      </w:pPr>
+    </w:p>
+    <w:p>
+      <w:pPr>
+        <w:spacing w:line="360" w:lineRule="auto"/>
+        <w:ind w:firstLine="709"/>
+        <w:jc w:val="center"/>
+        <w:rPr>
+          <w:rFonts w:ascii="Times New Roman" w:hAnsi="Times New Roman" w:cs="Times New Roman"/>
+          <w:b/>
+          <w:sz w:val="28"/>
+          <w:szCs w:val="28"/>
+        </w:rPr>
+      </w:pPr>
+      <w:r>
+        <w:rPr>
+          <w:rFonts w:ascii="Times New Roman" w:hAnsi="Times New Roman" w:cs="Times New Roman"/>
+          <w:b/>
+          <w:sz w:val="28"/>
+          <w:szCs w:val="28"/>
+        </w:rPr>
+        <w:lastRenderedPageBreak/>
+        <w:t>Приложение.</w:t>
+      </w:r>
+    </w:p>
+    <w:p>
+      <w:pPr>
+        <w:spacing w:line="360" w:lineRule="auto"/>
+        <w:ind w:firstLine="709"/>
+        <w:jc w:val="center"/>
+        <w:rPr>
+          <w:rFonts w:ascii="Times New Roman" w:hAnsi="Times New Roman" w:cs="Times New Roman"/>
+          <w:b/>
+          <w:sz w:val="28"/>
+          <w:szCs w:val="28"/>
+        </w:rPr>
+      </w:pPr>
+      <w:bookmarkStart w:id="0" w:name="_GoBack"/>
+      <w:bookmarkEnd w:id="0"/>
+    </w:p>
     <w:sectPr>
-      <w:footerReference w:type="default" r:id="rId12"/>
+      <w:footerReference w:type="default" r:id="rId15"/>
       <w:pgSz w:w="11906" w:h="16838"/>
       <w:pgMar w:top="1134" w:right="850" w:bottom="1134" w:left="1701" w:header="708" w:footer="708" w:gutter="0"/>
       <w:cols w:space="708"/>
@@ -29418,7 +29264,7 @@
           <w:rPr>
             <w:noProof/>
           </w:rPr>
-          <w:t>25</w:t>
+          <w:t>30</w:t>
         </w:r>
         <w:r>
           <w:fldChar w:fldCharType="end"/>
@@ -31570,7 +31416,7 @@
 </file>
 
 <file path=customXml/itemProps1.xml><?xml version="1.0" encoding="utf-8"?>
-<ds:datastoreItem xmlns:ds="http://schemas.openxmlformats.org/officeDocument/2006/customXml" ds:itemID="{4F418DCF-80C8-44D0-B55E-2CF3BC9803D9}">
+<ds:datastoreItem xmlns:ds="http://schemas.openxmlformats.org/officeDocument/2006/customXml" ds:itemID="{31A7849E-F9BF-4F4B-A64A-85A6E7F8951D}">
   <ds:schemaRefs>
     <ds:schemaRef ds:uri="http://schemas.openxmlformats.org/officeDocument/2006/bibliography"/>
   </ds:schemaRefs>

</xml_diff>